<commit_message>
Opis problema in predlagane rešitve
in brisanje testnih fajlov
</commit_message>
<xml_diff>
--- a/Dokumentacija/Predlog projekta.docx
+++ b/Dokumentacija/Predlog projekta.docx
@@ -1,6 +1,6 @@
 
 <file path=word/document.xml><?xml version="1.0" encoding="utf-8"?>
-<w:document xmlns:ve="http://schemas.openxmlformats.org/markup-compatibility/2006" xmlns:o="urn:schemas-microsoft-com:office:office" xmlns:r="http://schemas.openxmlformats.org/officeDocument/2006/relationships" xmlns:m="http://schemas.openxmlformats.org/officeDocument/2006/math" xmlns:v="urn:schemas-microsoft-com:vml" xmlns:wp="http://schemas.openxmlformats.org/drawingml/2006/wordprocessingDrawing" xmlns:w10="urn:schemas-microsoft-com:office:word" xmlns:w="http://schemas.openxmlformats.org/wordprocessingml/2006/main" xmlns:wne="http://schemas.microsoft.com/office/word/2006/wordml">
+<w:document xmlns:wpc="http://schemas.microsoft.com/office/word/2010/wordprocessingCanvas" xmlns:mo="http://schemas.microsoft.com/office/mac/office/2008/main" xmlns:mc="http://schemas.openxmlformats.org/markup-compatibility/2006" xmlns:mv="urn:schemas-microsoft-com:mac:vml" xmlns:o="urn:schemas-microsoft-com:office:office" xmlns:r="http://schemas.openxmlformats.org/officeDocument/2006/relationships" xmlns:m="http://schemas.openxmlformats.org/officeDocument/2006/math" xmlns:v="urn:schemas-microsoft-com:vml" xmlns:wp14="http://schemas.microsoft.com/office/word/2010/wordprocessingDrawing" xmlns:wp="http://schemas.openxmlformats.org/drawingml/2006/wordprocessingDrawing" xmlns:w10="urn:schemas-microsoft-com:office:word" xmlns:w="http://schemas.openxmlformats.org/wordprocessingml/2006/main" xmlns:w14="http://schemas.microsoft.com/office/word/2010/wordml" xmlns:wpg="http://schemas.microsoft.com/office/word/2010/wordprocessingGroup" xmlns:wpi="http://schemas.microsoft.com/office/word/2010/wordprocessingInk" xmlns:wne="http://schemas.microsoft.com/office/word/2006/wordml" xmlns:wps="http://schemas.microsoft.com/office/word/2010/wordprocessingShape" mc:Ignorable="w14 wp14">
   <w:body>
     <w:p>
       <w:pPr>
@@ -111,8 +111,8 @@
       <w:pPr>
         <w:jc w:val="both"/>
         <w:sectPr>
-          <w:headerReference w:type="default" r:id="rId7"/>
-          <w:footerReference w:type="default" r:id="rId8"/>
+          <w:headerReference w:type="default" r:id="rId8"/>
+          <w:footerReference w:type="default" r:id="rId9"/>
           <w:pgSz w:w="11906" w:h="16838" w:code="9"/>
           <w:pgMar w:top="1701" w:right="1418" w:bottom="1701" w:left="1418" w:header="851" w:footer="851" w:gutter="0"/>
           <w:cols w:space="708"/>
@@ -1867,183 +1867,330 @@
       <w:bookmarkEnd w:id="3"/>
     </w:p>
     <w:p>
+      <w:r>
+        <w:t>BTC</w:t>
+      </w:r>
+      <w:r>
+        <w:t xml:space="preserve"> City je za slovenske razmere dokaj veliko nakupovalno središče. Zaradi njegove velikosti </w:t>
+      </w:r>
+      <w:r>
+        <w:t>je težko najti žel</w:t>
+      </w:r>
+      <w:r>
+        <w:t xml:space="preserve">eno trgovino oziroma izdelek, brez tega, da bi prej pogledali na zemljevid nakupovalnega središča, ki je dostopen na spletni strani in si zapomnili ali zapisali, kje se le-ta nahaja. </w:t>
+      </w:r>
+      <w:r>
+        <w:t xml:space="preserve"> </w:t>
+      </w:r>
+      <w:r>
+        <w:t xml:space="preserve">Spletna stran prav tako ni prilagojena mobilnim napravam, </w:t>
+      </w:r>
+      <w:r>
+        <w:t xml:space="preserve">zato je za uporabo na poti nepraktična. </w:t>
+      </w:r>
+      <w:r>
+        <w:t>Na spletni strani manjka tudi informacija, kje se trenutno nahajamo</w:t>
+      </w:r>
+      <w:r>
+        <w:t xml:space="preserve"> ter najbljižja pot do trgovine</w:t>
+      </w:r>
+      <w:r>
+        <w:t>, kar za ljudi s slabo orientacijo predstavlja težavo.</w:t>
+      </w:r>
+    </w:p>
+    <w:p>
+      <w:r>
+        <w:t>Prej omenjene omejitve bi rešili z mobilno aplikacijo na platformi Android. Brezplačna mobilna aplikacija za telefone in tablice bi omogočala hiter in natančen prikaz vseh potrebnih informacij na poti.</w:t>
+      </w:r>
+    </w:p>
+    <w:p>
+      <w:r>
+        <w:t>Aplikacija bi omogočala:</w:t>
+      </w:r>
+    </w:p>
+    <w:p>
+      <w:pPr>
+        <w:pStyle w:val="ListParagraph"/>
+        <w:numPr>
+          <w:ilvl w:val="0"/>
+          <w:numId w:val="2"/>
+        </w:numPr>
+      </w:pPr>
+      <w:r>
+        <w:t>Prikaz trenutne lokacije</w:t>
+      </w:r>
+    </w:p>
+    <w:p>
+      <w:pPr>
+        <w:pStyle w:val="ListParagraph"/>
+        <w:numPr>
+          <w:ilvl w:val="0"/>
+          <w:numId w:val="2"/>
+        </w:numPr>
+      </w:pPr>
+      <w:r>
+        <w:t>Prikaz bližnjih trgovin</w:t>
+      </w:r>
+    </w:p>
+    <w:p>
+      <w:pPr>
+        <w:pStyle w:val="ListParagraph"/>
+        <w:numPr>
+          <w:ilvl w:val="0"/>
+          <w:numId w:val="2"/>
+        </w:numPr>
+      </w:pPr>
+      <w:r>
+        <w:t>Izračun najhitrejše poti do izbrane trgovine in prikaz te poti</w:t>
+      </w:r>
+    </w:p>
+    <w:p>
+      <w:pPr>
+        <w:pStyle w:val="ListParagraph"/>
+        <w:numPr>
+          <w:ilvl w:val="0"/>
+          <w:numId w:val="2"/>
+        </w:numPr>
+      </w:pPr>
+      <w:r>
+        <w:t>Prikaz podatkov o izbrani trgovini (kontak</w:t>
+      </w:r>
+      <w:r>
+        <w:t>t</w:t>
+      </w:r>
+      <w:r>
+        <w:t>, odpiralni čas, ...)</w:t>
+      </w:r>
+    </w:p>
+    <w:p>
+      <w:pPr>
+        <w:pStyle w:val="ListParagraph"/>
+        <w:numPr>
+          <w:ilvl w:val="0"/>
+          <w:numId w:val="2"/>
+        </w:numPr>
+      </w:pPr>
+      <w:r>
+        <w:t>Iskanje trgovin po izdelkih (npr. računalniška miška najde</w:t>
+      </w:r>
+      <w:r>
+        <w:t>:</w:t>
+      </w:r>
+      <w:r>
+        <w:t xml:space="preserve"> BigBang, Comshop, ...)</w:t>
+      </w:r>
+    </w:p>
+    <w:p>
+      <w:pPr>
+        <w:pStyle w:val="ListParagraph"/>
+        <w:numPr>
+          <w:ilvl w:val="0"/>
+          <w:numId w:val="2"/>
+        </w:numPr>
+      </w:pPr>
+      <w:r>
+        <w:t>Iskanje trgovin po kategoriji (npr. bela tehnika, šport, računalništvo, ...)</w:t>
+      </w:r>
+    </w:p>
+    <w:p>
+      <w:pPr>
+        <w:pStyle w:val="ListParagraph"/>
+        <w:numPr>
+          <w:ilvl w:val="0"/>
+          <w:numId w:val="2"/>
+        </w:numPr>
+      </w:pPr>
+      <w:r>
+        <w:t>Prikaz bližnjih točk interesa – POI (bankomati, avtobusne postaje, informacije, ...)</w:t>
+      </w:r>
+    </w:p>
+    <w:p>
+      <w:pPr>
+        <w:pStyle w:val="ListParagraph"/>
+        <w:numPr>
+          <w:ilvl w:val="0"/>
+          <w:numId w:val="2"/>
+        </w:numPr>
+      </w:pPr>
+      <w:r>
+        <w:t>Prikaz oglasov bližnjih trgovin</w:t>
+      </w:r>
+    </w:p>
+    <w:p>
+      <w:r>
+        <w:t>Investicija bi se pri velikem številu uporabnikov hitro povrnila, saj bi trgovine plačevale za prikaz prednostnih oglasov</w:t>
+      </w:r>
+      <w:r>
+        <w:t>. Oglasi bi se tudi prilagajali glede na profil uporabnika s sledenjem njegove zgodovine iskanj (t</w:t>
+      </w:r>
+      <w:bookmarkStart w:id="4" w:name="_GoBack"/>
+      <w:bookmarkEnd w:id="4"/>
+      <w:r>
+        <w:t>i. ciljno oglaševanje).</w:t>
+      </w:r>
+    </w:p>
+    <w:p>
+      <w:pPr>
+        <w:pStyle w:val="Heading1"/>
+      </w:pPr>
+      <w:bookmarkStart w:id="5" w:name="_Toc338163372"/>
+      <w:r>
+        <w:t>Cilji projekta in predvideni rezultati</w:t>
+      </w:r>
+      <w:bookmarkEnd w:id="5"/>
+    </w:p>
+    <w:p>
       <w:pPr>
         <w:jc w:val="both"/>
       </w:pPr>
       <w:r>
-        <w:t>Podpoglavje naj predstavi analizo specifičnega problema, ki je predmet projekta, ter vključuje tako opis problema kot tudi razloge zanj. Potrebno je opisati trenutno stanje na področjih, ki se jih projekt dotika, vključno z opisom glavnih omejitev, novih neizkoriščenih priložnosti, morebitnih drugačnih oziroma konkurenčnih pristopov ter predvidenih faktorjev tveganja. Podpoglavje naj na kratko opiše predlagano rešitev oziroma pristop za reševanje opredeljenega problema ter po potrebi slednje podkrepi z ustreznimi referencami (t.j. raziskave/poročila, posebne informacije o uporabljeni tehnologiji, dobre prakse in podobno).</w:t>
-      </w:r>
+        <w:t>V poglavju opišete glavni namen projekta, njegove cilje ter predvidene rezultate projekta. Odgovorite na naslednja vprašanja: Kaj naj bi projekt dosegel? Kaj so cilji projekta? Kateri so rezultati projekta in ali so izmerljivi? Zakaj so relevantni?</w:t>
+      </w:r>
+    </w:p>
+    <w:p>
+      <w:pPr>
+        <w:pStyle w:val="Heading2"/>
+      </w:pPr>
+      <w:bookmarkStart w:id="6" w:name="_Toc338163373"/>
+      <w:r>
+        <w:t>Opis ciljev</w:t>
+      </w:r>
+      <w:bookmarkEnd w:id="6"/>
     </w:p>
     <w:p>
       <w:pPr>
         <w:jc w:val="both"/>
       </w:pPr>
       <w:r>
-        <w:t>Razložite, kako bi rešitev, ki jo opisuje projekt, pripomogla k reševanju problema in zakaj je vredno investirati vanjo. Navedite tudi vse prednosti nove rešitve pred obstoječimi.</w:t>
+        <w:t>Podpoglavje naj vključuje opis ciljev in predlagane rešitve.</w:t>
+      </w:r>
+    </w:p>
+    <w:p>
+      <w:pPr>
+        <w:pStyle w:val="Heading2"/>
+      </w:pPr>
+      <w:bookmarkStart w:id="7" w:name="_Toc338163374"/>
+      <w:r>
+        <w:t>Predvideni rezultati</w:t>
+      </w:r>
+      <w:bookmarkEnd w:id="7"/>
+    </w:p>
+    <w:p>
+      <w:pPr>
+        <w:jc w:val="both"/>
+      </w:pPr>
+      <w:r>
+        <w:t>Podpoglavje naj vsebuje opis pričakovanih konkretnih rezultatov predlaganega projekta. Rezultati naj bodo specifični, merljivi, dosegljivi glede na razpoložljive vire in realistični glede na čas.</w:t>
+      </w:r>
+    </w:p>
+    <w:p>
+      <w:pPr>
+        <w:jc w:val="both"/>
+      </w:pPr>
+      <w:r>
+        <w:t>Predvidite projekt, ki se bo zaključil najkasneje do 10. januarja 2014 (skrajni rok, brez možnosti podaljšanja), torej naj bi trajal dobra dva meseca. Obseg dela na projektu pa naj bo od 1,33 do 3,55 ČM, odvisno tudi od velikosti skupine.</w:t>
+      </w:r>
+    </w:p>
+    <w:p>
+      <w:pPr>
+        <w:pStyle w:val="Heading2"/>
+      </w:pPr>
+      <w:bookmarkStart w:id="8" w:name="_Toc338163375"/>
+      <w:r>
+        <w:lastRenderedPageBreak/>
+        <w:t>Predvideni učinki</w:t>
+      </w:r>
+      <w:bookmarkEnd w:id="8"/>
+    </w:p>
+    <w:p>
+      <w:pPr>
+        <w:jc w:val="both"/>
+      </w:pPr>
+      <w:r>
+        <w:t>Podpoglavje naj vsebuje opis pričakovanih učinkov predlaganega projekta. Učinki naj upoštevajo tehnološke, organizacijske (inovacije v organizaciji, izvedbi ali upravljanju poslovnih procesov) in poslovne vidike (inovacije v poslovanju in poslovnih modelih).</w:t>
+      </w:r>
+    </w:p>
+    <w:p>
+      <w:pPr>
+        <w:pStyle w:val="Heading2"/>
+      </w:pPr>
+      <w:bookmarkStart w:id="9" w:name="_Toc338163376"/>
+      <w:r>
+        <w:t>Indikatorji doseganja ciljev in učinkov projekta</w:t>
+      </w:r>
+      <w:bookmarkEnd w:id="9"/>
+    </w:p>
+    <w:p>
+      <w:pPr>
+        <w:jc w:val="both"/>
+      </w:pPr>
+      <w:r>
+        <w:t>Podpoglavje naj vsebuje opis indikatorjev in merljive numerične podatke o realizaciji doseganja ciljev in učinkov projekta.</w:t>
+      </w:r>
+    </w:p>
+    <w:p>
+      <w:pPr>
+        <w:jc w:val="both"/>
+      </w:pPr>
+      <w:r>
+        <w:t>Indikatorji so tisti elementi projektnega načrta, ki namen projekta in rezultate prevedejo v merljive enote (kvalitativno ali kvantitativno) ter tako nudijo osnovo za merjenje vpliva projekta.</w:t>
+      </w:r>
+    </w:p>
+    <w:p>
+      <w:pPr>
+        <w:pStyle w:val="Heading2"/>
+      </w:pPr>
+      <w:bookmarkStart w:id="10" w:name="_Toc338163377"/>
+      <w:r>
+        <w:t>Uporabnost rezultatov projekta</w:t>
+      </w:r>
+      <w:bookmarkEnd w:id="10"/>
+    </w:p>
+    <w:p>
+      <w:pPr>
+        <w:jc w:val="both"/>
+      </w:pPr>
+      <w:r>
+        <w:t>Podpoglavje naj vključuje podatke o načinu, s katerim bo konzorcij dosegel uporabnost rezultatov projekta. Vsebuje naj tudi podatke o možnosti nadaljnjega razvoja ter preuči kontekst drugih povezanih projektov, pri čemer naj specificira možnosti, način in načrt uporabe rezultatov. Navedba naj vključuje opredelitev glede obsega uporabnosti navedenih rezultatov na posameznega partnerja, konzorcija ali javni interes (podjetja in posamezniki).</w:t>
       </w:r>
     </w:p>
     <w:p>
       <w:pPr>
         <w:pStyle w:val="Heading1"/>
       </w:pPr>
-      <w:bookmarkStart w:id="4" w:name="_Toc338163372"/>
-      <w:r>
-        <w:t>Cilji projekta in predvideni rezultati</w:t>
-      </w:r>
-      <w:bookmarkEnd w:id="4"/>
+      <w:bookmarkStart w:id="11" w:name="_Toc338163378"/>
+      <w:r>
+        <w:t>Projektni načrt</w:t>
+      </w:r>
+      <w:bookmarkEnd w:id="11"/>
+    </w:p>
+    <w:p>
+      <w:pPr>
+        <w:pStyle w:val="Heading2"/>
+      </w:pPr>
+      <w:bookmarkStart w:id="12" w:name="_Toc338163379"/>
+      <w:r>
+        <w:t>Uvod in splošni opis</w:t>
+      </w:r>
+      <w:bookmarkEnd w:id="12"/>
     </w:p>
     <w:p>
       <w:pPr>
         <w:jc w:val="both"/>
       </w:pPr>
       <w:r>
-        <w:t>V poglavju opišete glavni namen projekta, njegove cilje ter predvidene rezultate projekta. Odgovorite na naslednja vprašanja: Kaj naj bi projekt dosegel? Kaj so cilji projekta? Kateri so rezultati projekta in ali so izmerljivi? Zakaj so relevantni?</w:t>
+        <w:t>Podpoglavje vključuje objektivni opis načrta dela na predlaganem projektu, s poudarkom na uporabljeni metodologiji in standardih. Načrt dela mora biti razdeljen na posamezne faze projekta, ki si sledijo v logičnem zaporedju življenjskega cikla projekta.</w:t>
       </w:r>
     </w:p>
     <w:p>
       <w:pPr>
         <w:pStyle w:val="Heading2"/>
       </w:pPr>
-      <w:bookmarkStart w:id="5" w:name="_Toc338163373"/>
-      <w:r>
-        <w:t>Opis ciljev</w:t>
-      </w:r>
-      <w:bookmarkEnd w:id="5"/>
-    </w:p>
-    <w:p>
-      <w:pPr>
-        <w:jc w:val="both"/>
-      </w:pPr>
-      <w:r>
-        <w:t>Podpoglavje naj vključuje opis ciljev in predlagane rešitve.</w:t>
-      </w:r>
-    </w:p>
-    <w:p>
-      <w:pPr>
-        <w:pStyle w:val="Heading2"/>
-      </w:pPr>
-      <w:bookmarkStart w:id="6" w:name="_Toc338163374"/>
-      <w:r>
-        <w:t>Predvideni rezultati</w:t>
-      </w:r>
-      <w:bookmarkEnd w:id="6"/>
-    </w:p>
-    <w:p>
-      <w:pPr>
-        <w:jc w:val="both"/>
-      </w:pPr>
-      <w:r>
-        <w:t>Podpoglavje naj vsebuje opis pričakovanih konkretnih rezultatov predlaganega projekta. Rezultati naj bodo specifični, merljivi, dosegljivi glede na razpoložljive vire in realistični glede na čas.</w:t>
-      </w:r>
-    </w:p>
-    <w:p>
-      <w:pPr>
-        <w:jc w:val="both"/>
-      </w:pPr>
-      <w:r>
-        <w:t>Predvidite projekt, ki se bo zaključil najkasneje do 10. januarja 2014 (skrajni rok, brez možnosti podaljšanja), torej naj bi trajal dobra dva meseca. Obseg dela na projektu pa naj bo od 1,33 do 3,55 ČM, odvisno tudi od velikosti skupine.</w:t>
-      </w:r>
-    </w:p>
-    <w:p>
-      <w:pPr>
-        <w:pStyle w:val="Heading2"/>
-      </w:pPr>
-      <w:bookmarkStart w:id="7" w:name="_Toc338163375"/>
-      <w:r>
-        <w:t>Predvideni učinki</w:t>
-      </w:r>
-      <w:bookmarkEnd w:id="7"/>
-    </w:p>
-    <w:p>
-      <w:pPr>
-        <w:jc w:val="both"/>
-      </w:pPr>
-      <w:r>
-        <w:t>Podpoglavje naj vsebuje opis pričakovanih učinkov predlaganega projekta. Učinki naj upoštevajo tehnološke, organizacijske (inovacije v organizaciji, izvedbi ali upravljanju poslovnih procesov) in poslovne vidike (inovacije v poslovanju in poslovnih modelih).</w:t>
-      </w:r>
-    </w:p>
-    <w:p>
-      <w:pPr>
-        <w:pStyle w:val="Heading2"/>
-      </w:pPr>
-      <w:bookmarkStart w:id="8" w:name="_Toc338163376"/>
-      <w:r>
-        <w:t>Indikatorji doseganja ciljev in učinkov projekta</w:t>
-      </w:r>
-      <w:bookmarkEnd w:id="8"/>
-    </w:p>
-    <w:p>
-      <w:pPr>
-        <w:jc w:val="both"/>
-      </w:pPr>
-      <w:r>
-        <w:t>Podpoglavje naj vsebuje opis indikatorjev in merljive numerične podatke o realizaciji doseganja ciljev in učinkov projekta.</w:t>
-      </w:r>
-    </w:p>
-    <w:p>
-      <w:pPr>
-        <w:jc w:val="both"/>
-      </w:pPr>
-      <w:r>
-        <w:t>Indikatorji so tisti elementi projektnega načrta, ki namen projekta in rezultate prevedejo v merljive enote (kvalitativno ali kvantitativno) ter tako nudijo osnovo za merjenje vpliva projekta.</w:t>
-      </w:r>
-    </w:p>
-    <w:p>
-      <w:pPr>
-        <w:pStyle w:val="Heading2"/>
-      </w:pPr>
-      <w:bookmarkStart w:id="9" w:name="_Toc338163377"/>
-      <w:r>
-        <w:lastRenderedPageBreak/>
-        <w:t>Uporabnost rezultatov projekta</w:t>
-      </w:r>
-      <w:bookmarkEnd w:id="9"/>
-    </w:p>
-    <w:p>
-      <w:pPr>
-        <w:jc w:val="both"/>
-      </w:pPr>
-      <w:r>
-        <w:t>Podpoglavje naj vključuje podatke o načinu, s katerim bo konzorcij dosegel uporabnost rezultatov projekta. Vsebuje naj tudi podatke o možnosti nadaljnjega razvoja ter preuči kontekst drugih povezanih projektov, pri čemer naj specificira možnosti, način in načrt uporabe rezultatov. Navedba naj vključuje opredelitev glede obsega uporabnosti navedenih rezultatov na posameznega partnerja, konzorcija ali javni interes (podjetja in posamezniki).</w:t>
-      </w:r>
-    </w:p>
-    <w:p>
-      <w:pPr>
-        <w:pStyle w:val="Heading1"/>
-      </w:pPr>
-      <w:bookmarkStart w:id="10" w:name="_Toc338163378"/>
-      <w:r>
-        <w:t>Projektni načrt</w:t>
-      </w:r>
-      <w:bookmarkEnd w:id="10"/>
-    </w:p>
-    <w:p>
-      <w:pPr>
-        <w:pStyle w:val="Heading2"/>
-      </w:pPr>
-      <w:bookmarkStart w:id="11" w:name="_Toc338163379"/>
-      <w:r>
-        <w:t>Uvod in splošni opis</w:t>
-      </w:r>
-      <w:bookmarkEnd w:id="11"/>
-    </w:p>
-    <w:p>
-      <w:pPr>
-        <w:jc w:val="both"/>
-      </w:pPr>
-      <w:r>
-        <w:t>Podpoglavje vključuje objektivni opis načrta dela na predlaganem projektu, s poudarkom na uporabljeni metodologiji in standardih. Načrt dela mora biti razdeljen na posamezne faze projekta, ki si sledijo v logičnem zaporedju življenjskega cikla projekta.</w:t>
-      </w:r>
-    </w:p>
-    <w:p>
-      <w:pPr>
-        <w:pStyle w:val="Heading2"/>
-      </w:pPr>
-      <w:bookmarkStart w:id="12" w:name="_Toc338163380"/>
+      <w:bookmarkStart w:id="13" w:name="_Toc338163380"/>
       <w:r>
         <w:t>Pregled faz in aktivnosti</w:t>
       </w:r>
-      <w:bookmarkEnd w:id="12"/>
+      <w:bookmarkEnd w:id="13"/>
     </w:p>
     <w:p>
       <w:pPr>
@@ -2084,11 +2231,11 @@
       <w:pPr>
         <w:pStyle w:val="Heading2"/>
       </w:pPr>
-      <w:bookmarkStart w:id="13" w:name="_Toc338163381"/>
+      <w:bookmarkStart w:id="14" w:name="_Toc338163381"/>
       <w:r>
         <w:t>Opis aktivnosti</w:t>
       </w:r>
-      <w:bookmarkEnd w:id="13"/>
+      <w:bookmarkEnd w:id="14"/>
     </w:p>
     <w:p>
       <w:pPr>
@@ -2123,7 +2270,11 @@
         <w:jc w:val="both"/>
       </w:pPr>
       <w:r>
-        <w:t>V prvi tabeli je z rdečo zapisan primer za neko namišljeno aktivnost (navedeni cilji, rezultati, mejniki, opis dela ... nimajo nobenega pravega smisla, navedeni so le v pomoč, da si lažje predstavljate, kaj spada pod posamezne postavke); besedilo nadomestite z ustreznim vašim besedilom ter spremenite barvo besedila na črno.</w:t>
+        <w:t xml:space="preserve">V prvi tabeli je z rdečo zapisan primer za neko namišljeno aktivnost (navedeni cilji, rezultati, mejniki, opis dela ... nimajo nobenega pravega smisla, navedeni so le v pomoč, da si lažje predstavljate, kaj </w:t>
+      </w:r>
+      <w:r>
+        <w:lastRenderedPageBreak/>
+        <w:t>spada pod posamezne postavke); besedilo nadomestite z ustreznim vašim besedilom ter spremenite barvo besedila na črno.</w:t>
       </w:r>
     </w:p>
     <w:p>
@@ -2145,7 +2296,7 @@
           <w:insideV w:val="single" w:sz="2" w:space="0" w:color="000000"/>
         </w:tblBorders>
         <w:tblLayout w:type="fixed"/>
-        <w:tblLook w:val="0000"/>
+        <w:tblLook w:val="0000" w:firstRow="0" w:lastRow="0" w:firstColumn="0" w:lastColumn="0" w:noHBand="0" w:noVBand="0"/>
       </w:tblPr>
       <w:tblGrid>
         <w:gridCol w:w="1766"/>
@@ -3051,7 +3202,7 @@
           <w:insideV w:val="single" w:sz="2" w:space="0" w:color="000000"/>
         </w:tblBorders>
         <w:tblLayout w:type="fixed"/>
-        <w:tblLook w:val="0000"/>
+        <w:tblLook w:val="0000" w:firstRow="0" w:lastRow="0" w:firstColumn="0" w:lastColumn="0" w:noHBand="0" w:noVBand="0"/>
       </w:tblPr>
       <w:tblGrid>
         <w:gridCol w:w="1766"/>
@@ -3807,12 +3958,12 @@
       <w:pPr>
         <w:pStyle w:val="Heading2"/>
       </w:pPr>
-      <w:bookmarkStart w:id="14" w:name="_Toc338163382"/>
+      <w:bookmarkStart w:id="15" w:name="_Toc338163382"/>
       <w:r>
         <w:lastRenderedPageBreak/>
         <w:t>Seznam izdelkov</w:t>
       </w:r>
-      <w:bookmarkEnd w:id="14"/>
+      <w:bookmarkEnd w:id="15"/>
     </w:p>
     <w:p>
       <w:pPr>
@@ -3859,7 +4010,7 @@
           <w:insideV w:val="single" w:sz="2" w:space="0" w:color="000000"/>
         </w:tblBorders>
         <w:tblLayout w:type="fixed"/>
-        <w:tblLook w:val="0000"/>
+        <w:tblLook w:val="0000" w:firstRow="0" w:lastRow="0" w:firstColumn="0" w:lastColumn="0" w:noHBand="0" w:noVBand="0"/>
       </w:tblPr>
       <w:tblGrid>
         <w:gridCol w:w="994"/>
@@ -4625,11 +4776,11 @@
       <w:pPr>
         <w:pStyle w:val="Heading2"/>
       </w:pPr>
-      <w:bookmarkStart w:id="15" w:name="_Toc338163383"/>
+      <w:bookmarkStart w:id="16" w:name="_Toc338163383"/>
       <w:r>
         <w:t>Časovni načrt</w:t>
       </w:r>
-      <w:bookmarkEnd w:id="15"/>
+      <w:bookmarkEnd w:id="16"/>
     </w:p>
     <w:p>
       <w:pPr>
@@ -4651,11 +4802,11 @@
       <w:pPr>
         <w:pStyle w:val="Heading2"/>
       </w:pPr>
-      <w:bookmarkStart w:id="16" w:name="_Toc338163384"/>
+      <w:bookmarkStart w:id="17" w:name="_Toc338163384"/>
       <w:r>
         <w:t>Načrt odvisnosti</w:t>
       </w:r>
-      <w:bookmarkEnd w:id="16"/>
+      <w:bookmarkEnd w:id="17"/>
     </w:p>
     <w:p>
       <w:pPr>
@@ -4669,12 +4820,12 @@
       <w:pPr>
         <w:pStyle w:val="Heading1"/>
       </w:pPr>
-      <w:bookmarkStart w:id="17" w:name="_Toc338163385"/>
+      <w:bookmarkStart w:id="18" w:name="_Toc338163385"/>
       <w:r>
         <w:lastRenderedPageBreak/>
         <w:t>Analiza in načrt obvladovanja tveganj</w:t>
       </w:r>
-      <w:bookmarkEnd w:id="17"/>
+      <w:bookmarkEnd w:id="18"/>
     </w:p>
     <w:p>
       <w:pPr>
@@ -4688,11 +4839,11 @@
       <w:pPr>
         <w:pStyle w:val="Heading1"/>
       </w:pPr>
-      <w:bookmarkStart w:id="18" w:name="_Toc338163386"/>
+      <w:bookmarkStart w:id="19" w:name="_Toc338163386"/>
       <w:r>
         <w:t>Informiranje in promocija</w:t>
       </w:r>
-      <w:bookmarkEnd w:id="18"/>
+      <w:bookmarkEnd w:id="19"/>
     </w:p>
     <w:p>
       <w:pPr>
@@ -4706,11 +4857,11 @@
       <w:pPr>
         <w:pStyle w:val="Heading1"/>
       </w:pPr>
-      <w:bookmarkStart w:id="19" w:name="_Toc338163387"/>
+      <w:bookmarkStart w:id="20" w:name="_Toc338163387"/>
       <w:r>
         <w:t>Projektno vodenje</w:t>
       </w:r>
-      <w:bookmarkEnd w:id="19"/>
+      <w:bookmarkEnd w:id="20"/>
     </w:p>
     <w:p>
       <w:pPr>
@@ -4724,11 +4875,11 @@
       <w:pPr>
         <w:pStyle w:val="Heading1"/>
       </w:pPr>
-      <w:bookmarkStart w:id="20" w:name="_Toc338163388"/>
+      <w:bookmarkStart w:id="21" w:name="_Toc338163388"/>
       <w:r>
         <w:t>Opis konzorcija</w:t>
       </w:r>
-      <w:bookmarkEnd w:id="20"/>
+      <w:bookmarkEnd w:id="21"/>
     </w:p>
     <w:p>
       <w:pPr>
@@ -4750,11 +4901,11 @@
       <w:pPr>
         <w:pStyle w:val="Heading1"/>
       </w:pPr>
-      <w:bookmarkStart w:id="21" w:name="_Toc338163389"/>
+      <w:bookmarkStart w:id="22" w:name="_Toc338163389"/>
       <w:r>
         <w:t>Finančni načrt projekta</w:t>
       </w:r>
-      <w:bookmarkEnd w:id="21"/>
+      <w:bookmarkEnd w:id="22"/>
     </w:p>
     <w:p>
       <w:pPr>
@@ -4805,7 +4956,7 @@
           <w:left w:w="57" w:type="dxa"/>
           <w:right w:w="57" w:type="dxa"/>
         </w:tblCellMar>
-        <w:tblLook w:val="0000"/>
+        <w:tblLook w:val="0000" w:firstRow="0" w:lastRow="0" w:firstColumn="0" w:lastColumn="0" w:noHBand="0" w:noVBand="0"/>
       </w:tblPr>
       <w:tblGrid>
         <w:gridCol w:w="748"/>
@@ -6836,11 +6987,11 @@
       <w:pPr>
         <w:pStyle w:val="Heading1"/>
       </w:pPr>
-      <w:bookmarkStart w:id="22" w:name="_Toc338163390"/>
+      <w:bookmarkStart w:id="23" w:name="_Toc338163390"/>
       <w:r>
         <w:t>Reference</w:t>
       </w:r>
-      <w:bookmarkEnd w:id="22"/>
+      <w:bookmarkEnd w:id="23"/>
     </w:p>
     <w:p>
       <w:pPr>
@@ -6849,8 +7000,6 @@
       <w:r>
         <w:t>Navedite vse reference, ki ste jih uporabili v predlogu projekta. Oblika naj sledi spodaj zapisanim primerom. V besedilu reference uporabite na več načinov: ena sama [1], več referenc skupaj [2, 3, 4], ali pa se sklicujete neposredno na avtorja in njegovo delo, kot to predlaga [5].</w:t>
       </w:r>
-      <w:bookmarkStart w:id="23" w:name="_GoBack"/>
-      <w:bookmarkEnd w:id="23"/>
     </w:p>
     <w:p>
       <w:pPr>
@@ -6936,7 +7085,7 @@
         <w:tblW w:w="0" w:type="auto"/>
         <w:jc w:val="center"/>
         <w:tblInd w:w="-3610" w:type="dxa"/>
-        <w:tblLook w:val="04A0"/>
+        <w:tblLook w:val="04A0" w:firstRow="1" w:lastRow="0" w:firstColumn="1" w:lastColumn="0" w:noHBand="0" w:noVBand="1"/>
       </w:tblPr>
       <w:tblGrid>
         <w:gridCol w:w="2511"/>
@@ -8095,7 +8244,7 @@
 </file>
 
 <file path=word/endnotes.xml><?xml version="1.0" encoding="utf-8"?>
-<w:endnotes xmlns:ve="http://schemas.openxmlformats.org/markup-compatibility/2006" xmlns:o="urn:schemas-microsoft-com:office:office" xmlns:r="http://schemas.openxmlformats.org/officeDocument/2006/relationships" xmlns:m="http://schemas.openxmlformats.org/officeDocument/2006/math" xmlns:v="urn:schemas-microsoft-com:vml" xmlns:wp="http://schemas.openxmlformats.org/drawingml/2006/wordprocessingDrawing" xmlns:w10="urn:schemas-microsoft-com:office:word" xmlns:w="http://schemas.openxmlformats.org/wordprocessingml/2006/main" xmlns:wne="http://schemas.microsoft.com/office/word/2006/wordml">
+<w:endnotes xmlns:wpc="http://schemas.microsoft.com/office/word/2010/wordprocessingCanvas" xmlns:mo="http://schemas.microsoft.com/office/mac/office/2008/main" xmlns:mc="http://schemas.openxmlformats.org/markup-compatibility/2006" xmlns:mv="urn:schemas-microsoft-com:mac:vml" xmlns:o="urn:schemas-microsoft-com:office:office" xmlns:r="http://schemas.openxmlformats.org/officeDocument/2006/relationships" xmlns:m="http://schemas.openxmlformats.org/officeDocument/2006/math" xmlns:v="urn:schemas-microsoft-com:vml" xmlns:wp14="http://schemas.microsoft.com/office/word/2010/wordprocessingDrawing" xmlns:wp="http://schemas.openxmlformats.org/drawingml/2006/wordprocessingDrawing" xmlns:w10="urn:schemas-microsoft-com:office:word" xmlns:w="http://schemas.openxmlformats.org/wordprocessingml/2006/main" xmlns:w14="http://schemas.microsoft.com/office/word/2010/wordml" xmlns:wpg="http://schemas.microsoft.com/office/word/2010/wordprocessingGroup" xmlns:wpi="http://schemas.microsoft.com/office/word/2010/wordprocessingInk" xmlns:wne="http://schemas.microsoft.com/office/word/2006/wordml" xmlns:wps="http://schemas.microsoft.com/office/word/2010/wordprocessingShape" mc:Ignorable="w14 wp14">
   <w:endnote w:type="separator" w:id="-1">
     <w:p>
       <w:pPr>
@@ -8120,7 +8269,7 @@
 </file>
 
 <file path=word/footer1.xml><?xml version="1.0" encoding="utf-8"?>
-<w:ftr xmlns:ve="http://schemas.openxmlformats.org/markup-compatibility/2006" xmlns:o="urn:schemas-microsoft-com:office:office" xmlns:r="http://schemas.openxmlformats.org/officeDocument/2006/relationships" xmlns:m="http://schemas.openxmlformats.org/officeDocument/2006/math" xmlns:v="urn:schemas-microsoft-com:vml" xmlns:wp="http://schemas.openxmlformats.org/drawingml/2006/wordprocessingDrawing" xmlns:w10="urn:schemas-microsoft-com:office:word" xmlns:w="http://schemas.openxmlformats.org/wordprocessingml/2006/main" xmlns:wne="http://schemas.microsoft.com/office/word/2006/wordml">
+<w:ftr xmlns:wpc="http://schemas.microsoft.com/office/word/2010/wordprocessingCanvas" xmlns:mo="http://schemas.microsoft.com/office/mac/office/2008/main" xmlns:mc="http://schemas.openxmlformats.org/markup-compatibility/2006" xmlns:mv="urn:schemas-microsoft-com:mac:vml" xmlns:o="urn:schemas-microsoft-com:office:office" xmlns:r="http://schemas.openxmlformats.org/officeDocument/2006/relationships" xmlns:m="http://schemas.openxmlformats.org/officeDocument/2006/math" xmlns:v="urn:schemas-microsoft-com:vml" xmlns:wp14="http://schemas.microsoft.com/office/word/2010/wordprocessingDrawing" xmlns:wp="http://schemas.openxmlformats.org/drawingml/2006/wordprocessingDrawing" xmlns:w10="urn:schemas-microsoft-com:office:word" xmlns:w="http://schemas.openxmlformats.org/wordprocessingml/2006/main" xmlns:w14="http://schemas.microsoft.com/office/word/2010/wordml" xmlns:wpg="http://schemas.microsoft.com/office/word/2010/wordprocessingGroup" xmlns:wpi="http://schemas.microsoft.com/office/word/2010/wordprocessingInk" xmlns:wne="http://schemas.microsoft.com/office/word/2006/wordml" xmlns:wps="http://schemas.microsoft.com/office/word/2010/wordprocessingShape" mc:Ignorable="w14 wp14">
   <w:p>
     <w:pPr>
       <w:pStyle w:val="Header"/>
@@ -8169,7 +8318,7 @@
         <w:i w:val="0"/>
         <w:noProof/>
       </w:rPr>
-      <w:t>1</w:t>
+      <w:t>3</w:t>
     </w:r>
     <w:r>
       <w:rPr>
@@ -8191,7 +8340,7 @@
           <w:i w:val="0"/>
           <w:noProof/>
         </w:rPr>
-        <w:t>10</w:t>
+        <w:t>11</w:t>
       </w:r>
     </w:fldSimple>
   </w:p>
@@ -8199,7 +8348,7 @@
 </file>
 
 <file path=word/footnotes.xml><?xml version="1.0" encoding="utf-8"?>
-<w:footnotes xmlns:ve="http://schemas.openxmlformats.org/markup-compatibility/2006" xmlns:o="urn:schemas-microsoft-com:office:office" xmlns:r="http://schemas.openxmlformats.org/officeDocument/2006/relationships" xmlns:m="http://schemas.openxmlformats.org/officeDocument/2006/math" xmlns:v="urn:schemas-microsoft-com:vml" xmlns:wp="http://schemas.openxmlformats.org/drawingml/2006/wordprocessingDrawing" xmlns:w10="urn:schemas-microsoft-com:office:word" xmlns:w="http://schemas.openxmlformats.org/wordprocessingml/2006/main" xmlns:wne="http://schemas.microsoft.com/office/word/2006/wordml">
+<w:footnotes xmlns:wpc="http://schemas.microsoft.com/office/word/2010/wordprocessingCanvas" xmlns:mo="http://schemas.microsoft.com/office/mac/office/2008/main" xmlns:mc="http://schemas.openxmlformats.org/markup-compatibility/2006" xmlns:mv="urn:schemas-microsoft-com:mac:vml" xmlns:o="urn:schemas-microsoft-com:office:office" xmlns:r="http://schemas.openxmlformats.org/officeDocument/2006/relationships" xmlns:m="http://schemas.openxmlformats.org/officeDocument/2006/math" xmlns:v="urn:schemas-microsoft-com:vml" xmlns:wp14="http://schemas.microsoft.com/office/word/2010/wordprocessingDrawing" xmlns:wp="http://schemas.openxmlformats.org/drawingml/2006/wordprocessingDrawing" xmlns:w10="urn:schemas-microsoft-com:office:word" xmlns:w="http://schemas.openxmlformats.org/wordprocessingml/2006/main" xmlns:w14="http://schemas.microsoft.com/office/word/2010/wordml" xmlns:wpg="http://schemas.microsoft.com/office/word/2010/wordprocessingGroup" xmlns:wpi="http://schemas.microsoft.com/office/word/2010/wordprocessingInk" xmlns:wne="http://schemas.microsoft.com/office/word/2006/wordml" xmlns:wps="http://schemas.microsoft.com/office/word/2010/wordprocessingShape" mc:Ignorable="w14 wp14">
   <w:footnote w:type="separator" w:id="-1">
     <w:p>
       <w:pPr>
@@ -8224,7 +8373,7 @@
 </file>
 
 <file path=word/header1.xml><?xml version="1.0" encoding="utf-8"?>
-<w:hdr xmlns:ve="http://schemas.openxmlformats.org/markup-compatibility/2006" xmlns:o="urn:schemas-microsoft-com:office:office" xmlns:r="http://schemas.openxmlformats.org/officeDocument/2006/relationships" xmlns:m="http://schemas.openxmlformats.org/officeDocument/2006/math" xmlns:v="urn:schemas-microsoft-com:vml" xmlns:wp="http://schemas.openxmlformats.org/drawingml/2006/wordprocessingDrawing" xmlns:w10="urn:schemas-microsoft-com:office:word" xmlns:w="http://schemas.openxmlformats.org/wordprocessingml/2006/main" xmlns:wne="http://schemas.microsoft.com/office/word/2006/wordml">
+<w:hdr xmlns:wpc="http://schemas.microsoft.com/office/word/2010/wordprocessingCanvas" xmlns:mo="http://schemas.microsoft.com/office/mac/office/2008/main" xmlns:mc="http://schemas.openxmlformats.org/markup-compatibility/2006" xmlns:mv="urn:schemas-microsoft-com:mac:vml" xmlns:o="urn:schemas-microsoft-com:office:office" xmlns:r="http://schemas.openxmlformats.org/officeDocument/2006/relationships" xmlns:m="http://schemas.openxmlformats.org/officeDocument/2006/math" xmlns:v="urn:schemas-microsoft-com:vml" xmlns:wp14="http://schemas.microsoft.com/office/word/2010/wordprocessingDrawing" xmlns:wp="http://schemas.openxmlformats.org/drawingml/2006/wordprocessingDrawing" xmlns:w10="urn:schemas-microsoft-com:office:word" xmlns:w="http://schemas.openxmlformats.org/wordprocessingml/2006/main" xmlns:w14="http://schemas.microsoft.com/office/word/2010/wordml" xmlns:wpg="http://schemas.microsoft.com/office/word/2010/wordprocessingGroup" xmlns:wpi="http://schemas.microsoft.com/office/word/2010/wordprocessingInk" xmlns:wne="http://schemas.microsoft.com/office/word/2006/wordml" xmlns:wps="http://schemas.microsoft.com/office/word/2010/wordprocessingShape" mc:Ignorable="w14 wp14">
   <w:p>
     <w:pPr>
       <w:pStyle w:val="Header"/>
@@ -8283,8 +8432,121 @@
 </file>
 
 <file path=word/numbering.xml><?xml version="1.0" encoding="utf-8"?>
-<w:numbering xmlns:ve="http://schemas.openxmlformats.org/markup-compatibility/2006" xmlns:o="urn:schemas-microsoft-com:office:office" xmlns:r="http://schemas.openxmlformats.org/officeDocument/2006/relationships" xmlns:m="http://schemas.openxmlformats.org/officeDocument/2006/math" xmlns:v="urn:schemas-microsoft-com:vml" xmlns:wp="http://schemas.openxmlformats.org/drawingml/2006/wordprocessingDrawing" xmlns:w10="urn:schemas-microsoft-com:office:word" xmlns:w="http://schemas.openxmlformats.org/wordprocessingml/2006/main" xmlns:wne="http://schemas.microsoft.com/office/word/2006/wordml">
+<w:numbering xmlns:wpc="http://schemas.microsoft.com/office/word/2010/wordprocessingCanvas" xmlns:mo="http://schemas.microsoft.com/office/mac/office/2008/main" xmlns:mc="http://schemas.openxmlformats.org/markup-compatibility/2006" xmlns:mv="urn:schemas-microsoft-com:mac:vml" xmlns:o="urn:schemas-microsoft-com:office:office" xmlns:r="http://schemas.openxmlformats.org/officeDocument/2006/relationships" xmlns:m="http://schemas.openxmlformats.org/officeDocument/2006/math" xmlns:v="urn:schemas-microsoft-com:vml" xmlns:wp14="http://schemas.microsoft.com/office/word/2010/wordprocessingDrawing" xmlns:wp="http://schemas.openxmlformats.org/drawingml/2006/wordprocessingDrawing" xmlns:w10="urn:schemas-microsoft-com:office:word" xmlns:w="http://schemas.openxmlformats.org/wordprocessingml/2006/main" xmlns:w14="http://schemas.microsoft.com/office/word/2010/wordml" xmlns:wpg="http://schemas.microsoft.com/office/word/2010/wordprocessingGroup" xmlns:wpi="http://schemas.microsoft.com/office/word/2010/wordprocessingInk" xmlns:wne="http://schemas.microsoft.com/office/word/2006/wordml" xmlns:wps="http://schemas.microsoft.com/office/word/2010/wordprocessingShape" mc:Ignorable="w14 wp14">
   <w:abstractNum w:abstractNumId="0">
+    <w:nsid w:val="1F64739B"/>
+    <w:multiLevelType w:val="hybridMultilevel"/>
+    <w:tmpl w:val="9A982D54"/>
+    <w:lvl w:ilvl="0" w:tplc="04090001">
+      <w:start w:val="1"/>
+      <w:numFmt w:val="bullet"/>
+      <w:lvlText w:val=""/>
+      <w:lvlJc w:val="left"/>
+      <w:pPr>
+        <w:ind w:left="720" w:hanging="360"/>
+      </w:pPr>
+      <w:rPr>
+        <w:rFonts w:ascii="Symbol" w:hAnsi="Symbol" w:hint="default"/>
+      </w:rPr>
+    </w:lvl>
+    <w:lvl w:ilvl="1" w:tplc="04090003" w:tentative="1">
+      <w:start w:val="1"/>
+      <w:numFmt w:val="bullet"/>
+      <w:lvlText w:val="o"/>
+      <w:lvlJc w:val="left"/>
+      <w:pPr>
+        <w:ind w:left="1440" w:hanging="360"/>
+      </w:pPr>
+      <w:rPr>
+        <w:rFonts w:ascii="Courier New" w:hAnsi="Courier New" w:hint="default"/>
+      </w:rPr>
+    </w:lvl>
+    <w:lvl w:ilvl="2" w:tplc="04090005" w:tentative="1">
+      <w:start w:val="1"/>
+      <w:numFmt w:val="bullet"/>
+      <w:lvlText w:val=""/>
+      <w:lvlJc w:val="left"/>
+      <w:pPr>
+        <w:ind w:left="2160" w:hanging="360"/>
+      </w:pPr>
+      <w:rPr>
+        <w:rFonts w:ascii="Wingdings" w:hAnsi="Wingdings" w:hint="default"/>
+      </w:rPr>
+    </w:lvl>
+    <w:lvl w:ilvl="3" w:tplc="04090001" w:tentative="1">
+      <w:start w:val="1"/>
+      <w:numFmt w:val="bullet"/>
+      <w:lvlText w:val=""/>
+      <w:lvlJc w:val="left"/>
+      <w:pPr>
+        <w:ind w:left="2880" w:hanging="360"/>
+      </w:pPr>
+      <w:rPr>
+        <w:rFonts w:ascii="Symbol" w:hAnsi="Symbol" w:hint="default"/>
+      </w:rPr>
+    </w:lvl>
+    <w:lvl w:ilvl="4" w:tplc="04090003" w:tentative="1">
+      <w:start w:val="1"/>
+      <w:numFmt w:val="bullet"/>
+      <w:lvlText w:val="o"/>
+      <w:lvlJc w:val="left"/>
+      <w:pPr>
+        <w:ind w:left="3600" w:hanging="360"/>
+      </w:pPr>
+      <w:rPr>
+        <w:rFonts w:ascii="Courier New" w:hAnsi="Courier New" w:hint="default"/>
+      </w:rPr>
+    </w:lvl>
+    <w:lvl w:ilvl="5" w:tplc="04090005" w:tentative="1">
+      <w:start w:val="1"/>
+      <w:numFmt w:val="bullet"/>
+      <w:lvlText w:val=""/>
+      <w:lvlJc w:val="left"/>
+      <w:pPr>
+        <w:ind w:left="4320" w:hanging="360"/>
+      </w:pPr>
+      <w:rPr>
+        <w:rFonts w:ascii="Wingdings" w:hAnsi="Wingdings" w:hint="default"/>
+      </w:rPr>
+    </w:lvl>
+    <w:lvl w:ilvl="6" w:tplc="04090001" w:tentative="1">
+      <w:start w:val="1"/>
+      <w:numFmt w:val="bullet"/>
+      <w:lvlText w:val=""/>
+      <w:lvlJc w:val="left"/>
+      <w:pPr>
+        <w:ind w:left="5040" w:hanging="360"/>
+      </w:pPr>
+      <w:rPr>
+        <w:rFonts w:ascii="Symbol" w:hAnsi="Symbol" w:hint="default"/>
+      </w:rPr>
+    </w:lvl>
+    <w:lvl w:ilvl="7" w:tplc="04090003" w:tentative="1">
+      <w:start w:val="1"/>
+      <w:numFmt w:val="bullet"/>
+      <w:lvlText w:val="o"/>
+      <w:lvlJc w:val="left"/>
+      <w:pPr>
+        <w:ind w:left="5760" w:hanging="360"/>
+      </w:pPr>
+      <w:rPr>
+        <w:rFonts w:ascii="Courier New" w:hAnsi="Courier New" w:hint="default"/>
+      </w:rPr>
+    </w:lvl>
+    <w:lvl w:ilvl="8" w:tplc="04090005" w:tentative="1">
+      <w:start w:val="1"/>
+      <w:numFmt w:val="bullet"/>
+      <w:lvlText w:val=""/>
+      <w:lvlJc w:val="left"/>
+      <w:pPr>
+        <w:ind w:left="6480" w:hanging="360"/>
+      </w:pPr>
+      <w:rPr>
+        <w:rFonts w:ascii="Wingdings" w:hAnsi="Wingdings" w:hint="default"/>
+      </w:rPr>
+    </w:lvl>
+  </w:abstractNum>
+  <w:abstractNum w:abstractNumId="1">
     <w:nsid w:val="24A33E13"/>
     <w:multiLevelType w:val="hybridMultilevel"/>
     <w:tmpl w:val="272AD06E"/>
@@ -8398,13 +8660,16 @@
     </w:lvl>
   </w:abstractNum>
   <w:num w:numId="1">
+    <w:abstractNumId w:val="1"/>
+  </w:num>
+  <w:num w:numId="2">
     <w:abstractNumId w:val="0"/>
   </w:num>
 </w:numbering>
 </file>
 
 <file path=word/styles.xml><?xml version="1.0" encoding="utf-8"?>
-<w:styles xmlns:r="http://schemas.openxmlformats.org/officeDocument/2006/relationships" xmlns:w="http://schemas.openxmlformats.org/wordprocessingml/2006/main">
+<w:styles xmlns:mc="http://schemas.openxmlformats.org/markup-compatibility/2006" xmlns:r="http://schemas.openxmlformats.org/officeDocument/2006/relationships" xmlns:w="http://schemas.openxmlformats.org/wordprocessingml/2006/main" xmlns:w14="http://schemas.microsoft.com/office/word/2010/wordml" mc:Ignorable="w14">
   <w:docDefaults>
     <w:rPrDefault>
       <w:rPr>
@@ -8420,7 +8685,7 @@
       </w:pPr>
     </w:pPrDefault>
   </w:docDefaults>
-  <w:latentStyles w:defLockedState="0" w:defUIPriority="99" w:defSemiHidden="1" w:defUnhideWhenUsed="1" w:defQFormat="0" w:count="267">
+  <w:latentStyles w:defLockedState="0" w:defUIPriority="99" w:defSemiHidden="1" w:defUnhideWhenUsed="1" w:defQFormat="0" w:count="276">
     <w:lsdException w:name="Normal" w:semiHidden="0" w:uiPriority="0" w:unhideWhenUsed="0" w:qFormat="1"/>
     <w:lsdException w:name="heading 1" w:semiHidden="0" w:uiPriority="9" w:unhideWhenUsed="0" w:qFormat="1"/>
     <w:lsdException w:name="heading 2" w:uiPriority="9" w:qFormat="1"/>
@@ -8626,7 +8891,6 @@
     <w:uiPriority w:val="99"/>
     <w:semiHidden/>
     <w:unhideWhenUsed/>
-    <w:qFormat/>
     <w:tblPr>
       <w:tblInd w:w="0" w:type="dxa"/>
       <w:tblCellMar>
@@ -8922,6 +9186,192 @@
 </w:styles>
 </file>
 
+<file path=word/stylesWithEffects.xml><?xml version="1.0" encoding="utf-8"?>
+<w:styles xmlns:wpc="http://schemas.microsoft.com/office/word/2010/wordprocessingCanvas" xmlns:mo="http://schemas.microsoft.com/office/mac/office/2008/main" xmlns:mc="http://schemas.openxmlformats.org/markup-compatibility/2006" xmlns:mv="urn:schemas-microsoft-com:mac:vml" xmlns:o="urn:schemas-microsoft-com:office:office" xmlns:r="http://schemas.openxmlformats.org/officeDocument/2006/relationships" xmlns:m="http://schemas.openxmlformats.org/officeDocument/2006/math" xmlns:v="urn:schemas-microsoft-com:vml" xmlns:wp14="http://schemas.microsoft.com/office/word/2010/wordprocessingDrawing" xmlns:wp="http://schemas.openxmlformats.org/drawingml/2006/wordprocessingDrawing" xmlns:w10="urn:schemas-microsoft-com:office:word" xmlns:w="http://schemas.openxmlformats.org/wordprocessingml/2006/main" xmlns:w14="http://schemas.microsoft.com/office/word/2010/wordml" xmlns:wpg="http://schemas.microsoft.com/office/word/2010/wordprocessingGroup" xmlns:wpi="http://schemas.microsoft.com/office/word/2010/wordprocessingInk" xmlns:wne="http://schemas.microsoft.com/office/word/2006/wordml" xmlns:wps="http://schemas.microsoft.com/office/word/2010/wordprocessingShape" mc:Ignorable="w14 wp14">
+  <w:docDefaults>
+    <w:rPrDefault>
+      <w:rPr>
+        <w:rFonts w:asciiTheme="minorHAnsi" w:eastAsiaTheme="minorEastAsia" w:hAnsiTheme="minorHAnsi" w:cstheme="minorBidi"/>
+        <w:sz w:val="24"/>
+        <w:szCs w:val="24"/>
+        <w:lang w:val="en-US" w:eastAsia="ja-JP" w:bidi="ar-SA"/>
+      </w:rPr>
+    </w:rPrDefault>
+    <w:pPrDefault/>
+  </w:docDefaults>
+  <w:latentStyles w:defLockedState="0" w:defUIPriority="99" w:defSemiHidden="1" w:defUnhideWhenUsed="1" w:defQFormat="0" w:count="276">
+    <w:lsdException w:name="Normal" w:semiHidden="0" w:uiPriority="0" w:unhideWhenUsed="0" w:qFormat="1"/>
+    <w:lsdException w:name="heading 1" w:semiHidden="0" w:uiPriority="9" w:unhideWhenUsed="0" w:qFormat="1"/>
+    <w:lsdException w:name="heading 2" w:uiPriority="9" w:qFormat="1"/>
+    <w:lsdException w:name="heading 3" w:uiPriority="9" w:qFormat="1"/>
+    <w:lsdException w:name="heading 4" w:uiPriority="9" w:qFormat="1"/>
+    <w:lsdException w:name="heading 5" w:uiPriority="9" w:qFormat="1"/>
+    <w:lsdException w:name="heading 6" w:uiPriority="9" w:qFormat="1"/>
+    <w:lsdException w:name="heading 7" w:uiPriority="9" w:qFormat="1"/>
+    <w:lsdException w:name="heading 8" w:uiPriority="9" w:qFormat="1"/>
+    <w:lsdException w:name="heading 9" w:uiPriority="9" w:qFormat="1"/>
+    <w:lsdException w:name="toc 1" w:uiPriority="39"/>
+    <w:lsdException w:name="toc 2" w:uiPriority="39"/>
+    <w:lsdException w:name="toc 3" w:uiPriority="39"/>
+    <w:lsdException w:name="toc 4" w:uiPriority="39"/>
+    <w:lsdException w:name="toc 5" w:uiPriority="39"/>
+    <w:lsdException w:name="toc 6" w:uiPriority="39"/>
+    <w:lsdException w:name="toc 7" w:uiPriority="39"/>
+    <w:lsdException w:name="toc 8" w:uiPriority="39"/>
+    <w:lsdException w:name="toc 9" w:uiPriority="39"/>
+    <w:lsdException w:name="caption" w:uiPriority="35" w:qFormat="1"/>
+    <w:lsdException w:name="Title" w:semiHidden="0" w:uiPriority="10" w:unhideWhenUsed="0" w:qFormat="1"/>
+    <w:lsdException w:name="Default Paragraph Font" w:uiPriority="1"/>
+    <w:lsdException w:name="Subtitle" w:semiHidden="0" w:uiPriority="11" w:unhideWhenUsed="0" w:qFormat="1"/>
+    <w:lsdException w:name="Strong" w:semiHidden="0" w:uiPriority="22" w:unhideWhenUsed="0" w:qFormat="1"/>
+    <w:lsdException w:name="Emphasis" w:semiHidden="0" w:uiPriority="20" w:unhideWhenUsed="0" w:qFormat="1"/>
+    <w:lsdException w:name="Table Grid" w:semiHidden="0" w:uiPriority="59" w:unhideWhenUsed="0"/>
+    <w:lsdException w:name="Placeholder Text" w:unhideWhenUsed="0"/>
+    <w:lsdException w:name="No Spacing" w:semiHidden="0" w:uiPriority="1" w:unhideWhenUsed="0" w:qFormat="1"/>
+    <w:lsdException w:name="Light Shading" w:semiHidden="0" w:uiPriority="60" w:unhideWhenUsed="0"/>
+    <w:lsdException w:name="Light List" w:semiHidden="0" w:uiPriority="61" w:unhideWhenUsed="0"/>
+    <w:lsdException w:name="Light Grid" w:semiHidden="0" w:uiPriority="62" w:unhideWhenUsed="0"/>
+    <w:lsdException w:name="Medium Shading 1" w:semiHidden="0" w:uiPriority="63" w:unhideWhenUsed="0"/>
+    <w:lsdException w:name="Medium Shading 2" w:semiHidden="0" w:uiPriority="64" w:unhideWhenUsed="0"/>
+    <w:lsdException w:name="Medium List 1" w:semiHidden="0" w:uiPriority="65" w:unhideWhenUsed="0"/>
+    <w:lsdException w:name="Medium List 2" w:semiHidden="0" w:uiPriority="66" w:unhideWhenUsed="0"/>
+    <w:lsdException w:name="Medium Grid 1" w:semiHidden="0" w:uiPriority="67" w:unhideWhenUsed="0"/>
+    <w:lsdException w:name="Medium Grid 2" w:semiHidden="0" w:uiPriority="68" w:unhideWhenUsed="0"/>
+    <w:lsdException w:name="Medium Grid 3" w:semiHidden="0" w:uiPriority="69" w:unhideWhenUsed="0"/>
+    <w:lsdException w:name="Dark List" w:semiHidden="0" w:uiPriority="70" w:unhideWhenUsed="0"/>
+    <w:lsdException w:name="Colorful Shading" w:semiHidden="0" w:uiPriority="71" w:unhideWhenUsed="0"/>
+    <w:lsdException w:name="Colorful List" w:semiHidden="0" w:uiPriority="72" w:unhideWhenUsed="0"/>
+    <w:lsdException w:name="Colorful Grid" w:semiHidden="0" w:uiPriority="73" w:unhideWhenUsed="0"/>
+    <w:lsdException w:name="Light Shading Accent 1" w:semiHidden="0" w:uiPriority="60" w:unhideWhenUsed="0"/>
+    <w:lsdException w:name="Light List Accent 1" w:semiHidden="0" w:uiPriority="61" w:unhideWhenUsed="0"/>
+    <w:lsdException w:name="Light Grid Accent 1" w:semiHidden="0" w:uiPriority="62" w:unhideWhenUsed="0"/>
+    <w:lsdException w:name="Medium Shading 1 Accent 1" w:semiHidden="0" w:uiPriority="63" w:unhideWhenUsed="0"/>
+    <w:lsdException w:name="Medium Shading 2 Accent 1" w:semiHidden="0" w:uiPriority="64" w:unhideWhenUsed="0"/>
+    <w:lsdException w:name="Medium List 1 Accent 1" w:semiHidden="0" w:uiPriority="65" w:unhideWhenUsed="0"/>
+    <w:lsdException w:name="Revision" w:unhideWhenUsed="0"/>
+    <w:lsdException w:name="List Paragraph" w:semiHidden="0" w:uiPriority="34" w:unhideWhenUsed="0" w:qFormat="1"/>
+    <w:lsdException w:name="Quote" w:semiHidden="0" w:uiPriority="29" w:unhideWhenUsed="0" w:qFormat="1"/>
+    <w:lsdException w:name="Intense Quote" w:semiHidden="0" w:uiPriority="30" w:unhideWhenUsed="0" w:qFormat="1"/>
+    <w:lsdException w:name="Medium List 2 Accent 1" w:semiHidden="0" w:uiPriority="66" w:unhideWhenUsed="0"/>
+    <w:lsdException w:name="Medium Grid 1 Accent 1" w:semiHidden="0" w:uiPriority="67" w:unhideWhenUsed="0"/>
+    <w:lsdException w:name="Medium Grid 2 Accent 1" w:semiHidden="0" w:uiPriority="68" w:unhideWhenUsed="0"/>
+    <w:lsdException w:name="Medium Grid 3 Accent 1" w:semiHidden="0" w:uiPriority="69" w:unhideWhenUsed="0"/>
+    <w:lsdException w:name="Dark List Accent 1" w:semiHidden="0" w:uiPriority="70" w:unhideWhenUsed="0"/>
+    <w:lsdException w:name="Colorful Shading Accent 1" w:semiHidden="0" w:uiPriority="71" w:unhideWhenUsed="0"/>
+    <w:lsdException w:name="Colorful List Accent 1" w:semiHidden="0" w:uiPriority="72" w:unhideWhenUsed="0"/>
+    <w:lsdException w:name="Colorful Grid Accent 1" w:semiHidden="0" w:uiPriority="73" w:unhideWhenUsed="0"/>
+    <w:lsdException w:name="Light Shading Accent 2" w:semiHidden="0" w:uiPriority="60" w:unhideWhenUsed="0"/>
+    <w:lsdException w:name="Light List Accent 2" w:semiHidden="0" w:uiPriority="61" w:unhideWhenUsed="0"/>
+    <w:lsdException w:name="Light Grid Accent 2" w:semiHidden="0" w:uiPriority="62" w:unhideWhenUsed="0"/>
+    <w:lsdException w:name="Medium Shading 1 Accent 2" w:semiHidden="0" w:uiPriority="63" w:unhideWhenUsed="0"/>
+    <w:lsdException w:name="Medium Shading 2 Accent 2" w:semiHidden="0" w:uiPriority="64" w:unhideWhenUsed="0"/>
+    <w:lsdException w:name="Medium List 1 Accent 2" w:semiHidden="0" w:uiPriority="65" w:unhideWhenUsed="0"/>
+    <w:lsdException w:name="Medium List 2 Accent 2" w:semiHidden="0" w:uiPriority="66" w:unhideWhenUsed="0"/>
+    <w:lsdException w:name="Medium Grid 1 Accent 2" w:semiHidden="0" w:uiPriority="67" w:unhideWhenUsed="0"/>
+    <w:lsdException w:name="Medium Grid 2 Accent 2" w:semiHidden="0" w:uiPriority="68" w:unhideWhenUsed="0"/>
+    <w:lsdException w:name="Medium Grid 3 Accent 2" w:semiHidden="0" w:uiPriority="69" w:unhideWhenUsed="0"/>
+    <w:lsdException w:name="Dark List Accent 2" w:semiHidden="0" w:uiPriority="70" w:unhideWhenUsed="0"/>
+    <w:lsdException w:name="Colorful Shading Accent 2" w:semiHidden="0" w:uiPriority="71" w:unhideWhenUsed="0"/>
+    <w:lsdException w:name="Colorful List Accent 2" w:semiHidden="0" w:uiPriority="72" w:unhideWhenUsed="0"/>
+    <w:lsdException w:name="Colorful Grid Accent 2" w:semiHidden="0" w:uiPriority="73" w:unhideWhenUsed="0"/>
+    <w:lsdException w:name="Light Shading Accent 3" w:semiHidden="0" w:uiPriority="60" w:unhideWhenUsed="0"/>
+    <w:lsdException w:name="Light List Accent 3" w:semiHidden="0" w:uiPriority="61" w:unhideWhenUsed="0"/>
+    <w:lsdException w:name="Light Grid Accent 3" w:semiHidden="0" w:uiPriority="62" w:unhideWhenUsed="0"/>
+    <w:lsdException w:name="Medium Shading 1 Accent 3" w:semiHidden="0" w:uiPriority="63" w:unhideWhenUsed="0"/>
+    <w:lsdException w:name="Medium Shading 2 Accent 3" w:semiHidden="0" w:uiPriority="64" w:unhideWhenUsed="0"/>
+    <w:lsdException w:name="Medium List 1 Accent 3" w:semiHidden="0" w:uiPriority="65" w:unhideWhenUsed="0"/>
+    <w:lsdException w:name="Medium List 2 Accent 3" w:semiHidden="0" w:uiPriority="66" w:unhideWhenUsed="0"/>
+    <w:lsdException w:name="Medium Grid 1 Accent 3" w:semiHidden="0" w:uiPriority="67" w:unhideWhenUsed="0"/>
+    <w:lsdException w:name="Medium Grid 2 Accent 3" w:semiHidden="0" w:uiPriority="68" w:unhideWhenUsed="0"/>
+    <w:lsdException w:name="Medium Grid 3 Accent 3" w:semiHidden="0" w:uiPriority="69" w:unhideWhenUsed="0"/>
+    <w:lsdException w:name="Dark List Accent 3" w:semiHidden="0" w:uiPriority="70" w:unhideWhenUsed="0"/>
+    <w:lsdException w:name="Colorful Shading Accent 3" w:semiHidden="0" w:uiPriority="71" w:unhideWhenUsed="0"/>
+    <w:lsdException w:name="Colorful List Accent 3" w:semiHidden="0" w:uiPriority="72" w:unhideWhenUsed="0"/>
+    <w:lsdException w:name="Colorful Grid Accent 3" w:semiHidden="0" w:uiPriority="73" w:unhideWhenUsed="0"/>
+    <w:lsdException w:name="Light Shading Accent 4" w:semiHidden="0" w:uiPriority="60" w:unhideWhenUsed="0"/>
+    <w:lsdException w:name="Light List Accent 4" w:semiHidden="0" w:uiPriority="61" w:unhideWhenUsed="0"/>
+    <w:lsdException w:name="Light Grid Accent 4" w:semiHidden="0" w:uiPriority="62" w:unhideWhenUsed="0"/>
+    <w:lsdException w:name="Medium Shading 1 Accent 4" w:semiHidden="0" w:uiPriority="63" w:unhideWhenUsed="0"/>
+    <w:lsdException w:name="Medium Shading 2 Accent 4" w:semiHidden="0" w:uiPriority="64" w:unhideWhenUsed="0"/>
+    <w:lsdException w:name="Medium List 1 Accent 4" w:semiHidden="0" w:uiPriority="65" w:unhideWhenUsed="0"/>
+    <w:lsdException w:name="Medium List 2 Accent 4" w:semiHidden="0" w:uiPriority="66" w:unhideWhenUsed="0"/>
+    <w:lsdException w:name="Medium Grid 1 Accent 4" w:semiHidden="0" w:uiPriority="67" w:unhideWhenUsed="0"/>
+    <w:lsdException w:name="Medium Grid 2 Accent 4" w:semiHidden="0" w:uiPriority="68" w:unhideWhenUsed="0"/>
+    <w:lsdException w:name="Medium Grid 3 Accent 4" w:semiHidden="0" w:uiPriority="69" w:unhideWhenUsed="0"/>
+    <w:lsdException w:name="Dark List Accent 4" w:semiHidden="0" w:uiPriority="70" w:unhideWhenUsed="0"/>
+    <w:lsdException w:name="Colorful Shading Accent 4" w:semiHidden="0" w:uiPriority="71" w:unhideWhenUsed="0"/>
+    <w:lsdException w:name="Colorful List Accent 4" w:semiHidden="0" w:uiPriority="72" w:unhideWhenUsed="0"/>
+    <w:lsdException w:name="Colorful Grid Accent 4" w:semiHidden="0" w:uiPriority="73" w:unhideWhenUsed="0"/>
+    <w:lsdException w:name="Light Shading Accent 5" w:semiHidden="0" w:uiPriority="60" w:unhideWhenUsed="0"/>
+    <w:lsdException w:name="Light List Accent 5" w:semiHidden="0" w:uiPriority="61" w:unhideWhenUsed="0"/>
+    <w:lsdException w:name="Light Grid Accent 5" w:semiHidden="0" w:uiPriority="62" w:unhideWhenUsed="0"/>
+    <w:lsdException w:name="Medium Shading 1 Accent 5" w:semiHidden="0" w:uiPriority="63" w:unhideWhenUsed="0"/>
+    <w:lsdException w:name="Medium Shading 2 Accent 5" w:semiHidden="0" w:uiPriority="64" w:unhideWhenUsed="0"/>
+    <w:lsdException w:name="Medium List 1 Accent 5" w:semiHidden="0" w:uiPriority="65" w:unhideWhenUsed="0"/>
+    <w:lsdException w:name="Medium List 2 Accent 5" w:semiHidden="0" w:uiPriority="66" w:unhideWhenUsed="0"/>
+    <w:lsdException w:name="Medium Grid 1 Accent 5" w:semiHidden="0" w:uiPriority="67" w:unhideWhenUsed="0"/>
+    <w:lsdException w:name="Medium Grid 2 Accent 5" w:semiHidden="0" w:uiPriority="68" w:unhideWhenUsed="0"/>
+    <w:lsdException w:name="Medium Grid 3 Accent 5" w:semiHidden="0" w:uiPriority="69" w:unhideWhenUsed="0"/>
+    <w:lsdException w:name="Dark List Accent 5" w:semiHidden="0" w:uiPriority="70" w:unhideWhenUsed="0"/>
+    <w:lsdException w:name="Colorful Shading Accent 5" w:semiHidden="0" w:uiPriority="71" w:unhideWhenUsed="0"/>
+    <w:lsdException w:name="Colorful List Accent 5" w:semiHidden="0" w:uiPriority="72" w:unhideWhenUsed="0"/>
+    <w:lsdException w:name="Colorful Grid Accent 5" w:semiHidden="0" w:uiPriority="73" w:unhideWhenUsed="0"/>
+    <w:lsdException w:name="Light Shading Accent 6" w:semiHidden="0" w:uiPriority="60" w:unhideWhenUsed="0"/>
+    <w:lsdException w:name="Light List Accent 6" w:semiHidden="0" w:uiPriority="61" w:unhideWhenUsed="0"/>
+    <w:lsdException w:name="Light Grid Accent 6" w:semiHidden="0" w:uiPriority="62" w:unhideWhenUsed="0"/>
+    <w:lsdException w:name="Medium Shading 1 Accent 6" w:semiHidden="0" w:uiPriority="63" w:unhideWhenUsed="0"/>
+    <w:lsdException w:name="Medium Shading 2 Accent 6" w:semiHidden="0" w:uiPriority="64" w:unhideWhenUsed="0"/>
+    <w:lsdException w:name="Medium List 1 Accent 6" w:semiHidden="0" w:uiPriority="65" w:unhideWhenUsed="0"/>
+    <w:lsdException w:name="Medium List 2 Accent 6" w:semiHidden="0" w:uiPriority="66" w:unhideWhenUsed="0"/>
+    <w:lsdException w:name="Medium Grid 1 Accent 6" w:semiHidden="0" w:uiPriority="67" w:unhideWhenUsed="0"/>
+    <w:lsdException w:name="Medium Grid 2 Accent 6" w:semiHidden="0" w:uiPriority="68" w:unhideWhenUsed="0"/>
+    <w:lsdException w:name="Medium Grid 3 Accent 6" w:semiHidden="0" w:uiPriority="69" w:unhideWhenUsed="0"/>
+    <w:lsdException w:name="Dark List Accent 6" w:semiHidden="0" w:uiPriority="70" w:unhideWhenUsed="0"/>
+    <w:lsdException w:name="Colorful Shading Accent 6" w:semiHidden="0" w:uiPriority="71" w:unhideWhenUsed="0"/>
+    <w:lsdException w:name="Colorful List Accent 6" w:semiHidden="0" w:uiPriority="72" w:unhideWhenUsed="0"/>
+    <w:lsdException w:name="Colorful Grid Accent 6" w:semiHidden="0" w:uiPriority="73" w:unhideWhenUsed="0"/>
+    <w:lsdException w:name="Subtle Emphasis" w:semiHidden="0" w:uiPriority="19" w:unhideWhenUsed="0" w:qFormat="1"/>
+    <w:lsdException w:name="Intense Emphasis" w:semiHidden="0" w:uiPriority="21" w:unhideWhenUsed="0" w:qFormat="1"/>
+    <w:lsdException w:name="Subtle Reference" w:semiHidden="0" w:uiPriority="31" w:unhideWhenUsed="0" w:qFormat="1"/>
+    <w:lsdException w:name="Intense Reference" w:semiHidden="0" w:uiPriority="32" w:unhideWhenUsed="0" w:qFormat="1"/>
+    <w:lsdException w:name="Book Title" w:semiHidden="0" w:uiPriority="33" w:unhideWhenUsed="0" w:qFormat="1"/>
+    <w:lsdException w:name="Bibliography" w:uiPriority="37"/>
+    <w:lsdException w:name="TOC Heading" w:uiPriority="39" w:qFormat="1"/>
+  </w:latentStyles>
+  <w:style w:type="paragraph" w:default="1" w:styleId="Normal">
+    <w:name w:val="Normal"/>
+    <w:qFormat/>
+  </w:style>
+  <w:style w:type="character" w:default="1" w:styleId="DefaultParagraphFont">
+    <w:name w:val="Default Paragraph Font"/>
+    <w:uiPriority w:val="1"/>
+    <w:semiHidden/>
+    <w:unhideWhenUsed/>
+  </w:style>
+  <w:style w:type="table" w:default="1" w:styleId="TableNormal">
+    <w:name w:val="Normal Table"/>
+    <w:uiPriority w:val="99"/>
+    <w:semiHidden/>
+    <w:unhideWhenUsed/>
+    <w:tblPr>
+      <w:tblInd w:w="0" w:type="dxa"/>
+      <w:tblCellMar>
+        <w:top w:w="0" w:type="dxa"/>
+        <w:left w:w="108" w:type="dxa"/>
+        <w:bottom w:w="0" w:type="dxa"/>
+        <w:right w:w="108" w:type="dxa"/>
+      </w:tblCellMar>
+    </w:tblPr>
+  </w:style>
+  <w:style w:type="numbering" w:default="1" w:styleId="NoList">
+    <w:name w:val="No List"/>
+    <w:uiPriority w:val="99"/>
+    <w:semiHidden/>
+    <w:unhideWhenUsed/>
+  </w:style>
+</w:styles>
+</file>
+
 <file path=word/theme/theme1.xml><?xml version="1.0" encoding="utf-8"?>
 <a:theme xmlns:a="http://schemas.openxmlformats.org/drawingml/2006/main" name="Office Theme">
   <a:themeElements>

</xml_diff>

<commit_message>
Cilji projekta in predvideni rezultati
</commit_message>
<xml_diff>
--- a/Dokumentacija/Predlog projekta.docx
+++ b/Dokumentacija/Predlog projekta.docx
@@ -1,6 +1,6 @@
 
 <file path=word/document.xml><?xml version="1.0" encoding="utf-8"?>
-<w:document xmlns:wpc="http://schemas.microsoft.com/office/word/2010/wordprocessingCanvas" xmlns:mc="http://schemas.openxmlformats.org/markup-compatibility/2006" xmlns:o="urn:schemas-microsoft-com:office:office" xmlns:r="http://schemas.openxmlformats.org/officeDocument/2006/relationships" xmlns:m="http://schemas.openxmlformats.org/officeDocument/2006/math" xmlns:v="urn:schemas-microsoft-com:vml" xmlns:wp14="http://schemas.microsoft.com/office/word/2010/wordprocessingDrawing" xmlns:wp="http://schemas.openxmlformats.org/drawingml/2006/wordprocessingDrawing" xmlns:w10="urn:schemas-microsoft-com:office:word" xmlns:w="http://schemas.openxmlformats.org/wordprocessingml/2006/main" xmlns:w14="http://schemas.microsoft.com/office/word/2010/wordml" xmlns:wpg="http://schemas.microsoft.com/office/word/2010/wordprocessingGroup" xmlns:wpi="http://schemas.microsoft.com/office/word/2010/wordprocessingInk" xmlns:wne="http://schemas.microsoft.com/office/word/2006/wordml" xmlns:wps="http://schemas.microsoft.com/office/word/2010/wordprocessingShape" mc:Ignorable="w14 wp14">
+<w:document xmlns:wpc="http://schemas.microsoft.com/office/word/2010/wordprocessingCanvas" xmlns:mo="http://schemas.microsoft.com/office/mac/office/2008/main" xmlns:mc="http://schemas.openxmlformats.org/markup-compatibility/2006" xmlns:mv="urn:schemas-microsoft-com:mac:vml" xmlns:o="urn:schemas-microsoft-com:office:office" xmlns:r="http://schemas.openxmlformats.org/officeDocument/2006/relationships" xmlns:m="http://schemas.openxmlformats.org/officeDocument/2006/math" xmlns:v="urn:schemas-microsoft-com:vml" xmlns:wp14="http://schemas.microsoft.com/office/word/2010/wordprocessingDrawing" xmlns:wp="http://schemas.openxmlformats.org/drawingml/2006/wordprocessingDrawing" xmlns:w10="urn:schemas-microsoft-com:office:word" xmlns:w="http://schemas.openxmlformats.org/wordprocessingml/2006/main" xmlns:w14="http://schemas.microsoft.com/office/word/2010/wordml" xmlns:wpg="http://schemas.microsoft.com/office/word/2010/wordprocessingGroup" xmlns:wpi="http://schemas.microsoft.com/office/word/2010/wordprocessingInk" xmlns:wne="http://schemas.microsoft.com/office/word/2006/wordml" xmlns:wps="http://schemas.microsoft.com/office/word/2010/wordprocessingShape" mc:Ignorable="w14 wp14">
   <w:body>
     <w:p>
       <w:pPr>
@@ -225,7 +225,7 @@
             <w:noProof/>
             <w:webHidden/>
           </w:rPr>
-          <w:t>2</w:t>
+          <w:t>1</w:t>
         </w:r>
         <w:r>
           <w:rPr>
@@ -294,7 +294,7 @@
             <w:noProof/>
             <w:webHidden/>
           </w:rPr>
-          <w:t>3</w:t>
+          <w:t>2</w:t>
         </w:r>
         <w:r>
           <w:rPr>
@@ -363,7 +363,7 @@
             <w:noProof/>
             <w:webHidden/>
           </w:rPr>
-          <w:t>4</w:t>
+          <w:t>3</w:t>
         </w:r>
         <w:r>
           <w:rPr>
@@ -432,7 +432,7 @@
             <w:noProof/>
             <w:webHidden/>
           </w:rPr>
-          <w:t>4</w:t>
+          <w:t>3</w:t>
         </w:r>
         <w:r>
           <w:rPr>
@@ -501,7 +501,7 @@
             <w:noProof/>
             <w:webHidden/>
           </w:rPr>
-          <w:t>4</w:t>
+          <w:t>3</w:t>
         </w:r>
         <w:r>
           <w:rPr>
@@ -570,7 +570,7 @@
             <w:noProof/>
             <w:webHidden/>
           </w:rPr>
-          <w:t>4</w:t>
+          <w:t>3</w:t>
         </w:r>
         <w:r>
           <w:rPr>
@@ -846,7 +846,7 @@
             <w:noProof/>
             <w:webHidden/>
           </w:rPr>
-          <w:t>5</w:t>
+          <w:t>4</w:t>
         </w:r>
         <w:r>
           <w:rPr>
@@ -915,7 +915,7 @@
             <w:noProof/>
             <w:webHidden/>
           </w:rPr>
-          <w:t>5</w:t>
+          <w:t>4</w:t>
         </w:r>
         <w:r>
           <w:rPr>
@@ -984,7 +984,7 @@
             <w:noProof/>
             <w:webHidden/>
           </w:rPr>
-          <w:t>5</w:t>
+          <w:t>4</w:t>
         </w:r>
         <w:r>
           <w:rPr>
@@ -1053,7 +1053,7 @@
             <w:noProof/>
             <w:webHidden/>
           </w:rPr>
-          <w:t>5</w:t>
+          <w:t>4</w:t>
         </w:r>
         <w:r>
           <w:rPr>
@@ -1122,7 +1122,7 @@
             <w:noProof/>
             <w:webHidden/>
           </w:rPr>
-          <w:t>5</w:t>
+          <w:t>4</w:t>
         </w:r>
         <w:r>
           <w:rPr>
@@ -1854,13 +1854,8 @@
     <w:p>
       <w:bookmarkStart w:id="3" w:name="_Toc338163371"/>
       <w:r>
-        <w:t xml:space="preserve">Večkrat smo se znašli v situaciji, ko smo bili v nakupovalnem centru kot je BTC in nismo točno vedeli kje je kakšna trgovina, bankomat avtobusna postaja in zadeve ki spadajo k nakupovalnim centrom, zato bomo izdelali aplikacijo, ki nam bo olajšala iskanje in s tem kupcem olajšala nakupovanje. </w:t>
-      </w:r>
-      <w:r>
-        <w:t>Aplikacija bo preprosta za uporabo in bo brezplačna za vse uporabnike.</w:t>
-      </w:r>
-      <w:bookmarkStart w:id="4" w:name="_GoBack"/>
-      <w:bookmarkEnd w:id="4"/>
+        <w:t>Večkrat smo se znašli v situaciji, ko smo bili v nakupovalnem centru kot je BTC in nismo točno vedeli kje je kakšna trgovina, bankomat avtobusna postaja in zadeve ki spadajo k nakupovalnim centrom, zato bomo izdelali aplikacijo, ki nam bo olajšala iskanje in s tem kupcem olajšala nakupovanje. Aplikacija bo preprosta za uporabo in bo brezplačna za vse uporabnike.</w:t>
+      </w:r>
     </w:p>
     <w:p>
       <w:pPr>
@@ -1872,6 +1867,9 @@
       <w:bookmarkEnd w:id="3"/>
     </w:p>
     <w:p>
+      <w:pPr>
+        <w:jc w:val="both"/>
+      </w:pPr>
       <w:r>
         <w:t>BTC</w:t>
       </w:r>
@@ -1904,11 +1902,17 @@
       </w:r>
     </w:p>
     <w:p>
+      <w:pPr>
+        <w:jc w:val="both"/>
+      </w:pPr>
       <w:r>
         <w:t>Prej omenjene omejitve bi rešili z mobilno aplikacijo na platformi Android. Brezplačna mobilna aplikacija za telefone in tablice bi omogočala hiter in natančen prikaz vseh potrebnih informacij na poti.</w:t>
       </w:r>
     </w:p>
     <w:p>
+      <w:pPr>
+        <w:jc w:val="both"/>
+      </w:pPr>
       <w:r>
         <w:t>Aplikacija bi omogočala:</w:t>
       </w:r>
@@ -1920,6 +1924,7 @@
           <w:ilvl w:val="0"/>
           <w:numId w:val="2"/>
         </w:numPr>
+        <w:jc w:val="both"/>
       </w:pPr>
       <w:r>
         <w:t>Prikaz trenutne lokacije</w:t>
@@ -1932,6 +1937,7 @@
           <w:ilvl w:val="0"/>
           <w:numId w:val="2"/>
         </w:numPr>
+        <w:jc w:val="both"/>
       </w:pPr>
       <w:r>
         <w:t>Prikaz bližnjih trgovin</w:t>
@@ -1944,6 +1950,7 @@
           <w:ilvl w:val="0"/>
           <w:numId w:val="2"/>
         </w:numPr>
+        <w:jc w:val="both"/>
       </w:pPr>
       <w:r>
         <w:t>Izračun najhitrejše poti do izbrane trgovine in prikaz te poti</w:t>
@@ -1956,6 +1963,7 @@
           <w:ilvl w:val="0"/>
           <w:numId w:val="2"/>
         </w:numPr>
+        <w:jc w:val="both"/>
       </w:pPr>
       <w:r>
         <w:t>Prikaz podatkov o izbrani trgovini (kontak</w:t>
@@ -1974,6 +1982,7 @@
           <w:ilvl w:val="0"/>
           <w:numId w:val="2"/>
         </w:numPr>
+        <w:jc w:val="both"/>
       </w:pPr>
       <w:r>
         <w:t>Iskanje trgovin po izdelkih (npr. računalniška miška najde</w:t>
@@ -1992,6 +2001,7 @@
           <w:ilvl w:val="0"/>
           <w:numId w:val="2"/>
         </w:numPr>
+        <w:jc w:val="both"/>
       </w:pPr>
       <w:r>
         <w:t>Iskanje trgovin po kategoriji (npr. bela tehnika, šport, računalništvo, ...)</w:t>
@@ -2004,6 +2014,7 @@
           <w:ilvl w:val="0"/>
           <w:numId w:val="2"/>
         </w:numPr>
+        <w:jc w:val="both"/>
       </w:pPr>
       <w:r>
         <w:t>Prikaz bližnjih točk interesa – POI (bankomati, avtobusne postaje, informacije, ...)</w:t>
@@ -2016,12 +2027,16 @@
           <w:ilvl w:val="0"/>
           <w:numId w:val="2"/>
         </w:numPr>
+        <w:jc w:val="both"/>
       </w:pPr>
       <w:r>
         <w:t>Prikaz oglasov bližnjih trgovin</w:t>
       </w:r>
     </w:p>
     <w:p>
+      <w:pPr>
+        <w:jc w:val="both"/>
+      </w:pPr>
       <w:r>
         <w:t>Investicija bi se pri velikem številu uporabnikov hitro povrnila, saj bi trgovine plačevale za prikaz prednostnih oglasov</w:t>
       </w:r>
@@ -2033,10 +2048,20 @@
       <w:pPr>
         <w:pStyle w:val="Heading1"/>
       </w:pPr>
-      <w:bookmarkStart w:id="5" w:name="_Toc338163372"/>
+      <w:bookmarkStart w:id="4" w:name="_Toc338163372"/>
       <w:r>
         <w:t>Cilji projekta in predvideni rezultati</w:t>
       </w:r>
+      <w:bookmarkEnd w:id="4"/>
+    </w:p>
+    <w:p>
+      <w:pPr>
+        <w:pStyle w:val="Heading2"/>
+      </w:pPr>
+      <w:bookmarkStart w:id="5" w:name="_Toc338163373"/>
+      <w:r>
+        <w:t>Opis ciljev</w:t>
+      </w:r>
       <w:bookmarkEnd w:id="5"/>
     </w:p>
     <w:p>
@@ -2044,16 +2069,42 @@
         <w:jc w:val="both"/>
       </w:pPr>
       <w:r>
-        <w:t>V poglavju opišete glavni namen projekta, njegove cilje ter predvidene rezultate projekta. Odgovorite na naslednja vprašanja: Kaj naj bi projekt dosegel? Kaj so cilji projekta? Kateri so rezultati projekta in ali so izmerljivi? Zakaj so relevantni?</w:t>
+        <w:t>Cilj projekta je izboljšanje uporabniške izkušnje za obiskovalce BTC City nakupovalnega</w:t>
+      </w:r>
+      <w:r>
+        <w:t xml:space="preserve"> središča.  Projekt bi dosegel, da se obiskovalci lažje znajdejo v nakupovalnem središču in prej najdejo točno za njih potrebne informacije.</w:t>
+      </w:r>
+    </w:p>
+    <w:p>
+      <w:pPr>
+        <w:jc w:val="both"/>
+      </w:pPr>
+      <w:r>
+        <w:t>Predlagana</w:t>
+      </w:r>
+      <w:r>
+        <w:t xml:space="preserve"> rešitev je</w:t>
+      </w:r>
+      <w:r>
+        <w:t xml:space="preserve"> izdelava mobilne aplikacije </w:t>
+      </w:r>
+      <w:r>
+        <w:rPr>
+          <w:b/>
+        </w:rPr>
+        <w:t>BTC City Zemljevid</w:t>
+      </w:r>
+      <w:r>
+        <w:t xml:space="preserve"> za platformo Android.</w:t>
       </w:r>
     </w:p>
     <w:p>
       <w:pPr>
         <w:pStyle w:val="Heading2"/>
       </w:pPr>
-      <w:bookmarkStart w:id="6" w:name="_Toc338163373"/>
-      <w:r>
-        <w:t>Opis ciljev</w:t>
+      <w:bookmarkStart w:id="6" w:name="_Toc338163374"/>
+      <w:r>
+        <w:t>Predvideni rezultati</w:t>
       </w:r>
       <w:bookmarkEnd w:id="6"/>
     </w:p>
@@ -2062,16 +2113,38 @@
         <w:jc w:val="both"/>
       </w:pPr>
       <w:r>
-        <w:t>Podpoglavje naj vključuje opis ciljev in predlagane rešitve.</w:t>
+        <w:t>Predviden rezultat projekta je končana</w:t>
+      </w:r>
+      <w:r>
+        <w:t xml:space="preserve"> izdelava</w:t>
+      </w:r>
+      <w:r>
+        <w:t xml:space="preserve"> mobiln</w:t>
+      </w:r>
+      <w:r>
+        <w:t>e</w:t>
+      </w:r>
+      <w:r>
+        <w:t xml:space="preserve"> aplikacij</w:t>
+      </w:r>
+      <w:r>
+        <w:t>e</w:t>
+      </w:r>
+      <w:r>
+        <w:t xml:space="preserve"> ter objava aplikacije na mobilni trgovini Google Play</w:t>
+      </w:r>
+      <w:r>
+        <w:t>.</w:t>
       </w:r>
     </w:p>
     <w:p>
       <w:pPr>
         <w:pStyle w:val="Heading2"/>
       </w:pPr>
-      <w:bookmarkStart w:id="7" w:name="_Toc338163374"/>
-      <w:r>
-        <w:t>Predvideni rezultati</w:t>
+      <w:bookmarkStart w:id="7" w:name="_Toc338163375"/>
+      <w:r>
+        <w:lastRenderedPageBreak/>
+        <w:t>Predvideni učinki</w:t>
       </w:r>
       <w:bookmarkEnd w:id="7"/>
     </w:p>
@@ -2080,77 +2153,91 @@
         <w:jc w:val="both"/>
       </w:pPr>
       <w:r>
-        <w:t>Podpoglavje naj vsebuje opis pričakovanih konkretnih rezultatov predlaganega projekta. Rezultati naj bodo specifični, merljivi, dosegljivi glede na razpoložljive vire in realistični glede na čas.</w:t>
-      </w:r>
+        <w:t>Eden od predvidenih učinkov</w:t>
+      </w:r>
+      <w:r>
+        <w:t xml:space="preserve"> projekta je povečan obisk in prodaja trgovin (predvsem manjših in tristih, ki jih težje najdemo) zaradi hitrejšega dostopa in lažje navigacije po nakupovalnem središču.</w:t>
+      </w:r>
+    </w:p>
+    <w:p>
+      <w:pPr>
+        <w:pStyle w:val="Heading2"/>
+      </w:pPr>
+      <w:bookmarkStart w:id="8" w:name="_Toc338163376"/>
+      <w:r>
+        <w:t>Indikatorji doseganja ciljev in učinkov projekta</w:t>
+      </w:r>
+      <w:bookmarkEnd w:id="8"/>
     </w:p>
     <w:p>
       <w:pPr>
         <w:jc w:val="both"/>
       </w:pPr>
       <w:r>
-        <w:lastRenderedPageBreak/>
-        <w:t>Predvidite projekt, ki se bo zaključil najkasneje do 10. januarja 2014 (skrajni rok, brez možnosti podaljšanja), torej naj bi trajal dobra dva meseca. Obseg dela na projektu pa naj bo od 1,33 do 3,55 ČM, odvisno tudi od velikosti skupine.</w:t>
+        <w:t>Indikator učinkovitosti projekta je graf števila prenosov ter skupno število prenosov aplikacije iz Google Play trgovine. Dodaten indikator je tudi odziv uporabnikov v obliki ocene aplikacije (1-5) ter uporabniški komentarji.</w:t>
       </w:r>
     </w:p>
     <w:p>
       <w:pPr>
         <w:pStyle w:val="Heading2"/>
       </w:pPr>
-      <w:bookmarkStart w:id="8" w:name="_Toc338163375"/>
-      <w:r>
-        <w:t>Predvideni učinki</w:t>
-      </w:r>
-      <w:bookmarkEnd w:id="8"/>
+      <w:bookmarkStart w:id="9" w:name="_Toc338163377"/>
+      <w:r>
+        <w:t>Uporabnost rezultatov projekta</w:t>
+      </w:r>
+      <w:bookmarkEnd w:id="9"/>
     </w:p>
     <w:p>
       <w:pPr>
         <w:jc w:val="both"/>
       </w:pPr>
       <w:r>
-        <w:t>Podpoglavje naj vsebuje opis pričakovanih učinkov predlaganega projekta. Učinki naj upoštevajo tehnološke, organizacijske (inovacije v organizaciji, izvedbi ali upravljanju poslovnih procesov) in poslovne vidike (inovacije v poslovanju in poslovnih modelih).</w:t>
-      </w:r>
-    </w:p>
-    <w:p>
-      <w:pPr>
-        <w:pStyle w:val="Heading2"/>
-      </w:pPr>
-      <w:bookmarkStart w:id="9" w:name="_Toc338163376"/>
-      <w:r>
-        <w:t>Indikatorji doseganja ciljev in učinkov projekta</w:t>
-      </w:r>
-      <w:bookmarkEnd w:id="9"/>
+        <w:t>Uporabnost rezultatov projekta bomo dosegli z dovolj velikim številom prenosov aplikacije.</w:t>
+      </w:r>
     </w:p>
     <w:p>
       <w:pPr>
         <w:jc w:val="both"/>
       </w:pPr>
       <w:r>
-        <w:t>Podpoglavje naj vsebuje opis indikatorjev in merljive numerične podatke o realizaciji doseganja ciljev in učinkov projekta.</w:t>
-      </w:r>
+        <w:t>Projekt ima možnost nadaljnega razvoja in sicer prenos na platformo iOS (iPhone, iPad). Obstaja tudi možnost postavitve info točk na večih mestih s podobno aplikacijo.</w:t>
+      </w:r>
+      <w:bookmarkStart w:id="10" w:name="_GoBack"/>
+      <w:bookmarkEnd w:id="10"/>
     </w:p>
     <w:p>
       <w:pPr>
         <w:jc w:val="both"/>
-      </w:pPr>
-      <w:r>
-        <w:t>Indikatorji so tisti elementi projektnega načrta, ki namen projekta in rezultate prevedejo v merljive enote (kvalitativno ali kvantitativno) ter tako nudijo osnovo za merjenje vpliva projekta.</w:t>
-      </w:r>
-    </w:p>
-    <w:p>
-      <w:pPr>
-        <w:pStyle w:val="Heading2"/>
-      </w:pPr>
-      <w:bookmarkStart w:id="10" w:name="_Toc338163377"/>
-      <w:r>
-        <w:t>Uporabnost rezultatov projekta</w:t>
-      </w:r>
-      <w:bookmarkEnd w:id="10"/>
+        <w:rPr>
+          <w:b/>
+        </w:rPr>
+      </w:pPr>
+      <w:r>
+        <w:rPr>
+          <w:b/>
+          <w:highlight w:val="red"/>
+        </w:rPr>
+        <w:t>JE TO TO</w:t>
+      </w:r>
+      <w:r>
+        <w:rPr>
+          <w:b/>
+          <w:highlight w:val="red"/>
+        </w:rPr>
+        <w:t>!?!?</w:t>
+      </w:r>
     </w:p>
     <w:p>
       <w:pPr>
         <w:jc w:val="both"/>
-      </w:pPr>
-      <w:r>
+        <w:rPr>
+          <w:color w:val="BFBFBF" w:themeColor="background1" w:themeShade="BF"/>
+        </w:rPr>
+      </w:pPr>
+      <w:r>
+        <w:rPr>
+          <w:color w:val="BFBFBF" w:themeColor="background1" w:themeShade="BF"/>
+        </w:rPr>
         <w:t>Podpoglavje naj vključuje podatke o načinu, s katerim bo konzorcij dosegel uporabnost rezultatov projekta. Vsebuje naj tudi podatke o možnosti nadaljnjega razvoja ter preuči kontekst drugih povezanih projektov, pri čemer naj specificira možnosti, način in načrt uporabe rezultatov. Navedba naj vključuje opredelitev glede obsega uporabnosti navedenih rezultatov na posameznega partnerja, konzorcija ali javni interes (podjetja in posamezniki).</w:t>
       </w:r>
     </w:p>
@@ -8241,7 +8328,7 @@
 </file>
 
 <file path=word/endnotes.xml><?xml version="1.0" encoding="utf-8"?>
-<w:endnotes xmlns:wpc="http://schemas.microsoft.com/office/word/2010/wordprocessingCanvas" xmlns:mc="http://schemas.openxmlformats.org/markup-compatibility/2006" xmlns:o="urn:schemas-microsoft-com:office:office" xmlns:r="http://schemas.openxmlformats.org/officeDocument/2006/relationships" xmlns:m="http://schemas.openxmlformats.org/officeDocument/2006/math" xmlns:v="urn:schemas-microsoft-com:vml" xmlns:wp14="http://schemas.microsoft.com/office/word/2010/wordprocessingDrawing" xmlns:wp="http://schemas.openxmlformats.org/drawingml/2006/wordprocessingDrawing" xmlns:w10="urn:schemas-microsoft-com:office:word" xmlns:w="http://schemas.openxmlformats.org/wordprocessingml/2006/main" xmlns:w14="http://schemas.microsoft.com/office/word/2010/wordml" xmlns:wpg="http://schemas.microsoft.com/office/word/2010/wordprocessingGroup" xmlns:wpi="http://schemas.microsoft.com/office/word/2010/wordprocessingInk" xmlns:wne="http://schemas.microsoft.com/office/word/2006/wordml" xmlns:wps="http://schemas.microsoft.com/office/word/2010/wordprocessingShape" mc:Ignorable="w14 wp14">
+<w:endnotes xmlns:wpc="http://schemas.microsoft.com/office/word/2010/wordprocessingCanvas" xmlns:mo="http://schemas.microsoft.com/office/mac/office/2008/main" xmlns:mc="http://schemas.openxmlformats.org/markup-compatibility/2006" xmlns:mv="urn:schemas-microsoft-com:mac:vml" xmlns:o="urn:schemas-microsoft-com:office:office" xmlns:r="http://schemas.openxmlformats.org/officeDocument/2006/relationships" xmlns:m="http://schemas.openxmlformats.org/officeDocument/2006/math" xmlns:v="urn:schemas-microsoft-com:vml" xmlns:wp14="http://schemas.microsoft.com/office/word/2010/wordprocessingDrawing" xmlns:wp="http://schemas.openxmlformats.org/drawingml/2006/wordprocessingDrawing" xmlns:w10="urn:schemas-microsoft-com:office:word" xmlns:w="http://schemas.openxmlformats.org/wordprocessingml/2006/main" xmlns:w14="http://schemas.microsoft.com/office/word/2010/wordml" xmlns:wpg="http://schemas.microsoft.com/office/word/2010/wordprocessingGroup" xmlns:wpi="http://schemas.microsoft.com/office/word/2010/wordprocessingInk" xmlns:wne="http://schemas.microsoft.com/office/word/2006/wordml" xmlns:wps="http://schemas.microsoft.com/office/word/2010/wordprocessingShape" mc:Ignorable="w14 wp14">
   <w:endnote w:type="separator" w:id="-1">
     <w:p>
       <w:pPr>
@@ -8266,7 +8353,7 @@
 </file>
 
 <file path=word/footer1.xml><?xml version="1.0" encoding="utf-8"?>
-<w:ftr xmlns:wpc="http://schemas.microsoft.com/office/word/2010/wordprocessingCanvas" xmlns:mc="http://schemas.openxmlformats.org/markup-compatibility/2006" xmlns:o="urn:schemas-microsoft-com:office:office" xmlns:r="http://schemas.openxmlformats.org/officeDocument/2006/relationships" xmlns:m="http://schemas.openxmlformats.org/officeDocument/2006/math" xmlns:v="urn:schemas-microsoft-com:vml" xmlns:wp14="http://schemas.microsoft.com/office/word/2010/wordprocessingDrawing" xmlns:wp="http://schemas.openxmlformats.org/drawingml/2006/wordprocessingDrawing" xmlns:w10="urn:schemas-microsoft-com:office:word" xmlns:w="http://schemas.openxmlformats.org/wordprocessingml/2006/main" xmlns:w14="http://schemas.microsoft.com/office/word/2010/wordml" xmlns:wpg="http://schemas.microsoft.com/office/word/2010/wordprocessingGroup" xmlns:wpi="http://schemas.microsoft.com/office/word/2010/wordprocessingInk" xmlns:wne="http://schemas.microsoft.com/office/word/2006/wordml" xmlns:wps="http://schemas.microsoft.com/office/word/2010/wordprocessingShape" mc:Ignorable="w14 wp14">
+<w:ftr xmlns:wpc="http://schemas.microsoft.com/office/word/2010/wordprocessingCanvas" xmlns:mo="http://schemas.microsoft.com/office/mac/office/2008/main" xmlns:mc="http://schemas.openxmlformats.org/markup-compatibility/2006" xmlns:mv="urn:schemas-microsoft-com:mac:vml" xmlns:o="urn:schemas-microsoft-com:office:office" xmlns:r="http://schemas.openxmlformats.org/officeDocument/2006/relationships" xmlns:m="http://schemas.openxmlformats.org/officeDocument/2006/math" xmlns:v="urn:schemas-microsoft-com:vml" xmlns:wp14="http://schemas.microsoft.com/office/word/2010/wordprocessingDrawing" xmlns:wp="http://schemas.openxmlformats.org/drawingml/2006/wordprocessingDrawing" xmlns:w10="urn:schemas-microsoft-com:office:word" xmlns:w="http://schemas.openxmlformats.org/wordprocessingml/2006/main" xmlns:w14="http://schemas.microsoft.com/office/word/2010/wordml" xmlns:wpg="http://schemas.microsoft.com/office/word/2010/wordprocessingGroup" xmlns:wpi="http://schemas.microsoft.com/office/word/2010/wordprocessingInk" xmlns:wne="http://schemas.microsoft.com/office/word/2006/wordml" xmlns:wps="http://schemas.microsoft.com/office/word/2010/wordprocessingShape" mc:Ignorable="w14 wp14">
   <w:p>
     <w:pPr>
       <w:pStyle w:val="Header"/>
@@ -8315,7 +8402,7 @@
         <w:i w:val="0"/>
         <w:noProof/>
       </w:rPr>
-      <w:t>3</w:t>
+      <w:t>4</w:t>
     </w:r>
     <w:r>
       <w:rPr>
@@ -8330,37 +8417,22 @@
       </w:rPr>
       <w:t>/</w:t>
     </w:r>
-    <w:r>
-      <w:fldChar w:fldCharType="begin"/>
-    </w:r>
-    <w:r>
-      <w:instrText xml:space="preserve"> NUMPAGES  \* Arabic  \* MERGEFORMAT </w:instrText>
-    </w:r>
-    <w:r>
-      <w:fldChar w:fldCharType="separate"/>
-    </w:r>
-    <w:r>
-      <w:rPr>
-        <w:rStyle w:val="Emphasis"/>
-        <w:i w:val="0"/>
-        <w:noProof/>
-      </w:rPr>
-      <w:t>11</w:t>
-    </w:r>
-    <w:r>
-      <w:rPr>
-        <w:rStyle w:val="Emphasis"/>
-        <w:i w:val="0"/>
-        <w:noProof/>
-      </w:rPr>
-      <w:fldChar w:fldCharType="end"/>
-    </w:r>
+    <w:fldSimple w:instr=" NUMPAGES  \* Arabic  \* MERGEFORMAT ">
+      <w:r>
+        <w:rPr>
+          <w:rStyle w:val="Emphasis"/>
+          <w:i w:val="0"/>
+          <w:noProof/>
+        </w:rPr>
+        <w:t>11</w:t>
+      </w:r>
+    </w:fldSimple>
   </w:p>
 </w:ftr>
 </file>
 
 <file path=word/footnotes.xml><?xml version="1.0" encoding="utf-8"?>
-<w:footnotes xmlns:wpc="http://schemas.microsoft.com/office/word/2010/wordprocessingCanvas" xmlns:mc="http://schemas.openxmlformats.org/markup-compatibility/2006" xmlns:o="urn:schemas-microsoft-com:office:office" xmlns:r="http://schemas.openxmlformats.org/officeDocument/2006/relationships" xmlns:m="http://schemas.openxmlformats.org/officeDocument/2006/math" xmlns:v="urn:schemas-microsoft-com:vml" xmlns:wp14="http://schemas.microsoft.com/office/word/2010/wordprocessingDrawing" xmlns:wp="http://schemas.openxmlformats.org/drawingml/2006/wordprocessingDrawing" xmlns:w10="urn:schemas-microsoft-com:office:word" xmlns:w="http://schemas.openxmlformats.org/wordprocessingml/2006/main" xmlns:w14="http://schemas.microsoft.com/office/word/2010/wordml" xmlns:wpg="http://schemas.microsoft.com/office/word/2010/wordprocessingGroup" xmlns:wpi="http://schemas.microsoft.com/office/word/2010/wordprocessingInk" xmlns:wne="http://schemas.microsoft.com/office/word/2006/wordml" xmlns:wps="http://schemas.microsoft.com/office/word/2010/wordprocessingShape" mc:Ignorable="w14 wp14">
+<w:footnotes xmlns:wpc="http://schemas.microsoft.com/office/word/2010/wordprocessingCanvas" xmlns:mo="http://schemas.microsoft.com/office/mac/office/2008/main" xmlns:mc="http://schemas.openxmlformats.org/markup-compatibility/2006" xmlns:mv="urn:schemas-microsoft-com:mac:vml" xmlns:o="urn:schemas-microsoft-com:office:office" xmlns:r="http://schemas.openxmlformats.org/officeDocument/2006/relationships" xmlns:m="http://schemas.openxmlformats.org/officeDocument/2006/math" xmlns:v="urn:schemas-microsoft-com:vml" xmlns:wp14="http://schemas.microsoft.com/office/word/2010/wordprocessingDrawing" xmlns:wp="http://schemas.openxmlformats.org/drawingml/2006/wordprocessingDrawing" xmlns:w10="urn:schemas-microsoft-com:office:word" xmlns:w="http://schemas.openxmlformats.org/wordprocessingml/2006/main" xmlns:w14="http://schemas.microsoft.com/office/word/2010/wordml" xmlns:wpg="http://schemas.microsoft.com/office/word/2010/wordprocessingGroup" xmlns:wpi="http://schemas.microsoft.com/office/word/2010/wordprocessingInk" xmlns:wne="http://schemas.microsoft.com/office/word/2006/wordml" xmlns:wps="http://schemas.microsoft.com/office/word/2010/wordprocessingShape" mc:Ignorable="w14 wp14">
   <w:footnote w:type="separator" w:id="-1">
     <w:p>
       <w:pPr>
@@ -8385,7 +8457,7 @@
 </file>
 
 <file path=word/header1.xml><?xml version="1.0" encoding="utf-8"?>
-<w:hdr xmlns:wpc="http://schemas.microsoft.com/office/word/2010/wordprocessingCanvas" xmlns:mc="http://schemas.openxmlformats.org/markup-compatibility/2006" xmlns:o="urn:schemas-microsoft-com:office:office" xmlns:r="http://schemas.openxmlformats.org/officeDocument/2006/relationships" xmlns:m="http://schemas.openxmlformats.org/officeDocument/2006/math" xmlns:v="urn:schemas-microsoft-com:vml" xmlns:wp14="http://schemas.microsoft.com/office/word/2010/wordprocessingDrawing" xmlns:wp="http://schemas.openxmlformats.org/drawingml/2006/wordprocessingDrawing" xmlns:w10="urn:schemas-microsoft-com:office:word" xmlns:w="http://schemas.openxmlformats.org/wordprocessingml/2006/main" xmlns:w14="http://schemas.microsoft.com/office/word/2010/wordml" xmlns:wpg="http://schemas.microsoft.com/office/word/2010/wordprocessingGroup" xmlns:wpi="http://schemas.microsoft.com/office/word/2010/wordprocessingInk" xmlns:wne="http://schemas.microsoft.com/office/word/2006/wordml" xmlns:wps="http://schemas.microsoft.com/office/word/2010/wordprocessingShape" mc:Ignorable="w14 wp14">
+<w:hdr xmlns:wpc="http://schemas.microsoft.com/office/word/2010/wordprocessingCanvas" xmlns:mo="http://schemas.microsoft.com/office/mac/office/2008/main" xmlns:mc="http://schemas.openxmlformats.org/markup-compatibility/2006" xmlns:mv="urn:schemas-microsoft-com:mac:vml" xmlns:o="urn:schemas-microsoft-com:office:office" xmlns:r="http://schemas.openxmlformats.org/officeDocument/2006/relationships" xmlns:m="http://schemas.openxmlformats.org/officeDocument/2006/math" xmlns:v="urn:schemas-microsoft-com:vml" xmlns:wp14="http://schemas.microsoft.com/office/word/2010/wordprocessingDrawing" xmlns:wp="http://schemas.openxmlformats.org/drawingml/2006/wordprocessingDrawing" xmlns:w10="urn:schemas-microsoft-com:office:word" xmlns:w="http://schemas.openxmlformats.org/wordprocessingml/2006/main" xmlns:w14="http://schemas.microsoft.com/office/word/2010/wordml" xmlns:wpg="http://schemas.microsoft.com/office/word/2010/wordprocessingGroup" xmlns:wpi="http://schemas.microsoft.com/office/word/2010/wordprocessingInk" xmlns:wne="http://schemas.microsoft.com/office/word/2006/wordml" xmlns:wps="http://schemas.microsoft.com/office/word/2010/wordprocessingShape" mc:Ignorable="w14 wp14">
   <w:p>
     <w:pPr>
       <w:pStyle w:val="Header"/>
@@ -8444,7 +8516,7 @@
 </file>
 
 <file path=word/numbering.xml><?xml version="1.0" encoding="utf-8"?>
-<w:numbering xmlns:wpc="http://schemas.microsoft.com/office/word/2010/wordprocessingCanvas" xmlns:mc="http://schemas.openxmlformats.org/markup-compatibility/2006" xmlns:o="urn:schemas-microsoft-com:office:office" xmlns:r="http://schemas.openxmlformats.org/officeDocument/2006/relationships" xmlns:m="http://schemas.openxmlformats.org/officeDocument/2006/math" xmlns:v="urn:schemas-microsoft-com:vml" xmlns:wp14="http://schemas.microsoft.com/office/word/2010/wordprocessingDrawing" xmlns:wp="http://schemas.openxmlformats.org/drawingml/2006/wordprocessingDrawing" xmlns:w10="urn:schemas-microsoft-com:office:word" xmlns:w="http://schemas.openxmlformats.org/wordprocessingml/2006/main" xmlns:w14="http://schemas.microsoft.com/office/word/2010/wordml" xmlns:wpg="http://schemas.microsoft.com/office/word/2010/wordprocessingGroup" xmlns:wpi="http://schemas.microsoft.com/office/word/2010/wordprocessingInk" xmlns:wne="http://schemas.microsoft.com/office/word/2006/wordml" xmlns:wps="http://schemas.microsoft.com/office/word/2010/wordprocessingShape" mc:Ignorable="w14 wp14">
+<w:numbering xmlns:wpc="http://schemas.microsoft.com/office/word/2010/wordprocessingCanvas" xmlns:mo="http://schemas.microsoft.com/office/mac/office/2008/main" xmlns:mc="http://schemas.openxmlformats.org/markup-compatibility/2006" xmlns:mv="urn:schemas-microsoft-com:mac:vml" xmlns:o="urn:schemas-microsoft-com:office:office" xmlns:r="http://schemas.openxmlformats.org/officeDocument/2006/relationships" xmlns:m="http://schemas.openxmlformats.org/officeDocument/2006/math" xmlns:v="urn:schemas-microsoft-com:vml" xmlns:wp14="http://schemas.microsoft.com/office/word/2010/wordprocessingDrawing" xmlns:wp="http://schemas.openxmlformats.org/drawingml/2006/wordprocessingDrawing" xmlns:w10="urn:schemas-microsoft-com:office:word" xmlns:w="http://schemas.openxmlformats.org/wordprocessingml/2006/main" xmlns:w14="http://schemas.microsoft.com/office/word/2010/wordml" xmlns:wpg="http://schemas.microsoft.com/office/word/2010/wordprocessingGroup" xmlns:wpi="http://schemas.microsoft.com/office/word/2010/wordprocessingInk" xmlns:wne="http://schemas.microsoft.com/office/word/2006/wordml" xmlns:wps="http://schemas.microsoft.com/office/word/2010/wordprocessingShape" mc:Ignorable="w14 wp14">
   <w:abstractNum w:abstractNumId="0">
     <w:nsid w:val="1F64739B"/>
     <w:multiLevelType w:val="hybridMultilevel"/>
@@ -8697,7 +8769,7 @@
       </w:pPr>
     </w:pPrDefault>
   </w:docDefaults>
-  <w:latentStyles w:defLockedState="0" w:defUIPriority="99" w:defSemiHidden="1" w:defUnhideWhenUsed="1" w:defQFormat="0" w:count="267">
+  <w:latentStyles w:defLockedState="0" w:defUIPriority="99" w:defSemiHidden="1" w:defUnhideWhenUsed="1" w:defQFormat="0" w:count="276">
     <w:lsdException w:name="Normal" w:semiHidden="0" w:uiPriority="0" w:unhideWhenUsed="0" w:qFormat="1"/>
     <w:lsdException w:name="heading 1" w:semiHidden="0" w:uiPriority="9" w:unhideWhenUsed="0" w:qFormat="1"/>
     <w:lsdException w:name="heading 2" w:uiPriority="9" w:qFormat="1"/>
@@ -9199,7 +9271,7 @@
 </file>
 
 <file path=word/stylesWithEffects.xml><?xml version="1.0" encoding="utf-8"?>
-<w:styles xmlns:wpc="http://schemas.microsoft.com/office/word/2010/wordprocessingCanvas" xmlns:mc="http://schemas.openxmlformats.org/markup-compatibility/2006" xmlns:o="urn:schemas-microsoft-com:office:office" xmlns:r="http://schemas.openxmlformats.org/officeDocument/2006/relationships" xmlns:m="http://schemas.openxmlformats.org/officeDocument/2006/math" xmlns:v="urn:schemas-microsoft-com:vml" xmlns:wp14="http://schemas.microsoft.com/office/word/2010/wordprocessingDrawing" xmlns:wp="http://schemas.openxmlformats.org/drawingml/2006/wordprocessingDrawing" xmlns:w10="urn:schemas-microsoft-com:office:word" xmlns:w="http://schemas.openxmlformats.org/wordprocessingml/2006/main" xmlns:w14="http://schemas.microsoft.com/office/word/2010/wordml" xmlns:wpg="http://schemas.microsoft.com/office/word/2010/wordprocessingGroup" xmlns:wpi="http://schemas.microsoft.com/office/word/2010/wordprocessingInk" xmlns:wne="http://schemas.microsoft.com/office/word/2006/wordml" xmlns:wps="http://schemas.microsoft.com/office/word/2010/wordprocessingShape" mc:Ignorable="w14 wp14">
+<w:styles xmlns:wpc="http://schemas.microsoft.com/office/word/2010/wordprocessingCanvas" xmlns:mo="http://schemas.microsoft.com/office/mac/office/2008/main" xmlns:mc="http://schemas.openxmlformats.org/markup-compatibility/2006" xmlns:mv="urn:schemas-microsoft-com:mac:vml" xmlns:o="urn:schemas-microsoft-com:office:office" xmlns:r="http://schemas.openxmlformats.org/officeDocument/2006/relationships" xmlns:m="http://schemas.openxmlformats.org/officeDocument/2006/math" xmlns:v="urn:schemas-microsoft-com:vml" xmlns:wp14="http://schemas.microsoft.com/office/word/2010/wordprocessingDrawing" xmlns:wp="http://schemas.openxmlformats.org/drawingml/2006/wordprocessingDrawing" xmlns:w10="urn:schemas-microsoft-com:office:word" xmlns:w="http://schemas.openxmlformats.org/wordprocessingml/2006/main" xmlns:w14="http://schemas.microsoft.com/office/word/2010/wordml" xmlns:wpg="http://schemas.microsoft.com/office/word/2010/wordprocessingGroup" xmlns:wpi="http://schemas.microsoft.com/office/word/2010/wordprocessingInk" xmlns:wne="http://schemas.microsoft.com/office/word/2006/wordml" xmlns:wps="http://schemas.microsoft.com/office/word/2010/wordprocessingShape" mc:Ignorable="w14 wp14">
   <w:docDefaults>
     <w:rPrDefault>
       <w:rPr>
@@ -9211,7 +9283,7 @@
     </w:rPrDefault>
     <w:pPrDefault/>
   </w:docDefaults>
-  <w:latentStyles w:defLockedState="0" w:defUIPriority="99" w:defSemiHidden="1" w:defUnhideWhenUsed="1" w:defQFormat="0" w:count="267">
+  <w:latentStyles w:defLockedState="0" w:defUIPriority="99" w:defSemiHidden="1" w:defUnhideWhenUsed="1" w:defQFormat="0" w:count="276">
     <w:lsdException w:name="Normal" w:semiHidden="0" w:uiPriority="0" w:unhideWhenUsed="0" w:qFormat="1"/>
     <w:lsdException w:name="heading 1" w:semiHidden="0" w:uiPriority="9" w:unhideWhenUsed="0" w:qFormat="1"/>
     <w:lsdException w:name="heading 2" w:uiPriority="9" w:qFormat="1"/>

</xml_diff>

<commit_message>
Informiranje in promocija, Dodatek1, Reference
-Priprava tabele pri Dodatek 1
-Dodana referenca do BTC-jeve aplikacije z zemljevidom
-Informiranje in promocija
</commit_message>
<xml_diff>
--- a/Dokumentacija/Predlog projekta.docx
+++ b/Dokumentacija/Predlog projekta.docx
@@ -1,6 +1,6 @@
 
 <file path=word/document.xml><?xml version="1.0" encoding="utf-8"?>
-<w:document xmlns:wpc="http://schemas.microsoft.com/office/word/2010/wordprocessingCanvas" xmlns:mo="http://schemas.microsoft.com/office/mac/office/2008/main" xmlns:mc="http://schemas.openxmlformats.org/markup-compatibility/2006" xmlns:mv="urn:schemas-microsoft-com:mac:vml" xmlns:o="urn:schemas-microsoft-com:office:office" xmlns:r="http://schemas.openxmlformats.org/officeDocument/2006/relationships" xmlns:m="http://schemas.openxmlformats.org/officeDocument/2006/math" xmlns:v="urn:schemas-microsoft-com:vml" xmlns:wp14="http://schemas.microsoft.com/office/word/2010/wordprocessingDrawing" xmlns:wp="http://schemas.openxmlformats.org/drawingml/2006/wordprocessingDrawing" xmlns:w10="urn:schemas-microsoft-com:office:word" xmlns:w="http://schemas.openxmlformats.org/wordprocessingml/2006/main" xmlns:w14="http://schemas.microsoft.com/office/word/2010/wordml" xmlns:wpg="http://schemas.microsoft.com/office/word/2010/wordprocessingGroup" xmlns:wpi="http://schemas.microsoft.com/office/word/2010/wordprocessingInk" xmlns:wne="http://schemas.microsoft.com/office/word/2006/wordml" xmlns:wps="http://schemas.microsoft.com/office/word/2010/wordprocessingShape" mc:Ignorable="w14 wp14">
+<w:document xmlns:wpc="http://schemas.microsoft.com/office/word/2010/wordprocessingCanvas" xmlns:mc="http://schemas.openxmlformats.org/markup-compatibility/2006" xmlns:o="urn:schemas-microsoft-com:office:office" xmlns:r="http://schemas.openxmlformats.org/officeDocument/2006/relationships" xmlns:m="http://schemas.openxmlformats.org/officeDocument/2006/math" xmlns:v="urn:schemas-microsoft-com:vml" xmlns:wp14="http://schemas.microsoft.com/office/word/2010/wordprocessingDrawing" xmlns:wp="http://schemas.openxmlformats.org/drawingml/2006/wordprocessingDrawing" xmlns:w10="urn:schemas-microsoft-com:office:word" xmlns:w="http://schemas.openxmlformats.org/wordprocessingml/2006/main" xmlns:w14="http://schemas.microsoft.com/office/word/2010/wordml" xmlns:wpg="http://schemas.microsoft.com/office/word/2010/wordprocessingGroup" xmlns:wpi="http://schemas.microsoft.com/office/word/2010/wordprocessingInk" xmlns:wne="http://schemas.microsoft.com/office/word/2006/wordml" xmlns:wps="http://schemas.microsoft.com/office/word/2010/wordprocessingShape" mc:Ignorable="w14 wp14">
   <w:body>
     <w:p>
       <w:pPr>
@@ -2202,8 +2202,6 @@
       <w:r>
         <w:t>Projekt ima možnost nadaljnega razvoja in sicer prenos na platformo iOS (iPhone, iPad). Obstaja tudi možnost postavitve info točk na večih mestih s podobno aplikacijo.</w:t>
       </w:r>
-      <w:bookmarkStart w:id="10" w:name="_GoBack"/>
-      <w:bookmarkEnd w:id="10"/>
     </w:p>
     <w:p>
       <w:pPr>
@@ -2245,39 +2243,39 @@
       <w:pPr>
         <w:pStyle w:val="Heading1"/>
       </w:pPr>
-      <w:bookmarkStart w:id="11" w:name="_Toc338163378"/>
+      <w:bookmarkStart w:id="10" w:name="_Toc338163378"/>
       <w:r>
         <w:t>Projektni načrt</w:t>
       </w:r>
+      <w:bookmarkEnd w:id="10"/>
+    </w:p>
+    <w:p>
+      <w:pPr>
+        <w:pStyle w:val="Heading2"/>
+      </w:pPr>
+      <w:bookmarkStart w:id="11" w:name="_Toc338163379"/>
+      <w:r>
+        <w:t>Uvod in splošni opis</w:t>
+      </w:r>
       <w:bookmarkEnd w:id="11"/>
     </w:p>
     <w:p>
       <w:pPr>
+        <w:jc w:val="both"/>
+      </w:pPr>
+      <w:r>
+        <w:t>Podpoglavje vključuje objektivni opis načrta dela na predlaganem projektu, s poudarkom na uporabljeni metodologiji in standardih. Načrt dela mora biti razdeljen na posamezne faze projekta, ki si sledijo v logičnem zaporedju življenjskega cikla projekta.</w:t>
+      </w:r>
+    </w:p>
+    <w:p>
+      <w:pPr>
         <w:pStyle w:val="Heading2"/>
       </w:pPr>
-      <w:bookmarkStart w:id="12" w:name="_Toc338163379"/>
-      <w:r>
-        <w:t>Uvod in splošni opis</w:t>
+      <w:bookmarkStart w:id="12" w:name="_Toc338163380"/>
+      <w:r>
+        <w:t>Pregled faz in aktivnosti</w:t>
       </w:r>
       <w:bookmarkEnd w:id="12"/>
-    </w:p>
-    <w:p>
-      <w:pPr>
-        <w:jc w:val="both"/>
-      </w:pPr>
-      <w:r>
-        <w:t>Podpoglavje vključuje objektivni opis načrta dela na predlaganem projektu, s poudarkom na uporabljeni metodologiji in standardih. Načrt dela mora biti razdeljen na posamezne faze projekta, ki si sledijo v logičnem zaporedju življenjskega cikla projekta.</w:t>
-      </w:r>
-    </w:p>
-    <w:p>
-      <w:pPr>
-        <w:pStyle w:val="Heading2"/>
-      </w:pPr>
-      <w:bookmarkStart w:id="13" w:name="_Toc338163380"/>
-      <w:r>
-        <w:t>Pregled faz in aktivnosti</w:t>
-      </w:r>
-      <w:bookmarkEnd w:id="13"/>
     </w:p>
     <w:p>
       <w:pPr>
@@ -2318,11 +2316,11 @@
       <w:pPr>
         <w:pStyle w:val="Heading2"/>
       </w:pPr>
-      <w:bookmarkStart w:id="14" w:name="_Toc338163381"/>
+      <w:bookmarkStart w:id="13" w:name="_Toc338163381"/>
       <w:r>
         <w:t>Opis aktivnosti</w:t>
       </w:r>
-      <w:bookmarkEnd w:id="14"/>
+      <w:bookmarkEnd w:id="13"/>
     </w:p>
     <w:p>
       <w:pPr>
@@ -4042,12 +4040,12 @@
       <w:pPr>
         <w:pStyle w:val="Heading2"/>
       </w:pPr>
-      <w:bookmarkStart w:id="15" w:name="_Toc338163382"/>
+      <w:bookmarkStart w:id="14" w:name="_Toc338163382"/>
       <w:r>
         <w:lastRenderedPageBreak/>
         <w:t>Seznam izdelkov</w:t>
       </w:r>
-      <w:bookmarkEnd w:id="15"/>
+      <w:bookmarkEnd w:id="14"/>
     </w:p>
     <w:p>
       <w:pPr>
@@ -4295,13 +4293,11 @@
               <w:spacing w:before="60" w:after="60"/>
               <w:rPr>
                 <w:rFonts w:eastAsia="Calibri" w:cstheme="minorHAnsi"/>
-                <w:color w:val="C00000"/>
-              </w:rPr>
-            </w:pPr>
-            <w:r>
-              <w:rPr>
-                <w:rFonts w:eastAsia="Calibri" w:cstheme="minorHAnsi"/>
-                <w:color w:val="C00000"/>
+              </w:rPr>
+            </w:pPr>
+            <w:r>
+              <w:rPr>
+                <w:rFonts w:eastAsia="Calibri" w:cstheme="minorHAnsi"/>
               </w:rPr>
               <w:t>IZ 1.1</w:t>
             </w:r>
@@ -4316,13 +4312,11 @@
               <w:spacing w:before="60" w:after="60"/>
               <w:rPr>
                 <w:rFonts w:eastAsia="Calibri" w:cstheme="minorHAnsi"/>
-                <w:color w:val="C00000"/>
-              </w:rPr>
-            </w:pPr>
-            <w:r>
-              <w:rPr>
-                <w:rFonts w:eastAsia="Calibri" w:cstheme="minorHAnsi"/>
-                <w:color w:val="C00000"/>
+              </w:rPr>
+            </w:pPr>
+            <w:r>
+              <w:rPr>
+                <w:rFonts w:eastAsia="Calibri" w:cstheme="minorHAnsi"/>
               </w:rPr>
               <w:t>Specifikacija zahtev</w:t>
             </w:r>
@@ -4337,13 +4331,11 @@
               <w:spacing w:before="60" w:after="60"/>
               <w:rPr>
                 <w:rFonts w:eastAsia="Calibri" w:cstheme="minorHAnsi"/>
-                <w:color w:val="C00000"/>
-              </w:rPr>
-            </w:pPr>
-            <w:r>
-              <w:rPr>
-                <w:rFonts w:eastAsia="Calibri" w:cstheme="minorHAnsi"/>
-                <w:color w:val="C00000"/>
+              </w:rPr>
+            </w:pPr>
+            <w:r>
+              <w:rPr>
+                <w:rFonts w:eastAsia="Calibri" w:cstheme="minorHAnsi"/>
               </w:rPr>
               <w:t>14.11.2013</w:t>
             </w:r>
@@ -4358,13 +4350,11 @@
               <w:spacing w:before="60" w:after="60"/>
               <w:rPr>
                 <w:rFonts w:eastAsia="Calibri" w:cstheme="minorHAnsi"/>
-                <w:color w:val="C00000"/>
-              </w:rPr>
-            </w:pPr>
-            <w:r>
-              <w:rPr>
-                <w:rFonts w:eastAsia="Calibri" w:cstheme="minorHAnsi"/>
-                <w:color w:val="C00000"/>
+              </w:rPr>
+            </w:pPr>
+            <w:r>
+              <w:rPr>
+                <w:rFonts w:eastAsia="Calibri" w:cstheme="minorHAnsi"/>
               </w:rPr>
               <w:t>PO</w:t>
             </w:r>
@@ -4860,10 +4850,36 @@
       <w:pPr>
         <w:pStyle w:val="Heading2"/>
       </w:pPr>
-      <w:bookmarkStart w:id="16" w:name="_Toc338163383"/>
+      <w:bookmarkStart w:id="15" w:name="_Toc338163383"/>
       <w:r>
         <w:t>Časovni načrt</w:t>
       </w:r>
+      <w:bookmarkEnd w:id="15"/>
+    </w:p>
+    <w:p>
+      <w:pPr>
+        <w:jc w:val="both"/>
+      </w:pPr>
+      <w:r>
+        <w:t>Prikaz posameznih faz in aktivnosti projekta v obliki časovnega načrta izvedbe, ki zajema predvidene čase začetkov in koncev posameznih aktivnosti, trajanje posameznih aktivnosti ter celoten čas za izvedbo projekta. Časovni načrt naj bo v obliki Ganttovega diagrama, v njem pa označite tudi kritično pot.</w:t>
+      </w:r>
+    </w:p>
+    <w:p>
+      <w:pPr>
+        <w:jc w:val="both"/>
+      </w:pPr>
+      <w:r>
+        <w:t>Posebej navedite, koliko časa naj bi projekt trajal (skupno število delovnih dni) in koliko dela naj bi bilo vanj vloženega (skupno število ČM).</w:t>
+      </w:r>
+    </w:p>
+    <w:p>
+      <w:pPr>
+        <w:pStyle w:val="Heading2"/>
+      </w:pPr>
+      <w:bookmarkStart w:id="16" w:name="_Toc338163384"/>
+      <w:r>
+        <w:t>Načrt odvisnosti</w:t>
+      </w:r>
       <w:bookmarkEnd w:id="16"/>
     </w:p>
     <w:p>
@@ -4871,32 +4887,6 @@
         <w:jc w:val="both"/>
       </w:pPr>
       <w:r>
-        <w:t>Prikaz posameznih faz in aktivnosti projekta v obliki časovnega načrta izvedbe, ki zajema predvidene čase začetkov in koncev posameznih aktivnosti, trajanje posameznih aktivnosti ter celoten čas za izvedbo projekta. Časovni načrt naj bo v obliki Ganttovega diagrama, v njem pa označite tudi kritično pot.</w:t>
-      </w:r>
-    </w:p>
-    <w:p>
-      <w:pPr>
-        <w:jc w:val="both"/>
-      </w:pPr>
-      <w:r>
-        <w:t>Posebej navedite, koliko časa naj bi projekt trajal (skupno število delovnih dni) in koliko dela naj bi bilo vanj vloženega (skupno število ČM).</w:t>
-      </w:r>
-    </w:p>
-    <w:p>
-      <w:pPr>
-        <w:pStyle w:val="Heading2"/>
-      </w:pPr>
-      <w:bookmarkStart w:id="17" w:name="_Toc338163384"/>
-      <w:r>
-        <w:t>Načrt odvisnosti</w:t>
-      </w:r>
-      <w:bookmarkEnd w:id="17"/>
-    </w:p>
-    <w:p>
-      <w:pPr>
-        <w:jc w:val="both"/>
-      </w:pPr>
-      <w:r>
         <w:t>Logični potek aktivnosti in njihovo medsebojno odvisnost prikažite s pomočjo mrežnega diagrama, z označitvijo kritične poti. Uporabite PERT-ov diagram ali podoben opis.</w:t>
       </w:r>
     </w:p>
@@ -4904,63 +4894,931 @@
       <w:pPr>
         <w:pStyle w:val="Heading1"/>
       </w:pPr>
-      <w:bookmarkStart w:id="18" w:name="_Toc338163385"/>
+      <w:bookmarkStart w:id="17" w:name="_Toc338163385"/>
       <w:r>
         <w:lastRenderedPageBreak/>
         <w:t>Analiza in načrt obvladovanja tveganj</w:t>
       </w:r>
+      <w:bookmarkEnd w:id="17"/>
+    </w:p>
+    <w:p>
+      <w:pPr>
+        <w:jc w:val="both"/>
+      </w:pPr>
+      <w:r>
+        <w:t>Na kratko opišite načrt obvladovanja tveganj, ki naj vključuje identifikacijo in opis najpomembnejših tveganj z vidika uspešne izvedbe projekta, analizo njihovih učinkov ter opis načina njihovega spremljanja in obvladovanja.</w:t>
+      </w:r>
+    </w:p>
+    <w:p>
+      <w:pPr>
+        <w:pStyle w:val="Heading1"/>
+      </w:pPr>
+      <w:bookmarkStart w:id="18" w:name="_Toc338163386"/>
+      <w:r>
+        <w:t>Informiranje in promocija</w:t>
+      </w:r>
       <w:bookmarkEnd w:id="18"/>
     </w:p>
     <w:p>
       <w:pPr>
         <w:jc w:val="both"/>
-      </w:pPr>
-      <w:r>
-        <w:t>Na kratko opišite načrt obvladovanja tveganj, ki naj vključuje identifikacijo in opis najpomembnejših tveganj z vidika uspešne izvedbe projekta, analizo njihovih učinkov ter opis načina njihovega spremljanja in obvladovanja.</w:t>
-      </w:r>
+        <w:rPr>
+          <w:color w:val="BFBFBF" w:themeColor="background1" w:themeShade="BF"/>
+        </w:rPr>
+      </w:pPr>
+      <w:r>
+        <w:rPr>
+          <w:color w:val="BFBFBF" w:themeColor="background1" w:themeShade="BF"/>
+        </w:rPr>
+        <w:t xml:space="preserve">/* </w:t>
+      </w:r>
+      <w:r>
+        <w:rPr>
+          <w:color w:val="BFBFBF" w:themeColor="background1" w:themeShade="BF"/>
+        </w:rPr>
+        <w:t>Poglavje naj vsebuje opis načrtovanih aktivnosti za informiranje in promocijo projekta in njegovih rezultatov. Opis mora biti skladen z opisom ustrezne načrtovane aktivnosti.</w:t>
+      </w:r>
+      <w:r>
+        <w:rPr>
+          <w:color w:val="BFBFBF" w:themeColor="background1" w:themeShade="BF"/>
+        </w:rPr>
+        <w:t xml:space="preserve"> */</w:t>
+      </w:r>
+    </w:p>
+    <w:tbl>
+      <w:tblPr>
+        <w:tblW w:w="9482" w:type="dxa"/>
+        <w:jc w:val="center"/>
+        <w:tblInd w:w="-34" w:type="dxa"/>
+        <w:tblBorders>
+          <w:top w:val="single" w:sz="2" w:space="0" w:color="000000"/>
+          <w:left w:val="single" w:sz="2" w:space="0" w:color="000000"/>
+          <w:bottom w:val="single" w:sz="2" w:space="0" w:color="000000"/>
+          <w:right w:val="single" w:sz="2" w:space="0" w:color="000000"/>
+          <w:insideH w:val="single" w:sz="2" w:space="0" w:color="000000"/>
+          <w:insideV w:val="single" w:sz="2" w:space="0" w:color="000000"/>
+        </w:tblBorders>
+        <w:tblLayout w:type="fixed"/>
+        <w:tblLook w:val="0000" w:firstRow="0" w:lastRow="0" w:firstColumn="0" w:lastColumn="0" w:noHBand="0" w:noVBand="0"/>
+      </w:tblPr>
+      <w:tblGrid>
+        <w:gridCol w:w="1766"/>
+        <w:gridCol w:w="708"/>
+        <w:gridCol w:w="993"/>
+        <w:gridCol w:w="1275"/>
+        <w:gridCol w:w="1134"/>
+        <w:gridCol w:w="1276"/>
+        <w:gridCol w:w="1276"/>
+        <w:gridCol w:w="1054"/>
+      </w:tblGrid>
+      <w:tr>
+        <w:trPr>
+          <w:cantSplit/>
+          <w:trHeight w:val="418"/>
+          <w:jc w:val="center"/>
+        </w:trPr>
+        <w:tc>
+          <w:tcPr>
+            <w:tcW w:w="9482" w:type="dxa"/>
+            <w:gridSpan w:val="8"/>
+            <w:shd w:val="clear" w:color="auto" w:fill="365F91" w:themeFill="accent1" w:themeFillShade="BF"/>
+            <w:vAlign w:val="center"/>
+          </w:tcPr>
+          <w:p>
+            <w:pPr>
+              <w:spacing w:after="0"/>
+              <w:jc w:val="center"/>
+              <w:rPr>
+                <w:rFonts w:eastAsia="Calibri" w:cstheme="minorHAnsi"/>
+                <w:b/>
+                <w:bCs/>
+              </w:rPr>
+            </w:pPr>
+            <w:r>
+              <w:rPr>
+                <w:rFonts w:eastAsia="Calibri" w:cstheme="minorHAnsi"/>
+                <w:b/>
+                <w:bCs/>
+              </w:rPr>
+              <w:t>Opis aktivnosti</w:t>
+            </w:r>
+          </w:p>
+        </w:tc>
+      </w:tr>
+      <w:tr>
+        <w:tblPrEx>
+          <w:tblBorders>
+            <w:top w:val="single" w:sz="2" w:space="0" w:color="auto"/>
+            <w:left w:val="single" w:sz="2" w:space="0" w:color="auto"/>
+            <w:bottom w:val="single" w:sz="2" w:space="0" w:color="auto"/>
+            <w:right w:val="single" w:sz="2" w:space="0" w:color="auto"/>
+            <w:insideH w:val="single" w:sz="2" w:space="0" w:color="auto"/>
+            <w:insideV w:val="single" w:sz="2" w:space="0" w:color="auto"/>
+          </w:tblBorders>
+        </w:tblPrEx>
+        <w:trPr>
+          <w:cantSplit/>
+          <w:trHeight w:val="434"/>
+          <w:jc w:val="center"/>
+        </w:trPr>
+        <w:tc>
+          <w:tcPr>
+            <w:tcW w:w="1766" w:type="dxa"/>
+            <w:vAlign w:val="center"/>
+          </w:tcPr>
+          <w:p>
+            <w:pPr>
+              <w:spacing w:after="0"/>
+              <w:rPr>
+                <w:rFonts w:eastAsia="Calibri" w:cstheme="minorHAnsi"/>
+                <w:b/>
+                <w:bCs/>
+              </w:rPr>
+            </w:pPr>
+            <w:r>
+              <w:rPr>
+                <w:rFonts w:eastAsia="Calibri" w:cstheme="minorHAnsi"/>
+                <w:b/>
+                <w:bCs/>
+              </w:rPr>
+              <w:t>Oznaka aktivnosti:</w:t>
+            </w:r>
+          </w:p>
+        </w:tc>
+        <w:tc>
+          <w:tcPr>
+            <w:tcW w:w="708" w:type="dxa"/>
+            <w:vAlign w:val="center"/>
+          </w:tcPr>
+          <w:p>
+            <w:pPr>
+              <w:spacing w:after="0"/>
+              <w:rPr>
+                <w:rFonts w:eastAsia="Calibri" w:cstheme="minorHAnsi"/>
+                <w:b/>
+                <w:bCs/>
+                <w:color w:val="C00000"/>
+              </w:rPr>
+            </w:pPr>
+            <w:r>
+              <w:rPr>
+                <w:rFonts w:eastAsia="Calibri" w:cstheme="minorHAnsi"/>
+                <w:b/>
+                <w:bCs/>
+                <w:color w:val="C00000"/>
+              </w:rPr>
+              <w:t>A11</w:t>
+            </w:r>
+          </w:p>
+        </w:tc>
+        <w:tc>
+          <w:tcPr>
+            <w:tcW w:w="993" w:type="dxa"/>
+            <w:vAlign w:val="center"/>
+          </w:tcPr>
+          <w:p>
+            <w:pPr>
+              <w:spacing w:after="0"/>
+              <w:rPr>
+                <w:rFonts w:eastAsia="Calibri" w:cstheme="minorHAnsi"/>
+                <w:b/>
+                <w:bCs/>
+              </w:rPr>
+            </w:pPr>
+            <w:r>
+              <w:rPr>
+                <w:rFonts w:eastAsia="Calibri" w:cstheme="minorHAnsi"/>
+                <w:b/>
+                <w:bCs/>
+              </w:rPr>
+              <w:t>Datum začetka</w:t>
+            </w:r>
+          </w:p>
+        </w:tc>
+        <w:tc>
+          <w:tcPr>
+            <w:tcW w:w="1275" w:type="dxa"/>
+            <w:vAlign w:val="center"/>
+          </w:tcPr>
+          <w:p>
+            <w:pPr>
+              <w:spacing w:after="0"/>
+              <w:rPr>
+                <w:rFonts w:eastAsia="Calibri" w:cstheme="minorHAnsi"/>
+                <w:b/>
+                <w:bCs/>
+                <w:color w:val="C00000"/>
+              </w:rPr>
+            </w:pPr>
+            <w:r>
+              <w:rPr>
+                <w:rFonts w:eastAsia="Calibri" w:cstheme="minorHAnsi"/>
+                <w:b/>
+                <w:bCs/>
+                <w:color w:val="C00000"/>
+              </w:rPr>
+              <w:t>12</w:t>
+            </w:r>
+            <w:r>
+              <w:rPr>
+                <w:rFonts w:eastAsia="Calibri" w:cstheme="minorHAnsi"/>
+                <w:b/>
+                <w:bCs/>
+                <w:color w:val="C00000"/>
+              </w:rPr>
+              <w:t>.11.201</w:t>
+            </w:r>
+            <w:r>
+              <w:rPr>
+                <w:rFonts w:eastAsia="Calibri" w:cstheme="minorHAnsi"/>
+                <w:b/>
+                <w:bCs/>
+                <w:color w:val="C00000"/>
+              </w:rPr>
+              <w:t>3</w:t>
+            </w:r>
+          </w:p>
+        </w:tc>
+        <w:tc>
+          <w:tcPr>
+            <w:tcW w:w="1134" w:type="dxa"/>
+            <w:vAlign w:val="center"/>
+          </w:tcPr>
+          <w:p>
+            <w:pPr>
+              <w:spacing w:after="0"/>
+              <w:rPr>
+                <w:rFonts w:eastAsia="Calibri" w:cstheme="minorHAnsi"/>
+                <w:b/>
+                <w:bCs/>
+              </w:rPr>
+            </w:pPr>
+            <w:r>
+              <w:rPr>
+                <w:rFonts w:eastAsia="Calibri" w:cstheme="minorHAnsi"/>
+                <w:b/>
+                <w:bCs/>
+              </w:rPr>
+              <w:t>Datum zaključka</w:t>
+            </w:r>
+          </w:p>
+        </w:tc>
+        <w:tc>
+          <w:tcPr>
+            <w:tcW w:w="1276" w:type="dxa"/>
+            <w:vAlign w:val="center"/>
+          </w:tcPr>
+          <w:p>
+            <w:pPr>
+              <w:spacing w:after="0"/>
+              <w:rPr>
+                <w:rFonts w:eastAsia="Calibri" w:cstheme="minorHAnsi"/>
+                <w:b/>
+                <w:bCs/>
+                <w:color w:val="C00000"/>
+              </w:rPr>
+            </w:pPr>
+            <w:r>
+              <w:rPr>
+                <w:rFonts w:eastAsia="Calibri" w:cstheme="minorHAnsi"/>
+                <w:b/>
+                <w:bCs/>
+                <w:color w:val="C00000"/>
+              </w:rPr>
+              <w:t>10.1</w:t>
+            </w:r>
+            <w:r>
+              <w:rPr>
+                <w:rFonts w:eastAsia="Calibri" w:cstheme="minorHAnsi"/>
+                <w:b/>
+                <w:bCs/>
+                <w:color w:val="C00000"/>
+              </w:rPr>
+              <w:t>.201</w:t>
+            </w:r>
+            <w:r>
+              <w:rPr>
+                <w:rFonts w:eastAsia="Calibri" w:cstheme="minorHAnsi"/>
+                <w:b/>
+                <w:bCs/>
+                <w:color w:val="C00000"/>
+              </w:rPr>
+              <w:t>4</w:t>
+            </w:r>
+          </w:p>
+        </w:tc>
+        <w:tc>
+          <w:tcPr>
+            <w:tcW w:w="1276" w:type="dxa"/>
+            <w:vAlign w:val="center"/>
+          </w:tcPr>
+          <w:p>
+            <w:pPr>
+              <w:spacing w:after="0"/>
+              <w:rPr>
+                <w:rFonts w:eastAsia="Calibri" w:cstheme="minorHAnsi"/>
+                <w:b/>
+                <w:bCs/>
+              </w:rPr>
+            </w:pPr>
+            <w:r>
+              <w:rPr>
+                <w:rFonts w:eastAsia="Calibri" w:cstheme="minorHAnsi"/>
+                <w:b/>
+                <w:bCs/>
+              </w:rPr>
+              <w:t>Trajanje aktivnosti</w:t>
+            </w:r>
+          </w:p>
+        </w:tc>
+        <w:tc>
+          <w:tcPr>
+            <w:tcW w:w="1054" w:type="dxa"/>
+            <w:vAlign w:val="center"/>
+          </w:tcPr>
+          <w:p>
+            <w:pPr>
+              <w:spacing w:after="0"/>
+              <w:rPr>
+                <w:rFonts w:eastAsia="Calibri" w:cstheme="minorHAnsi"/>
+                <w:b/>
+                <w:bCs/>
+                <w:color w:val="C00000"/>
+              </w:rPr>
+            </w:pPr>
+            <w:r>
+              <w:rPr>
+                <w:rFonts w:eastAsia="Calibri" w:cstheme="minorHAnsi"/>
+                <w:b/>
+                <w:bCs/>
+                <w:color w:val="C00000"/>
+              </w:rPr>
+              <w:t>8</w:t>
+            </w:r>
+            <w:r>
+              <w:rPr>
+                <w:rFonts w:eastAsia="Calibri" w:cstheme="minorHAnsi"/>
+                <w:b/>
+                <w:bCs/>
+                <w:color w:val="C00000"/>
+              </w:rPr>
+              <w:t xml:space="preserve"> dni</w:t>
+            </w:r>
+          </w:p>
+        </w:tc>
+      </w:tr>
+      <w:tr>
+        <w:tblPrEx>
+          <w:tblBorders>
+            <w:top w:val="single" w:sz="2" w:space="0" w:color="auto"/>
+            <w:left w:val="single" w:sz="2" w:space="0" w:color="auto"/>
+            <w:bottom w:val="single" w:sz="2" w:space="0" w:color="auto"/>
+            <w:right w:val="single" w:sz="2" w:space="0" w:color="auto"/>
+            <w:insideH w:val="single" w:sz="2" w:space="0" w:color="auto"/>
+            <w:insideV w:val="single" w:sz="2" w:space="0" w:color="auto"/>
+          </w:tblBorders>
+        </w:tblPrEx>
+        <w:trPr>
+          <w:cantSplit/>
+          <w:trHeight w:val="340"/>
+          <w:jc w:val="center"/>
+        </w:trPr>
+        <w:tc>
+          <w:tcPr>
+            <w:tcW w:w="1766" w:type="dxa"/>
+            <w:tcBorders>
+              <w:bottom w:val="single" w:sz="2" w:space="0" w:color="auto"/>
+            </w:tcBorders>
+            <w:vAlign w:val="center"/>
+          </w:tcPr>
+          <w:p>
+            <w:pPr>
+              <w:spacing w:after="0"/>
+              <w:rPr>
+                <w:rFonts w:eastAsia="Calibri" w:cstheme="minorHAnsi"/>
+                <w:b/>
+                <w:bCs/>
+              </w:rPr>
+            </w:pPr>
+            <w:r>
+              <w:rPr>
+                <w:rFonts w:eastAsia="Calibri" w:cstheme="minorHAnsi"/>
+                <w:b/>
+                <w:bCs/>
+              </w:rPr>
+              <w:t>Naziv aktivnosti:</w:t>
+            </w:r>
+          </w:p>
+        </w:tc>
+        <w:tc>
+          <w:tcPr>
+            <w:tcW w:w="5386" w:type="dxa"/>
+            <w:gridSpan w:val="5"/>
+            <w:tcBorders>
+              <w:bottom w:val="single" w:sz="2" w:space="0" w:color="auto"/>
+              <w:right w:val="single" w:sz="4" w:space="0" w:color="auto"/>
+            </w:tcBorders>
+            <w:vAlign w:val="center"/>
+          </w:tcPr>
+          <w:p>
+            <w:pPr>
+              <w:spacing w:after="0"/>
+              <w:rPr>
+                <w:rFonts w:eastAsia="Calibri" w:cstheme="minorHAnsi"/>
+                <w:b/>
+                <w:bCs/>
+              </w:rPr>
+            </w:pPr>
+            <w:r>
+              <w:rPr>
+                <w:rFonts w:eastAsia="Calibri" w:cstheme="minorHAnsi"/>
+                <w:b/>
+                <w:bCs/>
+              </w:rPr>
+              <w:t>Informiranje in promocija</w:t>
+            </w:r>
+          </w:p>
+        </w:tc>
+        <w:tc>
+          <w:tcPr>
+            <w:tcW w:w="1276" w:type="dxa"/>
+            <w:tcBorders>
+              <w:left w:val="single" w:sz="4" w:space="0" w:color="auto"/>
+              <w:bottom w:val="single" w:sz="2" w:space="0" w:color="auto"/>
+            </w:tcBorders>
+            <w:vAlign w:val="center"/>
+          </w:tcPr>
+          <w:p>
+            <w:pPr>
+              <w:spacing w:after="0"/>
+              <w:rPr>
+                <w:rFonts w:eastAsia="Calibri" w:cstheme="minorHAnsi"/>
+                <w:b/>
+                <w:bCs/>
+                <w:color w:val="000000" w:themeColor="text1"/>
+              </w:rPr>
+            </w:pPr>
+            <w:r>
+              <w:rPr>
+                <w:rFonts w:eastAsia="Calibri" w:cstheme="minorHAnsi"/>
+                <w:b/>
+                <w:bCs/>
+                <w:color w:val="000000" w:themeColor="text1"/>
+              </w:rPr>
+              <w:t>Obseg dela</w:t>
+            </w:r>
+          </w:p>
+        </w:tc>
+        <w:tc>
+          <w:tcPr>
+            <w:tcW w:w="1054" w:type="dxa"/>
+            <w:tcBorders>
+              <w:left w:val="single" w:sz="4" w:space="0" w:color="auto"/>
+              <w:bottom w:val="single" w:sz="2" w:space="0" w:color="auto"/>
+            </w:tcBorders>
+            <w:vAlign w:val="center"/>
+          </w:tcPr>
+          <w:p>
+            <w:pPr>
+              <w:spacing w:after="0"/>
+              <w:rPr>
+                <w:rFonts w:eastAsia="Calibri" w:cstheme="minorHAnsi"/>
+                <w:b/>
+                <w:bCs/>
+                <w:color w:val="C00000"/>
+              </w:rPr>
+            </w:pPr>
+            <w:r>
+              <w:rPr>
+                <w:rFonts w:eastAsia="Calibri" w:cstheme="minorHAnsi"/>
+                <w:b/>
+                <w:bCs/>
+                <w:color w:val="C00000"/>
+              </w:rPr>
+              <w:t>1 ČM</w:t>
+            </w:r>
+          </w:p>
+        </w:tc>
+      </w:tr>
+      <w:tr>
+        <w:tblPrEx>
+          <w:tblBorders>
+            <w:top w:val="single" w:sz="2" w:space="0" w:color="auto"/>
+            <w:left w:val="single" w:sz="2" w:space="0" w:color="auto"/>
+            <w:bottom w:val="single" w:sz="2" w:space="0" w:color="auto"/>
+            <w:right w:val="single" w:sz="2" w:space="0" w:color="auto"/>
+            <w:insideH w:val="none" w:sz="0" w:space="0" w:color="auto"/>
+            <w:insideV w:val="none" w:sz="0" w:space="0" w:color="auto"/>
+          </w:tblBorders>
+        </w:tblPrEx>
+        <w:trPr>
+          <w:jc w:val="center"/>
+        </w:trPr>
+        <w:tc>
+          <w:tcPr>
+            <w:tcW w:w="9482" w:type="dxa"/>
+            <w:gridSpan w:val="8"/>
+            <w:tcBorders>
+              <w:top w:val="single" w:sz="2" w:space="0" w:color="auto"/>
+              <w:bottom w:val="single" w:sz="2" w:space="0" w:color="000000"/>
+            </w:tcBorders>
+            <w:shd w:val="clear" w:color="auto" w:fill="C0C0C0"/>
+          </w:tcPr>
+          <w:p>
+            <w:pPr>
+              <w:spacing w:after="0"/>
+              <w:rPr>
+                <w:rFonts w:eastAsia="Calibri" w:cstheme="minorHAnsi"/>
+              </w:rPr>
+            </w:pPr>
+            <w:r>
+              <w:rPr>
+                <w:rFonts w:eastAsia="Calibri" w:cstheme="minorHAnsi"/>
+                <w:b/>
+                <w:bCs/>
+              </w:rPr>
+              <w:t>Cilji</w:t>
+            </w:r>
+            <w:bookmarkStart w:id="19" w:name="_GoBack"/>
+            <w:bookmarkEnd w:id="19"/>
+          </w:p>
+        </w:tc>
+      </w:tr>
+      <w:tr>
+        <w:tblPrEx>
+          <w:tblBorders>
+            <w:top w:val="single" w:sz="2" w:space="0" w:color="auto"/>
+            <w:left w:val="single" w:sz="2" w:space="0" w:color="auto"/>
+            <w:bottom w:val="single" w:sz="2" w:space="0" w:color="auto"/>
+            <w:right w:val="single" w:sz="2" w:space="0" w:color="auto"/>
+            <w:insideH w:val="none" w:sz="0" w:space="0" w:color="auto"/>
+            <w:insideV w:val="none" w:sz="0" w:space="0" w:color="auto"/>
+          </w:tblBorders>
+        </w:tblPrEx>
+        <w:trPr>
+          <w:trHeight w:val="1117"/>
+          <w:jc w:val="center"/>
+        </w:trPr>
+        <w:tc>
+          <w:tcPr>
+            <w:tcW w:w="9482" w:type="dxa"/>
+            <w:gridSpan w:val="8"/>
+            <w:tcBorders>
+              <w:top w:val="single" w:sz="2" w:space="0" w:color="000000"/>
+              <w:bottom w:val="single" w:sz="2" w:space="0" w:color="auto"/>
+            </w:tcBorders>
+          </w:tcPr>
+          <w:p>
+            <w:pPr>
+              <w:pStyle w:val="ListParagraph"/>
+              <w:numPr>
+                <w:ilvl w:val="0"/>
+                <w:numId w:val="1"/>
+              </w:numPr>
+              <w:rPr>
+                <w:rFonts w:eastAsia="Calibri" w:cstheme="minorHAnsi"/>
+              </w:rPr>
+            </w:pPr>
+            <w:r>
+              <w:rPr>
+                <w:rFonts w:eastAsia="Calibri" w:cstheme="minorHAnsi"/>
+              </w:rPr>
+              <w:t>Informiranje uporabnikov o delovanju aplikacij</w:t>
+            </w:r>
+          </w:p>
+          <w:p>
+            <w:pPr>
+              <w:pStyle w:val="ListParagraph"/>
+              <w:numPr>
+                <w:ilvl w:val="0"/>
+                <w:numId w:val="1"/>
+              </w:numPr>
+              <w:rPr>
+                <w:rFonts w:eastAsia="Calibri" w:cstheme="minorHAnsi"/>
+              </w:rPr>
+            </w:pPr>
+            <w:r>
+              <w:rPr>
+                <w:rFonts w:eastAsia="Calibri" w:cstheme="minorHAnsi"/>
+              </w:rPr>
+              <w:t xml:space="preserve">Promocija aplikacije uporabnikom in podjetjem </w:t>
+            </w:r>
+          </w:p>
+          <w:p>
+            <w:pPr>
+              <w:pStyle w:val="ListParagraph"/>
+              <w:numPr>
+                <w:ilvl w:val="0"/>
+                <w:numId w:val="1"/>
+              </w:numPr>
+              <w:rPr>
+                <w:rFonts w:eastAsia="Calibri" w:cstheme="minorHAnsi"/>
+              </w:rPr>
+            </w:pPr>
+            <w:r>
+              <w:rPr>
+                <w:rFonts w:eastAsia="Calibri" w:cstheme="minorHAnsi"/>
+              </w:rPr>
+              <w:t>Predstavitev aplikacije BTC-ju</w:t>
+            </w:r>
+          </w:p>
+        </w:tc>
+      </w:tr>
+      <w:tr>
+        <w:tblPrEx>
+          <w:tblBorders>
+            <w:top w:val="single" w:sz="2" w:space="0" w:color="auto"/>
+            <w:left w:val="single" w:sz="2" w:space="0" w:color="auto"/>
+            <w:bottom w:val="single" w:sz="2" w:space="0" w:color="auto"/>
+            <w:right w:val="single" w:sz="2" w:space="0" w:color="auto"/>
+            <w:insideH w:val="none" w:sz="0" w:space="0" w:color="auto"/>
+            <w:insideV w:val="none" w:sz="0" w:space="0" w:color="auto"/>
+          </w:tblBorders>
+        </w:tblPrEx>
+        <w:trPr>
+          <w:jc w:val="center"/>
+        </w:trPr>
+        <w:tc>
+          <w:tcPr>
+            <w:tcW w:w="9482" w:type="dxa"/>
+            <w:gridSpan w:val="8"/>
+            <w:tcBorders>
+              <w:top w:val="single" w:sz="2" w:space="0" w:color="auto"/>
+              <w:bottom w:val="single" w:sz="2" w:space="0" w:color="000000"/>
+            </w:tcBorders>
+            <w:shd w:val="clear" w:color="auto" w:fill="C0C0C0"/>
+          </w:tcPr>
+          <w:p>
+            <w:pPr>
+              <w:spacing w:after="0"/>
+              <w:rPr>
+                <w:rFonts w:eastAsia="Calibri" w:cstheme="minorHAnsi"/>
+              </w:rPr>
+            </w:pPr>
+            <w:r>
+              <w:rPr>
+                <w:rFonts w:eastAsia="Calibri" w:cstheme="minorHAnsi"/>
+                <w:b/>
+                <w:bCs/>
+              </w:rPr>
+              <w:t>Opis dela</w:t>
+            </w:r>
+          </w:p>
+        </w:tc>
+      </w:tr>
+      <w:tr>
+        <w:tblPrEx>
+          <w:tblBorders>
+            <w:top w:val="single" w:sz="2" w:space="0" w:color="auto"/>
+            <w:left w:val="single" w:sz="2" w:space="0" w:color="auto"/>
+            <w:bottom w:val="single" w:sz="2" w:space="0" w:color="auto"/>
+            <w:right w:val="single" w:sz="2" w:space="0" w:color="auto"/>
+            <w:insideH w:val="none" w:sz="0" w:space="0" w:color="auto"/>
+            <w:insideV w:val="none" w:sz="0" w:space="0" w:color="auto"/>
+          </w:tblBorders>
+        </w:tblPrEx>
+        <w:trPr>
+          <w:trHeight w:val="1235"/>
+          <w:jc w:val="center"/>
+        </w:trPr>
+        <w:tc>
+          <w:tcPr>
+            <w:tcW w:w="9482" w:type="dxa"/>
+            <w:gridSpan w:val="8"/>
+            <w:tcBorders>
+              <w:top w:val="single" w:sz="2" w:space="0" w:color="000000"/>
+              <w:bottom w:val="single" w:sz="2" w:space="0" w:color="auto"/>
+            </w:tcBorders>
+          </w:tcPr>
+          <w:p>
+            <w:pPr>
+              <w:rPr>
+                <w:rFonts w:eastAsia="Calibri" w:cstheme="minorHAnsi"/>
+              </w:rPr>
+            </w:pPr>
+            <w:r>
+              <w:rPr>
+                <w:rFonts w:eastAsia="Calibri" w:cstheme="minorHAnsi"/>
+              </w:rPr>
+              <w:t xml:space="preserve">Poskusili bomo objaviti aplikacijo </w:t>
+            </w:r>
+            <w:r>
+              <w:rPr>
+                <w:rFonts w:eastAsia="Calibri" w:cstheme="minorHAnsi"/>
+              </w:rPr>
+              <w:t>na katerem od marketov in tako promovirati aplikacijo širši publiki. Aplikacijo bomo poskušali tudi predstaviti samemu BTC-ju.</w:t>
+            </w:r>
+          </w:p>
+        </w:tc>
+      </w:tr>
+      <w:tr>
+        <w:tblPrEx>
+          <w:tblBorders>
+            <w:top w:val="single" w:sz="2" w:space="0" w:color="auto"/>
+            <w:left w:val="single" w:sz="2" w:space="0" w:color="auto"/>
+            <w:bottom w:val="single" w:sz="2" w:space="0" w:color="auto"/>
+            <w:right w:val="single" w:sz="2" w:space="0" w:color="auto"/>
+            <w:insideH w:val="none" w:sz="0" w:space="0" w:color="auto"/>
+            <w:insideV w:val="none" w:sz="0" w:space="0" w:color="auto"/>
+          </w:tblBorders>
+        </w:tblPrEx>
+        <w:trPr>
+          <w:trHeight w:val="359"/>
+          <w:jc w:val="center"/>
+        </w:trPr>
+        <w:tc>
+          <w:tcPr>
+            <w:tcW w:w="9482" w:type="dxa"/>
+            <w:gridSpan w:val="8"/>
+            <w:tcBorders>
+              <w:top w:val="single" w:sz="2" w:space="0" w:color="auto"/>
+              <w:bottom w:val="single" w:sz="2" w:space="0" w:color="000000"/>
+            </w:tcBorders>
+            <w:shd w:val="clear" w:color="auto" w:fill="C0C0C0"/>
+          </w:tcPr>
+          <w:p>
+            <w:pPr>
+              <w:spacing w:after="0"/>
+              <w:rPr>
+                <w:rFonts w:eastAsia="Calibri" w:cstheme="minorHAnsi"/>
+              </w:rPr>
+            </w:pPr>
+            <w:r>
+              <w:rPr>
+                <w:rFonts w:eastAsia="Calibri" w:cstheme="minorHAnsi"/>
+                <w:b/>
+                <w:bCs/>
+              </w:rPr>
+              <w:t xml:space="preserve">Odvisnosti in mejniki </w:t>
+            </w:r>
+          </w:p>
+        </w:tc>
+      </w:tr>
+      <w:tr>
+        <w:tblPrEx>
+          <w:tblBorders>
+            <w:top w:val="single" w:sz="2" w:space="0" w:color="auto"/>
+            <w:left w:val="single" w:sz="2" w:space="0" w:color="auto"/>
+            <w:bottom w:val="single" w:sz="2" w:space="0" w:color="auto"/>
+            <w:right w:val="single" w:sz="2" w:space="0" w:color="auto"/>
+            <w:insideH w:val="none" w:sz="0" w:space="0" w:color="auto"/>
+            <w:insideV w:val="none" w:sz="0" w:space="0" w:color="auto"/>
+          </w:tblBorders>
+        </w:tblPrEx>
+        <w:trPr>
+          <w:trHeight w:val="1417"/>
+          <w:jc w:val="center"/>
+        </w:trPr>
+        <w:tc>
+          <w:tcPr>
+            <w:tcW w:w="9482" w:type="dxa"/>
+            <w:gridSpan w:val="8"/>
+            <w:tcBorders>
+              <w:top w:val="single" w:sz="2" w:space="0" w:color="000000"/>
+              <w:bottom w:val="single" w:sz="2" w:space="0" w:color="auto"/>
+            </w:tcBorders>
+          </w:tcPr>
+          <w:p>
+            <w:pPr>
+              <w:rPr>
+                <w:rFonts w:eastAsia="Calibri" w:cstheme="minorHAnsi"/>
+              </w:rPr>
+            </w:pPr>
+            <w:r>
+              <w:rPr>
+                <w:rFonts w:eastAsia="Calibri" w:cstheme="minorHAnsi"/>
+                <w:color w:val="C00000"/>
+              </w:rPr>
+              <w:t xml:space="preserve">Aktivnost A11 </w:t>
+            </w:r>
+            <w:r>
+              <w:rPr>
+                <w:rFonts w:eastAsia="Calibri" w:cstheme="minorHAnsi"/>
+              </w:rPr>
+              <w:t>je odvisna od tega da je projekt dokončan saj ga tako lahko bolje promoviramo in pokažemo čeprav bi promocija lahko potekala že predčasno.</w:t>
+            </w:r>
+          </w:p>
+          <w:p>
+            <w:pPr>
+              <w:rPr>
+                <w:rFonts w:eastAsia="Calibri" w:cstheme="minorHAnsi"/>
+              </w:rPr>
+            </w:pPr>
+          </w:p>
+        </w:tc>
+      </w:tr>
+      <w:tr>
+        <w:tblPrEx>
+          <w:tblBorders>
+            <w:top w:val="single" w:sz="2" w:space="0" w:color="auto"/>
+            <w:left w:val="single" w:sz="2" w:space="0" w:color="auto"/>
+            <w:bottom w:val="single" w:sz="2" w:space="0" w:color="auto"/>
+            <w:right w:val="single" w:sz="2" w:space="0" w:color="auto"/>
+            <w:insideH w:val="none" w:sz="0" w:space="0" w:color="auto"/>
+            <w:insideV w:val="none" w:sz="0" w:space="0" w:color="auto"/>
+          </w:tblBorders>
+        </w:tblPrEx>
+        <w:trPr>
+          <w:jc w:val="center"/>
+        </w:trPr>
+        <w:tc>
+          <w:tcPr>
+            <w:tcW w:w="9482" w:type="dxa"/>
+            <w:gridSpan w:val="8"/>
+            <w:tcBorders>
+              <w:top w:val="single" w:sz="2" w:space="0" w:color="auto"/>
+              <w:bottom w:val="single" w:sz="2" w:space="0" w:color="000000"/>
+            </w:tcBorders>
+            <w:shd w:val="clear" w:color="auto" w:fill="C0C0C0"/>
+          </w:tcPr>
+          <w:p>
+            <w:pPr>
+              <w:spacing w:after="0"/>
+              <w:rPr>
+                <w:rFonts w:eastAsia="Calibri" w:cstheme="minorHAnsi"/>
+              </w:rPr>
+            </w:pPr>
+            <w:r>
+              <w:rPr>
+                <w:rFonts w:eastAsia="Calibri" w:cstheme="minorHAnsi"/>
+                <w:b/>
+                <w:bCs/>
+              </w:rPr>
+              <w:t xml:space="preserve">Rezultati </w:t>
+            </w:r>
+          </w:p>
+        </w:tc>
+      </w:tr>
+      <w:tr>
+        <w:tblPrEx>
+          <w:tblBorders>
+            <w:top w:val="single" w:sz="2" w:space="0" w:color="auto"/>
+            <w:left w:val="single" w:sz="2" w:space="0" w:color="auto"/>
+            <w:bottom w:val="single" w:sz="2" w:space="0" w:color="auto"/>
+            <w:right w:val="single" w:sz="2" w:space="0" w:color="auto"/>
+            <w:insideH w:val="none" w:sz="0" w:space="0" w:color="auto"/>
+            <w:insideV w:val="none" w:sz="0" w:space="0" w:color="auto"/>
+          </w:tblBorders>
+        </w:tblPrEx>
+        <w:trPr>
+          <w:trHeight w:val="1273"/>
+          <w:jc w:val="center"/>
+        </w:trPr>
+        <w:tc>
+          <w:tcPr>
+            <w:tcW w:w="9482" w:type="dxa"/>
+            <w:gridSpan w:val="8"/>
+            <w:tcBorders>
+              <w:top w:val="single" w:sz="2" w:space="0" w:color="000000"/>
+              <w:bottom w:val="single" w:sz="2" w:space="0" w:color="auto"/>
+            </w:tcBorders>
+          </w:tcPr>
+          <w:p>
+            <w:pPr>
+              <w:rPr>
+                <w:rFonts w:eastAsia="Calibri" w:cstheme="minorHAnsi"/>
+              </w:rPr>
+            </w:pPr>
+            <w:r>
+              <w:rPr>
+                <w:rFonts w:eastAsia="Calibri" w:cstheme="minorHAnsi"/>
+              </w:rPr>
+              <w:t>Večja množica informiranih ljudi in uporabljanje aplikacije med ljudmi.</w:t>
+            </w:r>
+          </w:p>
+        </w:tc>
+      </w:tr>
+    </w:tbl>
+    <w:p>
+      <w:pPr>
+        <w:jc w:val="both"/>
+      </w:pPr>
     </w:p>
     <w:p>
       <w:pPr>
         <w:pStyle w:val="Heading1"/>
       </w:pPr>
-      <w:bookmarkStart w:id="19" w:name="_Toc338163386"/>
-      <w:r>
-        <w:t>Informiranje in promocija</w:t>
-      </w:r>
-      <w:bookmarkEnd w:id="19"/>
+      <w:bookmarkStart w:id="20" w:name="_Toc338163387"/>
+      <w:r>
+        <w:t>Projektno vodenje</w:t>
+      </w:r>
+      <w:bookmarkEnd w:id="20"/>
     </w:p>
     <w:p>
       <w:pPr>
         <w:jc w:val="both"/>
       </w:pPr>
       <w:r>
-        <w:t>Poglavje naj vsebuje opis načrtovanih aktivnosti za informiranje in promocijo projekta in njegovih rezultatov. Opis mora biti skladen z opisom ustrezne načrtovane aktivnosti.</w:t>
+        <w:t>Poglavje naj vsebuje podatke o organizaciji in načinu projektnega vodenja, načinu obveščanja med člani konzorcija o napredovanju dela, načinu reševanja konfliktov, načinu zagotavljanja kvalitete. Vključuje naj opis administracije projekta, strukture in načina odločanja, načina sodelovanja in pretoka informacij. Opis mora biti skladen z opisom ustrezne načrtovane aktivnosti.</w:t>
       </w:r>
     </w:p>
     <w:p>
       <w:pPr>
         <w:pStyle w:val="Heading1"/>
       </w:pPr>
-      <w:bookmarkStart w:id="20" w:name="_Toc338163387"/>
-      <w:r>
-        <w:t>Projektno vodenje</w:t>
-      </w:r>
-      <w:bookmarkEnd w:id="20"/>
-    </w:p>
-    <w:p>
-      <w:pPr>
-        <w:jc w:val="both"/>
-      </w:pPr>
-      <w:r>
-        <w:t>Poglavje naj vsebuje podatke o organizaciji in načinu projektnega vodenja, načinu obveščanja med člani konzorcija o napredovanju dela, načinu reševanja konfliktov, načinu zagotavljanja kvalitete. Vključuje naj opis administracije projekta, strukture in načina odločanja, načina sodelovanja in pretoka informacij. Opis mora biti skladen z opisom ustrezne načrtovane aktivnosti.</w:t>
-      </w:r>
-    </w:p>
-    <w:p>
-      <w:pPr>
-        <w:pStyle w:val="Heading1"/>
-      </w:pPr>
       <w:bookmarkStart w:id="21" w:name="_Toc338163388"/>
       <w:r>
+        <w:lastRenderedPageBreak/>
         <w:t>Opis konzorcija</w:t>
       </w:r>
       <w:bookmarkEnd w:id="21"/>
@@ -5087,7 +5945,6 @@
                 <w:bCs/>
                 <w:sz w:val="20"/>
               </w:rPr>
-              <w:lastRenderedPageBreak/>
               <w:t>Finančni načrt projekta</w:t>
             </w:r>
           </w:p>
@@ -7073,26 +7930,67 @@
       </w:pPr>
       <w:bookmarkStart w:id="23" w:name="_Toc338163390"/>
       <w:r>
+        <w:lastRenderedPageBreak/>
         <w:t>Reference</w:t>
       </w:r>
       <w:bookmarkEnd w:id="23"/>
     </w:p>
     <w:p>
       <w:pPr>
+        <w:pStyle w:val="Reference"/>
+      </w:pPr>
+      <w:r>
+        <w:t>[1</w:t>
+      </w:r>
+      <w:r>
+        <w:t>]</w:t>
+      </w:r>
+      <w:r>
+        <w:tab/>
+      </w:r>
+      <w:r>
+        <w:t xml:space="preserve">Spletna stran; </w:t>
+      </w:r>
+      <w:r>
+        <w:t xml:space="preserve">http://www.btc-city.com/zemljevid </w:t>
+      </w:r>
+      <w:r>
+        <w:t>[11/11/2013]</w:t>
+      </w:r>
+    </w:p>
+    <w:p/>
+    <w:p/>
+    <w:p>
+      <w:pPr>
         <w:jc w:val="both"/>
-      </w:pPr>
-      <w:r>
+        <w:rPr>
+          <w:color w:val="D9D9D9" w:themeColor="background1" w:themeShade="D9"/>
+        </w:rPr>
+      </w:pPr>
+      <w:r>
+        <w:rPr>
+          <w:color w:val="D9D9D9" w:themeColor="background1" w:themeShade="D9"/>
+        </w:rPr>
         <w:t>Navedite vse reference, ki ste jih uporabili v predlogu projekta. Oblika naj sledi spodaj zapisanim primerom. V besedilu reference uporabite na več načinov: ena sama [1], več referenc skupaj [2, 3, 4], ali pa se sklicujete neposredno na avtorja in njegovo delo, kot to predlaga [5].</w:t>
       </w:r>
     </w:p>
     <w:p>
       <w:pPr>
         <w:pStyle w:val="Reference"/>
-      </w:pPr>
-      <w:r>
+        <w:rPr>
+          <w:color w:val="D9D9D9" w:themeColor="background1" w:themeShade="D9"/>
+        </w:rPr>
+      </w:pPr>
+      <w:r>
+        <w:rPr>
+          <w:color w:val="D9D9D9" w:themeColor="background1" w:themeShade="D9"/>
+        </w:rPr>
         <w:t>[1]</w:t>
       </w:r>
       <w:r>
+        <w:rPr>
+          <w:color w:val="D9D9D9" w:themeColor="background1" w:themeShade="D9"/>
+        </w:rPr>
         <w:tab/>
         <w:t>Avtor1, Avtor2 in Avtor3. Naslov članka. Naslov revije; 2008; 18(2). str. 1-5.</w:t>
       </w:r>
@@ -7100,11 +7998,20 @@
     <w:p>
       <w:pPr>
         <w:pStyle w:val="Reference"/>
-      </w:pPr>
-      <w:r>
+        <w:rPr>
+          <w:color w:val="D9D9D9" w:themeColor="background1" w:themeShade="D9"/>
+        </w:rPr>
+      </w:pPr>
+      <w:r>
+        <w:rPr>
+          <w:color w:val="D9D9D9" w:themeColor="background1" w:themeShade="D9"/>
+        </w:rPr>
         <w:t>[2]</w:t>
       </w:r>
       <w:r>
+        <w:rPr>
+          <w:color w:val="D9D9D9" w:themeColor="background1" w:themeShade="D9"/>
+        </w:rPr>
         <w:tab/>
         <w:t>Urednik. Naslov knjige. Založba; 2005.</w:t>
       </w:r>
@@ -7112,11 +8019,20 @@
     <w:p>
       <w:pPr>
         <w:pStyle w:val="Reference"/>
-      </w:pPr>
-      <w:r>
+        <w:rPr>
+          <w:color w:val="D9D9D9" w:themeColor="background1" w:themeShade="D9"/>
+        </w:rPr>
+      </w:pPr>
+      <w:r>
+        <w:rPr>
+          <w:color w:val="D9D9D9" w:themeColor="background1" w:themeShade="D9"/>
+        </w:rPr>
         <w:t>[3]</w:t>
       </w:r>
       <w:r>
+        <w:rPr>
+          <w:color w:val="D9D9D9" w:themeColor="background1" w:themeShade="D9"/>
+        </w:rPr>
         <w:tab/>
         <w:t>Avtor. Naslov članka. V: Urednik. Zbornik konference; 2004 junij 4-7; Kraj, Država. Založnik; 2004. str. 5-15.</w:t>
       </w:r>
@@ -7124,11 +8040,20 @@
     <w:p>
       <w:pPr>
         <w:pStyle w:val="Reference"/>
-      </w:pPr>
-      <w:r>
+        <w:rPr>
+          <w:color w:val="D9D9D9" w:themeColor="background1" w:themeShade="D9"/>
+        </w:rPr>
+      </w:pPr>
+      <w:r>
+        <w:rPr>
+          <w:color w:val="D9D9D9" w:themeColor="background1" w:themeShade="D9"/>
+        </w:rPr>
         <w:t>[4]</w:t>
       </w:r>
       <w:r>
+        <w:rPr>
+          <w:color w:val="D9D9D9" w:themeColor="background1" w:themeShade="D9"/>
+        </w:rPr>
         <w:tab/>
         <w:t>Avtor. Naslov knjige. Založba; 1995.</w:t>
       </w:r>
@@ -7136,11 +8061,20 @@
     <w:p>
       <w:pPr>
         <w:pStyle w:val="Reference"/>
-      </w:pPr>
-      <w:r>
+        <w:rPr>
+          <w:color w:val="D9D9D9" w:themeColor="background1" w:themeShade="D9"/>
+        </w:rPr>
+      </w:pPr>
+      <w:r>
+        <w:rPr>
+          <w:color w:val="D9D9D9" w:themeColor="background1" w:themeShade="D9"/>
+        </w:rPr>
         <w:t>[5]</w:t>
       </w:r>
       <w:r>
+        <w:rPr>
+          <w:color w:val="D9D9D9" w:themeColor="background1" w:themeShade="D9"/>
+        </w:rPr>
         <w:tab/>
         <w:t>Avtor. Naslov. Spletna stran; 2001. http://www.url.si/pot/dokument.html [11/11/2013]</w:t>
       </w:r>
@@ -7176,9 +8110,6 @@
         <w:gridCol w:w="1221"/>
         <w:gridCol w:w="1221"/>
         <w:gridCol w:w="1221"/>
-        <w:gridCol w:w="1221"/>
-        <w:gridCol w:w="1221"/>
-        <w:gridCol w:w="1221"/>
       </w:tblGrid>
       <w:tr>
         <w:trPr>
@@ -7219,7 +8150,7 @@
                 <w:b/>
                 <w:color w:val="C00000"/>
               </w:rPr>
-              <w:t>Prvi avtor</w:t>
+              <w:t>Denis Korinšek</w:t>
             </w:r>
           </w:p>
         </w:tc>
@@ -7240,7 +8171,7 @@
                 <w:b/>
                 <w:color w:val="C00000"/>
               </w:rPr>
-              <w:t>Drugi</w:t>
+              <w:t>Primož Kerin</w:t>
             </w:r>
           </w:p>
         </w:tc>
@@ -7261,70 +8192,7 @@
                 <w:b/>
                 <w:color w:val="C00000"/>
               </w:rPr>
-              <w:t>Tretji</w:t>
-            </w:r>
-          </w:p>
-        </w:tc>
-        <w:tc>
-          <w:tcPr>
-            <w:tcW w:w="1221" w:type="dxa"/>
-          </w:tcPr>
-          <w:p>
-            <w:pPr>
-              <w:pStyle w:val="NoSpacing"/>
-              <w:rPr>
-                <w:b/>
-                <w:color w:val="C00000"/>
-              </w:rPr>
-            </w:pPr>
-            <w:r>
-              <w:rPr>
-                <w:b/>
-                <w:color w:val="C00000"/>
-              </w:rPr>
-              <w:t>Četrti</w:t>
-            </w:r>
-          </w:p>
-        </w:tc>
-        <w:tc>
-          <w:tcPr>
-            <w:tcW w:w="1221" w:type="dxa"/>
-          </w:tcPr>
-          <w:p>
-            <w:pPr>
-              <w:pStyle w:val="NoSpacing"/>
-              <w:rPr>
-                <w:b/>
-                <w:color w:val="C00000"/>
-              </w:rPr>
-            </w:pPr>
-            <w:r>
-              <w:rPr>
-                <w:b/>
-                <w:color w:val="C00000"/>
-              </w:rPr>
-              <w:t>Peti</w:t>
-            </w:r>
-          </w:p>
-        </w:tc>
-        <w:tc>
-          <w:tcPr>
-            <w:tcW w:w="1221" w:type="dxa"/>
-          </w:tcPr>
-          <w:p>
-            <w:pPr>
-              <w:pStyle w:val="NoSpacing"/>
-              <w:rPr>
-                <w:b/>
-                <w:color w:val="C00000"/>
-              </w:rPr>
-            </w:pPr>
-            <w:r>
-              <w:rPr>
-                <w:b/>
-                <w:color w:val="C00000"/>
-              </w:rPr>
-              <w:t>Šesti avtor</w:t>
+              <w:t>Matej Biberovič</w:t>
             </w:r>
           </w:p>
         </w:tc>
@@ -7367,7 +8235,7 @@
               <w:rPr>
                 <w:color w:val="C00000"/>
               </w:rPr>
-              <w:t>30%</w:t>
+              <w:t>0%</w:t>
             </w:r>
           </w:p>
         </w:tc>
@@ -7386,12 +8254,6 @@
               <w:rPr>
                 <w:color w:val="C00000"/>
               </w:rPr>
-              <w:t>6</w:t>
-            </w:r>
-            <w:r>
-              <w:rPr>
-                <w:color w:val="C00000"/>
-              </w:rPr>
               <w:t>0%</w:t>
             </w:r>
           </w:p>
@@ -7407,50 +8269,11 @@
                 <w:color w:val="C00000"/>
               </w:rPr>
             </w:pPr>
-          </w:p>
-        </w:tc>
-        <w:tc>
-          <w:tcPr>
-            <w:tcW w:w="1221" w:type="dxa"/>
-          </w:tcPr>
-          <w:p>
-            <w:pPr>
-              <w:pStyle w:val="NoSpacing"/>
-              <w:rPr>
-                <w:color w:val="C00000"/>
-              </w:rPr>
-            </w:pPr>
-          </w:p>
-        </w:tc>
-        <w:tc>
-          <w:tcPr>
-            <w:tcW w:w="1221" w:type="dxa"/>
-          </w:tcPr>
-          <w:p>
-            <w:pPr>
-              <w:pStyle w:val="NoSpacing"/>
-              <w:rPr>
-                <w:color w:val="C00000"/>
-              </w:rPr>
-            </w:pPr>
-          </w:p>
-        </w:tc>
-        <w:tc>
-          <w:tcPr>
-            <w:tcW w:w="1221" w:type="dxa"/>
-          </w:tcPr>
-          <w:p>
-            <w:pPr>
-              <w:pStyle w:val="NoSpacing"/>
-              <w:rPr>
-                <w:color w:val="C00000"/>
-              </w:rPr>
-            </w:pPr>
-            <w:r>
-              <w:rPr>
-                <w:color w:val="C00000"/>
-              </w:rPr>
-              <w:t>10%</w:t>
+            <w:r>
+              <w:rPr>
+                <w:color w:val="C00000"/>
+              </w:rPr>
+              <w:t>0%</w:t>
             </w:r>
           </w:p>
         </w:tc>
@@ -7489,51 +8312,6 @@
                 <w:color w:val="C00000"/>
               </w:rPr>
             </w:pPr>
-            <w:r>
-              <w:rPr>
-                <w:color w:val="C00000"/>
-              </w:rPr>
-              <w:t>100%</w:t>
-            </w:r>
-          </w:p>
-        </w:tc>
-        <w:tc>
-          <w:tcPr>
-            <w:tcW w:w="1221" w:type="dxa"/>
-          </w:tcPr>
-          <w:p>
-            <w:pPr>
-              <w:pStyle w:val="NoSpacing"/>
-              <w:rPr>
-                <w:color w:val="C00000"/>
-              </w:rPr>
-            </w:pPr>
-          </w:p>
-        </w:tc>
-        <w:tc>
-          <w:tcPr>
-            <w:tcW w:w="1221" w:type="dxa"/>
-          </w:tcPr>
-          <w:p>
-            <w:pPr>
-              <w:pStyle w:val="NoSpacing"/>
-              <w:rPr>
-                <w:color w:val="C00000"/>
-              </w:rPr>
-            </w:pPr>
-          </w:p>
-        </w:tc>
-        <w:tc>
-          <w:tcPr>
-            <w:tcW w:w="1221" w:type="dxa"/>
-          </w:tcPr>
-          <w:p>
-            <w:pPr>
-              <w:pStyle w:val="NoSpacing"/>
-              <w:rPr>
-                <w:color w:val="C00000"/>
-              </w:rPr>
-            </w:pPr>
           </w:p>
         </w:tc>
         <w:tc>
@@ -7623,63 +8401,6 @@
                 <w:color w:val="C00000"/>
               </w:rPr>
             </w:pPr>
-            <w:r>
-              <w:rPr>
-                <w:color w:val="C00000"/>
-              </w:rPr>
-              <w:t>30%</w:t>
-            </w:r>
-          </w:p>
-        </w:tc>
-        <w:tc>
-          <w:tcPr>
-            <w:tcW w:w="1221" w:type="dxa"/>
-          </w:tcPr>
-          <w:p>
-            <w:pPr>
-              <w:pStyle w:val="NoSpacing"/>
-              <w:rPr>
-                <w:color w:val="C00000"/>
-              </w:rPr>
-            </w:pPr>
-            <w:r>
-              <w:rPr>
-                <w:color w:val="C00000"/>
-              </w:rPr>
-              <w:t>40%</w:t>
-            </w:r>
-          </w:p>
-        </w:tc>
-        <w:tc>
-          <w:tcPr>
-            <w:tcW w:w="1221" w:type="dxa"/>
-          </w:tcPr>
-          <w:p>
-            <w:pPr>
-              <w:pStyle w:val="NoSpacing"/>
-              <w:rPr>
-                <w:color w:val="C00000"/>
-              </w:rPr>
-            </w:pPr>
-            <w:r>
-              <w:rPr>
-                <w:color w:val="C00000"/>
-              </w:rPr>
-              <w:t>30%</w:t>
-            </w:r>
-          </w:p>
-        </w:tc>
-        <w:tc>
-          <w:tcPr>
-            <w:tcW w:w="1221" w:type="dxa"/>
-          </w:tcPr>
-          <w:p>
-            <w:pPr>
-              <w:pStyle w:val="NoSpacing"/>
-              <w:rPr>
-                <w:color w:val="C00000"/>
-              </w:rPr>
-            </w:pPr>
           </w:p>
         </w:tc>
       </w:tr>
@@ -7736,51 +8457,6 @@
                 <w:color w:val="C00000"/>
               </w:rPr>
             </w:pPr>
-            <w:r>
-              <w:rPr>
-                <w:color w:val="C00000"/>
-              </w:rPr>
-              <w:t>100%</w:t>
-            </w:r>
-          </w:p>
-        </w:tc>
-        <w:tc>
-          <w:tcPr>
-            <w:tcW w:w="1221" w:type="dxa"/>
-          </w:tcPr>
-          <w:p>
-            <w:pPr>
-              <w:pStyle w:val="NoSpacing"/>
-              <w:rPr>
-                <w:color w:val="C00000"/>
-              </w:rPr>
-            </w:pPr>
-          </w:p>
-        </w:tc>
-        <w:tc>
-          <w:tcPr>
-            <w:tcW w:w="1221" w:type="dxa"/>
-          </w:tcPr>
-          <w:p>
-            <w:pPr>
-              <w:pStyle w:val="NoSpacing"/>
-              <w:rPr>
-                <w:color w:val="C00000"/>
-              </w:rPr>
-            </w:pPr>
-          </w:p>
-        </w:tc>
-        <w:tc>
-          <w:tcPr>
-            <w:tcW w:w="1221" w:type="dxa"/>
-          </w:tcPr>
-          <w:p>
-            <w:pPr>
-              <w:pStyle w:val="NoSpacing"/>
-              <w:rPr>
-                <w:color w:val="C00000"/>
-              </w:rPr>
-            </w:pPr>
           </w:p>
         </w:tc>
         <w:tc>
@@ -7816,7 +8492,6 @@
               <w:rPr>
                 <w:color w:val="C00000"/>
               </w:rPr>
-              <w:lastRenderedPageBreak/>
               <w:t>Obvladovanje tveganj</w:t>
             </w:r>
           </w:p>
@@ -7832,12 +8507,6 @@
                 <w:color w:val="C00000"/>
               </w:rPr>
             </w:pPr>
-            <w:r>
-              <w:rPr>
-                <w:color w:val="C00000"/>
-              </w:rPr>
-              <w:t>10%</w:t>
-            </w:r>
           </w:p>
         </w:tc>
         <w:tc>
@@ -7851,18 +8520,6 @@
                 <w:color w:val="C00000"/>
               </w:rPr>
             </w:pPr>
-            <w:r>
-              <w:rPr>
-                <w:color w:val="C00000"/>
-              </w:rPr>
-              <w:t>2</w:t>
-            </w:r>
-            <w:r>
-              <w:rPr>
-                <w:color w:val="C00000"/>
-              </w:rPr>
-              <w:t>0%</w:t>
-            </w:r>
           </w:p>
         </w:tc>
         <w:tc>
@@ -7876,57 +8533,6 @@
                 <w:color w:val="C00000"/>
               </w:rPr>
             </w:pPr>
-          </w:p>
-        </w:tc>
-        <w:tc>
-          <w:tcPr>
-            <w:tcW w:w="1221" w:type="dxa"/>
-          </w:tcPr>
-          <w:p>
-            <w:pPr>
-              <w:pStyle w:val="NoSpacing"/>
-              <w:rPr>
-                <w:color w:val="C00000"/>
-              </w:rPr>
-            </w:pPr>
-          </w:p>
-        </w:tc>
-        <w:tc>
-          <w:tcPr>
-            <w:tcW w:w="1221" w:type="dxa"/>
-          </w:tcPr>
-          <w:p>
-            <w:pPr>
-              <w:pStyle w:val="NoSpacing"/>
-              <w:rPr>
-                <w:color w:val="C00000"/>
-              </w:rPr>
-            </w:pPr>
-            <w:r>
-              <w:rPr>
-                <w:color w:val="C00000"/>
-              </w:rPr>
-              <w:t>30%</w:t>
-            </w:r>
-          </w:p>
-        </w:tc>
-        <w:tc>
-          <w:tcPr>
-            <w:tcW w:w="1221" w:type="dxa"/>
-          </w:tcPr>
-          <w:p>
-            <w:pPr>
-              <w:pStyle w:val="NoSpacing"/>
-              <w:rPr>
-                <w:color w:val="C00000"/>
-              </w:rPr>
-            </w:pPr>
-            <w:r>
-              <w:rPr>
-                <w:color w:val="C00000"/>
-              </w:rPr>
-              <w:t>40%</w:t>
-            </w:r>
           </w:p>
         </w:tc>
       </w:tr>
@@ -7983,36 +8589,6 @@
             </w:pPr>
           </w:p>
         </w:tc>
-        <w:tc>
-          <w:tcPr>
-            <w:tcW w:w="1221" w:type="dxa"/>
-          </w:tcPr>
-          <w:p>
-            <w:pPr>
-              <w:pStyle w:val="NoSpacing"/>
-            </w:pPr>
-          </w:p>
-        </w:tc>
-        <w:tc>
-          <w:tcPr>
-            <w:tcW w:w="1221" w:type="dxa"/>
-          </w:tcPr>
-          <w:p>
-            <w:pPr>
-              <w:pStyle w:val="NoSpacing"/>
-            </w:pPr>
-          </w:p>
-        </w:tc>
-        <w:tc>
-          <w:tcPr>
-            <w:tcW w:w="1221" w:type="dxa"/>
-          </w:tcPr>
-          <w:p>
-            <w:pPr>
-              <w:pStyle w:val="NoSpacing"/>
-            </w:pPr>
-          </w:p>
-        </w:tc>
       </w:tr>
       <w:tr>
         <w:trPr>
@@ -8058,36 +8634,6 @@
             </w:pPr>
           </w:p>
         </w:tc>
-        <w:tc>
-          <w:tcPr>
-            <w:tcW w:w="1221" w:type="dxa"/>
-          </w:tcPr>
-          <w:p>
-            <w:pPr>
-              <w:pStyle w:val="NoSpacing"/>
-            </w:pPr>
-          </w:p>
-        </w:tc>
-        <w:tc>
-          <w:tcPr>
-            <w:tcW w:w="1221" w:type="dxa"/>
-          </w:tcPr>
-          <w:p>
-            <w:pPr>
-              <w:pStyle w:val="NoSpacing"/>
-            </w:pPr>
-          </w:p>
-        </w:tc>
-        <w:tc>
-          <w:tcPr>
-            <w:tcW w:w="1221" w:type="dxa"/>
-          </w:tcPr>
-          <w:p>
-            <w:pPr>
-              <w:pStyle w:val="NoSpacing"/>
-            </w:pPr>
-          </w:p>
-        </w:tc>
       </w:tr>
       <w:tr>
         <w:trPr>
@@ -8133,36 +8679,6 @@
             </w:pPr>
           </w:p>
         </w:tc>
-        <w:tc>
-          <w:tcPr>
-            <w:tcW w:w="1221" w:type="dxa"/>
-          </w:tcPr>
-          <w:p>
-            <w:pPr>
-              <w:pStyle w:val="NoSpacing"/>
-            </w:pPr>
-          </w:p>
-        </w:tc>
-        <w:tc>
-          <w:tcPr>
-            <w:tcW w:w="1221" w:type="dxa"/>
-          </w:tcPr>
-          <w:p>
-            <w:pPr>
-              <w:pStyle w:val="NoSpacing"/>
-            </w:pPr>
-          </w:p>
-        </w:tc>
-        <w:tc>
-          <w:tcPr>
-            <w:tcW w:w="1221" w:type="dxa"/>
-          </w:tcPr>
-          <w:p>
-            <w:pPr>
-              <w:pStyle w:val="NoSpacing"/>
-            </w:pPr>
-          </w:p>
-        </w:tc>
       </w:tr>
       <w:tr>
         <w:trPr>
@@ -8208,36 +8724,6 @@
             </w:pPr>
           </w:p>
         </w:tc>
-        <w:tc>
-          <w:tcPr>
-            <w:tcW w:w="1221" w:type="dxa"/>
-          </w:tcPr>
-          <w:p>
-            <w:pPr>
-              <w:pStyle w:val="NoSpacing"/>
-            </w:pPr>
-          </w:p>
-        </w:tc>
-        <w:tc>
-          <w:tcPr>
-            <w:tcW w:w="1221" w:type="dxa"/>
-          </w:tcPr>
-          <w:p>
-            <w:pPr>
-              <w:pStyle w:val="NoSpacing"/>
-            </w:pPr>
-          </w:p>
-        </w:tc>
-        <w:tc>
-          <w:tcPr>
-            <w:tcW w:w="1221" w:type="dxa"/>
-          </w:tcPr>
-          <w:p>
-            <w:pPr>
-              <w:pStyle w:val="NoSpacing"/>
-            </w:pPr>
-          </w:p>
-        </w:tc>
       </w:tr>
       <w:tr>
         <w:trPr>
@@ -8246,36 +8732,6 @@
         <w:tc>
           <w:tcPr>
             <w:tcW w:w="2511" w:type="dxa"/>
-          </w:tcPr>
-          <w:p>
-            <w:pPr>
-              <w:pStyle w:val="NoSpacing"/>
-            </w:pPr>
-          </w:p>
-        </w:tc>
-        <w:tc>
-          <w:tcPr>
-            <w:tcW w:w="1221" w:type="dxa"/>
-          </w:tcPr>
-          <w:p>
-            <w:pPr>
-              <w:pStyle w:val="NoSpacing"/>
-            </w:pPr>
-          </w:p>
-        </w:tc>
-        <w:tc>
-          <w:tcPr>
-            <w:tcW w:w="1221" w:type="dxa"/>
-          </w:tcPr>
-          <w:p>
-            <w:pPr>
-              <w:pStyle w:val="NoSpacing"/>
-            </w:pPr>
-          </w:p>
-        </w:tc>
-        <w:tc>
-          <w:tcPr>
-            <w:tcW w:w="1221" w:type="dxa"/>
           </w:tcPr>
           <w:p>
             <w:pPr>
@@ -8328,7 +8784,7 @@
 </file>
 
 <file path=word/endnotes.xml><?xml version="1.0" encoding="utf-8"?>
-<w:endnotes xmlns:wpc="http://schemas.microsoft.com/office/word/2010/wordprocessingCanvas" xmlns:mo="http://schemas.microsoft.com/office/mac/office/2008/main" xmlns:mc="http://schemas.openxmlformats.org/markup-compatibility/2006" xmlns:mv="urn:schemas-microsoft-com:mac:vml" xmlns:o="urn:schemas-microsoft-com:office:office" xmlns:r="http://schemas.openxmlformats.org/officeDocument/2006/relationships" xmlns:m="http://schemas.openxmlformats.org/officeDocument/2006/math" xmlns:v="urn:schemas-microsoft-com:vml" xmlns:wp14="http://schemas.microsoft.com/office/word/2010/wordprocessingDrawing" xmlns:wp="http://schemas.openxmlformats.org/drawingml/2006/wordprocessingDrawing" xmlns:w10="urn:schemas-microsoft-com:office:word" xmlns:w="http://schemas.openxmlformats.org/wordprocessingml/2006/main" xmlns:w14="http://schemas.microsoft.com/office/word/2010/wordml" xmlns:wpg="http://schemas.microsoft.com/office/word/2010/wordprocessingGroup" xmlns:wpi="http://schemas.microsoft.com/office/word/2010/wordprocessingInk" xmlns:wne="http://schemas.microsoft.com/office/word/2006/wordml" xmlns:wps="http://schemas.microsoft.com/office/word/2010/wordprocessingShape" mc:Ignorable="w14 wp14">
+<w:endnotes xmlns:wpc="http://schemas.microsoft.com/office/word/2010/wordprocessingCanvas" xmlns:mc="http://schemas.openxmlformats.org/markup-compatibility/2006" xmlns:o="urn:schemas-microsoft-com:office:office" xmlns:r="http://schemas.openxmlformats.org/officeDocument/2006/relationships" xmlns:m="http://schemas.openxmlformats.org/officeDocument/2006/math" xmlns:v="urn:schemas-microsoft-com:vml" xmlns:wp14="http://schemas.microsoft.com/office/word/2010/wordprocessingDrawing" xmlns:wp="http://schemas.openxmlformats.org/drawingml/2006/wordprocessingDrawing" xmlns:w10="urn:schemas-microsoft-com:office:word" xmlns:w="http://schemas.openxmlformats.org/wordprocessingml/2006/main" xmlns:w14="http://schemas.microsoft.com/office/word/2010/wordml" xmlns:wpg="http://schemas.microsoft.com/office/word/2010/wordprocessingGroup" xmlns:wpi="http://schemas.microsoft.com/office/word/2010/wordprocessingInk" xmlns:wne="http://schemas.microsoft.com/office/word/2006/wordml" xmlns:wps="http://schemas.microsoft.com/office/word/2010/wordprocessingShape" mc:Ignorable="w14 wp14">
   <w:endnote w:type="separator" w:id="-1">
     <w:p>
       <w:pPr>
@@ -8353,7 +8809,7 @@
 </file>
 
 <file path=word/footer1.xml><?xml version="1.0" encoding="utf-8"?>
-<w:ftr xmlns:wpc="http://schemas.microsoft.com/office/word/2010/wordprocessingCanvas" xmlns:mo="http://schemas.microsoft.com/office/mac/office/2008/main" xmlns:mc="http://schemas.openxmlformats.org/markup-compatibility/2006" xmlns:mv="urn:schemas-microsoft-com:mac:vml" xmlns:o="urn:schemas-microsoft-com:office:office" xmlns:r="http://schemas.openxmlformats.org/officeDocument/2006/relationships" xmlns:m="http://schemas.openxmlformats.org/officeDocument/2006/math" xmlns:v="urn:schemas-microsoft-com:vml" xmlns:wp14="http://schemas.microsoft.com/office/word/2010/wordprocessingDrawing" xmlns:wp="http://schemas.openxmlformats.org/drawingml/2006/wordprocessingDrawing" xmlns:w10="urn:schemas-microsoft-com:office:word" xmlns:w="http://schemas.openxmlformats.org/wordprocessingml/2006/main" xmlns:w14="http://schemas.microsoft.com/office/word/2010/wordml" xmlns:wpg="http://schemas.microsoft.com/office/word/2010/wordprocessingGroup" xmlns:wpi="http://schemas.microsoft.com/office/word/2010/wordprocessingInk" xmlns:wne="http://schemas.microsoft.com/office/word/2006/wordml" xmlns:wps="http://schemas.microsoft.com/office/word/2010/wordprocessingShape" mc:Ignorable="w14 wp14">
+<w:ftr xmlns:wpc="http://schemas.microsoft.com/office/word/2010/wordprocessingCanvas" xmlns:mc="http://schemas.openxmlformats.org/markup-compatibility/2006" xmlns:o="urn:schemas-microsoft-com:office:office" xmlns:r="http://schemas.openxmlformats.org/officeDocument/2006/relationships" xmlns:m="http://schemas.openxmlformats.org/officeDocument/2006/math" xmlns:v="urn:schemas-microsoft-com:vml" xmlns:wp14="http://schemas.microsoft.com/office/word/2010/wordprocessingDrawing" xmlns:wp="http://schemas.openxmlformats.org/drawingml/2006/wordprocessingDrawing" xmlns:w10="urn:schemas-microsoft-com:office:word" xmlns:w="http://schemas.openxmlformats.org/wordprocessingml/2006/main" xmlns:w14="http://schemas.microsoft.com/office/word/2010/wordml" xmlns:wpg="http://schemas.microsoft.com/office/word/2010/wordprocessingGroup" xmlns:wpi="http://schemas.microsoft.com/office/word/2010/wordprocessingInk" xmlns:wne="http://schemas.microsoft.com/office/word/2006/wordml" xmlns:wps="http://schemas.microsoft.com/office/word/2010/wordprocessingShape" mc:Ignorable="w14 wp14">
   <w:p>
     <w:pPr>
       <w:pStyle w:val="Header"/>
@@ -8402,7 +8858,7 @@
         <w:i w:val="0"/>
         <w:noProof/>
       </w:rPr>
-      <w:t>4</w:t>
+      <w:t>9</w:t>
     </w:r>
     <w:r>
       <w:rPr>
@@ -8417,22 +8873,37 @@
       </w:rPr>
       <w:t>/</w:t>
     </w:r>
-    <w:fldSimple w:instr=" NUMPAGES  \* Arabic  \* MERGEFORMAT ">
-      <w:r>
-        <w:rPr>
-          <w:rStyle w:val="Emphasis"/>
-          <w:i w:val="0"/>
-          <w:noProof/>
-        </w:rPr>
-        <w:t>11</w:t>
-      </w:r>
-    </w:fldSimple>
+    <w:r>
+      <w:fldChar w:fldCharType="begin"/>
+    </w:r>
+    <w:r>
+      <w:instrText xml:space="preserve"> NUMPAGES  \* Arabic  \* MERGEFORMAT </w:instrText>
+    </w:r>
+    <w:r>
+      <w:fldChar w:fldCharType="separate"/>
+    </w:r>
+    <w:r>
+      <w:rPr>
+        <w:rStyle w:val="Emphasis"/>
+        <w:i w:val="0"/>
+        <w:noProof/>
+      </w:rPr>
+      <w:t>11</w:t>
+    </w:r>
+    <w:r>
+      <w:rPr>
+        <w:rStyle w:val="Emphasis"/>
+        <w:i w:val="0"/>
+        <w:noProof/>
+      </w:rPr>
+      <w:fldChar w:fldCharType="end"/>
+    </w:r>
   </w:p>
 </w:ftr>
 </file>
 
 <file path=word/footnotes.xml><?xml version="1.0" encoding="utf-8"?>
-<w:footnotes xmlns:wpc="http://schemas.microsoft.com/office/word/2010/wordprocessingCanvas" xmlns:mo="http://schemas.microsoft.com/office/mac/office/2008/main" xmlns:mc="http://schemas.openxmlformats.org/markup-compatibility/2006" xmlns:mv="urn:schemas-microsoft-com:mac:vml" xmlns:o="urn:schemas-microsoft-com:office:office" xmlns:r="http://schemas.openxmlformats.org/officeDocument/2006/relationships" xmlns:m="http://schemas.openxmlformats.org/officeDocument/2006/math" xmlns:v="urn:schemas-microsoft-com:vml" xmlns:wp14="http://schemas.microsoft.com/office/word/2010/wordprocessingDrawing" xmlns:wp="http://schemas.openxmlformats.org/drawingml/2006/wordprocessingDrawing" xmlns:w10="urn:schemas-microsoft-com:office:word" xmlns:w="http://schemas.openxmlformats.org/wordprocessingml/2006/main" xmlns:w14="http://schemas.microsoft.com/office/word/2010/wordml" xmlns:wpg="http://schemas.microsoft.com/office/word/2010/wordprocessingGroup" xmlns:wpi="http://schemas.microsoft.com/office/word/2010/wordprocessingInk" xmlns:wne="http://schemas.microsoft.com/office/word/2006/wordml" xmlns:wps="http://schemas.microsoft.com/office/word/2010/wordprocessingShape" mc:Ignorable="w14 wp14">
+<w:footnotes xmlns:wpc="http://schemas.microsoft.com/office/word/2010/wordprocessingCanvas" xmlns:mc="http://schemas.openxmlformats.org/markup-compatibility/2006" xmlns:o="urn:schemas-microsoft-com:office:office" xmlns:r="http://schemas.openxmlformats.org/officeDocument/2006/relationships" xmlns:m="http://schemas.openxmlformats.org/officeDocument/2006/math" xmlns:v="urn:schemas-microsoft-com:vml" xmlns:wp14="http://schemas.microsoft.com/office/word/2010/wordprocessingDrawing" xmlns:wp="http://schemas.openxmlformats.org/drawingml/2006/wordprocessingDrawing" xmlns:w10="urn:schemas-microsoft-com:office:word" xmlns:w="http://schemas.openxmlformats.org/wordprocessingml/2006/main" xmlns:w14="http://schemas.microsoft.com/office/word/2010/wordml" xmlns:wpg="http://schemas.microsoft.com/office/word/2010/wordprocessingGroup" xmlns:wpi="http://schemas.microsoft.com/office/word/2010/wordprocessingInk" xmlns:wne="http://schemas.microsoft.com/office/word/2006/wordml" xmlns:wps="http://schemas.microsoft.com/office/word/2010/wordprocessingShape" mc:Ignorable="w14 wp14">
   <w:footnote w:type="separator" w:id="-1">
     <w:p>
       <w:pPr>
@@ -8457,7 +8928,7 @@
 </file>
 
 <file path=word/header1.xml><?xml version="1.0" encoding="utf-8"?>
-<w:hdr xmlns:wpc="http://schemas.microsoft.com/office/word/2010/wordprocessingCanvas" xmlns:mo="http://schemas.microsoft.com/office/mac/office/2008/main" xmlns:mc="http://schemas.openxmlformats.org/markup-compatibility/2006" xmlns:mv="urn:schemas-microsoft-com:mac:vml" xmlns:o="urn:schemas-microsoft-com:office:office" xmlns:r="http://schemas.openxmlformats.org/officeDocument/2006/relationships" xmlns:m="http://schemas.openxmlformats.org/officeDocument/2006/math" xmlns:v="urn:schemas-microsoft-com:vml" xmlns:wp14="http://schemas.microsoft.com/office/word/2010/wordprocessingDrawing" xmlns:wp="http://schemas.openxmlformats.org/drawingml/2006/wordprocessingDrawing" xmlns:w10="urn:schemas-microsoft-com:office:word" xmlns:w="http://schemas.openxmlformats.org/wordprocessingml/2006/main" xmlns:w14="http://schemas.microsoft.com/office/word/2010/wordml" xmlns:wpg="http://schemas.microsoft.com/office/word/2010/wordprocessingGroup" xmlns:wpi="http://schemas.microsoft.com/office/word/2010/wordprocessingInk" xmlns:wne="http://schemas.microsoft.com/office/word/2006/wordml" xmlns:wps="http://schemas.microsoft.com/office/word/2010/wordprocessingShape" mc:Ignorable="w14 wp14">
+<w:hdr xmlns:wpc="http://schemas.microsoft.com/office/word/2010/wordprocessingCanvas" xmlns:mc="http://schemas.openxmlformats.org/markup-compatibility/2006" xmlns:o="urn:schemas-microsoft-com:office:office" xmlns:r="http://schemas.openxmlformats.org/officeDocument/2006/relationships" xmlns:m="http://schemas.openxmlformats.org/officeDocument/2006/math" xmlns:v="urn:schemas-microsoft-com:vml" xmlns:wp14="http://schemas.microsoft.com/office/word/2010/wordprocessingDrawing" xmlns:wp="http://schemas.openxmlformats.org/drawingml/2006/wordprocessingDrawing" xmlns:w10="urn:schemas-microsoft-com:office:word" xmlns:w="http://schemas.openxmlformats.org/wordprocessingml/2006/main" xmlns:w14="http://schemas.microsoft.com/office/word/2010/wordml" xmlns:wpg="http://schemas.microsoft.com/office/word/2010/wordprocessingGroup" xmlns:wpi="http://schemas.microsoft.com/office/word/2010/wordprocessingInk" xmlns:wne="http://schemas.microsoft.com/office/word/2006/wordml" xmlns:wps="http://schemas.microsoft.com/office/word/2010/wordprocessingShape" mc:Ignorable="w14 wp14">
   <w:p>
     <w:pPr>
       <w:pStyle w:val="Header"/>
@@ -8516,7 +8987,7 @@
 </file>
 
 <file path=word/numbering.xml><?xml version="1.0" encoding="utf-8"?>
-<w:numbering xmlns:wpc="http://schemas.microsoft.com/office/word/2010/wordprocessingCanvas" xmlns:mo="http://schemas.microsoft.com/office/mac/office/2008/main" xmlns:mc="http://schemas.openxmlformats.org/markup-compatibility/2006" xmlns:mv="urn:schemas-microsoft-com:mac:vml" xmlns:o="urn:schemas-microsoft-com:office:office" xmlns:r="http://schemas.openxmlformats.org/officeDocument/2006/relationships" xmlns:m="http://schemas.openxmlformats.org/officeDocument/2006/math" xmlns:v="urn:schemas-microsoft-com:vml" xmlns:wp14="http://schemas.microsoft.com/office/word/2010/wordprocessingDrawing" xmlns:wp="http://schemas.openxmlformats.org/drawingml/2006/wordprocessingDrawing" xmlns:w10="urn:schemas-microsoft-com:office:word" xmlns:w="http://schemas.openxmlformats.org/wordprocessingml/2006/main" xmlns:w14="http://schemas.microsoft.com/office/word/2010/wordml" xmlns:wpg="http://schemas.microsoft.com/office/word/2010/wordprocessingGroup" xmlns:wpi="http://schemas.microsoft.com/office/word/2010/wordprocessingInk" xmlns:wne="http://schemas.microsoft.com/office/word/2006/wordml" xmlns:wps="http://schemas.microsoft.com/office/word/2010/wordprocessingShape" mc:Ignorable="w14 wp14">
+<w:numbering xmlns:wpc="http://schemas.microsoft.com/office/word/2010/wordprocessingCanvas" xmlns:mc="http://schemas.openxmlformats.org/markup-compatibility/2006" xmlns:o="urn:schemas-microsoft-com:office:office" xmlns:r="http://schemas.openxmlformats.org/officeDocument/2006/relationships" xmlns:m="http://schemas.openxmlformats.org/officeDocument/2006/math" xmlns:v="urn:schemas-microsoft-com:vml" xmlns:wp14="http://schemas.microsoft.com/office/word/2010/wordprocessingDrawing" xmlns:wp="http://schemas.openxmlformats.org/drawingml/2006/wordprocessingDrawing" xmlns:w10="urn:schemas-microsoft-com:office:word" xmlns:w="http://schemas.openxmlformats.org/wordprocessingml/2006/main" xmlns:w14="http://schemas.microsoft.com/office/word/2010/wordml" xmlns:wpg="http://schemas.microsoft.com/office/word/2010/wordprocessingGroup" xmlns:wpi="http://schemas.microsoft.com/office/word/2010/wordprocessingInk" xmlns:wne="http://schemas.microsoft.com/office/word/2006/wordml" xmlns:wps="http://schemas.microsoft.com/office/word/2010/wordprocessingShape" mc:Ignorable="w14 wp14">
   <w:abstractNum w:abstractNumId="0">
     <w:nsid w:val="1F64739B"/>
     <w:multiLevelType w:val="hybridMultilevel"/>
@@ -8769,7 +9240,7 @@
       </w:pPr>
     </w:pPrDefault>
   </w:docDefaults>
-  <w:latentStyles w:defLockedState="0" w:defUIPriority="99" w:defSemiHidden="1" w:defUnhideWhenUsed="1" w:defQFormat="0" w:count="276">
+  <w:latentStyles w:defLockedState="0" w:defUIPriority="99" w:defSemiHidden="1" w:defUnhideWhenUsed="1" w:defQFormat="0" w:count="267">
     <w:lsdException w:name="Normal" w:semiHidden="0" w:uiPriority="0" w:unhideWhenUsed="0" w:qFormat="1"/>
     <w:lsdException w:name="heading 1" w:semiHidden="0" w:uiPriority="9" w:unhideWhenUsed="0" w:qFormat="1"/>
     <w:lsdException w:name="heading 2" w:uiPriority="9" w:qFormat="1"/>
@@ -9271,7 +9742,7 @@
 </file>
 
 <file path=word/stylesWithEffects.xml><?xml version="1.0" encoding="utf-8"?>
-<w:styles xmlns:wpc="http://schemas.microsoft.com/office/word/2010/wordprocessingCanvas" xmlns:mo="http://schemas.microsoft.com/office/mac/office/2008/main" xmlns:mc="http://schemas.openxmlformats.org/markup-compatibility/2006" xmlns:mv="urn:schemas-microsoft-com:mac:vml" xmlns:o="urn:schemas-microsoft-com:office:office" xmlns:r="http://schemas.openxmlformats.org/officeDocument/2006/relationships" xmlns:m="http://schemas.openxmlformats.org/officeDocument/2006/math" xmlns:v="urn:schemas-microsoft-com:vml" xmlns:wp14="http://schemas.microsoft.com/office/word/2010/wordprocessingDrawing" xmlns:wp="http://schemas.openxmlformats.org/drawingml/2006/wordprocessingDrawing" xmlns:w10="urn:schemas-microsoft-com:office:word" xmlns:w="http://schemas.openxmlformats.org/wordprocessingml/2006/main" xmlns:w14="http://schemas.microsoft.com/office/word/2010/wordml" xmlns:wpg="http://schemas.microsoft.com/office/word/2010/wordprocessingGroup" xmlns:wpi="http://schemas.microsoft.com/office/word/2010/wordprocessingInk" xmlns:wne="http://schemas.microsoft.com/office/word/2006/wordml" xmlns:wps="http://schemas.microsoft.com/office/word/2010/wordprocessingShape" mc:Ignorable="w14 wp14">
+<w:styles xmlns:wpc="http://schemas.microsoft.com/office/word/2010/wordprocessingCanvas" xmlns:mc="http://schemas.openxmlformats.org/markup-compatibility/2006" xmlns:o="urn:schemas-microsoft-com:office:office" xmlns:r="http://schemas.openxmlformats.org/officeDocument/2006/relationships" xmlns:m="http://schemas.openxmlformats.org/officeDocument/2006/math" xmlns:v="urn:schemas-microsoft-com:vml" xmlns:wp14="http://schemas.microsoft.com/office/word/2010/wordprocessingDrawing" xmlns:wp="http://schemas.openxmlformats.org/drawingml/2006/wordprocessingDrawing" xmlns:w10="urn:schemas-microsoft-com:office:word" xmlns:w="http://schemas.openxmlformats.org/wordprocessingml/2006/main" xmlns:w14="http://schemas.microsoft.com/office/word/2010/wordml" xmlns:wpg="http://schemas.microsoft.com/office/word/2010/wordprocessingGroup" xmlns:wpi="http://schemas.microsoft.com/office/word/2010/wordprocessingInk" xmlns:wne="http://schemas.microsoft.com/office/word/2006/wordml" xmlns:wps="http://schemas.microsoft.com/office/word/2010/wordprocessingShape" mc:Ignorable="w14 wp14">
   <w:docDefaults>
     <w:rPrDefault>
       <w:rPr>
@@ -9283,7 +9754,7 @@
     </w:rPrDefault>
     <w:pPrDefault/>
   </w:docDefaults>
-  <w:latentStyles w:defLockedState="0" w:defUIPriority="99" w:defSemiHidden="1" w:defUnhideWhenUsed="1" w:defQFormat="0" w:count="276">
+  <w:latentStyles w:defLockedState="0" w:defUIPriority="99" w:defSemiHidden="1" w:defUnhideWhenUsed="1" w:defQFormat="0" w:count="267">
     <w:lsdException w:name="Normal" w:semiHidden="0" w:uiPriority="0" w:unhideWhenUsed="0" w:qFormat="1"/>
     <w:lsdException w:name="heading 1" w:semiHidden="0" w:uiPriority="9" w:unhideWhenUsed="0" w:qFormat="1"/>
     <w:lsdException w:name="heading 2" w:uiPriority="9" w:qFormat="1"/>

</xml_diff>

<commit_message>
dopolnitev: Ozadje in motivacija
Dopisano besedilo k odstavku pod naslovom Ozadje in motivacija
</commit_message>
<xml_diff>
--- a/Dokumentacija/Predlog projekta.docx
+++ b/Dokumentacija/Predlog projekta.docx
@@ -1856,6 +1856,9 @@
       <w:r>
         <w:t>Večkrat smo se znašli v situaciji, ko smo bili v nakupovalnem centru kot je BTC in nismo točno vedeli kje je kakšna trgovina, bankomat avtobusna postaja in zadeve ki spadajo k nakupovalnim centrom, zato bomo izdelali aplikacijo, ki nam bo olajšala iskanje in s tem kupcem olajšala nakupovanje. Aplikacija bo preprosta za uporabo in bo brezplačna za vse uporabnike.</w:t>
       </w:r>
+      <w:r>
+        <w:t xml:space="preserve"> Ozadje naše aplikacije se nanaša na zemljevid, ki je objavljen na BTC-jevi strani vendar si želimo uporabniku bol prijazne izkušnje z aplikacijo in hitrejše dostopanje do aplikacije. </w:t>
+      </w:r>
     </w:p>
     <w:p>
       <w:pPr>
@@ -2104,6 +2107,7 @@
       </w:pPr>
       <w:bookmarkStart w:id="6" w:name="_Toc338163374"/>
       <w:r>
+        <w:lastRenderedPageBreak/>
         <w:t>Predvideni rezultati</w:t>
       </w:r>
       <w:bookmarkEnd w:id="6"/>
@@ -2143,7 +2147,6 @@
       </w:pPr>
       <w:bookmarkStart w:id="7" w:name="_Toc338163375"/>
       <w:r>
-        <w:lastRenderedPageBreak/>
         <w:t>Predvideni učinki</w:t>
       </w:r>
       <w:bookmarkEnd w:id="7"/>
@@ -2327,7 +2330,11 @@
         <w:jc w:val="both"/>
       </w:pPr>
       <w:r>
-        <w:t xml:space="preserve">V podpoglavju naj bodo opisane vse aktivnosti projekta. Opis vsake aktivnosti navedite v svoji tabeli (tabele po potrebi kopirajte). Vsaka aktivnost naj bo obrazložena in naj vključuje preverljiv začetek in zaključek aktivnosti, predvideno trajanje aktivnosti (število koledarskih delovnih dni) ter predviden obseg dela, izražen v človek-mesecih (ČM). </w:t>
+        <w:t xml:space="preserve">V podpoglavju naj bodo opisane vse aktivnosti projekta. Opis vsake aktivnosti navedite v svoji tabeli (tabele po potrebi kopirajte). Vsaka aktivnost naj bo obrazložena in naj vključuje preverljiv začetek in zaključek aktivnosti, predvideno trajanje aktivnosti (število koledarskih delovnih dni) ter predviden </w:t>
+      </w:r>
+      <w:r>
+        <w:lastRenderedPageBreak/>
+        <w:t xml:space="preserve">obseg dela, izražen v človek-mesecih (ČM). </w:t>
       </w:r>
       <w:r>
         <w:t xml:space="preserve">Aktivnost lahko </w:t>
@@ -2355,7 +2362,6 @@
         <w:jc w:val="both"/>
       </w:pPr>
       <w:r>
-        <w:lastRenderedPageBreak/>
         <w:t>V prvi tabeli je z rdečo zapisan primer za neko namišljeno aktivnost (navedeni cilji, rezultati, mejniki, opis dela ... nimajo nobenega pravega smisla, navedeni so le v pomoč, da si lažje predstavljate, kaj spada pod posamezne postavke); besedilo nadomestite z ustreznim vašim besedilom ter spremenite barvo besedila na črno.</w:t>
       </w:r>
     </w:p>
@@ -5439,8 +5445,6 @@
               </w:rPr>
               <w:t>Cilji</w:t>
             </w:r>
-            <w:bookmarkStart w:id="19" w:name="_GoBack"/>
-            <w:bookmarkEnd w:id="19"/>
           </w:p>
         </w:tc>
       </w:tr>
@@ -5606,7 +5610,19 @@
               <w:rPr>
                 <w:rFonts w:eastAsia="Calibri" w:cstheme="minorHAnsi"/>
               </w:rPr>
-              <w:t>na katerem od marketov in tako promovirati aplikacijo širši publiki. Aplikacijo bomo poskušali tudi predstaviti samemu BTC-ju.</w:t>
+              <w:t xml:space="preserve">na </w:t>
+            </w:r>
+            <w:r>
+              <w:rPr>
+                <w:rFonts w:eastAsia="Calibri" w:cstheme="minorHAnsi"/>
+              </w:rPr>
+              <w:t xml:space="preserve">Google Play </w:t>
+            </w:r>
+            <w:r>
+              <w:rPr>
+                <w:rFonts w:eastAsia="Calibri" w:cstheme="minorHAnsi"/>
+              </w:rPr>
+              <w:t>in tako promovirati aplikacijo širši publiki. Aplikacijo bomo poskušali tudi predstaviti samemu BTC-ju.</w:t>
             </w:r>
           </w:p>
         </w:tc>
@@ -5706,6 +5722,8 @@
             </w:pPr>
           </w:p>
         </w:tc>
+        <w:bookmarkStart w:id="19" w:name="_GoBack"/>
+        <w:bookmarkEnd w:id="19"/>
       </w:tr>
       <w:tr>
         <w:tblPrEx>
@@ -7940,10 +7958,7 @@
         <w:pStyle w:val="Reference"/>
       </w:pPr>
       <w:r>
-        <w:t>[1</w:t>
-      </w:r>
-      <w:r>
-        <w:t>]</w:t>
+        <w:t>[1]</w:t>
       </w:r>
       <w:r>
         <w:tab/>
@@ -7952,10 +7967,7 @@
         <w:t xml:space="preserve">Spletna stran; </w:t>
       </w:r>
       <w:r>
-        <w:t xml:space="preserve">http://www.btc-city.com/zemljevid </w:t>
-      </w:r>
-      <w:r>
-        <w:t>[11/11/2013]</w:t>
+        <w:t>http://www.btc-city.com/zemljevid [11/11/2013]</w:t>
       </w:r>
     </w:p>
     <w:p/>
@@ -8858,7 +8870,7 @@
         <w:i w:val="0"/>
         <w:noProof/>
       </w:rPr>
-      <w:t>9</w:t>
+      <w:t>3</w:t>
     </w:r>
     <w:r>
       <w:rPr>
@@ -8873,31 +8885,16 @@
       </w:rPr>
       <w:t>/</w:t>
     </w:r>
-    <w:r>
-      <w:fldChar w:fldCharType="begin"/>
-    </w:r>
-    <w:r>
-      <w:instrText xml:space="preserve"> NUMPAGES  \* Arabic  \* MERGEFORMAT </w:instrText>
-    </w:r>
-    <w:r>
-      <w:fldChar w:fldCharType="separate"/>
-    </w:r>
-    <w:r>
-      <w:rPr>
-        <w:rStyle w:val="Emphasis"/>
-        <w:i w:val="0"/>
-        <w:noProof/>
-      </w:rPr>
-      <w:t>11</w:t>
-    </w:r>
-    <w:r>
-      <w:rPr>
-        <w:rStyle w:val="Emphasis"/>
-        <w:i w:val="0"/>
-        <w:noProof/>
-      </w:rPr>
-      <w:fldChar w:fldCharType="end"/>
-    </w:r>
+    <w:fldSimple w:instr=" NUMPAGES  \* Arabic  \* MERGEFORMAT ">
+      <w:r>
+        <w:rPr>
+          <w:rStyle w:val="Emphasis"/>
+          <w:i w:val="0"/>
+          <w:noProof/>
+        </w:rPr>
+        <w:t>11</w:t>
+      </w:r>
+    </w:fldSimple>
   </w:p>
 </w:ftr>
 </file>

</xml_diff>

<commit_message>
Mali popravki pri aktivnostih (odvisnosti), pertov diagram (osnutek)
</commit_message>
<xml_diff>
--- a/Dokumentacija/Predlog projekta.docx
+++ b/Dokumentacija/Predlog projekta.docx
@@ -5452,7 +5452,7 @@
               <w:rPr>
                 <w:rFonts w:eastAsia="Calibri" w:cstheme="minorHAnsi"/>
               </w:rPr>
-              <w:t>3</w:t>
+              <w:t>4</w:t>
             </w:r>
             <w:r>
               <w:rPr>
@@ -7791,6 +7791,12 @@
               </w:rPr>
               <w:t>.</w:t>
             </w:r>
+            <w:r>
+              <w:rPr>
+                <w:rFonts w:eastAsia="Calibri" w:cstheme="minorHAnsi"/>
+              </w:rPr>
+              <w:t xml:space="preserve"> Prav tako je odvisna od aktivnosti A13.</w:t>
+            </w:r>
           </w:p>
         </w:tc>
       </w:tr>
@@ -8536,7 +8542,19 @@
               <w:rPr>
                 <w:rFonts w:eastAsia="Calibri" w:cstheme="minorHAnsi"/>
               </w:rPr>
-              <w:t>Aktivnost A31 je odvisna od aktivnosti A23 (posledično od vseh). Začetek izvajanja ob koncu aktivnosti A23.</w:t>
+              <w:t>Aktivnost A31 je odvisna od aktivnosti A23</w:t>
+            </w:r>
+            <w:r>
+              <w:rPr>
+                <w:rFonts w:eastAsia="Calibri" w:cstheme="minorHAnsi"/>
+              </w:rPr>
+              <w:t xml:space="preserve"> in A14</w:t>
+            </w:r>
+            <w:r>
+              <w:rPr>
+                <w:rFonts w:eastAsia="Calibri" w:cstheme="minorHAnsi"/>
+              </w:rPr>
+              <w:t xml:space="preserve"> (posledično od vseh). Začetek izvajanja ob koncu aktivnosti A23.</w:t>
             </w:r>
           </w:p>
         </w:tc>
@@ -10649,50 +10667,6 @@
     </w:p>
     <w:p>
       <w:pPr>
-        <w:pStyle w:val="Heading1"/>
-      </w:pPr>
-      <w:bookmarkStart w:id="17" w:name="_Toc338163385"/>
-      <w:r>
-        <w:t>Analiza in načrt obvladovanja tveganj</w:t>
-      </w:r>
-      <w:bookmarkStart w:id="18" w:name="_Toc338163386"/>
-      <w:bookmarkEnd w:id="17"/>
-    </w:p>
-    <w:p>
-      <w:pPr>
-        <w:jc w:val="both"/>
-      </w:pPr>
-      <w:r>
-        <w:t>Edino tveganje, ki lahko ogrozi uspešno izvedbo projekta je nezmožnost oziroma nezaiteresiranost družbe BTC za sodelovanje pri projektu. BTC d.d. je lastik blagovnih znamk BTC in BTC City [2], zato brez njihovega eksplicitnega dovoljena ne smemo tržiti aplikacije pod imenom BTC City Zemljevid.</w:t>
-      </w:r>
-    </w:p>
-    <w:p>
-      <w:pPr>
-        <w:jc w:val="both"/>
-      </w:pPr>
-      <w:r>
-        <w:t>Če nam družba BTC ne pusti uporabo imena blagovne znamke BTC City, lahko aplikacijo vseeno tržimo, vendar ne smemo nikjer omeniti tega imena. Odločimo se lahko za podobno poimenovanje, naprimer: City Zemljevid, BCity Zemljevid. To zmanjša doseg uporabnikov, ker večina ljudi pozna prej omenjeno nakupovalno središče le pod tem imenom.</w:t>
-      </w:r>
-    </w:p>
-    <w:p>
-      <w:pPr>
-        <w:jc w:val="both"/>
-      </w:pPr>
-      <w:r>
-        <w:t>Da se izognemo tveganjam, bomo v zgodnji fazi kontaktirali družbo BTC in se dogovorili za pogoje uporabe imena blagovne znamke BTC City.</w:t>
-      </w:r>
-    </w:p>
-    <w:p>
-      <w:pPr>
-        <w:pStyle w:val="Heading1"/>
-      </w:pPr>
-      <w:r>
-        <w:t>Informiranje in promocija</w:t>
-      </w:r>
-      <w:bookmarkEnd w:id="18"/>
-    </w:p>
-    <w:p>
-      <w:pPr>
         <w:jc w:val="both"/>
         <w:rPr>
           <w:color w:val="BFBFBF" w:themeColor="background1" w:themeShade="BF"/>
@@ -10700,18 +10674,121 @@
       </w:pPr>
       <w:r>
         <w:rPr>
+          <w:noProof/>
           <w:color w:val="BFBFBF" w:themeColor="background1" w:themeShade="BF"/>
+          <w:lang w:val="en-US" w:eastAsia="en-US"/>
         </w:rPr>
-        <w:t>Poglavje naj vsebuje opis načrtovanih aktivnosti za informiranje in promocijo projekta in njegovih rezultatov. Opis mora biti skladen z opisom ustrezne načrtovane aktivnosti.</w:t>
+        <w:drawing>
+          <wp:inline distT="0" distB="0" distL="0" distR="0" wp14:anchorId="5BA79074" wp14:editId="328B3760">
+            <wp:extent cx="5759450" cy="1851461"/>
+            <wp:effectExtent l="0" t="0" r="0" b="0"/>
+            <wp:docPr id="4" name="Picture 1"/>
+            <wp:cNvGraphicFramePr>
+              <a:graphicFrameLocks xmlns:a="http://schemas.openxmlformats.org/drawingml/2006/main" noChangeAspect="1"/>
+            </wp:cNvGraphicFramePr>
+            <a:graphic xmlns:a="http://schemas.openxmlformats.org/drawingml/2006/main">
+              <a:graphicData uri="http://schemas.openxmlformats.org/drawingml/2006/picture">
+                <pic:pic xmlns:pic="http://schemas.openxmlformats.org/drawingml/2006/picture">
+                  <pic:nvPicPr>
+                    <pic:cNvPr id="0" name="Picture 1"/>
+                    <pic:cNvPicPr>
+                      <a:picLocks noChangeAspect="1" noChangeArrowheads="1"/>
+                    </pic:cNvPicPr>
+                  </pic:nvPicPr>
+                  <pic:blipFill>
+                    <a:blip r:embed="rId10">
+                      <a:extLst>
+                        <a:ext uri="{28A0092B-C50C-407E-A947-70E740481C1C}">
+                          <a14:useLocalDpi xmlns:a14="http://schemas.microsoft.com/office/drawing/2010/main" val="0"/>
+                        </a:ext>
+                      </a:extLst>
+                    </a:blip>
+                    <a:srcRect/>
+                    <a:stretch>
+                      <a:fillRect/>
+                    </a:stretch>
+                  </pic:blipFill>
+                  <pic:spPr bwMode="auto">
+                    <a:xfrm>
+                      <a:off x="0" y="0"/>
+                      <a:ext cx="5759450" cy="1851461"/>
+                    </a:xfrm>
+                    <a:prstGeom prst="rect">
+                      <a:avLst/>
+                    </a:prstGeom>
+                    <a:noFill/>
+                    <a:ln>
+                      <a:noFill/>
+                    </a:ln>
+                  </pic:spPr>
+                </pic:pic>
+              </a:graphicData>
+            </a:graphic>
+          </wp:inline>
+        </w:drawing>
       </w:r>
     </w:p>
     <w:p>
       <w:pPr>
+        <w:jc w:val="both"/>
+      </w:pPr>
+      <w:r>
+        <w:rPr>
+          <w:highlight w:val="red"/>
+        </w:rPr>
+        <w:t xml:space="preserve">OSNUTEK! Je tako OK? </w:t>
+      </w:r>
+      <w:r>
+        <w:rPr>
+          <w:highlight w:val="red"/>
+        </w:rPr>
+        <w:t>Je treba še kaj dodat?</w:t>
+      </w:r>
+      <w:bookmarkStart w:id="17" w:name="_GoBack"/>
+      <w:bookmarkEnd w:id="17"/>
+    </w:p>
+    <w:p>
+      <w:pPr>
         <w:pStyle w:val="Heading1"/>
       </w:pPr>
-      <w:bookmarkStart w:id="19" w:name="_Toc338163387"/>
-      <w:r>
-        <w:t>Projektno vodenje</w:t>
+      <w:bookmarkStart w:id="18" w:name="_Toc338163385"/>
+      <w:r>
+        <w:t>Analiza in načrt obvladovanja tveganj</w:t>
+      </w:r>
+      <w:bookmarkStart w:id="19" w:name="_Toc338163386"/>
+      <w:bookmarkEnd w:id="18"/>
+    </w:p>
+    <w:p>
+      <w:pPr>
+        <w:jc w:val="both"/>
+      </w:pPr>
+      <w:r>
+        <w:t>Edino tveganje, ki lahko ogrozi uspešno izvedbo projekta je nezmožnost oziroma nezaiteresiranost družbe BTC za sodelovanje pri projektu. BTC d.d. je lastik blagovnih znamk BTC in BTC City [2], zato brez njihovega eksplicitnega dovoljena ne smemo tržiti aplikacije pod imenom BTC City Zemljevid.</w:t>
+      </w:r>
+    </w:p>
+    <w:p>
+      <w:pPr>
+        <w:jc w:val="both"/>
+      </w:pPr>
+      <w:r>
+        <w:t>Če nam družba BTC ne pusti uporabo imena blagovne znamke BTC City, lahko aplikacijo vseeno tržimo, vendar ne smemo nikjer omeniti tega imena. Odločimo se lahko za podobno poimenovanje, naprimer: City Zemljevid, BCity Zemljevid. To zmanjša doseg uporabnikov, ker večina ljudi pozna prej omenjeno nakupovalno središče le pod tem imenom.</w:t>
+      </w:r>
+    </w:p>
+    <w:p>
+      <w:pPr>
+        <w:jc w:val="both"/>
+      </w:pPr>
+      <w:r>
+        <w:lastRenderedPageBreak/>
+        <w:t>Da se izognemo tveganjam, bomo v zgodnji fazi kontaktirali družbo BTC in se dogovorili za pogoje uporabe imena blagovne znamke BTC City.</w:t>
+      </w:r>
+    </w:p>
+    <w:p>
+      <w:pPr>
+        <w:pStyle w:val="Heading1"/>
+      </w:pPr>
+      <w:r>
+        <w:t>Informiranje in promocija</w:t>
       </w:r>
       <w:bookmarkEnd w:id="19"/>
     </w:p>
@@ -10726,17 +10803,16 @@
         <w:rPr>
           <w:color w:val="BFBFBF" w:themeColor="background1" w:themeShade="BF"/>
         </w:rPr>
-        <w:t>Poglavje naj vsebuje podatke o organizaciji in načinu projektnega vodenja, načinu obveščanja med člani konzorcija o napredovanju dela, načinu reševanja konfliktov, načinu zagotavljanja kvalitete. Vključuje naj opis administracije projekta, strukture in načina odločanja, načina sodelovanja in pretoka informacij. Opis mora biti skladen z opisom ustrezne načrtovane aktivnosti.</w:t>
+        <w:t>Poglavje naj vsebuje opis načrtovanih aktivnosti za informiranje in promocijo projekta in njegovih rezultatov. Opis mora biti skladen z opisom ustrezne načrtovane aktivnosti.</w:t>
       </w:r>
     </w:p>
     <w:p>
       <w:pPr>
         <w:pStyle w:val="Heading1"/>
       </w:pPr>
-      <w:bookmarkStart w:id="20" w:name="_Toc338163389"/>
-      <w:r>
-        <w:lastRenderedPageBreak/>
-        <w:t>Finančni načrt projekta</w:t>
+      <w:bookmarkStart w:id="20" w:name="_Toc338163387"/>
+      <w:r>
+        <w:t>Projektno vodenje</w:t>
       </w:r>
       <w:bookmarkEnd w:id="20"/>
     </w:p>
@@ -10751,8 +10827,18 @@
         <w:rPr>
           <w:color w:val="BFBFBF" w:themeColor="background1" w:themeShade="BF"/>
         </w:rPr>
-        <w:t xml:space="preserve">V tem poglavju pripravite finančni načrt projekta. Predvidite porabo virov ter s tem povezane stroške. </w:t>
-      </w:r>
+        <w:t>Poglavje naj vsebuje podatke o organizaciji in načinu projektnega vodenja, načinu obveščanja med člani konzorcija o napredovanju dela, načinu reševanja konfliktov, načinu zagotavljanja kvalitete. Vključuje naj opis administracije projekta, strukture in načina odločanja, načina sodelovanja in pretoka informacij. Opis mora biti skladen z opisom ustrezne načrtovane aktivnosti.</w:t>
+      </w:r>
+    </w:p>
+    <w:p>
+      <w:pPr>
+        <w:pStyle w:val="Heading1"/>
+      </w:pPr>
+      <w:bookmarkStart w:id="21" w:name="_Toc338163389"/>
+      <w:r>
+        <w:t>Finančni načrt projekta</w:t>
+      </w:r>
+      <w:bookmarkEnd w:id="21"/>
     </w:p>
     <w:p>
       <w:pPr>
@@ -10765,7 +10851,7 @@
         <w:rPr>
           <w:color w:val="BFBFBF" w:themeColor="background1" w:themeShade="BF"/>
         </w:rPr>
-        <w:t>Stroške projekta razdelite na neposredne stroške (stroške dela, storitev, investicij v strojno ali programsko opremo, potovanj) in posredne stroške (slednji so lahko tudi pavšalni; npr. pavšalni posredni stroški znašajo 20% stroškov dela).</w:t>
+        <w:t xml:space="preserve">V tem poglavju pripravite finančni načrt projekta. Predvidite porabo virov ter s tem povezane stroške. </w:t>
       </w:r>
     </w:p>
     <w:p>
@@ -10779,10 +10865,22 @@
         <w:rPr>
           <w:color w:val="BFBFBF" w:themeColor="background1" w:themeShade="BF"/>
         </w:rPr>
+        <w:t>Stroške projekta razdelite na neposredne stroške (stroške dela, storitev, investicij v strojno ali programsko opremo, potovanj) in posredne stroške (slednji so lahko tudi pavšalni; npr. pavšalni posredni stroški znašajo 20% stroškov dela).</w:t>
+      </w:r>
+    </w:p>
+    <w:p>
+      <w:pPr>
+        <w:jc w:val="both"/>
+        <w:rPr>
+          <w:color w:val="BFBFBF" w:themeColor="background1" w:themeShade="BF"/>
+        </w:rPr>
+      </w:pPr>
+      <w:r>
+        <w:rPr>
+          <w:color w:val="BFBFBF" w:themeColor="background1" w:themeShade="BF"/>
+        </w:rPr>
         <w:t>Stroške predvidite za vsako aktivnost posebej. Uporabite spodnjo tabelo.</w:t>
       </w:r>
-      <w:bookmarkStart w:id="21" w:name="_GoBack"/>
-      <w:bookmarkEnd w:id="21"/>
     </w:p>
     <w:tbl>
       <w:tblPr>
@@ -12359,6 +12457,7 @@
       </w:pPr>
       <w:bookmarkStart w:id="22" w:name="_Toc338163390"/>
       <w:r>
+        <w:lastRenderedPageBreak/>
         <w:t>Reference</w:t>
       </w:r>
       <w:bookmarkEnd w:id="22"/>
@@ -12555,7 +12654,6 @@
       </w:pPr>
       <w:bookmarkStart w:id="23" w:name="_Toc338163391"/>
       <w:r>
-        <w:lastRenderedPageBreak/>
         <w:t>Dodatek 1</w:t>
       </w:r>
       <w:bookmarkEnd w:id="23"/>
@@ -13329,7 +13427,7 @@
         <w:i w:val="0"/>
         <w:noProof/>
       </w:rPr>
-      <w:t>16</w:t>
+      <w:t>15</w:t>
     </w:r>
     <w:r>
       <w:rPr>
@@ -14402,6 +14500,37 @@
       <w:sz w:val="20"/>
     </w:rPr>
   </w:style>
+  <w:style w:type="paragraph" w:styleId="BalloonText">
+    <w:name w:val="Balloon Text"/>
+    <w:basedOn w:val="Normal"/>
+    <w:link w:val="BalloonTextChar"/>
+    <w:uiPriority w:val="99"/>
+    <w:semiHidden/>
+    <w:unhideWhenUsed/>
+    <w:rsid w:val="00484077"/>
+    <w:pPr>
+      <w:spacing w:after="0" w:line="240" w:lineRule="auto"/>
+    </w:pPr>
+    <w:rPr>
+      <w:rFonts w:ascii="Lucida Grande" w:hAnsi="Lucida Grande" w:cs="Lucida Grande"/>
+      <w:sz w:val="18"/>
+      <w:szCs w:val="18"/>
+    </w:rPr>
+  </w:style>
+  <w:style w:type="character" w:customStyle="1" w:styleId="BalloonTextChar">
+    <w:name w:val="Balloon Text Char"/>
+    <w:basedOn w:val="DefaultParagraphFont"/>
+    <w:link w:val="BalloonText"/>
+    <w:uiPriority w:val="99"/>
+    <w:semiHidden/>
+    <w:rsid w:val="00484077"/>
+    <w:rPr>
+      <w:rFonts w:ascii="Lucida Grande" w:eastAsiaTheme="minorEastAsia" w:hAnsi="Lucida Grande" w:cs="Lucida Grande"/>
+      <w:sz w:val="18"/>
+      <w:szCs w:val="18"/>
+      <w:lang w:eastAsia="sl-SI"/>
+    </w:rPr>
+  </w:style>
 </w:styles>
 </file>
 

</xml_diff>

<commit_message>
Informiranje in promocija, Projektno vodenje
Dopisana odstavka:
-Informiranje in promocija
-Projektno vodenje
</commit_message>
<xml_diff>
--- a/Dokumentacija/Predlog projekta.docx
+++ b/Dokumentacija/Predlog projekta.docx
@@ -1,6 +1,6 @@
 
 <file path=word/document.xml><?xml version="1.0" encoding="utf-8"?>
-<w:document xmlns:wpc="http://schemas.microsoft.com/office/word/2010/wordprocessingCanvas" xmlns:mo="http://schemas.microsoft.com/office/mac/office/2008/main" xmlns:mc="http://schemas.openxmlformats.org/markup-compatibility/2006" xmlns:mv="urn:schemas-microsoft-com:mac:vml" xmlns:o="urn:schemas-microsoft-com:office:office" xmlns:r="http://schemas.openxmlformats.org/officeDocument/2006/relationships" xmlns:m="http://schemas.openxmlformats.org/officeDocument/2006/math" xmlns:v="urn:schemas-microsoft-com:vml" xmlns:wp14="http://schemas.microsoft.com/office/word/2010/wordprocessingDrawing" xmlns:wp="http://schemas.openxmlformats.org/drawingml/2006/wordprocessingDrawing" xmlns:w10="urn:schemas-microsoft-com:office:word" xmlns:w="http://schemas.openxmlformats.org/wordprocessingml/2006/main" xmlns:w14="http://schemas.microsoft.com/office/word/2010/wordml" xmlns:wpg="http://schemas.microsoft.com/office/word/2010/wordprocessingGroup" xmlns:wpi="http://schemas.microsoft.com/office/word/2010/wordprocessingInk" xmlns:wne="http://schemas.microsoft.com/office/word/2006/wordml" xmlns:wps="http://schemas.microsoft.com/office/word/2010/wordprocessingShape" mc:Ignorable="w14 wp14">
+<w:document xmlns:wpc="http://schemas.microsoft.com/office/word/2010/wordprocessingCanvas" xmlns:mc="http://schemas.openxmlformats.org/markup-compatibility/2006" xmlns:o="urn:schemas-microsoft-com:office:office" xmlns:r="http://schemas.openxmlformats.org/officeDocument/2006/relationships" xmlns:m="http://schemas.openxmlformats.org/officeDocument/2006/math" xmlns:v="urn:schemas-microsoft-com:vml" xmlns:wp14="http://schemas.microsoft.com/office/word/2010/wordprocessingDrawing" xmlns:wp="http://schemas.openxmlformats.org/drawingml/2006/wordprocessingDrawing" xmlns:w10="urn:schemas-microsoft-com:office:word" xmlns:w="http://schemas.openxmlformats.org/wordprocessingml/2006/main" xmlns:w14="http://schemas.microsoft.com/office/word/2010/wordml" xmlns:wpg="http://schemas.microsoft.com/office/word/2010/wordprocessingGroup" xmlns:wpi="http://schemas.microsoft.com/office/word/2010/wordprocessingInk" xmlns:wne="http://schemas.microsoft.com/office/word/2006/wordml" xmlns:wps="http://schemas.microsoft.com/office/word/2010/wordprocessingShape" mc:Ignorable="w14 wp14">
   <w:body>
     <w:p>
       <w:pPr>
@@ -10676,7 +10676,6 @@
         <w:rPr>
           <w:noProof/>
           <w:color w:val="BFBFBF" w:themeColor="background1" w:themeShade="BF"/>
-          <w:lang w:val="en-US" w:eastAsia="en-US"/>
         </w:rPr>
         <w:drawing>
           <wp:inline distT="0" distB="0" distL="0" distR="0" wp14:anchorId="5BA79074" wp14:editId="328B3760">
@@ -10744,26 +10743,32 @@
         </w:rPr>
         <w:t>Je treba še kaj dodat?</w:t>
       </w:r>
-      <w:bookmarkStart w:id="17" w:name="_GoBack"/>
+    </w:p>
+    <w:p>
+      <w:pPr>
+        <w:pStyle w:val="Heading1"/>
+      </w:pPr>
+      <w:bookmarkStart w:id="17" w:name="_Toc338163385"/>
+      <w:r>
+        <w:t>Analiza in načrt obvladovanja tveganj</w:t>
+      </w:r>
+      <w:bookmarkStart w:id="18" w:name="_Toc338163386"/>
       <w:bookmarkEnd w:id="17"/>
     </w:p>
     <w:p>
       <w:pPr>
-        <w:pStyle w:val="Heading1"/>
-      </w:pPr>
-      <w:bookmarkStart w:id="18" w:name="_Toc338163385"/>
-      <w:r>
-        <w:t>Analiza in načrt obvladovanja tveganj</w:t>
-      </w:r>
-      <w:bookmarkStart w:id="19" w:name="_Toc338163386"/>
-      <w:bookmarkEnd w:id="18"/>
+        <w:jc w:val="both"/>
+      </w:pPr>
+      <w:r>
+        <w:t>Edino tveganje, ki lahko ogrozi uspešno izvedbo projekta je nezmožnost oziroma nezaiteresiranost družbe BTC za sodelovanje pri projektu. BTC d.d. je lastik blagovnih znamk BTC in BTC City [2], zato brez njihovega eksplicitnega dovoljena ne smemo tržiti aplikacije pod imenom BTC City Zemljevid.</w:t>
+      </w:r>
     </w:p>
     <w:p>
       <w:pPr>
         <w:jc w:val="both"/>
       </w:pPr>
       <w:r>
-        <w:t>Edino tveganje, ki lahko ogrozi uspešno izvedbo projekta je nezmožnost oziroma nezaiteresiranost družbe BTC za sodelovanje pri projektu. BTC d.d. je lastik blagovnih znamk BTC in BTC City [2], zato brez njihovega eksplicitnega dovoljena ne smemo tržiti aplikacije pod imenom BTC City Zemljevid.</w:t>
+        <w:t>Če nam družba BTC ne pusti uporabo imena blagovne znamke BTC City, lahko aplikacijo vseeno tržimo, vendar ne smemo nikjer omeniti tega imena. Odločimo se lahko za podobno poimenovanje, naprimer: City Zemljevid, BCity Zemljevid. To zmanjša doseg uporabnikov, ker večina ljudi pozna prej omenjeno nakupovalno središče le pod tem imenom.</w:t>
       </w:r>
     </w:p>
     <w:p>
@@ -10771,46 +10776,34 @@
         <w:jc w:val="both"/>
       </w:pPr>
       <w:r>
-        <w:t>Če nam družba BTC ne pusti uporabo imena blagovne znamke BTC City, lahko aplikacijo vseeno tržimo, vendar ne smemo nikjer omeniti tega imena. Odločimo se lahko za podobno poimenovanje, naprimer: City Zemljevid, BCity Zemljevid. To zmanjša doseg uporabnikov, ker večina ljudi pozna prej omenjeno nakupovalno središče le pod tem imenom.</w:t>
+        <w:lastRenderedPageBreak/>
+        <w:t>Da se izognemo tveganjam, bomo v zgodnji fazi kontaktirali družbo BTC in se dogovorili za pogoje uporabe imena blagovne znamke BTC City.</w:t>
       </w:r>
     </w:p>
     <w:p>
       <w:pPr>
-        <w:jc w:val="both"/>
-      </w:pPr>
-      <w:r>
-        <w:lastRenderedPageBreak/>
-        <w:t>Da se izognemo tveganjam, bomo v zgodnji fazi kontaktirali družbo BTC in se dogovorili za pogoje uporabe imena blagovne znamke BTC City.</w:t>
-      </w:r>
-    </w:p>
-    <w:p>
-      <w:pPr>
         <w:pStyle w:val="Heading1"/>
       </w:pPr>
       <w:r>
         <w:t>Informiranje in promocija</w:t>
       </w:r>
+      <w:bookmarkEnd w:id="18"/>
+      <w:r>
+        <w:t xml:space="preserve"> </w:t>
+      </w:r>
+      <w:bookmarkStart w:id="19" w:name="_GoBack"/>
       <w:bookmarkEnd w:id="19"/>
     </w:p>
     <w:p>
-      <w:pPr>
-        <w:jc w:val="both"/>
-        <w:rPr>
-          <w:color w:val="BFBFBF" w:themeColor="background1" w:themeShade="BF"/>
-        </w:rPr>
-      </w:pPr>
-      <w:r>
-        <w:rPr>
-          <w:color w:val="BFBFBF" w:themeColor="background1" w:themeShade="BF"/>
-        </w:rPr>
-        <w:t>Poglavje naj vsebuje opis načrtovanih aktivnosti za informiranje in promocijo projekta in njegovih rezultatov. Opis mora biti skladen z opisom ustrezne načrtovane aktivnosti.</w:t>
+      <w:bookmarkStart w:id="20" w:name="_Toc338163387"/>
+      <w:r>
+        <w:t>Uporabnike bomo informirali o aplikaciji in jo promovirali na Google play, če bo naša aplikacija objavljena. Z Google play bi aplikacijo promovirali širši množici uporabnikov in tako pripomogli k večji prepoznavnosti. Aplikacijo bi predstavili oziroma promovirali tudi BTC-ju, če bodo zainteresirani.</w:t>
       </w:r>
     </w:p>
     <w:p>
       <w:pPr>
         <w:pStyle w:val="Heading1"/>
       </w:pPr>
-      <w:bookmarkStart w:id="20" w:name="_Toc338163387"/>
       <w:r>
         <w:t>Projektno vodenje</w:t>
       </w:r>
@@ -10819,22 +10812,16 @@
     <w:p>
       <w:pPr>
         <w:jc w:val="both"/>
-        <w:rPr>
-          <w:color w:val="BFBFBF" w:themeColor="background1" w:themeShade="BF"/>
-        </w:rPr>
-      </w:pPr>
-      <w:r>
-        <w:rPr>
-          <w:color w:val="BFBFBF" w:themeColor="background1" w:themeShade="BF"/>
-        </w:rPr>
-        <w:t>Poglavje naj vsebuje podatke o organizaciji in načinu projektnega vodenja, načinu obveščanja med člani konzorcija o napredovanju dela, načinu reševanja konfliktov, načinu zagotavljanja kvalitete. Vključuje naj opis administracije projekta, strukture in načina odločanja, načina sodelovanja in pretoka informacij. Opis mora biti skladen z opisom ustrezne načrtovane aktivnosti.</w:t>
+      </w:pPr>
+      <w:bookmarkStart w:id="21" w:name="_Toc338163389"/>
+      <w:r>
+        <w:t xml:space="preserve">Naš glavni vir sporočanja in obveščanja je socialno omrežje Facebook in telefoni. Za lažje delo in urejanje datotek in kode pa uporabljamo GitHub. Ker skupino sestavljamo trije člani bomo konflikte in nesoglasja reševali z sestanki v času vaj TPO in dodatnimi termini. </w:t>
       </w:r>
     </w:p>
     <w:p>
       <w:pPr>
         <w:pStyle w:val="Heading1"/>
       </w:pPr>
-      <w:bookmarkStart w:id="21" w:name="_Toc338163389"/>
       <w:r>
         <w:t>Finančni načrt projekta</w:t>
       </w:r>
@@ -13353,7 +13340,7 @@
 </file>
 
 <file path=word/endnotes.xml><?xml version="1.0" encoding="utf-8"?>
-<w:endnotes xmlns:wpc="http://schemas.microsoft.com/office/word/2010/wordprocessingCanvas" xmlns:mo="http://schemas.microsoft.com/office/mac/office/2008/main" xmlns:mc="http://schemas.openxmlformats.org/markup-compatibility/2006" xmlns:mv="urn:schemas-microsoft-com:mac:vml" xmlns:o="urn:schemas-microsoft-com:office:office" xmlns:r="http://schemas.openxmlformats.org/officeDocument/2006/relationships" xmlns:m="http://schemas.openxmlformats.org/officeDocument/2006/math" xmlns:v="urn:schemas-microsoft-com:vml" xmlns:wp14="http://schemas.microsoft.com/office/word/2010/wordprocessingDrawing" xmlns:wp="http://schemas.openxmlformats.org/drawingml/2006/wordprocessingDrawing" xmlns:w10="urn:schemas-microsoft-com:office:word" xmlns:w="http://schemas.openxmlformats.org/wordprocessingml/2006/main" xmlns:w14="http://schemas.microsoft.com/office/word/2010/wordml" xmlns:wpg="http://schemas.microsoft.com/office/word/2010/wordprocessingGroup" xmlns:wpi="http://schemas.microsoft.com/office/word/2010/wordprocessingInk" xmlns:wne="http://schemas.microsoft.com/office/word/2006/wordml" xmlns:wps="http://schemas.microsoft.com/office/word/2010/wordprocessingShape" mc:Ignorable="w14 wp14">
+<w:endnotes xmlns:wpc="http://schemas.microsoft.com/office/word/2010/wordprocessingCanvas" xmlns:mc="http://schemas.openxmlformats.org/markup-compatibility/2006" xmlns:o="urn:schemas-microsoft-com:office:office" xmlns:r="http://schemas.openxmlformats.org/officeDocument/2006/relationships" xmlns:m="http://schemas.openxmlformats.org/officeDocument/2006/math" xmlns:v="urn:schemas-microsoft-com:vml" xmlns:wp14="http://schemas.microsoft.com/office/word/2010/wordprocessingDrawing" xmlns:wp="http://schemas.openxmlformats.org/drawingml/2006/wordprocessingDrawing" xmlns:w10="urn:schemas-microsoft-com:office:word" xmlns:w="http://schemas.openxmlformats.org/wordprocessingml/2006/main" xmlns:w14="http://schemas.microsoft.com/office/word/2010/wordml" xmlns:wpg="http://schemas.microsoft.com/office/word/2010/wordprocessingGroup" xmlns:wpi="http://schemas.microsoft.com/office/word/2010/wordprocessingInk" xmlns:wne="http://schemas.microsoft.com/office/word/2006/wordml" xmlns:wps="http://schemas.microsoft.com/office/word/2010/wordprocessingShape" mc:Ignorable="w14 wp14">
   <w:endnote w:type="separator" w:id="-1">
     <w:p>
       <w:pPr>
@@ -13378,7 +13365,7 @@
 </file>
 
 <file path=word/footer1.xml><?xml version="1.0" encoding="utf-8"?>
-<w:ftr xmlns:wpc="http://schemas.microsoft.com/office/word/2010/wordprocessingCanvas" xmlns:mo="http://schemas.microsoft.com/office/mac/office/2008/main" xmlns:mc="http://schemas.openxmlformats.org/markup-compatibility/2006" xmlns:mv="urn:schemas-microsoft-com:mac:vml" xmlns:o="urn:schemas-microsoft-com:office:office" xmlns:r="http://schemas.openxmlformats.org/officeDocument/2006/relationships" xmlns:m="http://schemas.openxmlformats.org/officeDocument/2006/math" xmlns:v="urn:schemas-microsoft-com:vml" xmlns:wp14="http://schemas.microsoft.com/office/word/2010/wordprocessingDrawing" xmlns:wp="http://schemas.openxmlformats.org/drawingml/2006/wordprocessingDrawing" xmlns:w10="urn:schemas-microsoft-com:office:word" xmlns:w="http://schemas.openxmlformats.org/wordprocessingml/2006/main" xmlns:w14="http://schemas.microsoft.com/office/word/2010/wordml" xmlns:wpg="http://schemas.microsoft.com/office/word/2010/wordprocessingGroup" xmlns:wpi="http://schemas.microsoft.com/office/word/2010/wordprocessingInk" xmlns:wne="http://schemas.microsoft.com/office/word/2006/wordml" xmlns:wps="http://schemas.microsoft.com/office/word/2010/wordprocessingShape" mc:Ignorable="w14 wp14">
+<w:ftr xmlns:wpc="http://schemas.microsoft.com/office/word/2010/wordprocessingCanvas" xmlns:mc="http://schemas.openxmlformats.org/markup-compatibility/2006" xmlns:o="urn:schemas-microsoft-com:office:office" xmlns:r="http://schemas.openxmlformats.org/officeDocument/2006/relationships" xmlns:m="http://schemas.openxmlformats.org/officeDocument/2006/math" xmlns:v="urn:schemas-microsoft-com:vml" xmlns:wp14="http://schemas.microsoft.com/office/word/2010/wordprocessingDrawing" xmlns:wp="http://schemas.openxmlformats.org/drawingml/2006/wordprocessingDrawing" xmlns:w10="urn:schemas-microsoft-com:office:word" xmlns:w="http://schemas.openxmlformats.org/wordprocessingml/2006/main" xmlns:w14="http://schemas.microsoft.com/office/word/2010/wordml" xmlns:wpg="http://schemas.microsoft.com/office/word/2010/wordprocessingGroup" xmlns:wpi="http://schemas.microsoft.com/office/word/2010/wordprocessingInk" xmlns:wne="http://schemas.microsoft.com/office/word/2006/wordml" xmlns:wps="http://schemas.microsoft.com/office/word/2010/wordprocessingShape" mc:Ignorable="w14 wp14">
   <w:p>
     <w:pPr>
       <w:pStyle w:val="Header"/>
@@ -13427,7 +13414,7 @@
         <w:i w:val="0"/>
         <w:noProof/>
       </w:rPr>
-      <w:t>15</w:t>
+      <w:t>16</w:t>
     </w:r>
     <w:r>
       <w:rPr>
@@ -13442,22 +13429,37 @@
       </w:rPr>
       <w:t>/</w:t>
     </w:r>
-    <w:fldSimple w:instr=" NUMPAGES  \* Arabic  \* MERGEFORMAT ">
-      <w:r>
-        <w:rPr>
-          <w:rStyle w:val="Emphasis"/>
-          <w:i w:val="0"/>
-          <w:noProof/>
-        </w:rPr>
-        <w:t>17</w:t>
-      </w:r>
-    </w:fldSimple>
+    <w:r>
+      <w:fldChar w:fldCharType="begin"/>
+    </w:r>
+    <w:r>
+      <w:instrText xml:space="preserve"> NUMPAGES  \* Arabic  \* MERGEFORMAT </w:instrText>
+    </w:r>
+    <w:r>
+      <w:fldChar w:fldCharType="separate"/>
+    </w:r>
+    <w:r>
+      <w:rPr>
+        <w:rStyle w:val="Emphasis"/>
+        <w:i w:val="0"/>
+        <w:noProof/>
+      </w:rPr>
+      <w:t>17</w:t>
+    </w:r>
+    <w:r>
+      <w:rPr>
+        <w:rStyle w:val="Emphasis"/>
+        <w:i w:val="0"/>
+        <w:noProof/>
+      </w:rPr>
+      <w:fldChar w:fldCharType="end"/>
+    </w:r>
   </w:p>
 </w:ftr>
 </file>
 
 <file path=word/footnotes.xml><?xml version="1.0" encoding="utf-8"?>
-<w:footnotes xmlns:wpc="http://schemas.microsoft.com/office/word/2010/wordprocessingCanvas" xmlns:mo="http://schemas.microsoft.com/office/mac/office/2008/main" xmlns:mc="http://schemas.openxmlformats.org/markup-compatibility/2006" xmlns:mv="urn:schemas-microsoft-com:mac:vml" xmlns:o="urn:schemas-microsoft-com:office:office" xmlns:r="http://schemas.openxmlformats.org/officeDocument/2006/relationships" xmlns:m="http://schemas.openxmlformats.org/officeDocument/2006/math" xmlns:v="urn:schemas-microsoft-com:vml" xmlns:wp14="http://schemas.microsoft.com/office/word/2010/wordprocessingDrawing" xmlns:wp="http://schemas.openxmlformats.org/drawingml/2006/wordprocessingDrawing" xmlns:w10="urn:schemas-microsoft-com:office:word" xmlns:w="http://schemas.openxmlformats.org/wordprocessingml/2006/main" xmlns:w14="http://schemas.microsoft.com/office/word/2010/wordml" xmlns:wpg="http://schemas.microsoft.com/office/word/2010/wordprocessingGroup" xmlns:wpi="http://schemas.microsoft.com/office/word/2010/wordprocessingInk" xmlns:wne="http://schemas.microsoft.com/office/word/2006/wordml" xmlns:wps="http://schemas.microsoft.com/office/word/2010/wordprocessingShape" mc:Ignorable="w14 wp14">
+<w:footnotes xmlns:wpc="http://schemas.microsoft.com/office/word/2010/wordprocessingCanvas" xmlns:mc="http://schemas.openxmlformats.org/markup-compatibility/2006" xmlns:o="urn:schemas-microsoft-com:office:office" xmlns:r="http://schemas.openxmlformats.org/officeDocument/2006/relationships" xmlns:m="http://schemas.openxmlformats.org/officeDocument/2006/math" xmlns:v="urn:schemas-microsoft-com:vml" xmlns:wp14="http://schemas.microsoft.com/office/word/2010/wordprocessingDrawing" xmlns:wp="http://schemas.openxmlformats.org/drawingml/2006/wordprocessingDrawing" xmlns:w10="urn:schemas-microsoft-com:office:word" xmlns:w="http://schemas.openxmlformats.org/wordprocessingml/2006/main" xmlns:w14="http://schemas.microsoft.com/office/word/2010/wordml" xmlns:wpg="http://schemas.microsoft.com/office/word/2010/wordprocessingGroup" xmlns:wpi="http://schemas.microsoft.com/office/word/2010/wordprocessingInk" xmlns:wne="http://schemas.microsoft.com/office/word/2006/wordml" xmlns:wps="http://schemas.microsoft.com/office/word/2010/wordprocessingShape" mc:Ignorable="w14 wp14">
   <w:footnote w:type="separator" w:id="-1">
     <w:p>
       <w:pPr>
@@ -13482,7 +13484,7 @@
 </file>
 
 <file path=word/header1.xml><?xml version="1.0" encoding="utf-8"?>
-<w:hdr xmlns:wpc="http://schemas.microsoft.com/office/word/2010/wordprocessingCanvas" xmlns:mo="http://schemas.microsoft.com/office/mac/office/2008/main" xmlns:mc="http://schemas.openxmlformats.org/markup-compatibility/2006" xmlns:mv="urn:schemas-microsoft-com:mac:vml" xmlns:o="urn:schemas-microsoft-com:office:office" xmlns:r="http://schemas.openxmlformats.org/officeDocument/2006/relationships" xmlns:m="http://schemas.openxmlformats.org/officeDocument/2006/math" xmlns:v="urn:schemas-microsoft-com:vml" xmlns:wp14="http://schemas.microsoft.com/office/word/2010/wordprocessingDrawing" xmlns:wp="http://schemas.openxmlformats.org/drawingml/2006/wordprocessingDrawing" xmlns:w10="urn:schemas-microsoft-com:office:word" xmlns:w="http://schemas.openxmlformats.org/wordprocessingml/2006/main" xmlns:w14="http://schemas.microsoft.com/office/word/2010/wordml" xmlns:wpg="http://schemas.microsoft.com/office/word/2010/wordprocessingGroup" xmlns:wpi="http://schemas.microsoft.com/office/word/2010/wordprocessingInk" xmlns:wne="http://schemas.microsoft.com/office/word/2006/wordml" xmlns:wps="http://schemas.microsoft.com/office/word/2010/wordprocessingShape" mc:Ignorable="w14 wp14">
+<w:hdr xmlns:wpc="http://schemas.microsoft.com/office/word/2010/wordprocessingCanvas" xmlns:mc="http://schemas.openxmlformats.org/markup-compatibility/2006" xmlns:o="urn:schemas-microsoft-com:office:office" xmlns:r="http://schemas.openxmlformats.org/officeDocument/2006/relationships" xmlns:m="http://schemas.openxmlformats.org/officeDocument/2006/math" xmlns:v="urn:schemas-microsoft-com:vml" xmlns:wp14="http://schemas.microsoft.com/office/word/2010/wordprocessingDrawing" xmlns:wp="http://schemas.openxmlformats.org/drawingml/2006/wordprocessingDrawing" xmlns:w10="urn:schemas-microsoft-com:office:word" xmlns:w="http://schemas.openxmlformats.org/wordprocessingml/2006/main" xmlns:w14="http://schemas.microsoft.com/office/word/2010/wordml" xmlns:wpg="http://schemas.microsoft.com/office/word/2010/wordprocessingGroup" xmlns:wpi="http://schemas.microsoft.com/office/word/2010/wordprocessingInk" xmlns:wne="http://schemas.microsoft.com/office/word/2006/wordml" xmlns:wps="http://schemas.microsoft.com/office/word/2010/wordprocessingShape" mc:Ignorable="w14 wp14">
   <w:p>
     <w:pPr>
       <w:pStyle w:val="Header"/>
@@ -13541,7 +13543,7 @@
 </file>
 
 <file path=word/numbering.xml><?xml version="1.0" encoding="utf-8"?>
-<w:numbering xmlns:wpc="http://schemas.microsoft.com/office/word/2010/wordprocessingCanvas" xmlns:mo="http://schemas.microsoft.com/office/mac/office/2008/main" xmlns:mc="http://schemas.openxmlformats.org/markup-compatibility/2006" xmlns:mv="urn:schemas-microsoft-com:mac:vml" xmlns:o="urn:schemas-microsoft-com:office:office" xmlns:r="http://schemas.openxmlformats.org/officeDocument/2006/relationships" xmlns:m="http://schemas.openxmlformats.org/officeDocument/2006/math" xmlns:v="urn:schemas-microsoft-com:vml" xmlns:wp14="http://schemas.microsoft.com/office/word/2010/wordprocessingDrawing" xmlns:wp="http://schemas.openxmlformats.org/drawingml/2006/wordprocessingDrawing" xmlns:w10="urn:schemas-microsoft-com:office:word" xmlns:w="http://schemas.openxmlformats.org/wordprocessingml/2006/main" xmlns:w14="http://schemas.microsoft.com/office/word/2010/wordml" xmlns:wpg="http://schemas.microsoft.com/office/word/2010/wordprocessingGroup" xmlns:wpi="http://schemas.microsoft.com/office/word/2010/wordprocessingInk" xmlns:wne="http://schemas.microsoft.com/office/word/2006/wordml" xmlns:wps="http://schemas.microsoft.com/office/word/2010/wordprocessingShape" mc:Ignorable="w14 wp14">
+<w:numbering xmlns:wpc="http://schemas.microsoft.com/office/word/2010/wordprocessingCanvas" xmlns:mc="http://schemas.openxmlformats.org/markup-compatibility/2006" xmlns:o="urn:schemas-microsoft-com:office:office" xmlns:r="http://schemas.openxmlformats.org/officeDocument/2006/relationships" xmlns:m="http://schemas.openxmlformats.org/officeDocument/2006/math" xmlns:v="urn:schemas-microsoft-com:vml" xmlns:wp14="http://schemas.microsoft.com/office/word/2010/wordprocessingDrawing" xmlns:wp="http://schemas.openxmlformats.org/drawingml/2006/wordprocessingDrawing" xmlns:w10="urn:schemas-microsoft-com:office:word" xmlns:w="http://schemas.openxmlformats.org/wordprocessingml/2006/main" xmlns:w14="http://schemas.microsoft.com/office/word/2010/wordml" xmlns:wpg="http://schemas.microsoft.com/office/word/2010/wordprocessingGroup" xmlns:wpi="http://schemas.microsoft.com/office/word/2010/wordprocessingInk" xmlns:wne="http://schemas.microsoft.com/office/word/2006/wordml" xmlns:wps="http://schemas.microsoft.com/office/word/2010/wordprocessingShape" mc:Ignorable="w14 wp14">
   <w:abstractNum w:abstractNumId="0">
     <w:nsid w:val="0DBD3B36"/>
     <w:multiLevelType w:val="hybridMultilevel"/>
@@ -14002,7 +14004,7 @@
       </w:pPr>
     </w:pPrDefault>
   </w:docDefaults>
-  <w:latentStyles w:defLockedState="0" w:defUIPriority="99" w:defSemiHidden="1" w:defUnhideWhenUsed="1" w:defQFormat="0" w:count="276">
+  <w:latentStyles w:defLockedState="0" w:defUIPriority="99" w:defSemiHidden="1" w:defUnhideWhenUsed="1" w:defQFormat="0" w:count="267">
     <w:lsdException w:name="Normal" w:semiHidden="0" w:uiPriority="0" w:unhideWhenUsed="0" w:qFormat="1"/>
     <w:lsdException w:name="heading 1" w:semiHidden="0" w:uiPriority="9" w:unhideWhenUsed="0" w:qFormat="1"/>
     <w:lsdException w:name="heading 2" w:uiPriority="9" w:qFormat="1"/>
@@ -14535,7 +14537,7 @@
 </file>
 
 <file path=word/stylesWithEffects.xml><?xml version="1.0" encoding="utf-8"?>
-<w:styles xmlns:wpc="http://schemas.microsoft.com/office/word/2010/wordprocessingCanvas" xmlns:mo="http://schemas.microsoft.com/office/mac/office/2008/main" xmlns:mc="http://schemas.openxmlformats.org/markup-compatibility/2006" xmlns:mv="urn:schemas-microsoft-com:mac:vml" xmlns:o="urn:schemas-microsoft-com:office:office" xmlns:r="http://schemas.openxmlformats.org/officeDocument/2006/relationships" xmlns:m="http://schemas.openxmlformats.org/officeDocument/2006/math" xmlns:v="urn:schemas-microsoft-com:vml" xmlns:wp14="http://schemas.microsoft.com/office/word/2010/wordprocessingDrawing" xmlns:wp="http://schemas.openxmlformats.org/drawingml/2006/wordprocessingDrawing" xmlns:w10="urn:schemas-microsoft-com:office:word" xmlns:w="http://schemas.openxmlformats.org/wordprocessingml/2006/main" xmlns:w14="http://schemas.microsoft.com/office/word/2010/wordml" xmlns:wpg="http://schemas.microsoft.com/office/word/2010/wordprocessingGroup" xmlns:wpi="http://schemas.microsoft.com/office/word/2010/wordprocessingInk" xmlns:wne="http://schemas.microsoft.com/office/word/2006/wordml" xmlns:wps="http://schemas.microsoft.com/office/word/2010/wordprocessingShape" mc:Ignorable="w14 wp14">
+<w:styles xmlns:wpc="http://schemas.microsoft.com/office/word/2010/wordprocessingCanvas" xmlns:mc="http://schemas.openxmlformats.org/markup-compatibility/2006" xmlns:o="urn:schemas-microsoft-com:office:office" xmlns:r="http://schemas.openxmlformats.org/officeDocument/2006/relationships" xmlns:m="http://schemas.openxmlformats.org/officeDocument/2006/math" xmlns:v="urn:schemas-microsoft-com:vml" xmlns:wp14="http://schemas.microsoft.com/office/word/2010/wordprocessingDrawing" xmlns:wp="http://schemas.openxmlformats.org/drawingml/2006/wordprocessingDrawing" xmlns:w10="urn:schemas-microsoft-com:office:word" xmlns:w="http://schemas.openxmlformats.org/wordprocessingml/2006/main" xmlns:w14="http://schemas.microsoft.com/office/word/2010/wordml" xmlns:wpg="http://schemas.microsoft.com/office/word/2010/wordprocessingGroup" xmlns:wpi="http://schemas.microsoft.com/office/word/2010/wordprocessingInk" xmlns:wne="http://schemas.microsoft.com/office/word/2006/wordml" xmlns:wps="http://schemas.microsoft.com/office/word/2010/wordprocessingShape" mc:Ignorable="w14 wp14">
   <w:docDefaults>
     <w:rPrDefault>
       <w:rPr>
@@ -14547,7 +14549,7 @@
     </w:rPrDefault>
     <w:pPrDefault/>
   </w:docDefaults>
-  <w:latentStyles w:defLockedState="0" w:defUIPriority="99" w:defSemiHidden="1" w:defUnhideWhenUsed="1" w:defQFormat="0" w:count="276">
+  <w:latentStyles w:defLockedState="0" w:defUIPriority="99" w:defSemiHidden="1" w:defUnhideWhenUsed="1" w:defQFormat="0" w:count="267">
     <w:lsdException w:name="Normal" w:semiHidden="0" w:uiPriority="0" w:unhideWhenUsed="0" w:qFormat="1"/>
     <w:lsdException w:name="heading 1" w:semiHidden="0" w:uiPriority="9" w:unhideWhenUsed="0" w:qFormat="1"/>
     <w:lsdException w:name="heading 2" w:uiPriority="9" w:qFormat="1"/>

</xml_diff>

<commit_message>
Tabele aktivnosti, popravi ČM, popravi graf
graf je potrebno posodobiti, ker sem dodal še manjkajoči aktivnosti,
popraviti je potrebno enote ČM v vseh aktivnostih.
</commit_message>
<xml_diff>
--- a/Dokumentacija/Predlog projekta.docx
+++ b/Dokumentacija/Predlog projekta.docx
@@ -1,6 +1,6 @@
 
 <file path=word/document.xml><?xml version="1.0" encoding="utf-8"?>
-<w:document xmlns:wpc="http://schemas.microsoft.com/office/word/2010/wordprocessingCanvas" xmlns:mc="http://schemas.openxmlformats.org/markup-compatibility/2006" xmlns:o="urn:schemas-microsoft-com:office:office" xmlns:r="http://schemas.openxmlformats.org/officeDocument/2006/relationships" xmlns:m="http://schemas.openxmlformats.org/officeDocument/2006/math" xmlns:v="urn:schemas-microsoft-com:vml" xmlns:wp14="http://schemas.microsoft.com/office/word/2010/wordprocessingDrawing" xmlns:wp="http://schemas.openxmlformats.org/drawingml/2006/wordprocessingDrawing" xmlns:w10="urn:schemas-microsoft-com:office:word" xmlns:w="http://schemas.openxmlformats.org/wordprocessingml/2006/main" xmlns:w14="http://schemas.microsoft.com/office/word/2010/wordml" xmlns:wpg="http://schemas.microsoft.com/office/word/2010/wordprocessingGroup" xmlns:wpi="http://schemas.microsoft.com/office/word/2010/wordprocessingInk" xmlns:wne="http://schemas.microsoft.com/office/word/2006/wordml" xmlns:wps="http://schemas.microsoft.com/office/word/2010/wordprocessingShape" mc:Ignorable="w14 wp14">
+<w:document xmlns:ve="http://schemas.openxmlformats.org/markup-compatibility/2006" xmlns:o="urn:schemas-microsoft-com:office:office" xmlns:r="http://schemas.openxmlformats.org/officeDocument/2006/relationships" xmlns:m="http://schemas.openxmlformats.org/officeDocument/2006/math" xmlns:v="urn:schemas-microsoft-com:vml" xmlns:wp="http://schemas.openxmlformats.org/drawingml/2006/wordprocessingDrawing" xmlns:w10="urn:schemas-microsoft-com:office:word" xmlns:w="http://schemas.openxmlformats.org/wordprocessingml/2006/main" xmlns:wne="http://schemas.microsoft.com/office/word/2006/wordml">
   <w:body>
     <w:p>
       <w:pPr>
@@ -111,8 +111,8 @@
       <w:pPr>
         <w:jc w:val="both"/>
         <w:sectPr>
-          <w:headerReference w:type="default" r:id="rId8"/>
-          <w:footerReference w:type="default" r:id="rId9"/>
+          <w:headerReference w:type="default" r:id="rId7"/>
+          <w:footerReference w:type="default" r:id="rId8"/>
           <w:pgSz w:w="11906" w:h="16838" w:code="9"/>
           <w:pgMar w:top="1701" w:right="1418" w:bottom="1701" w:left="1418" w:header="851" w:footer="851" w:gutter="0"/>
           <w:cols w:space="708"/>
@@ -2490,7 +2490,7 @@
           <w:insideV w:val="single" w:sz="2" w:space="0" w:color="000000"/>
         </w:tblBorders>
         <w:tblLayout w:type="fixed"/>
-        <w:tblLook w:val="0000" w:firstRow="0" w:lastRow="0" w:firstColumn="0" w:lastColumn="0" w:noHBand="0" w:noVBand="0"/>
+        <w:tblLook w:val="0000"/>
       </w:tblPr>
       <w:tblGrid>
         <w:gridCol w:w="1766"/>
@@ -2644,7 +2644,15 @@
                 <w:b/>
                 <w:bCs/>
               </w:rPr>
-              <w:t>5.11.2013</w:t>
+              <w:t>18</w:t>
+            </w:r>
+            <w:r>
+              <w:rPr>
+                <w:rFonts w:eastAsia="Calibri" w:cstheme="minorHAnsi"/>
+                <w:b/>
+                <w:bCs/>
+              </w:rPr>
+              <w:t>.11.2013</w:t>
             </w:r>
           </w:p>
         </w:tc>
@@ -2692,7 +2700,15 @@
                 <w:b/>
                 <w:bCs/>
               </w:rPr>
-              <w:t>14.11.2013</w:t>
+              <w:t>25</w:t>
+            </w:r>
+            <w:r>
+              <w:rPr>
+                <w:rFonts w:eastAsia="Calibri" w:cstheme="minorHAnsi"/>
+                <w:b/>
+                <w:bCs/>
+              </w:rPr>
+              <w:t>.11.2013</w:t>
             </w:r>
           </w:p>
         </w:tc>
@@ -2740,7 +2756,15 @@
                 <w:b/>
                 <w:bCs/>
               </w:rPr>
-              <w:t>8 dni</w:t>
+              <w:t>7</w:t>
+            </w:r>
+            <w:r>
+              <w:rPr>
+                <w:rFonts w:eastAsia="Calibri" w:cstheme="minorHAnsi"/>
+                <w:b/>
+                <w:bCs/>
+              </w:rPr>
+              <w:t xml:space="preserve"> dni</w:t>
             </w:r>
           </w:p>
         </w:tc>
@@ -3269,7 +3293,7 @@
           <w:insideV w:val="single" w:sz="2" w:space="0" w:color="000000"/>
         </w:tblBorders>
         <w:tblLayout w:type="fixed"/>
-        <w:tblLook w:val="0000" w:firstRow="0" w:lastRow="0" w:firstColumn="0" w:lastColumn="0" w:noHBand="0" w:noVBand="0"/>
+        <w:tblLook w:val="0000"/>
       </w:tblPr>
       <w:tblGrid>
         <w:gridCol w:w="1766"/>
@@ -3424,7 +3448,15 @@
                 <w:b/>
                 <w:bCs/>
               </w:rPr>
-              <w:t>5.11.2013</w:t>
+              <w:t>25</w:t>
+            </w:r>
+            <w:r>
+              <w:rPr>
+                <w:rFonts w:eastAsia="Calibri" w:cstheme="minorHAnsi"/>
+                <w:b/>
+                <w:bCs/>
+              </w:rPr>
+              <w:t>.11.2013</w:t>
             </w:r>
           </w:p>
         </w:tc>
@@ -3472,6 +3504,14 @@
                 <w:b/>
                 <w:bCs/>
               </w:rPr>
+              <w:t>2</w:t>
+            </w:r>
+            <w:r>
+              <w:rPr>
+                <w:rFonts w:eastAsia="Calibri" w:cstheme="minorHAnsi"/>
+                <w:b/>
+                <w:bCs/>
+              </w:rPr>
               <w:t>7.11.2013</w:t>
             </w:r>
           </w:p>
@@ -3520,7 +3560,15 @@
                 <w:b/>
                 <w:bCs/>
               </w:rPr>
-              <w:t>3 dni</w:t>
+              <w:t>2</w:t>
+            </w:r>
+            <w:r>
+              <w:rPr>
+                <w:rFonts w:eastAsia="Calibri" w:cstheme="minorHAnsi"/>
+                <w:b/>
+                <w:bCs/>
+              </w:rPr>
+              <w:t xml:space="preserve"> dni</w:t>
             </w:r>
           </w:p>
         </w:tc>
@@ -4028,7 +4076,7 @@
           <w:insideV w:val="single" w:sz="2" w:space="0" w:color="000000"/>
         </w:tblBorders>
         <w:tblLayout w:type="fixed"/>
-        <w:tblLook w:val="0000" w:firstRow="0" w:lastRow="0" w:firstColumn="0" w:lastColumn="0" w:noHBand="0" w:noVBand="0"/>
+        <w:tblLook w:val="0000"/>
       </w:tblPr>
       <w:tblGrid>
         <w:gridCol w:w="1766"/>
@@ -4191,7 +4239,15 @@
                 <w:b/>
                 <w:bCs/>
               </w:rPr>
-              <w:t>5.11.2013</w:t>
+              <w:t>18</w:t>
+            </w:r>
+            <w:r>
+              <w:rPr>
+                <w:rFonts w:eastAsia="Calibri" w:cstheme="minorHAnsi"/>
+                <w:b/>
+                <w:bCs/>
+              </w:rPr>
+              <w:t>.11.2013</w:t>
             </w:r>
           </w:p>
         </w:tc>
@@ -4239,6 +4295,14 @@
                 <w:b/>
                 <w:bCs/>
               </w:rPr>
+              <w:t>2</w:t>
+            </w:r>
+            <w:r>
+              <w:rPr>
+                <w:rFonts w:eastAsia="Calibri" w:cstheme="minorHAnsi"/>
+                <w:b/>
+                <w:bCs/>
+              </w:rPr>
               <w:t>7.11.2013</w:t>
             </w:r>
           </w:p>
@@ -4287,7 +4351,15 @@
                 <w:b/>
                 <w:bCs/>
               </w:rPr>
-              <w:t>3 dni</w:t>
+              <w:t>16</w:t>
+            </w:r>
+            <w:r>
+              <w:rPr>
+                <w:rFonts w:eastAsia="Calibri" w:cstheme="minorHAnsi"/>
+                <w:b/>
+                <w:bCs/>
+              </w:rPr>
+              <w:t xml:space="preserve"> dni</w:t>
             </w:r>
           </w:p>
         </w:tc>
@@ -4794,7 +4866,7 @@
           <w:insideV w:val="single" w:sz="2" w:space="0" w:color="000000"/>
         </w:tblBorders>
         <w:tblLayout w:type="fixed"/>
-        <w:tblLook w:val="0000" w:firstRow="0" w:lastRow="0" w:firstColumn="0" w:lastColumn="0" w:noHBand="0" w:noVBand="0"/>
+        <w:tblLook w:val="0000"/>
       </w:tblPr>
       <w:tblGrid>
         <w:gridCol w:w="1766"/>
@@ -4957,7 +5029,15 @@
                 <w:b/>
                 <w:bCs/>
               </w:rPr>
-              <w:t>5.11.2013</w:t>
+              <w:t>27</w:t>
+            </w:r>
+            <w:r>
+              <w:rPr>
+                <w:rFonts w:eastAsia="Calibri" w:cstheme="minorHAnsi"/>
+                <w:b/>
+                <w:bCs/>
+              </w:rPr>
+              <w:t>.11.2013</w:t>
             </w:r>
           </w:p>
         </w:tc>
@@ -5005,7 +5085,31 @@
                 <w:b/>
                 <w:bCs/>
               </w:rPr>
-              <w:t>7.11.2013</w:t>
+              <w:t>4</w:t>
+            </w:r>
+            <w:r>
+              <w:rPr>
+                <w:rFonts w:eastAsia="Calibri" w:cstheme="minorHAnsi"/>
+                <w:b/>
+                <w:bCs/>
+              </w:rPr>
+              <w:t>.1</w:t>
+            </w:r>
+            <w:r>
+              <w:rPr>
+                <w:rFonts w:eastAsia="Calibri" w:cstheme="minorHAnsi"/>
+                <w:b/>
+                <w:bCs/>
+              </w:rPr>
+              <w:t>2</w:t>
+            </w:r>
+            <w:r>
+              <w:rPr>
+                <w:rFonts w:eastAsia="Calibri" w:cstheme="minorHAnsi"/>
+                <w:b/>
+                <w:bCs/>
+              </w:rPr>
+              <w:t>.2013</w:t>
             </w:r>
           </w:p>
         </w:tc>
@@ -5053,7 +5157,15 @@
                 <w:b/>
                 <w:bCs/>
               </w:rPr>
-              <w:t>3 dni</w:t>
+              <w:t xml:space="preserve">7 </w:t>
+            </w:r>
+            <w:r>
+              <w:rPr>
+                <w:rFonts w:eastAsia="Calibri" w:cstheme="minorHAnsi"/>
+                <w:b/>
+                <w:bCs/>
+              </w:rPr>
+              <w:t>dni</w:t>
             </w:r>
           </w:p>
         </w:tc>
@@ -5577,7 +5689,7 @@
           <w:insideV w:val="single" w:sz="2" w:space="0" w:color="000000"/>
         </w:tblBorders>
         <w:tblLayout w:type="fixed"/>
-        <w:tblLook w:val="0000" w:firstRow="0" w:lastRow="0" w:firstColumn="0" w:lastColumn="0" w:noHBand="0" w:noVBand="0"/>
+        <w:tblLook w:val="0000"/>
       </w:tblPr>
       <w:tblGrid>
         <w:gridCol w:w="1766"/>
@@ -5740,7 +5852,15 @@
                 <w:b/>
                 <w:bCs/>
               </w:rPr>
-              <w:t>5.11.2013</w:t>
+              <w:t>18</w:t>
+            </w:r>
+            <w:r>
+              <w:rPr>
+                <w:rFonts w:eastAsia="Calibri" w:cstheme="minorHAnsi"/>
+                <w:b/>
+                <w:bCs/>
+              </w:rPr>
+              <w:t>.11.2013</w:t>
             </w:r>
           </w:p>
         </w:tc>
@@ -5788,7 +5908,15 @@
                 <w:b/>
                 <w:bCs/>
               </w:rPr>
-              <w:t>7.11.2013</w:t>
+              <w:t>25</w:t>
+            </w:r>
+            <w:r>
+              <w:rPr>
+                <w:rFonts w:eastAsia="Calibri" w:cstheme="minorHAnsi"/>
+                <w:b/>
+                <w:bCs/>
+              </w:rPr>
+              <w:t>.11.2013</w:t>
             </w:r>
           </w:p>
         </w:tc>
@@ -5836,7 +5964,15 @@
                 <w:b/>
                 <w:bCs/>
               </w:rPr>
-              <w:t>3 dni</w:t>
+              <w:t>7</w:t>
+            </w:r>
+            <w:r>
+              <w:rPr>
+                <w:rFonts w:eastAsia="Calibri" w:cstheme="minorHAnsi"/>
+                <w:b/>
+                <w:bCs/>
+              </w:rPr>
+              <w:t xml:space="preserve"> dni</w:t>
             </w:r>
           </w:p>
         </w:tc>
@@ -6324,7 +6460,7 @@
           <w:insideV w:val="single" w:sz="2" w:space="0" w:color="000000"/>
         </w:tblBorders>
         <w:tblLayout w:type="fixed"/>
-        <w:tblLook w:val="0000" w:firstRow="0" w:lastRow="0" w:firstColumn="0" w:lastColumn="0" w:noHBand="0" w:noVBand="0"/>
+        <w:tblLook w:val="0000"/>
       </w:tblPr>
       <w:tblGrid>
         <w:gridCol w:w="1766"/>
@@ -6487,7 +6623,15 @@
                 <w:b/>
                 <w:bCs/>
               </w:rPr>
-              <w:t>5.11.2013</w:t>
+              <w:t>18</w:t>
+            </w:r>
+            <w:r>
+              <w:rPr>
+                <w:rFonts w:eastAsia="Calibri" w:cstheme="minorHAnsi"/>
+                <w:b/>
+                <w:bCs/>
+              </w:rPr>
+              <w:t>.11.2013</w:t>
             </w:r>
           </w:p>
         </w:tc>
@@ -6535,7 +6679,15 @@
                 <w:b/>
                 <w:bCs/>
               </w:rPr>
-              <w:t>7.11.2013</w:t>
+              <w:t>25</w:t>
+            </w:r>
+            <w:r>
+              <w:rPr>
+                <w:rFonts w:eastAsia="Calibri" w:cstheme="minorHAnsi"/>
+                <w:b/>
+                <w:bCs/>
+              </w:rPr>
+              <w:t>.11.2013</w:t>
             </w:r>
           </w:p>
         </w:tc>
@@ -6583,7 +6735,15 @@
                 <w:b/>
                 <w:bCs/>
               </w:rPr>
-              <w:t>3 dni</w:t>
+              <w:t>7</w:t>
+            </w:r>
+            <w:r>
+              <w:rPr>
+                <w:rFonts w:eastAsia="Calibri" w:cstheme="minorHAnsi"/>
+                <w:b/>
+                <w:bCs/>
+              </w:rPr>
+              <w:t xml:space="preserve"> dni</w:t>
             </w:r>
           </w:p>
         </w:tc>
@@ -7095,7 +7255,7 @@
           <w:insideV w:val="single" w:sz="2" w:space="0" w:color="000000"/>
         </w:tblBorders>
         <w:tblLayout w:type="fixed"/>
-        <w:tblLook w:val="0000" w:firstRow="0" w:lastRow="0" w:firstColumn="0" w:lastColumn="0" w:noHBand="0" w:noVBand="0"/>
+        <w:tblLook w:val="0000"/>
       </w:tblPr>
       <w:tblGrid>
         <w:gridCol w:w="1766"/>
@@ -7258,7 +7418,15 @@
                 <w:b/>
                 <w:bCs/>
               </w:rPr>
-              <w:t>5.11.2013</w:t>
+              <w:t>27</w:t>
+            </w:r>
+            <w:r>
+              <w:rPr>
+                <w:rFonts w:eastAsia="Calibri" w:cstheme="minorHAnsi"/>
+                <w:b/>
+                <w:bCs/>
+              </w:rPr>
+              <w:t>.11.2013</w:t>
             </w:r>
           </w:p>
         </w:tc>
@@ -7306,7 +7474,31 @@
                 <w:b/>
                 <w:bCs/>
               </w:rPr>
-              <w:t>7.11.2013</w:t>
+              <w:t>4</w:t>
+            </w:r>
+            <w:r>
+              <w:rPr>
+                <w:rFonts w:eastAsia="Calibri" w:cstheme="minorHAnsi"/>
+                <w:b/>
+                <w:bCs/>
+              </w:rPr>
+              <w:t>.1</w:t>
+            </w:r>
+            <w:r>
+              <w:rPr>
+                <w:rFonts w:eastAsia="Calibri" w:cstheme="minorHAnsi"/>
+                <w:b/>
+                <w:bCs/>
+              </w:rPr>
+              <w:t>2</w:t>
+            </w:r>
+            <w:r>
+              <w:rPr>
+                <w:rFonts w:eastAsia="Calibri" w:cstheme="minorHAnsi"/>
+                <w:b/>
+                <w:bCs/>
+              </w:rPr>
+              <w:t>.2013</w:t>
             </w:r>
           </w:p>
         </w:tc>
@@ -7354,7 +7546,15 @@
                 <w:b/>
                 <w:bCs/>
               </w:rPr>
-              <w:t>3 dni</w:t>
+              <w:t>9</w:t>
+            </w:r>
+            <w:r>
+              <w:rPr>
+                <w:rFonts w:eastAsia="Calibri" w:cstheme="minorHAnsi"/>
+                <w:b/>
+                <w:bCs/>
+              </w:rPr>
+              <w:t xml:space="preserve"> dni</w:t>
             </w:r>
           </w:p>
         </w:tc>
@@ -7902,7 +8102,7 @@
           <w:insideV w:val="single" w:sz="2" w:space="0" w:color="000000"/>
         </w:tblBorders>
         <w:tblLayout w:type="fixed"/>
-        <w:tblLook w:val="0000" w:firstRow="0" w:lastRow="0" w:firstColumn="0" w:lastColumn="0" w:noHBand="0" w:noVBand="0"/>
+        <w:tblLook w:val="0000"/>
       </w:tblPr>
       <w:tblGrid>
         <w:gridCol w:w="1766"/>
@@ -8065,7 +8265,31 @@
                 <w:b/>
                 <w:bCs/>
               </w:rPr>
-              <w:t>5.11.2013</w:t>
+              <w:t>4</w:t>
+            </w:r>
+            <w:r>
+              <w:rPr>
+                <w:rFonts w:eastAsia="Calibri" w:cstheme="minorHAnsi"/>
+                <w:b/>
+                <w:bCs/>
+              </w:rPr>
+              <w:t>.1</w:t>
+            </w:r>
+            <w:r>
+              <w:rPr>
+                <w:rFonts w:eastAsia="Calibri" w:cstheme="minorHAnsi"/>
+                <w:b/>
+                <w:bCs/>
+              </w:rPr>
+              <w:t>2</w:t>
+            </w:r>
+            <w:r>
+              <w:rPr>
+                <w:rFonts w:eastAsia="Calibri" w:cstheme="minorHAnsi"/>
+                <w:b/>
+                <w:bCs/>
+              </w:rPr>
+              <w:t>.2013</w:t>
             </w:r>
           </w:p>
         </w:tc>
@@ -8113,7 +8337,31 @@
                 <w:b/>
                 <w:bCs/>
               </w:rPr>
-              <w:t>7.11.2013</w:t>
+              <w:t>11</w:t>
+            </w:r>
+            <w:r>
+              <w:rPr>
+                <w:rFonts w:eastAsia="Calibri" w:cstheme="minorHAnsi"/>
+                <w:b/>
+                <w:bCs/>
+              </w:rPr>
+              <w:t>.1</w:t>
+            </w:r>
+            <w:r>
+              <w:rPr>
+                <w:rFonts w:eastAsia="Calibri" w:cstheme="minorHAnsi"/>
+                <w:b/>
+                <w:bCs/>
+              </w:rPr>
+              <w:t>2</w:t>
+            </w:r>
+            <w:r>
+              <w:rPr>
+                <w:rFonts w:eastAsia="Calibri" w:cstheme="minorHAnsi"/>
+                <w:b/>
+                <w:bCs/>
+              </w:rPr>
+              <w:t>.2013</w:t>
             </w:r>
           </w:p>
         </w:tc>
@@ -8161,7 +8409,15 @@
                 <w:b/>
                 <w:bCs/>
               </w:rPr>
-              <w:t>3 dni</w:t>
+              <w:t>7</w:t>
+            </w:r>
+            <w:r>
+              <w:rPr>
+                <w:rFonts w:eastAsia="Calibri" w:cstheme="minorHAnsi"/>
+                <w:b/>
+                <w:bCs/>
+              </w:rPr>
+              <w:t xml:space="preserve"> dni</w:t>
             </w:r>
           </w:p>
         </w:tc>
@@ -8661,7 +8917,7 @@
           <w:insideV w:val="single" w:sz="2" w:space="0" w:color="000000"/>
         </w:tblBorders>
         <w:tblLayout w:type="fixed"/>
-        <w:tblLook w:val="0000" w:firstRow="0" w:lastRow="0" w:firstColumn="0" w:lastColumn="0" w:noHBand="0" w:noVBand="0"/>
+        <w:tblLook w:val="0000"/>
       </w:tblPr>
       <w:tblGrid>
         <w:gridCol w:w="1766"/>
@@ -8824,7 +9080,15 @@
                 <w:b/>
                 <w:bCs/>
               </w:rPr>
-              <w:t>5.11.2013</w:t>
+              <w:t>11.12</w:t>
+            </w:r>
+            <w:r>
+              <w:rPr>
+                <w:rFonts w:eastAsia="Calibri" w:cstheme="minorHAnsi"/>
+                <w:b/>
+                <w:bCs/>
+              </w:rPr>
+              <w:t>.2013</w:t>
             </w:r>
           </w:p>
         </w:tc>
@@ -8872,7 +9136,31 @@
                 <w:b/>
                 <w:bCs/>
               </w:rPr>
-              <w:t>7.11.2013</w:t>
+              <w:t>18</w:t>
+            </w:r>
+            <w:r>
+              <w:rPr>
+                <w:rFonts w:eastAsia="Calibri" w:cstheme="minorHAnsi"/>
+                <w:b/>
+                <w:bCs/>
+              </w:rPr>
+              <w:t>.1</w:t>
+            </w:r>
+            <w:r>
+              <w:rPr>
+                <w:rFonts w:eastAsia="Calibri" w:cstheme="minorHAnsi"/>
+                <w:b/>
+                <w:bCs/>
+              </w:rPr>
+              <w:t>2</w:t>
+            </w:r>
+            <w:r>
+              <w:rPr>
+                <w:rFonts w:eastAsia="Calibri" w:cstheme="minorHAnsi"/>
+                <w:b/>
+                <w:bCs/>
+              </w:rPr>
+              <w:t>.2013</w:t>
             </w:r>
           </w:p>
         </w:tc>
@@ -8920,7 +9208,15 @@
                 <w:b/>
                 <w:bCs/>
               </w:rPr>
-              <w:t>3 dni</w:t>
+              <w:t>7</w:t>
+            </w:r>
+            <w:r>
+              <w:rPr>
+                <w:rFonts w:eastAsia="Calibri" w:cstheme="minorHAnsi"/>
+                <w:b/>
+                <w:bCs/>
+              </w:rPr>
+              <w:t xml:space="preserve"> dni</w:t>
             </w:r>
           </w:p>
         </w:tc>
@@ -9401,6 +9697,815 @@
                 <w:rFonts w:eastAsia="Calibri" w:cstheme="minorHAnsi"/>
               </w:rPr>
               <w:t>Aplikacija pripravljena za javno uporabo.</w:t>
+            </w:r>
+          </w:p>
+        </w:tc>
+      </w:tr>
+    </w:tbl>
+    <w:p/>
+    <w:p>
+      <w:r>
+        <w:br w:type="page"/>
+      </w:r>
+    </w:p>
+    <w:tbl>
+      <w:tblPr>
+        <w:tblpPr w:leftFromText="141" w:rightFromText="141" w:vertAnchor="text" w:horzAnchor="margin" w:tblpY="871"/>
+        <w:tblW w:w="9482" w:type="dxa"/>
+        <w:tblBorders>
+          <w:top w:val="single" w:sz="2" w:space="0" w:color="000000"/>
+          <w:left w:val="single" w:sz="2" w:space="0" w:color="000000"/>
+          <w:bottom w:val="single" w:sz="2" w:space="0" w:color="000000"/>
+          <w:right w:val="single" w:sz="2" w:space="0" w:color="000000"/>
+          <w:insideH w:val="single" w:sz="2" w:space="0" w:color="000000"/>
+          <w:insideV w:val="single" w:sz="2" w:space="0" w:color="000000"/>
+        </w:tblBorders>
+        <w:tblLayout w:type="fixed"/>
+        <w:tblLook w:val="0000"/>
+      </w:tblPr>
+      <w:tblGrid>
+        <w:gridCol w:w="1766"/>
+        <w:gridCol w:w="708"/>
+        <w:gridCol w:w="993"/>
+        <w:gridCol w:w="1275"/>
+        <w:gridCol w:w="1134"/>
+        <w:gridCol w:w="1276"/>
+        <w:gridCol w:w="1276"/>
+        <w:gridCol w:w="1054"/>
+      </w:tblGrid>
+      <w:tr>
+        <w:trPr>
+          <w:cantSplit/>
+          <w:trHeight w:val="418"/>
+        </w:trPr>
+        <w:tc>
+          <w:tcPr>
+            <w:tcW w:w="9482" w:type="dxa"/>
+            <w:gridSpan w:val="8"/>
+            <w:shd w:val="clear" w:color="auto" w:fill="365F91" w:themeFill="accent1" w:themeFillShade="BF"/>
+            <w:vAlign w:val="center"/>
+          </w:tcPr>
+          <w:p>
+            <w:pPr>
+              <w:spacing w:after="0"/>
+              <w:jc w:val="center"/>
+              <w:rPr>
+                <w:rFonts w:eastAsia="Calibri" w:cstheme="minorHAnsi"/>
+                <w:b/>
+                <w:bCs/>
+              </w:rPr>
+            </w:pPr>
+            <w:r>
+              <w:rPr>
+                <w:rFonts w:eastAsia="Calibri" w:cstheme="minorHAnsi"/>
+                <w:b/>
+                <w:bCs/>
+              </w:rPr>
+              <w:lastRenderedPageBreak/>
+              <w:t>Opis aktivnosti</w:t>
+            </w:r>
+          </w:p>
+        </w:tc>
+      </w:tr>
+      <w:tr>
+        <w:tblPrEx>
+          <w:tblBorders>
+            <w:top w:val="single" w:sz="2" w:space="0" w:color="auto"/>
+            <w:left w:val="single" w:sz="2" w:space="0" w:color="auto"/>
+            <w:bottom w:val="single" w:sz="2" w:space="0" w:color="auto"/>
+            <w:right w:val="single" w:sz="2" w:space="0" w:color="auto"/>
+            <w:insideH w:val="single" w:sz="2" w:space="0" w:color="auto"/>
+            <w:insideV w:val="single" w:sz="2" w:space="0" w:color="auto"/>
+          </w:tblBorders>
+        </w:tblPrEx>
+        <w:trPr>
+          <w:cantSplit/>
+          <w:trHeight w:val="434"/>
+        </w:trPr>
+        <w:tc>
+          <w:tcPr>
+            <w:tcW w:w="1766" w:type="dxa"/>
+            <w:vAlign w:val="center"/>
+          </w:tcPr>
+          <w:p>
+            <w:pPr>
+              <w:spacing w:after="0"/>
+              <w:rPr>
+                <w:rFonts w:eastAsia="Calibri" w:cstheme="minorHAnsi"/>
+                <w:b/>
+                <w:bCs/>
+              </w:rPr>
+            </w:pPr>
+            <w:r>
+              <w:rPr>
+                <w:rFonts w:eastAsia="Calibri" w:cstheme="minorHAnsi"/>
+                <w:b/>
+                <w:bCs/>
+              </w:rPr>
+              <w:t>Oznaka aktivnosti:</w:t>
+            </w:r>
+          </w:p>
+        </w:tc>
+        <w:tc>
+          <w:tcPr>
+            <w:tcW w:w="708" w:type="dxa"/>
+            <w:vAlign w:val="center"/>
+          </w:tcPr>
+          <w:p>
+            <w:pPr>
+              <w:spacing w:after="0"/>
+              <w:rPr>
+                <w:rFonts w:eastAsia="Calibri" w:cstheme="minorHAnsi"/>
+                <w:b/>
+                <w:bCs/>
+              </w:rPr>
+            </w:pPr>
+            <w:r>
+              <w:rPr>
+                <w:rFonts w:eastAsia="Calibri" w:cstheme="minorHAnsi"/>
+                <w:b/>
+                <w:bCs/>
+              </w:rPr>
+              <w:t>B11</w:t>
+            </w:r>
+          </w:p>
+        </w:tc>
+        <w:tc>
+          <w:tcPr>
+            <w:tcW w:w="993" w:type="dxa"/>
+            <w:vAlign w:val="center"/>
+          </w:tcPr>
+          <w:p>
+            <w:pPr>
+              <w:spacing w:after="0"/>
+              <w:rPr>
+                <w:rFonts w:eastAsia="Calibri" w:cstheme="minorHAnsi"/>
+                <w:b/>
+                <w:bCs/>
+              </w:rPr>
+            </w:pPr>
+            <w:r>
+              <w:rPr>
+                <w:rFonts w:eastAsia="Calibri" w:cstheme="minorHAnsi"/>
+                <w:b/>
+                <w:bCs/>
+              </w:rPr>
+              <w:t>Datum začetka</w:t>
+            </w:r>
+          </w:p>
+        </w:tc>
+        <w:tc>
+          <w:tcPr>
+            <w:tcW w:w="1275" w:type="dxa"/>
+            <w:vAlign w:val="center"/>
+          </w:tcPr>
+          <w:p>
+            <w:pPr>
+              <w:spacing w:after="0"/>
+              <w:rPr>
+                <w:rFonts w:eastAsia="Calibri" w:cstheme="minorHAnsi"/>
+                <w:b/>
+                <w:bCs/>
+              </w:rPr>
+            </w:pPr>
+            <w:r>
+              <w:rPr>
+                <w:rFonts w:eastAsia="Calibri" w:cstheme="minorHAnsi"/>
+                <w:b/>
+                <w:bCs/>
+              </w:rPr>
+              <w:t>1</w:t>
+            </w:r>
+            <w:r>
+              <w:rPr>
+                <w:rFonts w:eastAsia="Calibri" w:cstheme="minorHAnsi"/>
+                <w:b/>
+                <w:bCs/>
+              </w:rPr>
+              <w:t>8</w:t>
+            </w:r>
+            <w:r>
+              <w:rPr>
+                <w:rFonts w:eastAsia="Calibri" w:cstheme="minorHAnsi"/>
+                <w:b/>
+                <w:bCs/>
+              </w:rPr>
+              <w:t>.11.2013</w:t>
+            </w:r>
+          </w:p>
+        </w:tc>
+        <w:tc>
+          <w:tcPr>
+            <w:tcW w:w="1134" w:type="dxa"/>
+            <w:vAlign w:val="center"/>
+          </w:tcPr>
+          <w:p>
+            <w:pPr>
+              <w:spacing w:after="0"/>
+              <w:rPr>
+                <w:rFonts w:eastAsia="Calibri" w:cstheme="minorHAnsi"/>
+                <w:b/>
+                <w:bCs/>
+              </w:rPr>
+            </w:pPr>
+            <w:r>
+              <w:rPr>
+                <w:rFonts w:eastAsia="Calibri" w:cstheme="minorHAnsi"/>
+                <w:b/>
+                <w:bCs/>
+              </w:rPr>
+              <w:t>Datum zaključka</w:t>
+            </w:r>
+          </w:p>
+        </w:tc>
+        <w:tc>
+          <w:tcPr>
+            <w:tcW w:w="1276" w:type="dxa"/>
+            <w:vAlign w:val="center"/>
+          </w:tcPr>
+          <w:p>
+            <w:pPr>
+              <w:spacing w:after="0"/>
+              <w:rPr>
+                <w:rFonts w:eastAsia="Calibri" w:cstheme="minorHAnsi"/>
+                <w:b/>
+                <w:bCs/>
+              </w:rPr>
+            </w:pPr>
+            <w:r>
+              <w:rPr>
+                <w:rFonts w:eastAsia="Calibri" w:cstheme="minorHAnsi"/>
+                <w:b/>
+                <w:bCs/>
+              </w:rPr>
+              <w:t>1</w:t>
+            </w:r>
+            <w:r>
+              <w:rPr>
+                <w:rFonts w:eastAsia="Calibri" w:cstheme="minorHAnsi"/>
+                <w:b/>
+                <w:bCs/>
+              </w:rPr>
+              <w:t>8</w:t>
+            </w:r>
+            <w:r>
+              <w:rPr>
+                <w:rFonts w:eastAsia="Calibri" w:cstheme="minorHAnsi"/>
+                <w:b/>
+                <w:bCs/>
+              </w:rPr>
+              <w:t>.1</w:t>
+            </w:r>
+            <w:r>
+              <w:rPr>
+                <w:rFonts w:eastAsia="Calibri" w:cstheme="minorHAnsi"/>
+                <w:b/>
+                <w:bCs/>
+              </w:rPr>
+              <w:t>2</w:t>
+            </w:r>
+            <w:r>
+              <w:rPr>
+                <w:rFonts w:eastAsia="Calibri" w:cstheme="minorHAnsi"/>
+                <w:b/>
+                <w:bCs/>
+              </w:rPr>
+              <w:t>.201</w:t>
+            </w:r>
+            <w:r>
+              <w:rPr>
+                <w:rFonts w:eastAsia="Calibri" w:cstheme="minorHAnsi"/>
+                <w:b/>
+                <w:bCs/>
+              </w:rPr>
+              <w:t>3</w:t>
+            </w:r>
+          </w:p>
+        </w:tc>
+        <w:tc>
+          <w:tcPr>
+            <w:tcW w:w="1276" w:type="dxa"/>
+            <w:vAlign w:val="center"/>
+          </w:tcPr>
+          <w:p>
+            <w:pPr>
+              <w:spacing w:after="0"/>
+              <w:rPr>
+                <w:rFonts w:eastAsia="Calibri" w:cstheme="minorHAnsi"/>
+                <w:b/>
+                <w:bCs/>
+              </w:rPr>
+            </w:pPr>
+            <w:r>
+              <w:rPr>
+                <w:rFonts w:eastAsia="Calibri" w:cstheme="minorHAnsi"/>
+                <w:b/>
+                <w:bCs/>
+              </w:rPr>
+              <w:t>Trajanje aktivnosti</w:t>
+            </w:r>
+          </w:p>
+        </w:tc>
+        <w:tc>
+          <w:tcPr>
+            <w:tcW w:w="1054" w:type="dxa"/>
+            <w:vAlign w:val="center"/>
+          </w:tcPr>
+          <w:p>
+            <w:pPr>
+              <w:spacing w:after="0"/>
+              <w:rPr>
+                <w:rFonts w:eastAsia="Calibri" w:cstheme="minorHAnsi"/>
+                <w:b/>
+                <w:bCs/>
+              </w:rPr>
+            </w:pPr>
+            <w:r>
+              <w:rPr>
+                <w:rFonts w:eastAsia="Calibri" w:cstheme="minorHAnsi"/>
+                <w:b/>
+                <w:bCs/>
+              </w:rPr>
+              <w:t xml:space="preserve">  1 mes.</w:t>
+            </w:r>
+          </w:p>
+        </w:tc>
+      </w:tr>
+      <w:tr>
+        <w:tblPrEx>
+          <w:tblBorders>
+            <w:top w:val="single" w:sz="2" w:space="0" w:color="auto"/>
+            <w:left w:val="single" w:sz="2" w:space="0" w:color="auto"/>
+            <w:bottom w:val="single" w:sz="2" w:space="0" w:color="auto"/>
+            <w:right w:val="single" w:sz="2" w:space="0" w:color="auto"/>
+            <w:insideH w:val="single" w:sz="2" w:space="0" w:color="auto"/>
+            <w:insideV w:val="single" w:sz="2" w:space="0" w:color="auto"/>
+          </w:tblBorders>
+        </w:tblPrEx>
+        <w:trPr>
+          <w:cantSplit/>
+          <w:trHeight w:val="340"/>
+        </w:trPr>
+        <w:tc>
+          <w:tcPr>
+            <w:tcW w:w="1766" w:type="dxa"/>
+            <w:tcBorders>
+              <w:bottom w:val="single" w:sz="2" w:space="0" w:color="auto"/>
+            </w:tcBorders>
+            <w:vAlign w:val="center"/>
+          </w:tcPr>
+          <w:p>
+            <w:pPr>
+              <w:spacing w:after="0"/>
+              <w:rPr>
+                <w:rFonts w:eastAsia="Calibri" w:cstheme="minorHAnsi"/>
+                <w:b/>
+                <w:bCs/>
+              </w:rPr>
+            </w:pPr>
+            <w:r>
+              <w:rPr>
+                <w:rFonts w:eastAsia="Calibri" w:cstheme="minorHAnsi"/>
+                <w:b/>
+                <w:bCs/>
+              </w:rPr>
+              <w:t>Naziv aktivnosti:</w:t>
+            </w:r>
+          </w:p>
+        </w:tc>
+        <w:tc>
+          <w:tcPr>
+            <w:tcW w:w="5386" w:type="dxa"/>
+            <w:gridSpan w:val="5"/>
+            <w:tcBorders>
+              <w:bottom w:val="single" w:sz="2" w:space="0" w:color="auto"/>
+              <w:right w:val="single" w:sz="4" w:space="0" w:color="auto"/>
+            </w:tcBorders>
+            <w:vAlign w:val="center"/>
+          </w:tcPr>
+          <w:p>
+            <w:pPr>
+              <w:spacing w:after="0"/>
+              <w:rPr>
+                <w:rFonts w:eastAsia="Calibri" w:cstheme="minorHAnsi"/>
+                <w:b/>
+                <w:bCs/>
+              </w:rPr>
+            </w:pPr>
+            <w:r>
+              <w:rPr>
+                <w:rFonts w:eastAsia="Calibri" w:cstheme="minorHAnsi"/>
+                <w:b/>
+                <w:bCs/>
+              </w:rPr>
+              <w:t>Projektno vodenje</w:t>
+            </w:r>
+          </w:p>
+        </w:tc>
+        <w:tc>
+          <w:tcPr>
+            <w:tcW w:w="1276" w:type="dxa"/>
+            <w:tcBorders>
+              <w:left w:val="single" w:sz="4" w:space="0" w:color="auto"/>
+              <w:bottom w:val="single" w:sz="2" w:space="0" w:color="auto"/>
+            </w:tcBorders>
+            <w:vAlign w:val="center"/>
+          </w:tcPr>
+          <w:p>
+            <w:pPr>
+              <w:spacing w:after="0"/>
+              <w:rPr>
+                <w:rFonts w:eastAsia="Calibri" w:cstheme="minorHAnsi"/>
+                <w:b/>
+                <w:bCs/>
+                <w:color w:val="000000" w:themeColor="text1"/>
+              </w:rPr>
+            </w:pPr>
+            <w:r>
+              <w:rPr>
+                <w:rFonts w:eastAsia="Calibri" w:cstheme="minorHAnsi"/>
+                <w:b/>
+                <w:bCs/>
+                <w:color w:val="000000" w:themeColor="text1"/>
+              </w:rPr>
+              <w:t>Obseg dela</w:t>
+            </w:r>
+          </w:p>
+        </w:tc>
+        <w:tc>
+          <w:tcPr>
+            <w:tcW w:w="1054" w:type="dxa"/>
+            <w:tcBorders>
+              <w:left w:val="single" w:sz="4" w:space="0" w:color="auto"/>
+              <w:bottom w:val="single" w:sz="2" w:space="0" w:color="auto"/>
+            </w:tcBorders>
+            <w:vAlign w:val="center"/>
+          </w:tcPr>
+          <w:p>
+            <w:pPr>
+              <w:spacing w:after="0"/>
+              <w:rPr>
+                <w:rFonts w:eastAsia="Calibri" w:cstheme="minorHAnsi"/>
+                <w:b/>
+                <w:bCs/>
+              </w:rPr>
+            </w:pPr>
+            <w:r>
+              <w:rPr>
+                <w:rFonts w:eastAsia="Calibri" w:cstheme="minorHAnsi"/>
+                <w:b/>
+                <w:bCs/>
+              </w:rPr>
+              <w:t>3</w:t>
+            </w:r>
+            <w:r>
+              <w:rPr>
+                <w:rFonts w:eastAsia="Calibri" w:cstheme="minorHAnsi"/>
+                <w:b/>
+                <w:bCs/>
+              </w:rPr>
+              <w:t xml:space="preserve"> ČM</w:t>
+            </w:r>
+          </w:p>
+        </w:tc>
+      </w:tr>
+      <w:tr>
+        <w:tblPrEx>
+          <w:tblBorders>
+            <w:top w:val="single" w:sz="2" w:space="0" w:color="auto"/>
+            <w:left w:val="single" w:sz="2" w:space="0" w:color="auto"/>
+            <w:bottom w:val="single" w:sz="2" w:space="0" w:color="auto"/>
+            <w:right w:val="single" w:sz="2" w:space="0" w:color="auto"/>
+            <w:insideH w:val="none" w:sz="0" w:space="0" w:color="auto"/>
+            <w:insideV w:val="none" w:sz="0" w:space="0" w:color="auto"/>
+          </w:tblBorders>
+        </w:tblPrEx>
+        <w:tc>
+          <w:tcPr>
+            <w:tcW w:w="9482" w:type="dxa"/>
+            <w:gridSpan w:val="8"/>
+            <w:tcBorders>
+              <w:top w:val="single" w:sz="2" w:space="0" w:color="auto"/>
+              <w:bottom w:val="single" w:sz="2" w:space="0" w:color="000000"/>
+            </w:tcBorders>
+            <w:shd w:val="clear" w:color="auto" w:fill="C0C0C0"/>
+          </w:tcPr>
+          <w:p>
+            <w:pPr>
+              <w:spacing w:after="0"/>
+              <w:rPr>
+                <w:rFonts w:eastAsia="Calibri" w:cstheme="minorHAnsi"/>
+              </w:rPr>
+            </w:pPr>
+            <w:r>
+              <w:rPr>
+                <w:rFonts w:eastAsia="Calibri" w:cstheme="minorHAnsi"/>
+                <w:b/>
+                <w:bCs/>
+              </w:rPr>
+              <w:t>Cilji</w:t>
+            </w:r>
+          </w:p>
+        </w:tc>
+      </w:tr>
+      <w:tr>
+        <w:tblPrEx>
+          <w:tblBorders>
+            <w:top w:val="single" w:sz="2" w:space="0" w:color="auto"/>
+            <w:left w:val="single" w:sz="2" w:space="0" w:color="auto"/>
+            <w:bottom w:val="single" w:sz="2" w:space="0" w:color="auto"/>
+            <w:right w:val="single" w:sz="2" w:space="0" w:color="auto"/>
+            <w:insideH w:val="none" w:sz="0" w:space="0" w:color="auto"/>
+            <w:insideV w:val="none" w:sz="0" w:space="0" w:color="auto"/>
+          </w:tblBorders>
+        </w:tblPrEx>
+        <w:trPr>
+          <w:trHeight w:val="1117"/>
+        </w:trPr>
+        <w:tc>
+          <w:tcPr>
+            <w:tcW w:w="9482" w:type="dxa"/>
+            <w:gridSpan w:val="8"/>
+            <w:tcBorders>
+              <w:top w:val="single" w:sz="2" w:space="0" w:color="000000"/>
+              <w:bottom w:val="single" w:sz="2" w:space="0" w:color="auto"/>
+            </w:tcBorders>
+          </w:tcPr>
+          <w:p>
+            <w:pPr>
+              <w:pStyle w:val="ListParagraph"/>
+              <w:numPr>
+                <w:ilvl w:val="0"/>
+                <w:numId w:val="1"/>
+              </w:numPr>
+              <w:rPr>
+                <w:rFonts w:eastAsia="Calibri" w:cstheme="minorHAnsi"/>
+              </w:rPr>
+            </w:pPr>
+            <w:r>
+              <w:rPr>
+                <w:rFonts w:eastAsia="Calibri" w:cstheme="minorHAnsi"/>
+              </w:rPr>
+              <w:t>Člani skupine pravočasno obveščeni o napredku drugih članov in ostalih spremembah</w:t>
+            </w:r>
+          </w:p>
+          <w:p>
+            <w:pPr>
+              <w:pStyle w:val="ListParagraph"/>
+              <w:numPr>
+                <w:ilvl w:val="0"/>
+                <w:numId w:val="1"/>
+              </w:numPr>
+              <w:rPr>
+                <w:rFonts w:eastAsia="Calibri" w:cstheme="minorHAnsi"/>
+              </w:rPr>
+            </w:pPr>
+            <w:r>
+              <w:rPr>
+                <w:rFonts w:eastAsia="Calibri" w:cstheme="minorHAnsi"/>
+              </w:rPr>
+              <w:t>Dobro organiziran projekt</w:t>
+            </w:r>
+          </w:p>
+        </w:tc>
+      </w:tr>
+      <w:tr>
+        <w:tblPrEx>
+          <w:tblBorders>
+            <w:top w:val="single" w:sz="2" w:space="0" w:color="auto"/>
+            <w:left w:val="single" w:sz="2" w:space="0" w:color="auto"/>
+            <w:bottom w:val="single" w:sz="2" w:space="0" w:color="auto"/>
+            <w:right w:val="single" w:sz="2" w:space="0" w:color="auto"/>
+            <w:insideH w:val="none" w:sz="0" w:space="0" w:color="auto"/>
+            <w:insideV w:val="none" w:sz="0" w:space="0" w:color="auto"/>
+          </w:tblBorders>
+        </w:tblPrEx>
+        <w:tc>
+          <w:tcPr>
+            <w:tcW w:w="9482" w:type="dxa"/>
+            <w:gridSpan w:val="8"/>
+            <w:tcBorders>
+              <w:top w:val="single" w:sz="2" w:space="0" w:color="auto"/>
+              <w:bottom w:val="single" w:sz="2" w:space="0" w:color="000000"/>
+            </w:tcBorders>
+            <w:shd w:val="clear" w:color="auto" w:fill="C0C0C0"/>
+          </w:tcPr>
+          <w:p>
+            <w:pPr>
+              <w:spacing w:after="0"/>
+              <w:rPr>
+                <w:rFonts w:eastAsia="Calibri" w:cstheme="minorHAnsi"/>
+              </w:rPr>
+            </w:pPr>
+            <w:r>
+              <w:rPr>
+                <w:rFonts w:eastAsia="Calibri" w:cstheme="minorHAnsi"/>
+                <w:b/>
+                <w:bCs/>
+              </w:rPr>
+              <w:t>Opis dela</w:t>
+            </w:r>
+          </w:p>
+        </w:tc>
+      </w:tr>
+      <w:tr>
+        <w:tblPrEx>
+          <w:tblBorders>
+            <w:top w:val="single" w:sz="2" w:space="0" w:color="auto"/>
+            <w:left w:val="single" w:sz="2" w:space="0" w:color="auto"/>
+            <w:bottom w:val="single" w:sz="2" w:space="0" w:color="auto"/>
+            <w:right w:val="single" w:sz="2" w:space="0" w:color="auto"/>
+            <w:insideH w:val="none" w:sz="0" w:space="0" w:color="auto"/>
+            <w:insideV w:val="none" w:sz="0" w:space="0" w:color="auto"/>
+          </w:tblBorders>
+        </w:tblPrEx>
+        <w:trPr>
+          <w:trHeight w:val="1235"/>
+        </w:trPr>
+        <w:tc>
+          <w:tcPr>
+            <w:tcW w:w="9482" w:type="dxa"/>
+            <w:gridSpan w:val="8"/>
+            <w:tcBorders>
+              <w:top w:val="single" w:sz="2" w:space="0" w:color="000000"/>
+              <w:bottom w:val="single" w:sz="2" w:space="0" w:color="auto"/>
+            </w:tcBorders>
+          </w:tcPr>
+          <w:p>
+            <w:pPr>
+              <w:rPr>
+                <w:rFonts w:eastAsia="Calibri" w:cstheme="minorHAnsi"/>
+              </w:rPr>
+            </w:pPr>
+            <w:r>
+              <w:rPr>
+                <w:rFonts w:eastAsia="Calibri" w:cstheme="minorHAnsi"/>
+              </w:rPr>
+              <w:t>Sporočanje med člani se bo izvajalo preko spletne komunikacije. Odločitve se bodo izvedle na sestankih pri vajah.</w:t>
+            </w:r>
+          </w:p>
+        </w:tc>
+      </w:tr>
+      <w:tr>
+        <w:tblPrEx>
+          <w:tblBorders>
+            <w:top w:val="single" w:sz="2" w:space="0" w:color="auto"/>
+            <w:left w:val="single" w:sz="2" w:space="0" w:color="auto"/>
+            <w:bottom w:val="single" w:sz="2" w:space="0" w:color="auto"/>
+            <w:right w:val="single" w:sz="2" w:space="0" w:color="auto"/>
+            <w:insideH w:val="none" w:sz="0" w:space="0" w:color="auto"/>
+            <w:insideV w:val="none" w:sz="0" w:space="0" w:color="auto"/>
+          </w:tblBorders>
+        </w:tblPrEx>
+        <w:trPr>
+          <w:trHeight w:val="359"/>
+        </w:trPr>
+        <w:tc>
+          <w:tcPr>
+            <w:tcW w:w="9482" w:type="dxa"/>
+            <w:gridSpan w:val="8"/>
+            <w:tcBorders>
+              <w:top w:val="single" w:sz="2" w:space="0" w:color="auto"/>
+              <w:bottom w:val="single" w:sz="2" w:space="0" w:color="000000"/>
+            </w:tcBorders>
+            <w:shd w:val="clear" w:color="auto" w:fill="C0C0C0"/>
+          </w:tcPr>
+          <w:p>
+            <w:pPr>
+              <w:spacing w:after="0"/>
+              <w:rPr>
+                <w:rFonts w:eastAsia="Calibri" w:cstheme="minorHAnsi"/>
+              </w:rPr>
+            </w:pPr>
+            <w:r>
+              <w:rPr>
+                <w:rFonts w:eastAsia="Calibri" w:cstheme="minorHAnsi"/>
+                <w:b/>
+                <w:bCs/>
+              </w:rPr>
+              <w:t xml:space="preserve">Odvisnosti in mejniki </w:t>
+            </w:r>
+          </w:p>
+        </w:tc>
+      </w:tr>
+      <w:tr>
+        <w:tblPrEx>
+          <w:tblBorders>
+            <w:top w:val="single" w:sz="2" w:space="0" w:color="auto"/>
+            <w:left w:val="single" w:sz="2" w:space="0" w:color="auto"/>
+            <w:bottom w:val="single" w:sz="2" w:space="0" w:color="auto"/>
+            <w:right w:val="single" w:sz="2" w:space="0" w:color="auto"/>
+            <w:insideH w:val="none" w:sz="0" w:space="0" w:color="auto"/>
+            <w:insideV w:val="none" w:sz="0" w:space="0" w:color="auto"/>
+          </w:tblBorders>
+        </w:tblPrEx>
+        <w:trPr>
+          <w:trHeight w:val="1417"/>
+        </w:trPr>
+        <w:tc>
+          <w:tcPr>
+            <w:tcW w:w="9482" w:type="dxa"/>
+            <w:gridSpan w:val="8"/>
+            <w:tcBorders>
+              <w:top w:val="single" w:sz="2" w:space="0" w:color="000000"/>
+              <w:bottom w:val="single" w:sz="2" w:space="0" w:color="auto"/>
+            </w:tcBorders>
+          </w:tcPr>
+          <w:p>
+            <w:pPr>
+              <w:rPr>
+                <w:rFonts w:eastAsia="Calibri" w:cstheme="minorHAnsi"/>
+              </w:rPr>
+            </w:pPr>
+            <w:r>
+              <w:rPr>
+                <w:rFonts w:eastAsia="Calibri" w:cstheme="minorHAnsi"/>
+              </w:rPr>
+              <w:t>Aktivnost B11 se bo začela ob začetku projekta in potekala med celotnim trajanjem projekta.</w:t>
+            </w:r>
+          </w:p>
+          <w:p>
+            <w:pPr>
+              <w:rPr>
+                <w:rFonts w:eastAsia="Calibri" w:cstheme="minorHAnsi"/>
+              </w:rPr>
+            </w:pPr>
+          </w:p>
+        </w:tc>
+      </w:tr>
+      <w:tr>
+        <w:tblPrEx>
+          <w:tblBorders>
+            <w:top w:val="single" w:sz="2" w:space="0" w:color="auto"/>
+            <w:left w:val="single" w:sz="2" w:space="0" w:color="auto"/>
+            <w:bottom w:val="single" w:sz="2" w:space="0" w:color="auto"/>
+            <w:right w:val="single" w:sz="2" w:space="0" w:color="auto"/>
+            <w:insideH w:val="none" w:sz="0" w:space="0" w:color="auto"/>
+            <w:insideV w:val="none" w:sz="0" w:space="0" w:color="auto"/>
+          </w:tblBorders>
+        </w:tblPrEx>
+        <w:tc>
+          <w:tcPr>
+            <w:tcW w:w="9482" w:type="dxa"/>
+            <w:gridSpan w:val="8"/>
+            <w:tcBorders>
+              <w:top w:val="single" w:sz="2" w:space="0" w:color="auto"/>
+              <w:bottom w:val="single" w:sz="2" w:space="0" w:color="000000"/>
+            </w:tcBorders>
+            <w:shd w:val="clear" w:color="auto" w:fill="C0C0C0"/>
+          </w:tcPr>
+          <w:p>
+            <w:pPr>
+              <w:spacing w:after="0"/>
+              <w:rPr>
+                <w:rFonts w:eastAsia="Calibri" w:cstheme="minorHAnsi"/>
+              </w:rPr>
+            </w:pPr>
+            <w:r>
+              <w:rPr>
+                <w:rFonts w:eastAsia="Calibri" w:cstheme="minorHAnsi"/>
+                <w:b/>
+                <w:bCs/>
+              </w:rPr>
+              <w:t xml:space="preserve">Rezultati </w:t>
+            </w:r>
+          </w:p>
+        </w:tc>
+      </w:tr>
+      <w:tr>
+        <w:tblPrEx>
+          <w:tblBorders>
+            <w:top w:val="single" w:sz="2" w:space="0" w:color="auto"/>
+            <w:left w:val="single" w:sz="2" w:space="0" w:color="auto"/>
+            <w:bottom w:val="single" w:sz="2" w:space="0" w:color="auto"/>
+            <w:right w:val="single" w:sz="2" w:space="0" w:color="auto"/>
+            <w:insideH w:val="none" w:sz="0" w:space="0" w:color="auto"/>
+            <w:insideV w:val="none" w:sz="0" w:space="0" w:color="auto"/>
+          </w:tblBorders>
+        </w:tblPrEx>
+        <w:trPr>
+          <w:trHeight w:val="1273"/>
+        </w:trPr>
+        <w:tc>
+          <w:tcPr>
+            <w:tcW w:w="9482" w:type="dxa"/>
+            <w:gridSpan w:val="8"/>
+            <w:tcBorders>
+              <w:top w:val="single" w:sz="2" w:space="0" w:color="000000"/>
+              <w:bottom w:val="single" w:sz="2" w:space="0" w:color="auto"/>
+            </w:tcBorders>
+          </w:tcPr>
+          <w:p>
+            <w:pPr>
+              <w:rPr>
+                <w:rFonts w:eastAsia="Calibri" w:cstheme="minorHAnsi"/>
+              </w:rPr>
+            </w:pPr>
+            <w:r>
+              <w:rPr>
+                <w:rFonts w:eastAsia="Calibri" w:cstheme="minorHAnsi"/>
+              </w:rPr>
+              <w:t>Čim bolje izkoriščen čas posvečen projektu in čim manj nesoglasij oz. uspešna komunikacija med člani.</w:t>
             </w:r>
           </w:p>
         </w:tc>
@@ -9424,7 +10529,7 @@
           <w:insideV w:val="single" w:sz="2" w:space="0" w:color="000000"/>
         </w:tblBorders>
         <w:tblLayout w:type="fixed"/>
-        <w:tblLook w:val="0000" w:firstRow="0" w:lastRow="0" w:firstColumn="0" w:lastColumn="0" w:noHBand="0" w:noVBand="0"/>
+        <w:tblLook w:val="0000"/>
       </w:tblPr>
       <w:tblGrid>
         <w:gridCol w:w="1766"/>
@@ -9530,7 +10635,15 @@
                 <w:b/>
                 <w:bCs/>
               </w:rPr>
-              <w:t>B11</w:t>
+              <w:t>B1</w:t>
+            </w:r>
+            <w:r>
+              <w:rPr>
+                <w:rFonts w:eastAsia="Calibri" w:cstheme="minorHAnsi"/>
+                <w:b/>
+                <w:bCs/>
+              </w:rPr>
+              <w:t>2</w:t>
             </w:r>
           </w:p>
         </w:tc>
@@ -9578,7 +10691,39 @@
                 <w:b/>
                 <w:bCs/>
               </w:rPr>
-              <w:t>12.11.2013</w:t>
+              <w:t>1</w:t>
+            </w:r>
+            <w:r>
+              <w:rPr>
+                <w:rFonts w:eastAsia="Calibri" w:cstheme="minorHAnsi"/>
+                <w:b/>
+                <w:bCs/>
+              </w:rPr>
+              <w:t>8</w:t>
+            </w:r>
+            <w:r>
+              <w:rPr>
+                <w:rFonts w:eastAsia="Calibri" w:cstheme="minorHAnsi"/>
+                <w:b/>
+                <w:bCs/>
+              </w:rPr>
+              <w:t>.</w:t>
+            </w:r>
+            <w:r>
+              <w:rPr>
+                <w:rFonts w:eastAsia="Calibri" w:cstheme="minorHAnsi"/>
+                <w:b/>
+                <w:bCs/>
+              </w:rPr>
+              <w:t>12.</w:t>
+            </w:r>
+            <w:r>
+              <w:rPr>
+                <w:rFonts w:eastAsia="Calibri" w:cstheme="minorHAnsi"/>
+                <w:b/>
+                <w:bCs/>
+              </w:rPr>
+              <w:t>2013</w:t>
             </w:r>
           </w:p>
         </w:tc>
@@ -9626,7 +10771,31 @@
                 <w:b/>
                 <w:bCs/>
               </w:rPr>
-              <w:t>10.1.2014</w:t>
+              <w:t>1</w:t>
+            </w:r>
+            <w:r>
+              <w:rPr>
+                <w:rFonts w:eastAsia="Calibri" w:cstheme="minorHAnsi"/>
+                <w:b/>
+                <w:bCs/>
+              </w:rPr>
+              <w:t>.</w:t>
+            </w:r>
+            <w:r>
+              <w:rPr>
+                <w:rFonts w:eastAsia="Calibri" w:cstheme="minorHAnsi"/>
+                <w:b/>
+                <w:bCs/>
+              </w:rPr>
+              <w:t>2</w:t>
+            </w:r>
+            <w:r>
+              <w:rPr>
+                <w:rFonts w:eastAsia="Calibri" w:cstheme="minorHAnsi"/>
+                <w:b/>
+                <w:bCs/>
+              </w:rPr>
+              <w:t>.2014</w:t>
             </w:r>
           </w:p>
         </w:tc>
@@ -9674,7 +10843,7 @@
                 <w:b/>
                 <w:bCs/>
               </w:rPr>
-              <w:t>8 dni</w:t>
+              <w:t>1.5 mes.</w:t>
             </w:r>
           </w:p>
         </w:tc>
@@ -9746,7 +10915,7 @@
                 <w:b/>
                 <w:bCs/>
               </w:rPr>
-              <w:t>Informiranje in promocija</w:t>
+              <w:t>Ocena in analiza doseganja rez. in ciljev</w:t>
             </w:r>
           </w:p>
         </w:tc>
@@ -9886,43 +11055,7 @@
               <w:rPr>
                 <w:rFonts w:eastAsia="Calibri" w:cstheme="minorHAnsi"/>
               </w:rPr>
-              <w:t>Informiranje uporabnikov o delovanju aplikacij</w:t>
-            </w:r>
-          </w:p>
-          <w:p>
-            <w:pPr>
-              <w:pStyle w:val="ListParagraph"/>
-              <w:numPr>
-                <w:ilvl w:val="0"/>
-                <w:numId w:val="1"/>
-              </w:numPr>
-              <w:rPr>
-                <w:rFonts w:eastAsia="Calibri" w:cstheme="minorHAnsi"/>
-              </w:rPr>
-            </w:pPr>
-            <w:r>
-              <w:rPr>
-                <w:rFonts w:eastAsia="Calibri" w:cstheme="minorHAnsi"/>
-              </w:rPr>
-              <w:t xml:space="preserve">Promocija aplikacije uporabnikom in podjetjem </w:t>
-            </w:r>
-          </w:p>
-          <w:p>
-            <w:pPr>
-              <w:pStyle w:val="ListParagraph"/>
-              <w:numPr>
-                <w:ilvl w:val="0"/>
-                <w:numId w:val="1"/>
-              </w:numPr>
-              <w:rPr>
-                <w:rFonts w:eastAsia="Calibri" w:cstheme="minorHAnsi"/>
-              </w:rPr>
-            </w:pPr>
-            <w:r>
-              <w:rPr>
-                <w:rFonts w:eastAsia="Calibri" w:cstheme="minorHAnsi"/>
-              </w:rPr>
-              <w:t>Predstavitev aplikacije BTC-ju</w:t>
+              <w:t>Čimveč prenosov aplikacije iz Google Play</w:t>
             </w:r>
           </w:p>
         </w:tc>
@@ -9999,25 +11132,7 @@
               <w:rPr>
                 <w:rFonts w:eastAsia="Calibri" w:cstheme="minorHAnsi"/>
               </w:rPr>
-              <w:t xml:space="preserve">Poskusili bomo objaviti aplikacijo na </w:t>
-            </w:r>
-            <w:r>
-              <w:rPr>
-                <w:rFonts w:eastAsia="Calibri" w:cstheme="minorHAnsi"/>
-              </w:rPr>
-              <w:t xml:space="preserve">Google Play </w:t>
-            </w:r>
-            <w:r>
-              <w:rPr>
-                <w:rFonts w:eastAsia="Calibri" w:cstheme="minorHAnsi"/>
-              </w:rPr>
-              <w:t xml:space="preserve">in tako promovirati aplikacijo širši publiki. Aplikacijo bomo poskušali tudi predstaviti </w:t>
-            </w:r>
-            <w:r>
-              <w:rPr>
-                <w:rFonts w:eastAsia="Calibri" w:cstheme="minorHAnsi"/>
-              </w:rPr>
-              <w:t>društvu BTC d.d..</w:t>
+              <w:t>Aplikacijo se naloži na Google Play skladno s pravili in počaka, da si nekaj uporabnikov prenese aplikacijo. Uporabniki lahko sporočijo svoje ocene in mnenja o aplikaciji direktno preko Google Play. Sledi analiza komentarjev in ocen.</w:t>
             </w:r>
           </w:p>
         </w:tc>
@@ -10103,50 +11218,7 @@
               <w:rPr>
                 <w:rFonts w:eastAsia="Calibri" w:cstheme="minorHAnsi"/>
               </w:rPr>
-              <w:t>11</w:t>
-            </w:r>
-            <w:r>
-              <w:rPr>
-                <w:rFonts w:eastAsia="Calibri" w:cstheme="minorHAnsi"/>
-                <w:color w:val="C00000"/>
-              </w:rPr>
-              <w:t xml:space="preserve"> </w:t>
-            </w:r>
-            <w:r>
-              <w:rPr>
-                <w:rFonts w:eastAsia="Calibri" w:cstheme="minorHAnsi"/>
-              </w:rPr>
-              <w:t xml:space="preserve">je odvisna od </w:t>
-            </w:r>
-            <w:r>
-              <w:rPr>
-                <w:rFonts w:eastAsia="Calibri" w:cstheme="minorHAnsi"/>
-              </w:rPr>
-              <w:t>aktivnosti A32</w:t>
-            </w:r>
-            <w:r>
-              <w:rPr>
-                <w:rFonts w:eastAsia="Calibri" w:cstheme="minorHAnsi"/>
-              </w:rPr>
-              <w:t>,</w:t>
-            </w:r>
-            <w:r>
-              <w:rPr>
-                <w:rFonts w:eastAsia="Calibri" w:cstheme="minorHAnsi"/>
-              </w:rPr>
-              <w:t xml:space="preserve"> saj ga tako lahko bolje promoviramo in pokažemo</w:t>
-            </w:r>
-            <w:r>
-              <w:rPr>
-                <w:rFonts w:eastAsia="Calibri" w:cstheme="minorHAnsi"/>
-              </w:rPr>
-              <w:t>,</w:t>
-            </w:r>
-            <w:r>
-              <w:rPr>
-                <w:rFonts w:eastAsia="Calibri" w:cstheme="minorHAnsi"/>
-              </w:rPr>
-              <w:t xml:space="preserve"> čeprav bi promocija lahko potekala že predčasno.</w:t>
+              <w:t>12 se začne izvajati po zaključku A32, ko bo aplikacija stestirana in naložena na Google Play.</w:t>
             </w:r>
           </w:p>
           <w:p>
@@ -10230,7 +11302,7 @@
               <w:rPr>
                 <w:rFonts w:eastAsia="Calibri" w:cstheme="minorHAnsi"/>
               </w:rPr>
-              <w:t>Večja množica informiranih ljudi in uporabljanje aplikacije med ljudmi.</w:t>
+              <w:t>Ocena in komentarji uporabnikov palikacije na Google Play.</w:t>
             </w:r>
           </w:p>
         </w:tc>
@@ -10243,53 +11315,932 @@
     </w:p>
     <w:p>
       <w:pPr>
-        <w:pStyle w:val="Heading2"/>
+        <w:rPr>
+          <w:rFonts w:asciiTheme="majorHAnsi" w:eastAsiaTheme="majorEastAsia" w:hAnsiTheme="majorHAnsi" w:cstheme="majorBidi"/>
+          <w:color w:val="4F81BD" w:themeColor="accent1"/>
+          <w:sz w:val="24"/>
+          <w:szCs w:val="26"/>
+        </w:rPr>
       </w:pPr>
+      <w:r>
+        <w:br w:type="page"/>
+      </w:r>
     </w:p>
+    <w:tbl>
+      <w:tblPr>
+        <w:tblpPr w:leftFromText="141" w:rightFromText="141" w:vertAnchor="text" w:horzAnchor="margin" w:tblpY="871"/>
+        <w:tblW w:w="9482" w:type="dxa"/>
+        <w:tblBorders>
+          <w:top w:val="single" w:sz="2" w:space="0" w:color="000000"/>
+          <w:left w:val="single" w:sz="2" w:space="0" w:color="000000"/>
+          <w:bottom w:val="single" w:sz="2" w:space="0" w:color="000000"/>
+          <w:right w:val="single" w:sz="2" w:space="0" w:color="000000"/>
+          <w:insideH w:val="single" w:sz="2" w:space="0" w:color="000000"/>
+          <w:insideV w:val="single" w:sz="2" w:space="0" w:color="000000"/>
+        </w:tblBorders>
+        <w:tblLayout w:type="fixed"/>
+        <w:tblLook w:val="0000"/>
+      </w:tblPr>
+      <w:tblGrid>
+        <w:gridCol w:w="1766"/>
+        <w:gridCol w:w="708"/>
+        <w:gridCol w:w="993"/>
+        <w:gridCol w:w="1275"/>
+        <w:gridCol w:w="1134"/>
+        <w:gridCol w:w="1276"/>
+        <w:gridCol w:w="1276"/>
+        <w:gridCol w:w="1054"/>
+      </w:tblGrid>
+      <w:tr>
+        <w:trPr>
+          <w:cantSplit/>
+          <w:trHeight w:val="418"/>
+        </w:trPr>
+        <w:tc>
+          <w:tcPr>
+            <w:tcW w:w="9482" w:type="dxa"/>
+            <w:gridSpan w:val="8"/>
+            <w:shd w:val="clear" w:color="auto" w:fill="365F91" w:themeFill="accent1" w:themeFillShade="BF"/>
+            <w:vAlign w:val="center"/>
+          </w:tcPr>
+          <w:p>
+            <w:pPr>
+              <w:spacing w:after="0"/>
+              <w:jc w:val="center"/>
+              <w:rPr>
+                <w:rFonts w:eastAsia="Calibri" w:cstheme="minorHAnsi"/>
+                <w:b/>
+                <w:bCs/>
+              </w:rPr>
+            </w:pPr>
+            <w:r>
+              <w:rPr>
+                <w:rFonts w:eastAsia="Calibri" w:cstheme="minorHAnsi"/>
+                <w:b/>
+                <w:bCs/>
+              </w:rPr>
+              <w:lastRenderedPageBreak/>
+              <w:t>Opis aktivnosti</w:t>
+            </w:r>
+          </w:p>
+        </w:tc>
+      </w:tr>
+      <w:tr>
+        <w:tblPrEx>
+          <w:tblBorders>
+            <w:top w:val="single" w:sz="2" w:space="0" w:color="auto"/>
+            <w:left w:val="single" w:sz="2" w:space="0" w:color="auto"/>
+            <w:bottom w:val="single" w:sz="2" w:space="0" w:color="auto"/>
+            <w:right w:val="single" w:sz="2" w:space="0" w:color="auto"/>
+            <w:insideH w:val="single" w:sz="2" w:space="0" w:color="auto"/>
+            <w:insideV w:val="single" w:sz="2" w:space="0" w:color="auto"/>
+          </w:tblBorders>
+        </w:tblPrEx>
+        <w:trPr>
+          <w:cantSplit/>
+          <w:trHeight w:val="434"/>
+        </w:trPr>
+        <w:tc>
+          <w:tcPr>
+            <w:tcW w:w="1766" w:type="dxa"/>
+            <w:vAlign w:val="center"/>
+          </w:tcPr>
+          <w:p>
+            <w:pPr>
+              <w:spacing w:after="0"/>
+              <w:rPr>
+                <w:rFonts w:eastAsia="Calibri" w:cstheme="minorHAnsi"/>
+                <w:b/>
+                <w:bCs/>
+              </w:rPr>
+            </w:pPr>
+            <w:r>
+              <w:rPr>
+                <w:rFonts w:eastAsia="Calibri" w:cstheme="minorHAnsi"/>
+                <w:b/>
+                <w:bCs/>
+              </w:rPr>
+              <w:t>Oznaka aktivnosti:</w:t>
+            </w:r>
+          </w:p>
+        </w:tc>
+        <w:tc>
+          <w:tcPr>
+            <w:tcW w:w="708" w:type="dxa"/>
+            <w:vAlign w:val="center"/>
+          </w:tcPr>
+          <w:p>
+            <w:pPr>
+              <w:spacing w:after="0"/>
+              <w:rPr>
+                <w:rFonts w:eastAsia="Calibri" w:cstheme="minorHAnsi"/>
+                <w:b/>
+                <w:bCs/>
+              </w:rPr>
+            </w:pPr>
+            <w:r>
+              <w:rPr>
+                <w:rFonts w:eastAsia="Calibri" w:cstheme="minorHAnsi"/>
+                <w:b/>
+                <w:bCs/>
+              </w:rPr>
+              <w:t>B13</w:t>
+            </w:r>
+          </w:p>
+        </w:tc>
+        <w:tc>
+          <w:tcPr>
+            <w:tcW w:w="993" w:type="dxa"/>
+            <w:vAlign w:val="center"/>
+          </w:tcPr>
+          <w:p>
+            <w:pPr>
+              <w:spacing w:after="0"/>
+              <w:rPr>
+                <w:rFonts w:eastAsia="Calibri" w:cstheme="minorHAnsi"/>
+                <w:b/>
+                <w:bCs/>
+              </w:rPr>
+            </w:pPr>
+            <w:r>
+              <w:rPr>
+                <w:rFonts w:eastAsia="Calibri" w:cstheme="minorHAnsi"/>
+                <w:b/>
+                <w:bCs/>
+              </w:rPr>
+              <w:t>Datum začetka</w:t>
+            </w:r>
+          </w:p>
+        </w:tc>
+        <w:tc>
+          <w:tcPr>
+            <w:tcW w:w="1275" w:type="dxa"/>
+            <w:vAlign w:val="center"/>
+          </w:tcPr>
+          <w:p>
+            <w:pPr>
+              <w:spacing w:after="0"/>
+              <w:rPr>
+                <w:rFonts w:eastAsia="Calibri" w:cstheme="minorHAnsi"/>
+                <w:b/>
+                <w:bCs/>
+              </w:rPr>
+            </w:pPr>
+            <w:r>
+              <w:rPr>
+                <w:rFonts w:eastAsia="Calibri" w:cstheme="minorHAnsi"/>
+                <w:b/>
+                <w:bCs/>
+              </w:rPr>
+              <w:t>1</w:t>
+            </w:r>
+            <w:r>
+              <w:rPr>
+                <w:rFonts w:eastAsia="Calibri" w:cstheme="minorHAnsi"/>
+                <w:b/>
+                <w:bCs/>
+              </w:rPr>
+              <w:t>8</w:t>
+            </w:r>
+            <w:r>
+              <w:rPr>
+                <w:rFonts w:eastAsia="Calibri" w:cstheme="minorHAnsi"/>
+                <w:b/>
+                <w:bCs/>
+              </w:rPr>
+              <w:t>.1</w:t>
+            </w:r>
+            <w:r>
+              <w:rPr>
+                <w:rFonts w:eastAsia="Calibri" w:cstheme="minorHAnsi"/>
+                <w:b/>
+                <w:bCs/>
+              </w:rPr>
+              <w:t>2</w:t>
+            </w:r>
+            <w:r>
+              <w:rPr>
+                <w:rFonts w:eastAsia="Calibri" w:cstheme="minorHAnsi"/>
+                <w:b/>
+                <w:bCs/>
+              </w:rPr>
+              <w:t>.2013</w:t>
+            </w:r>
+          </w:p>
+        </w:tc>
+        <w:tc>
+          <w:tcPr>
+            <w:tcW w:w="1134" w:type="dxa"/>
+            <w:vAlign w:val="center"/>
+          </w:tcPr>
+          <w:p>
+            <w:pPr>
+              <w:spacing w:after="0"/>
+              <w:rPr>
+                <w:rFonts w:eastAsia="Calibri" w:cstheme="minorHAnsi"/>
+                <w:b/>
+                <w:bCs/>
+              </w:rPr>
+            </w:pPr>
+            <w:r>
+              <w:rPr>
+                <w:rFonts w:eastAsia="Calibri" w:cstheme="minorHAnsi"/>
+                <w:b/>
+                <w:bCs/>
+              </w:rPr>
+              <w:t>Datum zaključka</w:t>
+            </w:r>
+          </w:p>
+        </w:tc>
+        <w:tc>
+          <w:tcPr>
+            <w:tcW w:w="1276" w:type="dxa"/>
+            <w:vAlign w:val="center"/>
+          </w:tcPr>
+          <w:p>
+            <w:pPr>
+              <w:spacing w:after="0"/>
+              <w:rPr>
+                <w:rFonts w:eastAsia="Calibri" w:cstheme="minorHAnsi"/>
+                <w:b/>
+                <w:bCs/>
+              </w:rPr>
+            </w:pPr>
+            <w:r>
+              <w:rPr>
+                <w:rFonts w:eastAsia="Calibri" w:cstheme="minorHAnsi"/>
+                <w:b/>
+                <w:bCs/>
+              </w:rPr>
+              <w:t>1</w:t>
+            </w:r>
+            <w:r>
+              <w:rPr>
+                <w:rFonts w:eastAsia="Calibri" w:cstheme="minorHAnsi"/>
+                <w:b/>
+                <w:bCs/>
+              </w:rPr>
+              <w:t>.</w:t>
+            </w:r>
+            <w:r>
+              <w:rPr>
+                <w:rFonts w:eastAsia="Calibri" w:cstheme="minorHAnsi"/>
+                <w:b/>
+                <w:bCs/>
+              </w:rPr>
+              <w:t>2</w:t>
+            </w:r>
+            <w:r>
+              <w:rPr>
+                <w:rFonts w:eastAsia="Calibri" w:cstheme="minorHAnsi"/>
+                <w:b/>
+                <w:bCs/>
+              </w:rPr>
+              <w:t>.2014</w:t>
+            </w:r>
+          </w:p>
+        </w:tc>
+        <w:tc>
+          <w:tcPr>
+            <w:tcW w:w="1276" w:type="dxa"/>
+            <w:vAlign w:val="center"/>
+          </w:tcPr>
+          <w:p>
+            <w:pPr>
+              <w:spacing w:after="0"/>
+              <w:rPr>
+                <w:rFonts w:eastAsia="Calibri" w:cstheme="minorHAnsi"/>
+                <w:b/>
+                <w:bCs/>
+              </w:rPr>
+            </w:pPr>
+            <w:r>
+              <w:rPr>
+                <w:rFonts w:eastAsia="Calibri" w:cstheme="minorHAnsi"/>
+                <w:b/>
+                <w:bCs/>
+              </w:rPr>
+              <w:t>Trajanje aktivnosti</w:t>
+            </w:r>
+          </w:p>
+        </w:tc>
+        <w:tc>
+          <w:tcPr>
+            <w:tcW w:w="1054" w:type="dxa"/>
+            <w:vAlign w:val="center"/>
+          </w:tcPr>
+          <w:p>
+            <w:pPr>
+              <w:spacing w:after="0"/>
+              <w:rPr>
+                <w:rFonts w:eastAsia="Calibri" w:cstheme="minorHAnsi"/>
+                <w:b/>
+                <w:bCs/>
+              </w:rPr>
+            </w:pPr>
+            <w:r>
+              <w:rPr>
+                <w:rFonts w:eastAsia="Calibri" w:cstheme="minorHAnsi"/>
+                <w:b/>
+                <w:bCs/>
+              </w:rPr>
+              <w:t>1</w:t>
+            </w:r>
+            <w:r>
+              <w:rPr>
+                <w:rFonts w:eastAsia="Calibri" w:cstheme="minorHAnsi"/>
+                <w:b/>
+                <w:bCs/>
+              </w:rPr>
+              <w:t>.</w:t>
+            </w:r>
+            <w:r>
+              <w:rPr>
+                <w:rFonts w:eastAsia="Calibri" w:cstheme="minorHAnsi"/>
+                <w:b/>
+                <w:bCs/>
+              </w:rPr>
+              <w:t>5</w:t>
+            </w:r>
+            <w:r>
+              <w:rPr>
+                <w:rFonts w:eastAsia="Calibri" w:cstheme="minorHAnsi"/>
+                <w:b/>
+                <w:bCs/>
+              </w:rPr>
+              <w:t xml:space="preserve"> </w:t>
+            </w:r>
+            <w:r>
+              <w:rPr>
+                <w:rFonts w:eastAsia="Calibri" w:cstheme="minorHAnsi"/>
+                <w:b/>
+                <w:bCs/>
+              </w:rPr>
+              <w:t>mes.</w:t>
+            </w:r>
+          </w:p>
+        </w:tc>
+      </w:tr>
+      <w:tr>
+        <w:tblPrEx>
+          <w:tblBorders>
+            <w:top w:val="single" w:sz="2" w:space="0" w:color="auto"/>
+            <w:left w:val="single" w:sz="2" w:space="0" w:color="auto"/>
+            <w:bottom w:val="single" w:sz="2" w:space="0" w:color="auto"/>
+            <w:right w:val="single" w:sz="2" w:space="0" w:color="auto"/>
+            <w:insideH w:val="single" w:sz="2" w:space="0" w:color="auto"/>
+            <w:insideV w:val="single" w:sz="2" w:space="0" w:color="auto"/>
+          </w:tblBorders>
+        </w:tblPrEx>
+        <w:trPr>
+          <w:cantSplit/>
+          <w:trHeight w:val="340"/>
+        </w:trPr>
+        <w:tc>
+          <w:tcPr>
+            <w:tcW w:w="1766" w:type="dxa"/>
+            <w:tcBorders>
+              <w:bottom w:val="single" w:sz="2" w:space="0" w:color="auto"/>
+            </w:tcBorders>
+            <w:vAlign w:val="center"/>
+          </w:tcPr>
+          <w:p>
+            <w:pPr>
+              <w:spacing w:after="0"/>
+              <w:rPr>
+                <w:rFonts w:eastAsia="Calibri" w:cstheme="minorHAnsi"/>
+                <w:b/>
+                <w:bCs/>
+              </w:rPr>
+            </w:pPr>
+            <w:r>
+              <w:rPr>
+                <w:rFonts w:eastAsia="Calibri" w:cstheme="minorHAnsi"/>
+                <w:b/>
+                <w:bCs/>
+              </w:rPr>
+              <w:t>Naziv aktivnosti:</w:t>
+            </w:r>
+          </w:p>
+        </w:tc>
+        <w:tc>
+          <w:tcPr>
+            <w:tcW w:w="5386" w:type="dxa"/>
+            <w:gridSpan w:val="5"/>
+            <w:tcBorders>
+              <w:bottom w:val="single" w:sz="2" w:space="0" w:color="auto"/>
+              <w:right w:val="single" w:sz="4" w:space="0" w:color="auto"/>
+            </w:tcBorders>
+            <w:vAlign w:val="center"/>
+          </w:tcPr>
+          <w:p>
+            <w:pPr>
+              <w:spacing w:after="0"/>
+              <w:rPr>
+                <w:rFonts w:eastAsia="Calibri" w:cstheme="minorHAnsi"/>
+                <w:b/>
+                <w:bCs/>
+              </w:rPr>
+            </w:pPr>
+            <w:r>
+              <w:rPr>
+                <w:rFonts w:eastAsia="Calibri" w:cstheme="minorHAnsi"/>
+                <w:b/>
+                <w:bCs/>
+              </w:rPr>
+              <w:t>Informiranje in promocija</w:t>
+            </w:r>
+          </w:p>
+        </w:tc>
+        <w:tc>
+          <w:tcPr>
+            <w:tcW w:w="1276" w:type="dxa"/>
+            <w:tcBorders>
+              <w:left w:val="single" w:sz="4" w:space="0" w:color="auto"/>
+              <w:bottom w:val="single" w:sz="2" w:space="0" w:color="auto"/>
+            </w:tcBorders>
+            <w:vAlign w:val="center"/>
+          </w:tcPr>
+          <w:p>
+            <w:pPr>
+              <w:spacing w:after="0"/>
+              <w:rPr>
+                <w:rFonts w:eastAsia="Calibri" w:cstheme="minorHAnsi"/>
+                <w:b/>
+                <w:bCs/>
+                <w:color w:val="000000" w:themeColor="text1"/>
+              </w:rPr>
+            </w:pPr>
+            <w:r>
+              <w:rPr>
+                <w:rFonts w:eastAsia="Calibri" w:cstheme="minorHAnsi"/>
+                <w:b/>
+                <w:bCs/>
+                <w:color w:val="000000" w:themeColor="text1"/>
+              </w:rPr>
+              <w:t>Obseg dela</w:t>
+            </w:r>
+          </w:p>
+        </w:tc>
+        <w:tc>
+          <w:tcPr>
+            <w:tcW w:w="1054" w:type="dxa"/>
+            <w:tcBorders>
+              <w:left w:val="single" w:sz="4" w:space="0" w:color="auto"/>
+              <w:bottom w:val="single" w:sz="2" w:space="0" w:color="auto"/>
+            </w:tcBorders>
+            <w:vAlign w:val="center"/>
+          </w:tcPr>
+          <w:p>
+            <w:pPr>
+              <w:spacing w:after="0"/>
+              <w:rPr>
+                <w:rFonts w:eastAsia="Calibri" w:cstheme="minorHAnsi"/>
+                <w:b/>
+                <w:bCs/>
+              </w:rPr>
+            </w:pPr>
+            <w:r>
+              <w:rPr>
+                <w:rFonts w:eastAsia="Calibri" w:cstheme="minorHAnsi"/>
+                <w:b/>
+                <w:bCs/>
+              </w:rPr>
+              <w:t>1 ČM</w:t>
+            </w:r>
+          </w:p>
+        </w:tc>
+      </w:tr>
+      <w:tr>
+        <w:tblPrEx>
+          <w:tblBorders>
+            <w:top w:val="single" w:sz="2" w:space="0" w:color="auto"/>
+            <w:left w:val="single" w:sz="2" w:space="0" w:color="auto"/>
+            <w:bottom w:val="single" w:sz="2" w:space="0" w:color="auto"/>
+            <w:right w:val="single" w:sz="2" w:space="0" w:color="auto"/>
+            <w:insideH w:val="none" w:sz="0" w:space="0" w:color="auto"/>
+            <w:insideV w:val="none" w:sz="0" w:space="0" w:color="auto"/>
+          </w:tblBorders>
+        </w:tblPrEx>
+        <w:tc>
+          <w:tcPr>
+            <w:tcW w:w="9482" w:type="dxa"/>
+            <w:gridSpan w:val="8"/>
+            <w:tcBorders>
+              <w:top w:val="single" w:sz="2" w:space="0" w:color="auto"/>
+              <w:bottom w:val="single" w:sz="2" w:space="0" w:color="000000"/>
+            </w:tcBorders>
+            <w:shd w:val="clear" w:color="auto" w:fill="C0C0C0"/>
+          </w:tcPr>
+          <w:p>
+            <w:pPr>
+              <w:spacing w:after="0"/>
+              <w:rPr>
+                <w:rFonts w:eastAsia="Calibri" w:cstheme="minorHAnsi"/>
+              </w:rPr>
+            </w:pPr>
+            <w:r>
+              <w:rPr>
+                <w:rFonts w:eastAsia="Calibri" w:cstheme="minorHAnsi"/>
+                <w:b/>
+                <w:bCs/>
+              </w:rPr>
+              <w:t>Cilji</w:t>
+            </w:r>
+          </w:p>
+        </w:tc>
+      </w:tr>
+      <w:tr>
+        <w:tblPrEx>
+          <w:tblBorders>
+            <w:top w:val="single" w:sz="2" w:space="0" w:color="auto"/>
+            <w:left w:val="single" w:sz="2" w:space="0" w:color="auto"/>
+            <w:bottom w:val="single" w:sz="2" w:space="0" w:color="auto"/>
+            <w:right w:val="single" w:sz="2" w:space="0" w:color="auto"/>
+            <w:insideH w:val="none" w:sz="0" w:space="0" w:color="auto"/>
+            <w:insideV w:val="none" w:sz="0" w:space="0" w:color="auto"/>
+          </w:tblBorders>
+        </w:tblPrEx>
+        <w:trPr>
+          <w:trHeight w:val="1117"/>
+        </w:trPr>
+        <w:tc>
+          <w:tcPr>
+            <w:tcW w:w="9482" w:type="dxa"/>
+            <w:gridSpan w:val="8"/>
+            <w:tcBorders>
+              <w:top w:val="single" w:sz="2" w:space="0" w:color="000000"/>
+              <w:bottom w:val="single" w:sz="2" w:space="0" w:color="auto"/>
+            </w:tcBorders>
+          </w:tcPr>
+          <w:p>
+            <w:pPr>
+              <w:pStyle w:val="ListParagraph"/>
+              <w:numPr>
+                <w:ilvl w:val="0"/>
+                <w:numId w:val="1"/>
+              </w:numPr>
+              <w:rPr>
+                <w:rFonts w:eastAsia="Calibri" w:cstheme="minorHAnsi"/>
+              </w:rPr>
+            </w:pPr>
+            <w:r>
+              <w:rPr>
+                <w:rFonts w:eastAsia="Calibri" w:cstheme="minorHAnsi"/>
+              </w:rPr>
+              <w:t>Informiranje uporabnikov o delovanju aplikacij</w:t>
+            </w:r>
+          </w:p>
+          <w:p>
+            <w:pPr>
+              <w:pStyle w:val="ListParagraph"/>
+              <w:numPr>
+                <w:ilvl w:val="0"/>
+                <w:numId w:val="1"/>
+              </w:numPr>
+              <w:rPr>
+                <w:rFonts w:eastAsia="Calibri" w:cstheme="minorHAnsi"/>
+              </w:rPr>
+            </w:pPr>
+            <w:r>
+              <w:rPr>
+                <w:rFonts w:eastAsia="Calibri" w:cstheme="minorHAnsi"/>
+              </w:rPr>
+              <w:t xml:space="preserve">Promocija aplikacije uporabnikom in podjetjem </w:t>
+            </w:r>
+          </w:p>
+          <w:p>
+            <w:pPr>
+              <w:pStyle w:val="ListParagraph"/>
+              <w:numPr>
+                <w:ilvl w:val="0"/>
+                <w:numId w:val="1"/>
+              </w:numPr>
+              <w:rPr>
+                <w:rFonts w:eastAsia="Calibri" w:cstheme="minorHAnsi"/>
+              </w:rPr>
+            </w:pPr>
+            <w:r>
+              <w:rPr>
+                <w:rFonts w:eastAsia="Calibri" w:cstheme="minorHAnsi"/>
+              </w:rPr>
+              <w:t>Predstavitev aplikacije BTC-ju</w:t>
+            </w:r>
+          </w:p>
+        </w:tc>
+      </w:tr>
+      <w:tr>
+        <w:tblPrEx>
+          <w:tblBorders>
+            <w:top w:val="single" w:sz="2" w:space="0" w:color="auto"/>
+            <w:left w:val="single" w:sz="2" w:space="0" w:color="auto"/>
+            <w:bottom w:val="single" w:sz="2" w:space="0" w:color="auto"/>
+            <w:right w:val="single" w:sz="2" w:space="0" w:color="auto"/>
+            <w:insideH w:val="none" w:sz="0" w:space="0" w:color="auto"/>
+            <w:insideV w:val="none" w:sz="0" w:space="0" w:color="auto"/>
+          </w:tblBorders>
+        </w:tblPrEx>
+        <w:tc>
+          <w:tcPr>
+            <w:tcW w:w="9482" w:type="dxa"/>
+            <w:gridSpan w:val="8"/>
+            <w:tcBorders>
+              <w:top w:val="single" w:sz="2" w:space="0" w:color="auto"/>
+              <w:bottom w:val="single" w:sz="2" w:space="0" w:color="000000"/>
+            </w:tcBorders>
+            <w:shd w:val="clear" w:color="auto" w:fill="C0C0C0"/>
+          </w:tcPr>
+          <w:p>
+            <w:pPr>
+              <w:spacing w:after="0"/>
+              <w:rPr>
+                <w:rFonts w:eastAsia="Calibri" w:cstheme="minorHAnsi"/>
+              </w:rPr>
+            </w:pPr>
+            <w:r>
+              <w:rPr>
+                <w:rFonts w:eastAsia="Calibri" w:cstheme="minorHAnsi"/>
+                <w:b/>
+                <w:bCs/>
+              </w:rPr>
+              <w:t>Opis dela</w:t>
+            </w:r>
+          </w:p>
+        </w:tc>
+      </w:tr>
+      <w:tr>
+        <w:tblPrEx>
+          <w:tblBorders>
+            <w:top w:val="single" w:sz="2" w:space="0" w:color="auto"/>
+            <w:left w:val="single" w:sz="2" w:space="0" w:color="auto"/>
+            <w:bottom w:val="single" w:sz="2" w:space="0" w:color="auto"/>
+            <w:right w:val="single" w:sz="2" w:space="0" w:color="auto"/>
+            <w:insideH w:val="none" w:sz="0" w:space="0" w:color="auto"/>
+            <w:insideV w:val="none" w:sz="0" w:space="0" w:color="auto"/>
+          </w:tblBorders>
+        </w:tblPrEx>
+        <w:trPr>
+          <w:trHeight w:val="1235"/>
+        </w:trPr>
+        <w:tc>
+          <w:tcPr>
+            <w:tcW w:w="9482" w:type="dxa"/>
+            <w:gridSpan w:val="8"/>
+            <w:tcBorders>
+              <w:top w:val="single" w:sz="2" w:space="0" w:color="000000"/>
+              <w:bottom w:val="single" w:sz="2" w:space="0" w:color="auto"/>
+            </w:tcBorders>
+          </w:tcPr>
+          <w:p>
+            <w:pPr>
+              <w:rPr>
+                <w:rFonts w:eastAsia="Calibri" w:cstheme="minorHAnsi"/>
+              </w:rPr>
+            </w:pPr>
+            <w:r>
+              <w:rPr>
+                <w:rFonts w:eastAsia="Calibri" w:cstheme="minorHAnsi"/>
+              </w:rPr>
+              <w:t xml:space="preserve">Poskusili bomo objaviti aplikacijo na </w:t>
+            </w:r>
+            <w:r>
+              <w:rPr>
+                <w:rFonts w:eastAsia="Calibri" w:cstheme="minorHAnsi"/>
+              </w:rPr>
+              <w:t xml:space="preserve">Google Play </w:t>
+            </w:r>
+            <w:r>
+              <w:rPr>
+                <w:rFonts w:eastAsia="Calibri" w:cstheme="minorHAnsi"/>
+              </w:rPr>
+              <w:t xml:space="preserve">in tako promovirati aplikacijo širši publiki. Aplikacijo bomo poskušali tudi predstaviti </w:t>
+            </w:r>
+            <w:r>
+              <w:rPr>
+                <w:rFonts w:eastAsia="Calibri" w:cstheme="minorHAnsi"/>
+              </w:rPr>
+              <w:t>društvu BTC d.d..</w:t>
+            </w:r>
+          </w:p>
+        </w:tc>
+      </w:tr>
+      <w:tr>
+        <w:tblPrEx>
+          <w:tblBorders>
+            <w:top w:val="single" w:sz="2" w:space="0" w:color="auto"/>
+            <w:left w:val="single" w:sz="2" w:space="0" w:color="auto"/>
+            <w:bottom w:val="single" w:sz="2" w:space="0" w:color="auto"/>
+            <w:right w:val="single" w:sz="2" w:space="0" w:color="auto"/>
+            <w:insideH w:val="none" w:sz="0" w:space="0" w:color="auto"/>
+            <w:insideV w:val="none" w:sz="0" w:space="0" w:color="auto"/>
+          </w:tblBorders>
+        </w:tblPrEx>
+        <w:trPr>
+          <w:trHeight w:val="359"/>
+        </w:trPr>
+        <w:tc>
+          <w:tcPr>
+            <w:tcW w:w="9482" w:type="dxa"/>
+            <w:gridSpan w:val="8"/>
+            <w:tcBorders>
+              <w:top w:val="single" w:sz="2" w:space="0" w:color="auto"/>
+              <w:bottom w:val="single" w:sz="2" w:space="0" w:color="000000"/>
+            </w:tcBorders>
+            <w:shd w:val="clear" w:color="auto" w:fill="C0C0C0"/>
+          </w:tcPr>
+          <w:p>
+            <w:pPr>
+              <w:spacing w:after="0"/>
+              <w:rPr>
+                <w:rFonts w:eastAsia="Calibri" w:cstheme="minorHAnsi"/>
+              </w:rPr>
+            </w:pPr>
+            <w:r>
+              <w:rPr>
+                <w:rFonts w:eastAsia="Calibri" w:cstheme="minorHAnsi"/>
+                <w:b/>
+                <w:bCs/>
+              </w:rPr>
+              <w:t xml:space="preserve">Odvisnosti in mejniki </w:t>
+            </w:r>
+          </w:p>
+        </w:tc>
+      </w:tr>
+      <w:tr>
+        <w:tblPrEx>
+          <w:tblBorders>
+            <w:top w:val="single" w:sz="2" w:space="0" w:color="auto"/>
+            <w:left w:val="single" w:sz="2" w:space="0" w:color="auto"/>
+            <w:bottom w:val="single" w:sz="2" w:space="0" w:color="auto"/>
+            <w:right w:val="single" w:sz="2" w:space="0" w:color="auto"/>
+            <w:insideH w:val="none" w:sz="0" w:space="0" w:color="auto"/>
+            <w:insideV w:val="none" w:sz="0" w:space="0" w:color="auto"/>
+          </w:tblBorders>
+        </w:tblPrEx>
+        <w:trPr>
+          <w:trHeight w:val="1417"/>
+        </w:trPr>
+        <w:tc>
+          <w:tcPr>
+            <w:tcW w:w="9482" w:type="dxa"/>
+            <w:gridSpan w:val="8"/>
+            <w:tcBorders>
+              <w:top w:val="single" w:sz="2" w:space="0" w:color="000000"/>
+              <w:bottom w:val="single" w:sz="2" w:space="0" w:color="auto"/>
+            </w:tcBorders>
+          </w:tcPr>
+          <w:p>
+            <w:pPr>
+              <w:rPr>
+                <w:rFonts w:eastAsia="Calibri" w:cstheme="minorHAnsi"/>
+              </w:rPr>
+            </w:pPr>
+            <w:r>
+              <w:rPr>
+                <w:rFonts w:eastAsia="Calibri" w:cstheme="minorHAnsi"/>
+              </w:rPr>
+              <w:t>Aktivnost B</w:t>
+            </w:r>
+            <w:r>
+              <w:rPr>
+                <w:rFonts w:eastAsia="Calibri" w:cstheme="minorHAnsi"/>
+              </w:rPr>
+              <w:t>11</w:t>
+            </w:r>
+            <w:r>
+              <w:rPr>
+                <w:rFonts w:eastAsia="Calibri" w:cstheme="minorHAnsi"/>
+                <w:color w:val="C00000"/>
+              </w:rPr>
+              <w:t xml:space="preserve"> </w:t>
+            </w:r>
+            <w:r>
+              <w:rPr>
+                <w:rFonts w:eastAsia="Calibri" w:cstheme="minorHAnsi"/>
+              </w:rPr>
+              <w:t xml:space="preserve">je odvisna od </w:t>
+            </w:r>
+            <w:r>
+              <w:rPr>
+                <w:rFonts w:eastAsia="Calibri" w:cstheme="minorHAnsi"/>
+              </w:rPr>
+              <w:t>aktivnosti A32,</w:t>
+            </w:r>
+            <w:r>
+              <w:rPr>
+                <w:rFonts w:eastAsia="Calibri" w:cstheme="minorHAnsi"/>
+              </w:rPr>
+              <w:t xml:space="preserve"> saj ga tako lahko bolje promoviramo in pokažemo</w:t>
+            </w:r>
+            <w:r>
+              <w:rPr>
+                <w:rFonts w:eastAsia="Calibri" w:cstheme="minorHAnsi"/>
+              </w:rPr>
+              <w:t>,</w:t>
+            </w:r>
+            <w:r>
+              <w:rPr>
+                <w:rFonts w:eastAsia="Calibri" w:cstheme="minorHAnsi"/>
+              </w:rPr>
+              <w:t xml:space="preserve"> čeprav bi promocija lahko potekala že predčasno.</w:t>
+            </w:r>
+          </w:p>
+          <w:p>
+            <w:pPr>
+              <w:rPr>
+                <w:rFonts w:eastAsia="Calibri" w:cstheme="minorHAnsi"/>
+              </w:rPr>
+            </w:pPr>
+          </w:p>
+        </w:tc>
+      </w:tr>
+      <w:tr>
+        <w:tblPrEx>
+          <w:tblBorders>
+            <w:top w:val="single" w:sz="2" w:space="0" w:color="auto"/>
+            <w:left w:val="single" w:sz="2" w:space="0" w:color="auto"/>
+            <w:bottom w:val="single" w:sz="2" w:space="0" w:color="auto"/>
+            <w:right w:val="single" w:sz="2" w:space="0" w:color="auto"/>
+            <w:insideH w:val="none" w:sz="0" w:space="0" w:color="auto"/>
+            <w:insideV w:val="none" w:sz="0" w:space="0" w:color="auto"/>
+          </w:tblBorders>
+        </w:tblPrEx>
+        <w:tc>
+          <w:tcPr>
+            <w:tcW w:w="9482" w:type="dxa"/>
+            <w:gridSpan w:val="8"/>
+            <w:tcBorders>
+              <w:top w:val="single" w:sz="2" w:space="0" w:color="auto"/>
+              <w:bottom w:val="single" w:sz="2" w:space="0" w:color="000000"/>
+            </w:tcBorders>
+            <w:shd w:val="clear" w:color="auto" w:fill="C0C0C0"/>
+          </w:tcPr>
+          <w:p>
+            <w:pPr>
+              <w:spacing w:after="0"/>
+              <w:rPr>
+                <w:rFonts w:eastAsia="Calibri" w:cstheme="minorHAnsi"/>
+              </w:rPr>
+            </w:pPr>
+            <w:r>
+              <w:rPr>
+                <w:rFonts w:eastAsia="Calibri" w:cstheme="minorHAnsi"/>
+                <w:b/>
+                <w:bCs/>
+              </w:rPr>
+              <w:t xml:space="preserve">Rezultati </w:t>
+            </w:r>
+          </w:p>
+        </w:tc>
+      </w:tr>
+      <w:tr>
+        <w:tblPrEx>
+          <w:tblBorders>
+            <w:top w:val="single" w:sz="2" w:space="0" w:color="auto"/>
+            <w:left w:val="single" w:sz="2" w:space="0" w:color="auto"/>
+            <w:bottom w:val="single" w:sz="2" w:space="0" w:color="auto"/>
+            <w:right w:val="single" w:sz="2" w:space="0" w:color="auto"/>
+            <w:insideH w:val="none" w:sz="0" w:space="0" w:color="auto"/>
+            <w:insideV w:val="none" w:sz="0" w:space="0" w:color="auto"/>
+          </w:tblBorders>
+        </w:tblPrEx>
+        <w:trPr>
+          <w:trHeight w:val="1273"/>
+        </w:trPr>
+        <w:tc>
+          <w:tcPr>
+            <w:tcW w:w="9482" w:type="dxa"/>
+            <w:gridSpan w:val="8"/>
+            <w:tcBorders>
+              <w:top w:val="single" w:sz="2" w:space="0" w:color="000000"/>
+              <w:bottom w:val="single" w:sz="2" w:space="0" w:color="auto"/>
+            </w:tcBorders>
+          </w:tcPr>
+          <w:p>
+            <w:pPr>
+              <w:rPr>
+                <w:rFonts w:eastAsia="Calibri" w:cstheme="minorHAnsi"/>
+              </w:rPr>
+            </w:pPr>
+            <w:r>
+              <w:rPr>
+                <w:rFonts w:eastAsia="Calibri" w:cstheme="minorHAnsi"/>
+              </w:rPr>
+              <w:t>Večja množica informiranih ljudi in uporabljanje aplikacije med ljudmi.</w:t>
+            </w:r>
+          </w:p>
+        </w:tc>
+      </w:tr>
+    </w:tbl>
     <w:p>
       <w:pPr>
         <w:pStyle w:val="Heading2"/>
       </w:pPr>
     </w:p>
     <w:p>
-      <w:pPr>
-        <w:pStyle w:val="Heading2"/>
-      </w:pPr>
-    </w:p>
-    <w:p>
-      <w:pPr>
-        <w:pStyle w:val="Heading2"/>
-      </w:pPr>
-    </w:p>
-    <w:p>
-      <w:pPr>
-        <w:pStyle w:val="Heading2"/>
-      </w:pPr>
-    </w:p>
-    <w:p>
-      <w:pPr>
-        <w:pStyle w:val="Heading2"/>
-      </w:pPr>
-    </w:p>
-    <w:p>
-      <w:pPr>
-        <w:pStyle w:val="Heading2"/>
-      </w:pPr>
-    </w:p>
-    <w:p>
-      <w:pPr>
-        <w:pStyle w:val="Heading2"/>
-      </w:pPr>
-    </w:p>
-    <w:p>
-      <w:pPr>
-        <w:pStyle w:val="Heading2"/>
-      </w:pPr>
-    </w:p>
-    <w:p>
-      <w:pPr>
-        <w:pStyle w:val="Heading2"/>
-      </w:pPr>
+      <w:r>
+        <w:br w:type="page"/>
+      </w:r>
     </w:p>
     <w:p>
       <w:pPr>
@@ -10314,7 +12265,7 @@
           <w:insideV w:val="single" w:sz="2" w:space="0" w:color="000000"/>
         </w:tblBorders>
         <w:tblLayout w:type="fixed"/>
-        <w:tblLook w:val="0000" w:firstRow="0" w:lastRow="0" w:firstColumn="0" w:lastColumn="0" w:noHBand="0" w:noVBand="0"/>
+        <w:tblLook w:val="0000"/>
       </w:tblPr>
       <w:tblGrid>
         <w:gridCol w:w="994"/>
@@ -10678,7 +12629,7 @@
           <w:color w:val="BFBFBF" w:themeColor="background1" w:themeShade="BF"/>
         </w:rPr>
         <w:drawing>
-          <wp:inline distT="0" distB="0" distL="0" distR="0" wp14:anchorId="5BA79074" wp14:editId="328B3760">
+          <wp:inline distT="0" distB="0" distL="0" distR="0">
             <wp:extent cx="5759450" cy="1851461"/>
             <wp:effectExtent l="0" t="0" r="0" b="0"/>
             <wp:docPr id="4" name="Picture 1"/>
@@ -10695,10 +12646,10 @@
                     </pic:cNvPicPr>
                   </pic:nvPicPr>
                   <pic:blipFill>
-                    <a:blip r:embed="rId10">
+                    <a:blip r:embed="rId9">
                       <a:extLst>
                         <a:ext uri="{28A0092B-C50C-407E-A947-70E740481C1C}">
-                          <a14:useLocalDpi xmlns:a14="http://schemas.microsoft.com/office/drawing/2010/main" val="0"/>
+                          <a14:useLocalDpi xmlns:a14="http://schemas.microsoft.com/office/drawing/2010/main" xmlns:wps="http://schemas.microsoft.com/office/word/2010/wordprocessingShape" xmlns:wpi="http://schemas.microsoft.com/office/word/2010/wordprocessingInk" xmlns:wpg="http://schemas.microsoft.com/office/word/2010/wordprocessingGroup" xmlns:w14="http://schemas.microsoft.com/office/word/2010/wordml" xmlns:w="http://schemas.openxmlformats.org/wordprocessingml/2006/main" xmlns:w10="urn:schemas-microsoft-com:office:word" xmlns:wp14="http://schemas.microsoft.com/office/word/2010/wordprocessingDrawing" xmlns:v="urn:schemas-microsoft-com:vml" xmlns:o="urn:schemas-microsoft-com:office:office" xmlns:mc="http://schemas.openxmlformats.org/markup-compatibility/2006" xmlns:wpc="http://schemas.microsoft.com/office/word/2010/wordprocessingCanvas" xmlns="" val="0"/>
                         </a:ext>
                       </a:extLst>
                     </a:blip>
@@ -10886,7 +12837,7 @@
           <w:left w:w="57" w:type="dxa"/>
           <w:right w:w="57" w:type="dxa"/>
         </w:tblCellMar>
-        <w:tblLook w:val="0000" w:firstRow="0" w:lastRow="0" w:firstColumn="0" w:lastColumn="0" w:noHBand="0" w:noVBand="0"/>
+        <w:tblLook w:val="0000"/>
       </w:tblPr>
       <w:tblGrid>
         <w:gridCol w:w="748"/>
@@ -12659,7 +14610,7 @@
         <w:tblW w:w="0" w:type="auto"/>
         <w:jc w:val="center"/>
         <w:tblInd w:w="-3610" w:type="dxa"/>
-        <w:tblLook w:val="04A0" w:firstRow="1" w:lastRow="0" w:firstColumn="1" w:lastColumn="0" w:noHBand="0" w:noVBand="1"/>
+        <w:tblLook w:val="04A0"/>
       </w:tblPr>
       <w:tblGrid>
         <w:gridCol w:w="2511"/>
@@ -13340,7 +15291,7 @@
 </file>
 
 <file path=word/endnotes.xml><?xml version="1.0" encoding="utf-8"?>
-<w:endnotes xmlns:wpc="http://schemas.microsoft.com/office/word/2010/wordprocessingCanvas" xmlns:mc="http://schemas.openxmlformats.org/markup-compatibility/2006" xmlns:o="urn:schemas-microsoft-com:office:office" xmlns:r="http://schemas.openxmlformats.org/officeDocument/2006/relationships" xmlns:m="http://schemas.openxmlformats.org/officeDocument/2006/math" xmlns:v="urn:schemas-microsoft-com:vml" xmlns:wp14="http://schemas.microsoft.com/office/word/2010/wordprocessingDrawing" xmlns:wp="http://schemas.openxmlformats.org/drawingml/2006/wordprocessingDrawing" xmlns:w10="urn:schemas-microsoft-com:office:word" xmlns:w="http://schemas.openxmlformats.org/wordprocessingml/2006/main" xmlns:w14="http://schemas.microsoft.com/office/word/2010/wordml" xmlns:wpg="http://schemas.microsoft.com/office/word/2010/wordprocessingGroup" xmlns:wpi="http://schemas.microsoft.com/office/word/2010/wordprocessingInk" xmlns:wne="http://schemas.microsoft.com/office/word/2006/wordml" xmlns:wps="http://schemas.microsoft.com/office/word/2010/wordprocessingShape" mc:Ignorable="w14 wp14">
+<w:endnotes xmlns:ve="http://schemas.openxmlformats.org/markup-compatibility/2006" xmlns:o="urn:schemas-microsoft-com:office:office" xmlns:r="http://schemas.openxmlformats.org/officeDocument/2006/relationships" xmlns:m="http://schemas.openxmlformats.org/officeDocument/2006/math" xmlns:v="urn:schemas-microsoft-com:vml" xmlns:wp="http://schemas.openxmlformats.org/drawingml/2006/wordprocessingDrawing" xmlns:w10="urn:schemas-microsoft-com:office:word" xmlns:w="http://schemas.openxmlformats.org/wordprocessingml/2006/main" xmlns:wne="http://schemas.microsoft.com/office/word/2006/wordml">
   <w:endnote w:type="separator" w:id="-1">
     <w:p>
       <w:pPr>
@@ -13365,7 +15316,7 @@
 </file>
 
 <file path=word/footer1.xml><?xml version="1.0" encoding="utf-8"?>
-<w:ftr xmlns:wpc="http://schemas.microsoft.com/office/word/2010/wordprocessingCanvas" xmlns:mc="http://schemas.openxmlformats.org/markup-compatibility/2006" xmlns:o="urn:schemas-microsoft-com:office:office" xmlns:r="http://schemas.openxmlformats.org/officeDocument/2006/relationships" xmlns:m="http://schemas.openxmlformats.org/officeDocument/2006/math" xmlns:v="urn:schemas-microsoft-com:vml" xmlns:wp14="http://schemas.microsoft.com/office/word/2010/wordprocessingDrawing" xmlns:wp="http://schemas.openxmlformats.org/drawingml/2006/wordprocessingDrawing" xmlns:w10="urn:schemas-microsoft-com:office:word" xmlns:w="http://schemas.openxmlformats.org/wordprocessingml/2006/main" xmlns:w14="http://schemas.microsoft.com/office/word/2010/wordml" xmlns:wpg="http://schemas.microsoft.com/office/word/2010/wordprocessingGroup" xmlns:wpi="http://schemas.microsoft.com/office/word/2010/wordprocessingInk" xmlns:wne="http://schemas.microsoft.com/office/word/2006/wordml" xmlns:wps="http://schemas.microsoft.com/office/word/2010/wordprocessingShape" mc:Ignorable="w14 wp14">
+<w:ftr xmlns:ve="http://schemas.openxmlformats.org/markup-compatibility/2006" xmlns:o="urn:schemas-microsoft-com:office:office" xmlns:r="http://schemas.openxmlformats.org/officeDocument/2006/relationships" xmlns:m="http://schemas.openxmlformats.org/officeDocument/2006/math" xmlns:v="urn:schemas-microsoft-com:vml" xmlns:wp="http://schemas.openxmlformats.org/drawingml/2006/wordprocessingDrawing" xmlns:w10="urn:schemas-microsoft-com:office:word" xmlns:w="http://schemas.openxmlformats.org/wordprocessingml/2006/main" xmlns:wne="http://schemas.microsoft.com/office/word/2006/wordml">
   <w:p>
     <w:pPr>
       <w:pStyle w:val="Header"/>
@@ -13429,37 +15380,22 @@
       </w:rPr>
       <w:t>/</w:t>
     </w:r>
-    <w:r>
-      <w:fldChar w:fldCharType="begin"/>
-    </w:r>
-    <w:r>
-      <w:instrText xml:space="preserve"> NUMPAGES  \* Arabic  \* MERGEFORMAT </w:instrText>
-    </w:r>
-    <w:r>
-      <w:fldChar w:fldCharType="separate"/>
-    </w:r>
-    <w:r>
-      <w:rPr>
-        <w:rStyle w:val="Emphasis"/>
-        <w:i w:val="0"/>
-        <w:noProof/>
-      </w:rPr>
-      <w:t>17</w:t>
-    </w:r>
-    <w:r>
-      <w:rPr>
-        <w:rStyle w:val="Emphasis"/>
-        <w:i w:val="0"/>
-        <w:noProof/>
-      </w:rPr>
-      <w:fldChar w:fldCharType="end"/>
-    </w:r>
+    <w:fldSimple w:instr=" NUMPAGES  \* Arabic  \* MERGEFORMAT ">
+      <w:r>
+        <w:rPr>
+          <w:rStyle w:val="Emphasis"/>
+          <w:i w:val="0"/>
+          <w:noProof/>
+        </w:rPr>
+        <w:t>19</w:t>
+      </w:r>
+    </w:fldSimple>
   </w:p>
 </w:ftr>
 </file>
 
 <file path=word/footnotes.xml><?xml version="1.0" encoding="utf-8"?>
-<w:footnotes xmlns:wpc="http://schemas.microsoft.com/office/word/2010/wordprocessingCanvas" xmlns:mc="http://schemas.openxmlformats.org/markup-compatibility/2006" xmlns:o="urn:schemas-microsoft-com:office:office" xmlns:r="http://schemas.openxmlformats.org/officeDocument/2006/relationships" xmlns:m="http://schemas.openxmlformats.org/officeDocument/2006/math" xmlns:v="urn:schemas-microsoft-com:vml" xmlns:wp14="http://schemas.microsoft.com/office/word/2010/wordprocessingDrawing" xmlns:wp="http://schemas.openxmlformats.org/drawingml/2006/wordprocessingDrawing" xmlns:w10="urn:schemas-microsoft-com:office:word" xmlns:w="http://schemas.openxmlformats.org/wordprocessingml/2006/main" xmlns:w14="http://schemas.microsoft.com/office/word/2010/wordml" xmlns:wpg="http://schemas.microsoft.com/office/word/2010/wordprocessingGroup" xmlns:wpi="http://schemas.microsoft.com/office/word/2010/wordprocessingInk" xmlns:wne="http://schemas.microsoft.com/office/word/2006/wordml" xmlns:wps="http://schemas.microsoft.com/office/word/2010/wordprocessingShape" mc:Ignorable="w14 wp14">
+<w:footnotes xmlns:ve="http://schemas.openxmlformats.org/markup-compatibility/2006" xmlns:o="urn:schemas-microsoft-com:office:office" xmlns:r="http://schemas.openxmlformats.org/officeDocument/2006/relationships" xmlns:m="http://schemas.openxmlformats.org/officeDocument/2006/math" xmlns:v="urn:schemas-microsoft-com:vml" xmlns:wp="http://schemas.openxmlformats.org/drawingml/2006/wordprocessingDrawing" xmlns:w10="urn:schemas-microsoft-com:office:word" xmlns:w="http://schemas.openxmlformats.org/wordprocessingml/2006/main" xmlns:wne="http://schemas.microsoft.com/office/word/2006/wordml">
   <w:footnote w:type="separator" w:id="-1">
     <w:p>
       <w:pPr>
@@ -13484,7 +15420,7 @@
 </file>
 
 <file path=word/header1.xml><?xml version="1.0" encoding="utf-8"?>
-<w:hdr xmlns:wpc="http://schemas.microsoft.com/office/word/2010/wordprocessingCanvas" xmlns:mc="http://schemas.openxmlformats.org/markup-compatibility/2006" xmlns:o="urn:schemas-microsoft-com:office:office" xmlns:r="http://schemas.openxmlformats.org/officeDocument/2006/relationships" xmlns:m="http://schemas.openxmlformats.org/officeDocument/2006/math" xmlns:v="urn:schemas-microsoft-com:vml" xmlns:wp14="http://schemas.microsoft.com/office/word/2010/wordprocessingDrawing" xmlns:wp="http://schemas.openxmlformats.org/drawingml/2006/wordprocessingDrawing" xmlns:w10="urn:schemas-microsoft-com:office:word" xmlns:w="http://schemas.openxmlformats.org/wordprocessingml/2006/main" xmlns:w14="http://schemas.microsoft.com/office/word/2010/wordml" xmlns:wpg="http://schemas.microsoft.com/office/word/2010/wordprocessingGroup" xmlns:wpi="http://schemas.microsoft.com/office/word/2010/wordprocessingInk" xmlns:wne="http://schemas.microsoft.com/office/word/2006/wordml" xmlns:wps="http://schemas.microsoft.com/office/word/2010/wordprocessingShape" mc:Ignorable="w14 wp14">
+<w:hdr xmlns:ve="http://schemas.openxmlformats.org/markup-compatibility/2006" xmlns:o="urn:schemas-microsoft-com:office:office" xmlns:r="http://schemas.openxmlformats.org/officeDocument/2006/relationships" xmlns:m="http://schemas.openxmlformats.org/officeDocument/2006/math" xmlns:v="urn:schemas-microsoft-com:vml" xmlns:wp="http://schemas.openxmlformats.org/drawingml/2006/wordprocessingDrawing" xmlns:w10="urn:schemas-microsoft-com:office:word" xmlns:w="http://schemas.openxmlformats.org/wordprocessingml/2006/main" xmlns:wne="http://schemas.microsoft.com/office/word/2006/wordml">
   <w:p>
     <w:pPr>
       <w:pStyle w:val="Header"/>
@@ -13543,7 +15479,7 @@
 </file>
 
 <file path=word/numbering.xml><?xml version="1.0" encoding="utf-8"?>
-<w:numbering xmlns:wpc="http://schemas.microsoft.com/office/word/2010/wordprocessingCanvas" xmlns:mc="http://schemas.openxmlformats.org/markup-compatibility/2006" xmlns:o="urn:schemas-microsoft-com:office:office" xmlns:r="http://schemas.openxmlformats.org/officeDocument/2006/relationships" xmlns:m="http://schemas.openxmlformats.org/officeDocument/2006/math" xmlns:v="urn:schemas-microsoft-com:vml" xmlns:wp14="http://schemas.microsoft.com/office/word/2010/wordprocessingDrawing" xmlns:wp="http://schemas.openxmlformats.org/drawingml/2006/wordprocessingDrawing" xmlns:w10="urn:schemas-microsoft-com:office:word" xmlns:w="http://schemas.openxmlformats.org/wordprocessingml/2006/main" xmlns:w14="http://schemas.microsoft.com/office/word/2010/wordml" xmlns:wpg="http://schemas.microsoft.com/office/word/2010/wordprocessingGroup" xmlns:wpi="http://schemas.microsoft.com/office/word/2010/wordprocessingInk" xmlns:wne="http://schemas.microsoft.com/office/word/2006/wordml" xmlns:wps="http://schemas.microsoft.com/office/word/2010/wordprocessingShape" mc:Ignorable="w14 wp14">
+<w:numbering xmlns:ve="http://schemas.openxmlformats.org/markup-compatibility/2006" xmlns:o="urn:schemas-microsoft-com:office:office" xmlns:r="http://schemas.openxmlformats.org/officeDocument/2006/relationships" xmlns:m="http://schemas.openxmlformats.org/officeDocument/2006/math" xmlns:v="urn:schemas-microsoft-com:vml" xmlns:wp="http://schemas.openxmlformats.org/drawingml/2006/wordprocessingDrawing" xmlns:w10="urn:schemas-microsoft-com:office:word" xmlns:w="http://schemas.openxmlformats.org/wordprocessingml/2006/main" xmlns:wne="http://schemas.microsoft.com/office/word/2006/wordml">
   <w:abstractNum w:abstractNumId="0">
     <w:nsid w:val="0DBD3B36"/>
     <w:multiLevelType w:val="hybridMultilevel"/>
@@ -13988,7 +15924,7 @@
 </file>
 
 <file path=word/styles.xml><?xml version="1.0" encoding="utf-8"?>
-<w:styles xmlns:mc="http://schemas.openxmlformats.org/markup-compatibility/2006" xmlns:r="http://schemas.openxmlformats.org/officeDocument/2006/relationships" xmlns:w="http://schemas.openxmlformats.org/wordprocessingml/2006/main" xmlns:w14="http://schemas.microsoft.com/office/word/2010/wordml" mc:Ignorable="w14">
+<w:styles xmlns:r="http://schemas.openxmlformats.org/officeDocument/2006/relationships" xmlns:w="http://schemas.openxmlformats.org/wordprocessingml/2006/main">
   <w:docDefaults>
     <w:rPrDefault>
       <w:rPr>
@@ -14210,6 +16146,7 @@
     <w:uiPriority w:val="99"/>
     <w:semiHidden/>
     <w:unhideWhenUsed/>
+    <w:qFormat/>
     <w:tblPr>
       <w:tblInd w:w="0" w:type="dxa"/>
       <w:tblCellMar>

</xml_diff>

<commit_message>
Načrt odvisnosti, dokončen finančni načrt, dodatek1
popravki pri trajanjih in ČM enotah
manjka samo še časovni načrt in še en pregled slovničnih napak
</commit_message>
<xml_diff>
--- a/Dokumentacija/Predlog projekta.docx
+++ b/Dokumentacija/Predlog projekta.docx
@@ -1,6 +1,6 @@
 
 <file path=word/document.xml><?xml version="1.0" encoding="utf-8"?>
-<w:document xmlns:ve="http://schemas.openxmlformats.org/markup-compatibility/2006" xmlns:o="urn:schemas-microsoft-com:office:office" xmlns:r="http://schemas.openxmlformats.org/officeDocument/2006/relationships" xmlns:m="http://schemas.openxmlformats.org/officeDocument/2006/math" xmlns:v="urn:schemas-microsoft-com:vml" xmlns:wp="http://schemas.openxmlformats.org/drawingml/2006/wordprocessingDrawing" xmlns:w10="urn:schemas-microsoft-com:office:word" xmlns:w="http://schemas.openxmlformats.org/wordprocessingml/2006/main" xmlns:wne="http://schemas.microsoft.com/office/word/2006/wordml">
+<w:document xmlns:wpc="http://schemas.microsoft.com/office/word/2010/wordprocessingCanvas" xmlns:mo="http://schemas.microsoft.com/office/mac/office/2008/main" xmlns:mc="http://schemas.openxmlformats.org/markup-compatibility/2006" xmlns:mv="urn:schemas-microsoft-com:mac:vml" xmlns:o="urn:schemas-microsoft-com:office:office" xmlns:r="http://schemas.openxmlformats.org/officeDocument/2006/relationships" xmlns:m="http://schemas.openxmlformats.org/officeDocument/2006/math" xmlns:v="urn:schemas-microsoft-com:vml" xmlns:wp14="http://schemas.microsoft.com/office/word/2010/wordprocessingDrawing" xmlns:wp="http://schemas.openxmlformats.org/drawingml/2006/wordprocessingDrawing" xmlns:w10="urn:schemas-microsoft-com:office:word" xmlns:w="http://schemas.openxmlformats.org/wordprocessingml/2006/main" xmlns:w14="http://schemas.microsoft.com/office/word/2010/wordml" xmlns:wpg="http://schemas.microsoft.com/office/word/2010/wordprocessingGroup" xmlns:wpi="http://schemas.microsoft.com/office/word/2010/wordprocessingInk" xmlns:wne="http://schemas.microsoft.com/office/word/2006/wordml" xmlns:wps="http://schemas.microsoft.com/office/word/2010/wordprocessingShape" mc:Ignorable="w14 wp14">
   <w:body>
     <w:p>
       <w:pPr>
@@ -111,8 +111,8 @@
       <w:pPr>
         <w:jc w:val="both"/>
         <w:sectPr>
-          <w:headerReference w:type="default" r:id="rId7"/>
-          <w:footerReference w:type="default" r:id="rId8"/>
+          <w:headerReference w:type="default" r:id="rId8"/>
+          <w:footerReference w:type="default" r:id="rId9"/>
           <w:pgSz w:w="11906" w:h="16838" w:code="9"/>
           <w:pgMar w:top="1701" w:right="1418" w:bottom="1701" w:left="1418" w:header="851" w:footer="851" w:gutter="0"/>
           <w:cols w:space="708"/>
@@ -2490,7 +2490,7 @@
           <w:insideV w:val="single" w:sz="2" w:space="0" w:color="000000"/>
         </w:tblBorders>
         <w:tblLayout w:type="fixed"/>
-        <w:tblLook w:val="0000"/>
+        <w:tblLook w:val="0000" w:firstRow="0" w:lastRow="0" w:firstColumn="0" w:lastColumn="0" w:noHBand="0" w:noVBand="0"/>
       </w:tblPr>
       <w:tblGrid>
         <w:gridCol w:w="1766"/>
@@ -2837,7 +2837,23 @@
                 <w:b/>
                 <w:bCs/>
               </w:rPr>
-              <w:t>Izdelava baze</w:t>
+              <w:t xml:space="preserve">Izdelava </w:t>
+            </w:r>
+            <w:r>
+              <w:rPr>
+                <w:rFonts w:eastAsia="Calibri" w:cstheme="minorHAnsi"/>
+                <w:b/>
+                <w:bCs/>
+              </w:rPr>
+              <w:t xml:space="preserve">podatkovne </w:t>
+            </w:r>
+            <w:r>
+              <w:rPr>
+                <w:rFonts w:eastAsia="Calibri" w:cstheme="minorHAnsi"/>
+                <w:b/>
+                <w:bCs/>
+              </w:rPr>
+              <w:t>baze</w:t>
             </w:r>
           </w:p>
         </w:tc>
@@ -2895,7 +2911,15 @@
                 <w:b/>
                 <w:bCs/>
               </w:rPr>
-              <w:t>1 ČM</w:t>
+              <w:t>0,3</w:t>
+            </w:r>
+            <w:r>
+              <w:rPr>
+                <w:rFonts w:eastAsia="Calibri" w:cstheme="minorHAnsi"/>
+                <w:b/>
+                <w:bCs/>
+              </w:rPr>
+              <w:t xml:space="preserve"> ČM</w:t>
             </w:r>
           </w:p>
         </w:tc>
@@ -3293,7 +3317,7 @@
           <w:insideV w:val="single" w:sz="2" w:space="0" w:color="000000"/>
         </w:tblBorders>
         <w:tblLayout w:type="fixed"/>
-        <w:tblLook w:val="0000"/>
+        <w:tblLook w:val="0000" w:firstRow="0" w:lastRow="0" w:firstColumn="0" w:lastColumn="0" w:noHBand="0" w:noVBand="0"/>
       </w:tblPr>
       <w:tblGrid>
         <w:gridCol w:w="1766"/>
@@ -4076,7 +4100,7 @@
           <w:insideV w:val="single" w:sz="2" w:space="0" w:color="000000"/>
         </w:tblBorders>
         <w:tblLayout w:type="fixed"/>
-        <w:tblLook w:val="0000"/>
+        <w:tblLook w:val="0000" w:firstRow="0" w:lastRow="0" w:firstColumn="0" w:lastColumn="0" w:noHBand="0" w:noVBand="0"/>
       </w:tblPr>
       <w:tblGrid>
         <w:gridCol w:w="1766"/>
@@ -4490,7 +4514,23 @@
                 <w:b/>
                 <w:bCs/>
               </w:rPr>
-              <w:t>0,1 ČM</w:t>
+              <w:t>0,</w:t>
+            </w:r>
+            <w:r>
+              <w:rPr>
+                <w:rFonts w:eastAsia="Calibri" w:cstheme="minorHAnsi"/>
+                <w:b/>
+                <w:bCs/>
+              </w:rPr>
+              <w:t>5</w:t>
+            </w:r>
+            <w:r>
+              <w:rPr>
+                <w:rFonts w:eastAsia="Calibri" w:cstheme="minorHAnsi"/>
+                <w:b/>
+                <w:bCs/>
+              </w:rPr>
+              <w:t xml:space="preserve"> ČM</w:t>
             </w:r>
           </w:p>
         </w:tc>
@@ -4866,7 +4906,7 @@
           <w:insideV w:val="single" w:sz="2" w:space="0" w:color="000000"/>
         </w:tblBorders>
         <w:tblLayout w:type="fixed"/>
-        <w:tblLook w:val="0000"/>
+        <w:tblLook w:val="0000" w:firstRow="0" w:lastRow="0" w:firstColumn="0" w:lastColumn="0" w:noHBand="0" w:noVBand="0"/>
       </w:tblPr>
       <w:tblGrid>
         <w:gridCol w:w="1766"/>
@@ -5296,7 +5336,23 @@
                 <w:b/>
                 <w:bCs/>
               </w:rPr>
-              <w:t>0,1 ČM</w:t>
+              <w:t>0,</w:t>
+            </w:r>
+            <w:r>
+              <w:rPr>
+                <w:rFonts w:eastAsia="Calibri" w:cstheme="minorHAnsi"/>
+                <w:b/>
+                <w:bCs/>
+              </w:rPr>
+              <w:t>3</w:t>
+            </w:r>
+            <w:r>
+              <w:rPr>
+                <w:rFonts w:eastAsia="Calibri" w:cstheme="minorHAnsi"/>
+                <w:b/>
+                <w:bCs/>
+              </w:rPr>
+              <w:t xml:space="preserve"> ČM</w:t>
             </w:r>
           </w:p>
         </w:tc>
@@ -5689,7 +5745,7 @@
           <w:insideV w:val="single" w:sz="2" w:space="0" w:color="000000"/>
         </w:tblBorders>
         <w:tblLayout w:type="fixed"/>
-        <w:tblLook w:val="0000"/>
+        <w:tblLook w:val="0000" w:firstRow="0" w:lastRow="0" w:firstColumn="0" w:lastColumn="0" w:noHBand="0" w:noVBand="0"/>
       </w:tblPr>
       <w:tblGrid>
         <w:gridCol w:w="1766"/>
@@ -6103,7 +6159,23 @@
                 <w:b/>
                 <w:bCs/>
               </w:rPr>
-              <w:t>0,1 ČM</w:t>
+              <w:t>0,</w:t>
+            </w:r>
+            <w:r>
+              <w:rPr>
+                <w:rFonts w:eastAsia="Calibri" w:cstheme="minorHAnsi"/>
+                <w:b/>
+                <w:bCs/>
+              </w:rPr>
+              <w:t>2</w:t>
+            </w:r>
+            <w:r>
+              <w:rPr>
+                <w:rFonts w:eastAsia="Calibri" w:cstheme="minorHAnsi"/>
+                <w:b/>
+                <w:bCs/>
+              </w:rPr>
+              <w:t xml:space="preserve"> ČM</w:t>
             </w:r>
           </w:p>
         </w:tc>
@@ -6460,7 +6532,7 @@
           <w:insideV w:val="single" w:sz="2" w:space="0" w:color="000000"/>
         </w:tblBorders>
         <w:tblLayout w:type="fixed"/>
-        <w:tblLook w:val="0000"/>
+        <w:tblLook w:val="0000" w:firstRow="0" w:lastRow="0" w:firstColumn="0" w:lastColumn="0" w:noHBand="0" w:noVBand="0"/>
       </w:tblPr>
       <w:tblGrid>
         <w:gridCol w:w="1766"/>
@@ -7255,7 +7327,7 @@
           <w:insideV w:val="single" w:sz="2" w:space="0" w:color="000000"/>
         </w:tblBorders>
         <w:tblLayout w:type="fixed"/>
-        <w:tblLook w:val="0000"/>
+        <w:tblLook w:val="0000" w:firstRow="0" w:lastRow="0" w:firstColumn="0" w:lastColumn="0" w:noHBand="0" w:noVBand="0"/>
       </w:tblPr>
       <w:tblGrid>
         <w:gridCol w:w="1766"/>
@@ -7685,7 +7757,23 @@
                 <w:b/>
                 <w:bCs/>
               </w:rPr>
-              <w:t>0,1 ČM</w:t>
+              <w:t>0,</w:t>
+            </w:r>
+            <w:r>
+              <w:rPr>
+                <w:rFonts w:eastAsia="Calibri" w:cstheme="minorHAnsi"/>
+                <w:b/>
+                <w:bCs/>
+              </w:rPr>
+              <w:t xml:space="preserve">2 </w:t>
+            </w:r>
+            <w:r>
+              <w:rPr>
+                <w:rFonts w:eastAsia="Calibri" w:cstheme="minorHAnsi"/>
+                <w:b/>
+                <w:bCs/>
+              </w:rPr>
+              <w:t>ČM</w:t>
             </w:r>
           </w:p>
         </w:tc>
@@ -8102,7 +8190,7 @@
           <w:insideV w:val="single" w:sz="2" w:space="0" w:color="000000"/>
         </w:tblBorders>
         <w:tblLayout w:type="fixed"/>
-        <w:tblLook w:val="0000"/>
+        <w:tblLook w:val="0000" w:firstRow="0" w:lastRow="0" w:firstColumn="0" w:lastColumn="0" w:noHBand="0" w:noVBand="0"/>
       </w:tblPr>
       <w:tblGrid>
         <w:gridCol w:w="1766"/>
@@ -8917,7 +9005,7 @@
           <w:insideV w:val="single" w:sz="2" w:space="0" w:color="000000"/>
         </w:tblBorders>
         <w:tblLayout w:type="fixed"/>
-        <w:tblLook w:val="0000"/>
+        <w:tblLook w:val="0000" w:firstRow="0" w:lastRow="0" w:firstColumn="0" w:lastColumn="0" w:noHBand="0" w:noVBand="0"/>
       </w:tblPr>
       <w:tblGrid>
         <w:gridCol w:w="1766"/>
@@ -9721,7 +9809,7 @@
           <w:insideV w:val="single" w:sz="2" w:space="0" w:color="000000"/>
         </w:tblBorders>
         <w:tblLayout w:type="fixed"/>
-        <w:tblLook w:val="0000"/>
+        <w:tblLook w:val="0000" w:firstRow="0" w:lastRow="0" w:firstColumn="0" w:lastColumn="0" w:noHBand="0" w:noVBand="0"/>
       </w:tblPr>
       <w:tblGrid>
         <w:gridCol w:w="1766"/>
@@ -10026,7 +10114,23 @@
                 <w:b/>
                 <w:bCs/>
               </w:rPr>
-              <w:t xml:space="preserve">  1 mes.</w:t>
+              <w:t xml:space="preserve"> </w:t>
+            </w:r>
+            <w:r>
+              <w:rPr>
+                <w:rFonts w:eastAsia="Calibri" w:cstheme="minorHAnsi"/>
+                <w:b/>
+                <w:bCs/>
+              </w:rPr>
+              <w:t>2</w:t>
+            </w:r>
+            <w:r>
+              <w:rPr>
+                <w:rFonts w:eastAsia="Calibri" w:cstheme="minorHAnsi"/>
+                <w:b/>
+                <w:bCs/>
+              </w:rPr>
+              <w:t xml:space="preserve"> mes.</w:t>
             </w:r>
           </w:p>
         </w:tc>
@@ -10529,7 +10633,7 @@
           <w:insideV w:val="single" w:sz="2" w:space="0" w:color="000000"/>
         </w:tblBorders>
         <w:tblLayout w:type="fixed"/>
-        <w:tblLook w:val="0000"/>
+        <w:tblLook w:val="0000" w:firstRow="0" w:lastRow="0" w:firstColumn="0" w:lastColumn="0" w:noHBand="0" w:noVBand="0"/>
       </w:tblPr>
       <w:tblGrid>
         <w:gridCol w:w="1766"/>
@@ -10843,7 +10947,23 @@
                 <w:b/>
                 <w:bCs/>
               </w:rPr>
-              <w:t>1.5 mes.</w:t>
+              <w:t>1</w:t>
+            </w:r>
+            <w:r>
+              <w:rPr>
+                <w:rFonts w:eastAsia="Calibri" w:cstheme="minorHAnsi"/>
+                <w:b/>
+                <w:bCs/>
+              </w:rPr>
+              <w:t>,</w:t>
+            </w:r>
+            <w:r>
+              <w:rPr>
+                <w:rFonts w:eastAsia="Calibri" w:cstheme="minorHAnsi"/>
+                <w:b/>
+                <w:bCs/>
+              </w:rPr>
+              <w:t>5 mes.</w:t>
             </w:r>
           </w:p>
         </w:tc>
@@ -11339,7 +11459,7 @@
           <w:insideV w:val="single" w:sz="2" w:space="0" w:color="000000"/>
         </w:tblBorders>
         <w:tblLayout w:type="fixed"/>
-        <w:tblLook w:val="0000"/>
+        <w:tblLook w:val="0000" w:firstRow="0" w:lastRow="0" w:firstColumn="0" w:lastColumn="0" w:noHBand="0" w:noVBand="0"/>
       </w:tblPr>
       <w:tblGrid>
         <w:gridCol w:w="1766"/>
@@ -11652,7 +11772,7 @@
                 <w:b/>
                 <w:bCs/>
               </w:rPr>
-              <w:t>.</w:t>
+              <w:t>,</w:t>
             </w:r>
             <w:r>
               <w:rPr>
@@ -12265,7 +12385,7 @@
           <w:insideV w:val="single" w:sz="2" w:space="0" w:color="000000"/>
         </w:tblBorders>
         <w:tblLayout w:type="fixed"/>
-        <w:tblLook w:val="0000"/>
+        <w:tblLook w:val="0000" w:firstRow="0" w:lastRow="0" w:firstColumn="0" w:lastColumn="0" w:noHBand="0" w:noVBand="0"/>
       </w:tblPr>
       <w:tblGrid>
         <w:gridCol w:w="994"/>
@@ -12600,39 +12720,25 @@
       <w:r>
         <w:t>Načrt odvisnosti</w:t>
       </w:r>
+      <w:bookmarkStart w:id="17" w:name="_GoBack"/>
       <w:bookmarkEnd w:id="16"/>
+      <w:bookmarkEnd w:id="17"/>
     </w:p>
     <w:p>
       <w:pPr>
-        <w:jc w:val="both"/>
-        <w:rPr>
-          <w:color w:val="BFBFBF" w:themeColor="background1" w:themeShade="BF"/>
-        </w:rPr>
+        <w:pStyle w:val="Heading1"/>
       </w:pPr>
-      <w:r>
-        <w:rPr>
-          <w:color w:val="BFBFBF" w:themeColor="background1" w:themeShade="BF"/>
-        </w:rPr>
-        <w:t>Logični potek aktivnosti in njihovo medsebojno odvisnost prikažite s pomočjo mrežnega diagrama, z označitvijo kritične poti. Uporabite PERT-ov diagram ali podoben opis.</w:t>
-      </w:r>
-    </w:p>
-    <w:p>
-      <w:pPr>
-        <w:jc w:val="both"/>
-        <w:rPr>
-          <w:color w:val="BFBFBF" w:themeColor="background1" w:themeShade="BF"/>
-        </w:rPr>
-      </w:pPr>
+      <w:bookmarkStart w:id="18" w:name="_Toc338163385"/>
       <w:r>
         <w:rPr>
           <w:noProof/>
-          <w:color w:val="BFBFBF" w:themeColor="background1" w:themeShade="BF"/>
+          <w:lang w:val="en-US" w:eastAsia="en-US"/>
         </w:rPr>
         <w:drawing>
-          <wp:inline distT="0" distB="0" distL="0" distR="0">
-            <wp:extent cx="5759450" cy="1851461"/>
+          <wp:inline distT="0" distB="0" distL="0" distR="0" wp14:anchorId="6063BD7A" wp14:editId="6D68D798">
+            <wp:extent cx="5759450" cy="2090123"/>
             <wp:effectExtent l="0" t="0" r="0" b="0"/>
-            <wp:docPr id="4" name="Picture 1"/>
+            <wp:docPr id="1" name="Picture 1"/>
             <wp:cNvGraphicFramePr>
               <a:graphicFrameLocks xmlns:a="http://schemas.openxmlformats.org/drawingml/2006/main" noChangeAspect="1"/>
             </wp:cNvGraphicFramePr>
@@ -12646,10 +12752,10 @@
                     </pic:cNvPicPr>
                   </pic:nvPicPr>
                   <pic:blipFill>
-                    <a:blip r:embed="rId9">
+                    <a:blip r:embed="rId10">
                       <a:extLst>
                         <a:ext uri="{28A0092B-C50C-407E-A947-70E740481C1C}">
-                          <a14:useLocalDpi xmlns:a14="http://schemas.microsoft.com/office/drawing/2010/main" xmlns:wps="http://schemas.microsoft.com/office/word/2010/wordprocessingShape" xmlns:wpi="http://schemas.microsoft.com/office/word/2010/wordprocessingInk" xmlns:wpg="http://schemas.microsoft.com/office/word/2010/wordprocessingGroup" xmlns:w14="http://schemas.microsoft.com/office/word/2010/wordml" xmlns:w="http://schemas.openxmlformats.org/wordprocessingml/2006/main" xmlns:w10="urn:schemas-microsoft-com:office:word" xmlns:wp14="http://schemas.microsoft.com/office/word/2010/wordprocessingDrawing" xmlns:v="urn:schemas-microsoft-com:vml" xmlns:o="urn:schemas-microsoft-com:office:office" xmlns:mc="http://schemas.openxmlformats.org/markup-compatibility/2006" xmlns:wpc="http://schemas.microsoft.com/office/word/2010/wordprocessingCanvas" xmlns="" val="0"/>
+                          <a14:useLocalDpi xmlns:a14="http://schemas.microsoft.com/office/drawing/2010/main" val="0"/>
                         </a:ext>
                       </a:extLst>
                     </a:blip>
@@ -12661,7 +12767,7 @@
                   <pic:spPr bwMode="auto">
                     <a:xfrm>
                       <a:off x="0" y="0"/>
-                      <a:ext cx="5759450" cy="1851461"/>
+                      <a:ext cx="5759450" cy="2090123"/>
                     </a:xfrm>
                     <a:prstGeom prst="rect">
                       <a:avLst/>
@@ -12680,31 +12786,13 @@
     </w:p>
     <w:p>
       <w:pPr>
-        <w:jc w:val="both"/>
-      </w:pPr>
-      <w:r>
-        <w:rPr>
-          <w:highlight w:val="red"/>
-        </w:rPr>
-        <w:t xml:space="preserve">OSNUTEK! Je tako OK? </w:t>
-      </w:r>
-      <w:r>
-        <w:rPr>
-          <w:highlight w:val="red"/>
-        </w:rPr>
-        <w:t>Je treba še kaj dodat?</w:t>
-      </w:r>
-    </w:p>
-    <w:p>
-      <w:pPr>
         <w:pStyle w:val="Heading1"/>
       </w:pPr>
-      <w:bookmarkStart w:id="17" w:name="_Toc338163385"/>
       <w:r>
         <w:t>Analiza in načrt obvladovanja tveganj</w:t>
       </w:r>
-      <w:bookmarkStart w:id="18" w:name="_Toc338163386"/>
-      <w:bookmarkEnd w:id="17"/>
+      <w:bookmarkStart w:id="19" w:name="_Toc338163386"/>
+      <w:bookmarkEnd w:id="18"/>
     </w:p>
     <w:p>
       <w:pPr>
@@ -12727,7 +12815,6 @@
         <w:jc w:val="both"/>
       </w:pPr>
       <w:r>
-        <w:lastRenderedPageBreak/>
         <w:t>Da se izognemo tveganjam, bomo v zgodnji fazi kontaktirali družbo BTC in se dogovorili za pogoje uporabe imena blagovne znamke BTC City.</w:t>
       </w:r>
     </w:p>
@@ -12736,14 +12823,13 @@
         <w:pStyle w:val="Heading1"/>
       </w:pPr>
       <w:r>
+        <w:lastRenderedPageBreak/>
         <w:t>Informiranje in promocija</w:t>
       </w:r>
-      <w:bookmarkEnd w:id="18"/>
+      <w:bookmarkEnd w:id="19"/>
       <w:r>
         <w:t xml:space="preserve"> </w:t>
       </w:r>
-      <w:bookmarkStart w:id="19" w:name="_GoBack"/>
-      <w:bookmarkEnd w:id="19"/>
     </w:p>
     <w:p>
       <w:bookmarkStart w:id="20" w:name="_Toc338163387"/>
@@ -12778,48 +12864,6 @@
       </w:r>
       <w:bookmarkEnd w:id="21"/>
     </w:p>
-    <w:p>
-      <w:pPr>
-        <w:jc w:val="both"/>
-        <w:rPr>
-          <w:color w:val="BFBFBF" w:themeColor="background1" w:themeShade="BF"/>
-        </w:rPr>
-      </w:pPr>
-      <w:r>
-        <w:rPr>
-          <w:color w:val="BFBFBF" w:themeColor="background1" w:themeShade="BF"/>
-        </w:rPr>
-        <w:t xml:space="preserve">V tem poglavju pripravite finančni načrt projekta. Predvidite porabo virov ter s tem povezane stroške. </w:t>
-      </w:r>
-    </w:p>
-    <w:p>
-      <w:pPr>
-        <w:jc w:val="both"/>
-        <w:rPr>
-          <w:color w:val="BFBFBF" w:themeColor="background1" w:themeShade="BF"/>
-        </w:rPr>
-      </w:pPr>
-      <w:r>
-        <w:rPr>
-          <w:color w:val="BFBFBF" w:themeColor="background1" w:themeShade="BF"/>
-        </w:rPr>
-        <w:t>Stroške projekta razdelite na neposredne stroške (stroške dela, storitev, investicij v strojno ali programsko opremo, potovanj) in posredne stroške (slednji so lahko tudi pavšalni; npr. pavšalni posredni stroški znašajo 20% stroškov dela).</w:t>
-      </w:r>
-    </w:p>
-    <w:p>
-      <w:pPr>
-        <w:jc w:val="both"/>
-        <w:rPr>
-          <w:color w:val="BFBFBF" w:themeColor="background1" w:themeShade="BF"/>
-        </w:rPr>
-      </w:pPr>
-      <w:r>
-        <w:rPr>
-          <w:color w:val="BFBFBF" w:themeColor="background1" w:themeShade="BF"/>
-        </w:rPr>
-        <w:t>Stroške predvidite za vsako aktivnost posebej. Uporabite spodnjo tabelo.</w:t>
-      </w:r>
-    </w:p>
     <w:tbl>
       <w:tblPr>
         <w:tblW w:w="9714" w:type="dxa"/>
@@ -12837,7 +12881,7 @@
           <w:left w:w="57" w:type="dxa"/>
           <w:right w:w="57" w:type="dxa"/>
         </w:tblCellMar>
-        <w:tblLook w:val="0000"/>
+        <w:tblLook w:val="0000" w:firstRow="0" w:lastRow="0" w:firstColumn="0" w:lastColumn="0" w:noHBand="0" w:noVBand="0"/>
       </w:tblPr>
       <w:tblGrid>
         <w:gridCol w:w="748"/>
@@ -13376,7 +13420,6 @@
               <w:spacing w:before="60" w:after="60"/>
               <w:rPr>
                 <w:rFonts w:eastAsia="Calibri" w:cstheme="minorHAnsi"/>
-                <w:color w:val="BFBFBF" w:themeColor="background1" w:themeShade="BF"/>
                 <w:sz w:val="18"/>
                 <w:szCs w:val="18"/>
               </w:rPr>
@@ -13384,11 +13427,10 @@
             <w:r>
               <w:rPr>
                 <w:rFonts w:eastAsia="Calibri" w:cstheme="minorHAnsi"/>
-                <w:color w:val="BFBFBF" w:themeColor="background1" w:themeShade="BF"/>
                 <w:sz w:val="18"/>
                 <w:szCs w:val="18"/>
               </w:rPr>
-              <w:t>A 1.1</w:t>
+              <w:t>A12</w:t>
             </w:r>
           </w:p>
         </w:tc>
@@ -13401,7 +13443,6 @@
               <w:spacing w:before="60" w:after="60"/>
               <w:rPr>
                 <w:rFonts w:eastAsia="Calibri" w:cstheme="minorHAnsi"/>
-                <w:color w:val="BFBFBF" w:themeColor="background1" w:themeShade="BF"/>
                 <w:sz w:val="18"/>
                 <w:szCs w:val="18"/>
               </w:rPr>
@@ -13409,11 +13450,10 @@
             <w:r>
               <w:rPr>
                 <w:rFonts w:eastAsia="Calibri" w:cstheme="minorHAnsi"/>
-                <w:color w:val="BFBFBF" w:themeColor="background1" w:themeShade="BF"/>
                 <w:sz w:val="18"/>
                 <w:szCs w:val="18"/>
               </w:rPr>
-              <w:t>Funkcionalne zahteve za arhitekturo zahtev</w:t>
+              <w:t>Polnjenje baze</w:t>
             </w:r>
           </w:p>
         </w:tc>
@@ -13426,7 +13466,6 @@
               <w:spacing w:before="60" w:after="60"/>
               <w:rPr>
                 <w:rFonts w:eastAsia="Calibri" w:cstheme="minorHAnsi"/>
-                <w:color w:val="BFBFBF" w:themeColor="background1" w:themeShade="BF"/>
                 <w:sz w:val="18"/>
                 <w:szCs w:val="18"/>
               </w:rPr>
@@ -13434,7 +13473,6 @@
             <w:r>
               <w:rPr>
                 <w:rFonts w:eastAsia="Calibri" w:cstheme="minorHAnsi"/>
-                <w:color w:val="BFBFBF" w:themeColor="background1" w:themeShade="BF"/>
                 <w:sz w:val="18"/>
                 <w:szCs w:val="18"/>
               </w:rPr>
@@ -13455,7 +13493,6 @@
               <w:jc w:val="right"/>
               <w:rPr>
                 <w:rFonts w:eastAsia="Calibri" w:cstheme="minorHAnsi"/>
-                <w:color w:val="BFBFBF" w:themeColor="background1" w:themeShade="BF"/>
                 <w:sz w:val="18"/>
                 <w:szCs w:val="18"/>
               </w:rPr>
@@ -13463,11 +13500,18 @@
             <w:r>
               <w:rPr>
                 <w:rFonts w:eastAsia="Calibri" w:cstheme="minorHAnsi"/>
-                <w:color w:val="BFBFBF" w:themeColor="background1" w:themeShade="BF"/>
                 <w:sz w:val="18"/>
                 <w:szCs w:val="18"/>
               </w:rPr>
-              <w:t>2.000,00</w:t>
+              <w:t>0</w:t>
+            </w:r>
+            <w:r>
+              <w:rPr>
+                <w:rFonts w:eastAsia="Calibri" w:cstheme="minorHAnsi"/>
+                <w:sz w:val="18"/>
+                <w:szCs w:val="18"/>
+              </w:rPr>
+              <w:t>,00</w:t>
             </w:r>
           </w:p>
         </w:tc>
@@ -13484,7 +13528,6 @@
               <w:jc w:val="right"/>
               <w:rPr>
                 <w:rFonts w:eastAsia="Calibri" w:cstheme="minorHAnsi"/>
-                <w:color w:val="BFBFBF" w:themeColor="background1" w:themeShade="BF"/>
                 <w:sz w:val="18"/>
                 <w:szCs w:val="18"/>
               </w:rPr>
@@ -13492,11 +13535,18 @@
             <w:r>
               <w:rPr>
                 <w:rFonts w:eastAsia="Calibri" w:cstheme="minorHAnsi"/>
-                <w:color w:val="BFBFBF" w:themeColor="background1" w:themeShade="BF"/>
                 <w:sz w:val="18"/>
                 <w:szCs w:val="18"/>
               </w:rPr>
-              <w:t>500,00</w:t>
+              <w:t>0</w:t>
+            </w:r>
+            <w:r>
+              <w:rPr>
+                <w:rFonts w:eastAsia="Calibri" w:cstheme="minorHAnsi"/>
+                <w:sz w:val="18"/>
+                <w:szCs w:val="18"/>
+              </w:rPr>
+              <w:t>,00</w:t>
             </w:r>
           </w:p>
         </w:tc>
@@ -13513,7 +13563,6 @@
               <w:jc w:val="right"/>
               <w:rPr>
                 <w:rFonts w:eastAsia="Calibri" w:cstheme="minorHAnsi"/>
-                <w:color w:val="BFBFBF" w:themeColor="background1" w:themeShade="BF"/>
                 <w:sz w:val="18"/>
                 <w:szCs w:val="18"/>
               </w:rPr>
@@ -13521,11 +13570,18 @@
             <w:r>
               <w:rPr>
                 <w:rFonts w:eastAsia="Calibri" w:cstheme="minorHAnsi"/>
-                <w:color w:val="BFBFBF" w:themeColor="background1" w:themeShade="BF"/>
                 <w:sz w:val="18"/>
                 <w:szCs w:val="18"/>
               </w:rPr>
-              <w:t>1.500,00</w:t>
+              <w:t>0</w:t>
+            </w:r>
+            <w:r>
+              <w:rPr>
+                <w:rFonts w:eastAsia="Calibri" w:cstheme="minorHAnsi"/>
+                <w:sz w:val="18"/>
+                <w:szCs w:val="18"/>
+              </w:rPr>
+              <w:t>,00</w:t>
             </w:r>
           </w:p>
         </w:tc>
@@ -13542,7 +13598,6 @@
               <w:jc w:val="right"/>
               <w:rPr>
                 <w:rFonts w:eastAsia="Calibri" w:cstheme="minorHAnsi"/>
-                <w:color w:val="BFBFBF" w:themeColor="background1" w:themeShade="BF"/>
                 <w:sz w:val="18"/>
                 <w:szCs w:val="18"/>
               </w:rPr>
@@ -13550,11 +13605,18 @@
             <w:r>
               <w:rPr>
                 <w:rFonts w:eastAsia="Calibri" w:cstheme="minorHAnsi"/>
-                <w:color w:val="BFBFBF" w:themeColor="background1" w:themeShade="BF"/>
                 <w:sz w:val="18"/>
                 <w:szCs w:val="18"/>
               </w:rPr>
-              <w:t>200,00</w:t>
+              <w:t>25</w:t>
+            </w:r>
+            <w:r>
+              <w:rPr>
+                <w:rFonts w:eastAsia="Calibri" w:cstheme="minorHAnsi"/>
+                <w:sz w:val="18"/>
+                <w:szCs w:val="18"/>
+              </w:rPr>
+              <w:t>,00</w:t>
             </w:r>
           </w:p>
         </w:tc>
@@ -13571,7 +13633,6 @@
               <w:jc w:val="right"/>
               <w:rPr>
                 <w:rFonts w:eastAsia="Calibri" w:cstheme="minorHAnsi"/>
-                <w:color w:val="BFBFBF" w:themeColor="background1" w:themeShade="BF"/>
                 <w:sz w:val="18"/>
                 <w:szCs w:val="18"/>
               </w:rPr>
@@ -13579,11 +13640,18 @@
             <w:r>
               <w:rPr>
                 <w:rFonts w:eastAsia="Calibri" w:cstheme="minorHAnsi"/>
-                <w:color w:val="BFBFBF" w:themeColor="background1" w:themeShade="BF"/>
                 <w:sz w:val="18"/>
                 <w:szCs w:val="18"/>
               </w:rPr>
-              <w:t>400,00</w:t>
+              <w:t>0</w:t>
+            </w:r>
+            <w:r>
+              <w:rPr>
+                <w:rFonts w:eastAsia="Calibri" w:cstheme="minorHAnsi"/>
+                <w:sz w:val="18"/>
+                <w:szCs w:val="18"/>
+              </w:rPr>
+              <w:t>,00</w:t>
             </w:r>
           </w:p>
         </w:tc>
@@ -13600,7 +13668,6 @@
               <w:jc w:val="right"/>
               <w:rPr>
                 <w:rFonts w:eastAsia="Calibri" w:cstheme="minorHAnsi"/>
-                <w:color w:val="BFBFBF" w:themeColor="background1" w:themeShade="BF"/>
                 <w:sz w:val="18"/>
                 <w:szCs w:val="18"/>
               </w:rPr>
@@ -13608,11 +13675,18 @@
             <w:r>
               <w:rPr>
                 <w:rFonts w:eastAsia="Calibri" w:cstheme="minorHAnsi"/>
-                <w:color w:val="BFBFBF" w:themeColor="background1" w:themeShade="BF"/>
                 <w:sz w:val="18"/>
                 <w:szCs w:val="18"/>
               </w:rPr>
-              <w:t>4.600,00</w:t>
+              <w:t>25</w:t>
+            </w:r>
+            <w:r>
+              <w:rPr>
+                <w:rFonts w:eastAsia="Calibri" w:cstheme="minorHAnsi"/>
+                <w:sz w:val="18"/>
+                <w:szCs w:val="18"/>
+              </w:rPr>
+              <w:t>,00</w:t>
             </w:r>
           </w:p>
         </w:tc>
@@ -13652,7 +13726,7 @@
                 <w:sz w:val="18"/>
                 <w:szCs w:val="18"/>
               </w:rPr>
-              <w:t>A12</w:t>
+              <w:t>A31</w:t>
             </w:r>
           </w:p>
         </w:tc>
@@ -13675,7 +13749,7 @@
                 <w:sz w:val="18"/>
                 <w:szCs w:val="18"/>
               </w:rPr>
-              <w:t>Polnjenje baze</w:t>
+              <w:t>Preverjanje rezultatov</w:t>
             </w:r>
           </w:p>
         </w:tc>
@@ -13727,6 +13801,14 @@
               </w:rPr>
               <w:t>0</w:t>
             </w:r>
+            <w:r>
+              <w:rPr>
+                <w:rFonts w:eastAsia="Calibri" w:cstheme="minorHAnsi"/>
+                <w:sz w:val="18"/>
+                <w:szCs w:val="18"/>
+              </w:rPr>
+              <w:t>,00</w:t>
+            </w:r>
           </w:p>
         </w:tc>
         <w:tc>
@@ -13754,6 +13836,14 @@
               </w:rPr>
               <w:t>0</w:t>
             </w:r>
+            <w:r>
+              <w:rPr>
+                <w:rFonts w:eastAsia="Calibri" w:cstheme="minorHAnsi"/>
+                <w:sz w:val="18"/>
+                <w:szCs w:val="18"/>
+              </w:rPr>
+              <w:t>,00</w:t>
+            </w:r>
           </w:p>
         </w:tc>
         <w:tc>
@@ -13781,6 +13871,14 @@
               </w:rPr>
               <w:t>0</w:t>
             </w:r>
+            <w:r>
+              <w:rPr>
+                <w:rFonts w:eastAsia="Calibri" w:cstheme="minorHAnsi"/>
+                <w:sz w:val="18"/>
+                <w:szCs w:val="18"/>
+              </w:rPr>
+              <w:t>,00</w:t>
+            </w:r>
           </w:p>
         </w:tc>
         <w:tc>
@@ -13806,7 +13904,15 @@
                 <w:sz w:val="18"/>
                 <w:szCs w:val="18"/>
               </w:rPr>
-              <w:t>25</w:t>
+              <w:t>36</w:t>
+            </w:r>
+            <w:r>
+              <w:rPr>
+                <w:rFonts w:eastAsia="Calibri" w:cstheme="minorHAnsi"/>
+                <w:sz w:val="18"/>
+                <w:szCs w:val="18"/>
+              </w:rPr>
+              <w:t>,00</w:t>
             </w:r>
           </w:p>
         </w:tc>
@@ -13835,6 +13941,14 @@
               </w:rPr>
               <w:t>0</w:t>
             </w:r>
+            <w:r>
+              <w:rPr>
+                <w:rFonts w:eastAsia="Calibri" w:cstheme="minorHAnsi"/>
+                <w:sz w:val="18"/>
+                <w:szCs w:val="18"/>
+              </w:rPr>
+              <w:t>,00</w:t>
+            </w:r>
           </w:p>
         </w:tc>
         <w:tc>
@@ -13860,7 +13974,15 @@
                 <w:sz w:val="18"/>
                 <w:szCs w:val="18"/>
               </w:rPr>
-              <w:t>25</w:t>
+              <w:t>36</w:t>
+            </w:r>
+            <w:r>
+              <w:rPr>
+                <w:rFonts w:eastAsia="Calibri" w:cstheme="minorHAnsi"/>
+                <w:sz w:val="18"/>
+                <w:szCs w:val="18"/>
+              </w:rPr>
+              <w:t>,00</w:t>
             </w:r>
           </w:p>
         </w:tc>
@@ -13900,7 +14022,7 @@
                 <w:sz w:val="18"/>
                 <w:szCs w:val="18"/>
               </w:rPr>
-              <w:t>A31</w:t>
+              <w:t>A32</w:t>
             </w:r>
           </w:p>
         </w:tc>
@@ -13923,7 +14045,7 @@
                 <w:sz w:val="18"/>
                 <w:szCs w:val="18"/>
               </w:rPr>
-              <w:t>Preverjanje rezultatov</w:t>
+              <w:t>Preverjanje aplikacije na več napravah</w:t>
             </w:r>
           </w:p>
         </w:tc>
@@ -13946,7 +14068,7 @@
                 <w:sz w:val="18"/>
                 <w:szCs w:val="18"/>
               </w:rPr>
-              <w:t>1</w:t>
+              <w:t>0,5</w:t>
             </w:r>
           </w:p>
         </w:tc>
@@ -13973,7 +14095,7 @@
                 <w:sz w:val="18"/>
                 <w:szCs w:val="18"/>
               </w:rPr>
-              <w:t>0</w:t>
+              <w:t>0,00</w:t>
             </w:r>
           </w:p>
         </w:tc>
@@ -14000,7 +14122,7 @@
                 <w:sz w:val="18"/>
                 <w:szCs w:val="18"/>
               </w:rPr>
-              <w:t>0</w:t>
+              <w:t>0,00</w:t>
             </w:r>
           </w:p>
         </w:tc>
@@ -14027,7 +14149,7 @@
                 <w:sz w:val="18"/>
                 <w:szCs w:val="18"/>
               </w:rPr>
-              <w:t>0</w:t>
+              <w:t>0,00</w:t>
             </w:r>
           </w:p>
         </w:tc>
@@ -14054,7 +14176,7 @@
                 <w:sz w:val="18"/>
                 <w:szCs w:val="18"/>
               </w:rPr>
-              <w:t>36</w:t>
+              <w:t>25,00</w:t>
             </w:r>
           </w:p>
         </w:tc>
@@ -14081,7 +14203,7 @@
                 <w:sz w:val="18"/>
                 <w:szCs w:val="18"/>
               </w:rPr>
-              <w:t>0</w:t>
+              <w:t>0,00</w:t>
             </w:r>
           </w:p>
         </w:tc>
@@ -14108,7 +14230,7 @@
                 <w:sz w:val="18"/>
                 <w:szCs w:val="18"/>
               </w:rPr>
-              <w:t>36</w:t>
+              <w:t>25,00</w:t>
             </w:r>
           </w:p>
         </w:tc>
@@ -14148,7 +14270,7 @@
                 <w:sz w:val="18"/>
                 <w:szCs w:val="18"/>
               </w:rPr>
-              <w:t>A32</w:t>
+              <w:t>B13</w:t>
             </w:r>
           </w:p>
         </w:tc>
@@ -14171,7 +14293,7 @@
                 <w:sz w:val="18"/>
                 <w:szCs w:val="18"/>
               </w:rPr>
-              <w:t>Preverjanje aplikacije na več napravah</w:t>
+              <w:t>Informiranje in promocija</w:t>
             </w:r>
           </w:p>
         </w:tc>
@@ -14188,21 +14310,40 @@
                 <w:szCs w:val="18"/>
               </w:rPr>
             </w:pPr>
-            <w:r>
+          </w:p>
+        </w:tc>
+        <w:tc>
+          <w:tcPr>
+            <w:tcW w:w="1027" w:type="dxa"/>
+            <w:tcBorders>
+              <w:right w:val="single" w:sz="4" w:space="0" w:color="auto"/>
+            </w:tcBorders>
+          </w:tcPr>
+          <w:p>
+            <w:pPr>
+              <w:spacing w:before="60" w:after="60"/>
+              <w:jc w:val="right"/>
               <w:rPr>
                 <w:rFonts w:eastAsia="Calibri" w:cstheme="minorHAnsi"/>
                 <w:sz w:val="18"/>
                 <w:szCs w:val="18"/>
               </w:rPr>
-              <w:t>0,5</w:t>
-            </w:r>
-          </w:p>
-        </w:tc>
-        <w:tc>
-          <w:tcPr>
-            <w:tcW w:w="1027" w:type="dxa"/>
-            <w:tcBorders>
-              <w:right w:val="single" w:sz="4" w:space="0" w:color="auto"/>
+            </w:pPr>
+            <w:r>
+              <w:rPr>
+                <w:rFonts w:eastAsia="Calibri" w:cstheme="minorHAnsi"/>
+                <w:sz w:val="18"/>
+                <w:szCs w:val="18"/>
+              </w:rPr>
+              <w:t>0,00</w:t>
+            </w:r>
+          </w:p>
+        </w:tc>
+        <w:tc>
+          <w:tcPr>
+            <w:tcW w:w="1028" w:type="dxa"/>
+            <w:tcBorders>
+              <w:left w:val="single" w:sz="4" w:space="0" w:color="auto"/>
             </w:tcBorders>
           </w:tcPr>
           <w:p>
@@ -14221,7 +14362,7 @@
                 <w:sz w:val="18"/>
                 <w:szCs w:val="18"/>
               </w:rPr>
-              <w:t>0</w:t>
+              <w:t>0,00</w:t>
             </w:r>
           </w:p>
         </w:tc>
@@ -14248,7 +14389,7 @@
                 <w:sz w:val="18"/>
                 <w:szCs w:val="18"/>
               </w:rPr>
-              <w:t>0</w:t>
+              <w:t>0,00</w:t>
             </w:r>
           </w:p>
         </w:tc>
@@ -14275,13 +14416,13 @@
                 <w:sz w:val="18"/>
                 <w:szCs w:val="18"/>
               </w:rPr>
-              <w:t>0</w:t>
-            </w:r>
-          </w:p>
-        </w:tc>
-        <w:tc>
-          <w:tcPr>
-            <w:tcW w:w="1028" w:type="dxa"/>
+              <w:t>14,00</w:t>
+            </w:r>
+          </w:p>
+        </w:tc>
+        <w:tc>
+          <w:tcPr>
+            <w:tcW w:w="1134" w:type="dxa"/>
             <w:tcBorders>
               <w:left w:val="single" w:sz="4" w:space="0" w:color="auto"/>
             </w:tcBorders>
@@ -14302,13 +14443,13 @@
                 <w:sz w:val="18"/>
                 <w:szCs w:val="18"/>
               </w:rPr>
-              <w:t>25</w:t>
-            </w:r>
-          </w:p>
-        </w:tc>
-        <w:tc>
-          <w:tcPr>
-            <w:tcW w:w="1134" w:type="dxa"/>
+              <w:t>0,00</w:t>
+            </w:r>
+          </w:p>
+        </w:tc>
+        <w:tc>
+          <w:tcPr>
+            <w:tcW w:w="1170" w:type="dxa"/>
             <w:tcBorders>
               <w:left w:val="single" w:sz="4" w:space="0" w:color="auto"/>
             </w:tcBorders>
@@ -14329,34 +14470,7 @@
                 <w:sz w:val="18"/>
                 <w:szCs w:val="18"/>
               </w:rPr>
-              <w:t>0</w:t>
-            </w:r>
-          </w:p>
-        </w:tc>
-        <w:tc>
-          <w:tcPr>
-            <w:tcW w:w="1170" w:type="dxa"/>
-            <w:tcBorders>
-              <w:left w:val="single" w:sz="4" w:space="0" w:color="auto"/>
-            </w:tcBorders>
-          </w:tcPr>
-          <w:p>
-            <w:pPr>
-              <w:spacing w:before="60" w:after="60"/>
-              <w:jc w:val="right"/>
-              <w:rPr>
-                <w:rFonts w:eastAsia="Calibri" w:cstheme="minorHAnsi"/>
-                <w:sz w:val="18"/>
-                <w:szCs w:val="18"/>
-              </w:rPr>
-            </w:pPr>
-            <w:r>
-              <w:rPr>
-                <w:rFonts w:eastAsia="Calibri" w:cstheme="minorHAnsi"/>
-                <w:sz w:val="18"/>
-                <w:szCs w:val="18"/>
-              </w:rPr>
-              <w:t>25</w:t>
+              <w:t>14,00</w:t>
             </w:r>
           </w:p>
         </w:tc>
@@ -14377,25 +14491,10 @@
     </w:p>
     <w:p>
       <w:pPr>
-        <w:jc w:val="both"/>
-        <w:rPr>
-          <w:color w:val="BFBFBF" w:themeColor="background1" w:themeShade="BF"/>
-        </w:rPr>
-      </w:pPr>
-      <w:r>
-        <w:rPr>
-          <w:color w:val="BFBFBF" w:themeColor="background1" w:themeShade="BF"/>
-        </w:rPr>
-        <w:t>Vse neposredne stroške iz zgornje tabele, razen stroškov dela, tudi posebej utemeljite.</w:t>
-      </w:r>
-    </w:p>
-    <w:p>
-      <w:pPr>
         <w:pStyle w:val="Heading1"/>
       </w:pPr>
       <w:bookmarkStart w:id="22" w:name="_Toc338163390"/>
       <w:r>
-        <w:lastRenderedPageBreak/>
         <w:t>Reference</w:t>
       </w:r>
       <w:bookmarkEnd w:id="22"/>
@@ -14469,125 +14568,6 @@
     </w:p>
     <w:p>
       <w:pPr>
-        <w:jc w:val="both"/>
-        <w:rPr>
-          <w:color w:val="D9D9D9" w:themeColor="background1" w:themeShade="D9"/>
-        </w:rPr>
-      </w:pPr>
-      <w:r>
-        <w:rPr>
-          <w:color w:val="D9D9D9" w:themeColor="background1" w:themeShade="D9"/>
-        </w:rPr>
-        <w:t>Navedite vse reference, ki ste jih uporabili v predlogu projekta. Oblika naj sledi spodaj zapisanim primerom. V besedilu reference uporabite na več načinov: ena sama [1], več referenc skupaj [2, 3, 4], ali pa se sklicujete neposredno na avtorja in njegovo delo, kot to predlaga [5].</w:t>
-      </w:r>
-    </w:p>
-    <w:p>
-      <w:pPr>
-        <w:pStyle w:val="Reference"/>
-        <w:rPr>
-          <w:color w:val="D9D9D9" w:themeColor="background1" w:themeShade="D9"/>
-        </w:rPr>
-      </w:pPr>
-      <w:r>
-        <w:rPr>
-          <w:color w:val="D9D9D9" w:themeColor="background1" w:themeShade="D9"/>
-        </w:rPr>
-        <w:t>[1]</w:t>
-      </w:r>
-      <w:r>
-        <w:rPr>
-          <w:color w:val="D9D9D9" w:themeColor="background1" w:themeShade="D9"/>
-        </w:rPr>
-        <w:tab/>
-        <w:t>Avtor1, Avtor2 in Avtor3. Naslov članka. Naslov revije; 2008; 18(2). str. 1-5.</w:t>
-      </w:r>
-    </w:p>
-    <w:p>
-      <w:pPr>
-        <w:pStyle w:val="Reference"/>
-        <w:rPr>
-          <w:color w:val="D9D9D9" w:themeColor="background1" w:themeShade="D9"/>
-        </w:rPr>
-      </w:pPr>
-      <w:r>
-        <w:rPr>
-          <w:color w:val="D9D9D9" w:themeColor="background1" w:themeShade="D9"/>
-        </w:rPr>
-        <w:t>[2]</w:t>
-      </w:r>
-      <w:r>
-        <w:rPr>
-          <w:color w:val="D9D9D9" w:themeColor="background1" w:themeShade="D9"/>
-        </w:rPr>
-        <w:tab/>
-        <w:t>Urednik. Naslov knjige. Založba; 2005.</w:t>
-      </w:r>
-    </w:p>
-    <w:p>
-      <w:pPr>
-        <w:pStyle w:val="Reference"/>
-        <w:rPr>
-          <w:color w:val="D9D9D9" w:themeColor="background1" w:themeShade="D9"/>
-        </w:rPr>
-      </w:pPr>
-      <w:r>
-        <w:rPr>
-          <w:color w:val="D9D9D9" w:themeColor="background1" w:themeShade="D9"/>
-        </w:rPr>
-        <w:t>[3]</w:t>
-      </w:r>
-      <w:r>
-        <w:rPr>
-          <w:color w:val="D9D9D9" w:themeColor="background1" w:themeShade="D9"/>
-        </w:rPr>
-        <w:tab/>
-        <w:t>Avtor. Naslov članka. V: Urednik. Zbornik konference; 2004 junij 4-7; Kraj, Država. Založnik; 2004. str. 5-15.</w:t>
-      </w:r>
-    </w:p>
-    <w:p>
-      <w:pPr>
-        <w:pStyle w:val="Reference"/>
-        <w:rPr>
-          <w:color w:val="D9D9D9" w:themeColor="background1" w:themeShade="D9"/>
-        </w:rPr>
-      </w:pPr>
-      <w:r>
-        <w:rPr>
-          <w:color w:val="D9D9D9" w:themeColor="background1" w:themeShade="D9"/>
-        </w:rPr>
-        <w:t>[4]</w:t>
-      </w:r>
-      <w:r>
-        <w:rPr>
-          <w:color w:val="D9D9D9" w:themeColor="background1" w:themeShade="D9"/>
-        </w:rPr>
-        <w:tab/>
-        <w:t>Avtor. Naslov knjige. Založba; 1995.</w:t>
-      </w:r>
-    </w:p>
-    <w:p>
-      <w:pPr>
-        <w:pStyle w:val="Reference"/>
-        <w:rPr>
-          <w:color w:val="D9D9D9" w:themeColor="background1" w:themeShade="D9"/>
-        </w:rPr>
-      </w:pPr>
-      <w:r>
-        <w:rPr>
-          <w:color w:val="D9D9D9" w:themeColor="background1" w:themeShade="D9"/>
-        </w:rPr>
-        <w:t>[5]</w:t>
-      </w:r>
-      <w:r>
-        <w:rPr>
-          <w:color w:val="D9D9D9" w:themeColor="background1" w:themeShade="D9"/>
-        </w:rPr>
-        <w:tab/>
-        <w:t>Avtor. Naslov. Spletna stran; 2001. http://www.url.si/pot/dokument.html [11/11/2013]</w:t>
-      </w:r>
-    </w:p>
-    <w:p>
-      <w:pPr>
         <w:pStyle w:val="Heading1"/>
       </w:pPr>
       <w:bookmarkStart w:id="23" w:name="_Toc338163391"/>
@@ -14597,689 +14577,13 @@
       <w:bookmarkEnd w:id="23"/>
     </w:p>
     <w:p>
-      <w:pPr>
-        <w:jc w:val="both"/>
-      </w:pPr>
       <w:r>
-        <w:t>V dodatku opišite še delitev dela v okviru priprave tega dokumenta. V tabeli navedite vse naloge, ki jih avtorji niso opravili skupaj (oz. niso enakovredno prispevali k nalogi). Pri vsaki od nalog navedite, koliko dela (v odstotkih) je pri tej nalogi opravil vsak izmed avtorjev. Primer je z rdečo zapisan v tabeli. V glavo tabele zapišite imena vseh avtorjev. Po potrebi v tabelo dodajte nove vrstice oz. brišite stolpce.</w:t>
+        <w:t xml:space="preserve">Vsi avtorji tega dokumenta smo enakovredno pripevali k </w:t>
+      </w:r>
+      <w:r>
+        <w:t>izdelavi naloge.</w:t>
       </w:r>
     </w:p>
-    <w:tbl>
-      <w:tblPr>
-        <w:tblStyle w:val="TableGrid"/>
-        <w:tblW w:w="0" w:type="auto"/>
-        <w:jc w:val="center"/>
-        <w:tblInd w:w="-3610" w:type="dxa"/>
-        <w:tblLook w:val="04A0"/>
-      </w:tblPr>
-      <w:tblGrid>
-        <w:gridCol w:w="2511"/>
-        <w:gridCol w:w="1221"/>
-        <w:gridCol w:w="1221"/>
-        <w:gridCol w:w="1221"/>
-      </w:tblGrid>
-      <w:tr>
-        <w:trPr>
-          <w:jc w:val="center"/>
-        </w:trPr>
-        <w:tc>
-          <w:tcPr>
-            <w:tcW w:w="2511" w:type="dxa"/>
-          </w:tcPr>
-          <w:p>
-            <w:pPr>
-              <w:rPr>
-                <w:b/>
-              </w:rPr>
-            </w:pPr>
-            <w:r>
-              <w:rPr>
-                <w:b/>
-              </w:rPr>
-              <w:t>Naloga</w:t>
-            </w:r>
-          </w:p>
-        </w:tc>
-        <w:tc>
-          <w:tcPr>
-            <w:tcW w:w="1221" w:type="dxa"/>
-          </w:tcPr>
-          <w:p>
-            <w:pPr>
-              <w:pStyle w:val="NoSpacing"/>
-              <w:rPr>
-                <w:b/>
-                <w:color w:val="C00000"/>
-              </w:rPr>
-            </w:pPr>
-            <w:r>
-              <w:rPr>
-                <w:b/>
-                <w:color w:val="C00000"/>
-              </w:rPr>
-              <w:t>Denis Korinšek</w:t>
-            </w:r>
-          </w:p>
-        </w:tc>
-        <w:tc>
-          <w:tcPr>
-            <w:tcW w:w="1221" w:type="dxa"/>
-          </w:tcPr>
-          <w:p>
-            <w:pPr>
-              <w:pStyle w:val="NoSpacing"/>
-              <w:rPr>
-                <w:b/>
-                <w:color w:val="C00000"/>
-              </w:rPr>
-            </w:pPr>
-            <w:r>
-              <w:rPr>
-                <w:b/>
-                <w:color w:val="C00000"/>
-              </w:rPr>
-              <w:t>Primož Kerin</w:t>
-            </w:r>
-          </w:p>
-        </w:tc>
-        <w:tc>
-          <w:tcPr>
-            <w:tcW w:w="1221" w:type="dxa"/>
-          </w:tcPr>
-          <w:p>
-            <w:pPr>
-              <w:pStyle w:val="NoSpacing"/>
-              <w:rPr>
-                <w:b/>
-                <w:color w:val="C00000"/>
-              </w:rPr>
-            </w:pPr>
-            <w:r>
-              <w:rPr>
-                <w:b/>
-                <w:color w:val="C00000"/>
-              </w:rPr>
-              <w:t>Matej Biberovič</w:t>
-            </w:r>
-          </w:p>
-        </w:tc>
-      </w:tr>
-      <w:tr>
-        <w:trPr>
-          <w:jc w:val="center"/>
-        </w:trPr>
-        <w:tc>
-          <w:tcPr>
-            <w:tcW w:w="2511" w:type="dxa"/>
-          </w:tcPr>
-          <w:p>
-            <w:pPr>
-              <w:pStyle w:val="NoSpacing"/>
-              <w:rPr>
-                <w:color w:val="C00000"/>
-              </w:rPr>
-            </w:pPr>
-            <w:r>
-              <w:rPr>
-                <w:color w:val="C00000"/>
-              </w:rPr>
-              <w:t>Povzetek</w:t>
-            </w:r>
-          </w:p>
-        </w:tc>
-        <w:tc>
-          <w:tcPr>
-            <w:tcW w:w="1221" w:type="dxa"/>
-          </w:tcPr>
-          <w:p>
-            <w:pPr>
-              <w:pStyle w:val="NoSpacing"/>
-              <w:rPr>
-                <w:color w:val="C00000"/>
-              </w:rPr>
-            </w:pPr>
-            <w:r>
-              <w:rPr>
-                <w:color w:val="C00000"/>
-              </w:rPr>
-              <w:t>0%</w:t>
-            </w:r>
-          </w:p>
-        </w:tc>
-        <w:tc>
-          <w:tcPr>
-            <w:tcW w:w="1221" w:type="dxa"/>
-          </w:tcPr>
-          <w:p>
-            <w:pPr>
-              <w:pStyle w:val="NoSpacing"/>
-              <w:rPr>
-                <w:color w:val="C00000"/>
-              </w:rPr>
-            </w:pPr>
-            <w:r>
-              <w:rPr>
-                <w:color w:val="C00000"/>
-              </w:rPr>
-              <w:t>0%</w:t>
-            </w:r>
-          </w:p>
-        </w:tc>
-        <w:tc>
-          <w:tcPr>
-            <w:tcW w:w="1221" w:type="dxa"/>
-          </w:tcPr>
-          <w:p>
-            <w:pPr>
-              <w:pStyle w:val="NoSpacing"/>
-              <w:rPr>
-                <w:color w:val="C00000"/>
-              </w:rPr>
-            </w:pPr>
-            <w:r>
-              <w:rPr>
-                <w:color w:val="C00000"/>
-              </w:rPr>
-              <w:t>0%</w:t>
-            </w:r>
-          </w:p>
-        </w:tc>
-      </w:tr>
-      <w:tr>
-        <w:trPr>
-          <w:jc w:val="center"/>
-        </w:trPr>
-        <w:tc>
-          <w:tcPr>
-            <w:tcW w:w="2511" w:type="dxa"/>
-          </w:tcPr>
-          <w:p>
-            <w:pPr>
-              <w:pStyle w:val="NoSpacing"/>
-              <w:rPr>
-                <w:color w:val="C00000"/>
-              </w:rPr>
-            </w:pPr>
-            <w:r>
-              <w:rPr>
-                <w:color w:val="C00000"/>
-              </w:rPr>
-              <w:t>Seznam izdelkov</w:t>
-            </w:r>
-          </w:p>
-        </w:tc>
-        <w:tc>
-          <w:tcPr>
-            <w:tcW w:w="1221" w:type="dxa"/>
-          </w:tcPr>
-          <w:p>
-            <w:pPr>
-              <w:pStyle w:val="NoSpacing"/>
-              <w:rPr>
-                <w:color w:val="C00000"/>
-              </w:rPr>
-            </w:pPr>
-          </w:p>
-        </w:tc>
-        <w:tc>
-          <w:tcPr>
-            <w:tcW w:w="1221" w:type="dxa"/>
-          </w:tcPr>
-          <w:p>
-            <w:pPr>
-              <w:pStyle w:val="NoSpacing"/>
-              <w:rPr>
-                <w:color w:val="C00000"/>
-              </w:rPr>
-            </w:pPr>
-          </w:p>
-        </w:tc>
-        <w:tc>
-          <w:tcPr>
-            <w:tcW w:w="1221" w:type="dxa"/>
-          </w:tcPr>
-          <w:p>
-            <w:pPr>
-              <w:pStyle w:val="NoSpacing"/>
-              <w:rPr>
-                <w:color w:val="C00000"/>
-              </w:rPr>
-            </w:pPr>
-          </w:p>
-        </w:tc>
-      </w:tr>
-      <w:tr>
-        <w:trPr>
-          <w:jc w:val="center"/>
-        </w:trPr>
-        <w:tc>
-          <w:tcPr>
-            <w:tcW w:w="2511" w:type="dxa"/>
-          </w:tcPr>
-          <w:p>
-            <w:pPr>
-              <w:pStyle w:val="NoSpacing"/>
-              <w:rPr>
-                <w:color w:val="C00000"/>
-              </w:rPr>
-            </w:pPr>
-            <w:r>
-              <w:rPr>
-                <w:color w:val="C00000"/>
-              </w:rPr>
-              <w:t>PERT-ov diagram</w:t>
-            </w:r>
-          </w:p>
-        </w:tc>
-        <w:tc>
-          <w:tcPr>
-            <w:tcW w:w="1221" w:type="dxa"/>
-          </w:tcPr>
-          <w:p>
-            <w:pPr>
-              <w:pStyle w:val="NoSpacing"/>
-              <w:rPr>
-                <w:color w:val="C00000"/>
-              </w:rPr>
-            </w:pPr>
-          </w:p>
-        </w:tc>
-        <w:tc>
-          <w:tcPr>
-            <w:tcW w:w="1221" w:type="dxa"/>
-          </w:tcPr>
-          <w:p>
-            <w:pPr>
-              <w:pStyle w:val="NoSpacing"/>
-              <w:rPr>
-                <w:color w:val="C00000"/>
-              </w:rPr>
-            </w:pPr>
-          </w:p>
-        </w:tc>
-        <w:tc>
-          <w:tcPr>
-            <w:tcW w:w="1221" w:type="dxa"/>
-          </w:tcPr>
-          <w:p>
-            <w:pPr>
-              <w:pStyle w:val="NoSpacing"/>
-              <w:rPr>
-                <w:color w:val="C00000"/>
-              </w:rPr>
-            </w:pPr>
-          </w:p>
-        </w:tc>
-      </w:tr>
-      <w:tr>
-        <w:trPr>
-          <w:jc w:val="center"/>
-        </w:trPr>
-        <w:tc>
-          <w:tcPr>
-            <w:tcW w:w="2511" w:type="dxa"/>
-          </w:tcPr>
-          <w:p>
-            <w:pPr>
-              <w:pStyle w:val="NoSpacing"/>
-              <w:rPr>
-                <w:color w:val="C00000"/>
-              </w:rPr>
-            </w:pPr>
-            <w:r>
-              <w:rPr>
-                <w:color w:val="C00000"/>
-              </w:rPr>
-              <w:t>Gantt</w:t>
-            </w:r>
-            <w:r>
-              <w:rPr>
-                <w:color w:val="C00000"/>
-              </w:rPr>
-              <w:t>ov diagram</w:t>
-            </w:r>
-          </w:p>
-        </w:tc>
-        <w:tc>
-          <w:tcPr>
-            <w:tcW w:w="1221" w:type="dxa"/>
-          </w:tcPr>
-          <w:p>
-            <w:pPr>
-              <w:pStyle w:val="NoSpacing"/>
-              <w:rPr>
-                <w:color w:val="C00000"/>
-              </w:rPr>
-            </w:pPr>
-          </w:p>
-        </w:tc>
-        <w:tc>
-          <w:tcPr>
-            <w:tcW w:w="1221" w:type="dxa"/>
-          </w:tcPr>
-          <w:p>
-            <w:pPr>
-              <w:pStyle w:val="NoSpacing"/>
-              <w:rPr>
-                <w:color w:val="C00000"/>
-              </w:rPr>
-            </w:pPr>
-          </w:p>
-        </w:tc>
-        <w:tc>
-          <w:tcPr>
-            <w:tcW w:w="1221" w:type="dxa"/>
-          </w:tcPr>
-          <w:p>
-            <w:pPr>
-              <w:pStyle w:val="NoSpacing"/>
-              <w:rPr>
-                <w:color w:val="C00000"/>
-              </w:rPr>
-            </w:pPr>
-          </w:p>
-        </w:tc>
-      </w:tr>
-      <w:tr>
-        <w:trPr>
-          <w:jc w:val="center"/>
-        </w:trPr>
-        <w:tc>
-          <w:tcPr>
-            <w:tcW w:w="2511" w:type="dxa"/>
-          </w:tcPr>
-          <w:p>
-            <w:pPr>
-              <w:pStyle w:val="NoSpacing"/>
-              <w:rPr>
-                <w:color w:val="C00000"/>
-              </w:rPr>
-            </w:pPr>
-            <w:r>
-              <w:rPr>
-                <w:color w:val="C00000"/>
-              </w:rPr>
-              <w:t>Obvladovanje tveganj</w:t>
-            </w:r>
-          </w:p>
-        </w:tc>
-        <w:tc>
-          <w:tcPr>
-            <w:tcW w:w="1221" w:type="dxa"/>
-          </w:tcPr>
-          <w:p>
-            <w:pPr>
-              <w:pStyle w:val="NoSpacing"/>
-              <w:rPr>
-                <w:color w:val="C00000"/>
-              </w:rPr>
-            </w:pPr>
-          </w:p>
-        </w:tc>
-        <w:tc>
-          <w:tcPr>
-            <w:tcW w:w="1221" w:type="dxa"/>
-          </w:tcPr>
-          <w:p>
-            <w:pPr>
-              <w:pStyle w:val="NoSpacing"/>
-              <w:rPr>
-                <w:color w:val="C00000"/>
-              </w:rPr>
-            </w:pPr>
-          </w:p>
-        </w:tc>
-        <w:tc>
-          <w:tcPr>
-            <w:tcW w:w="1221" w:type="dxa"/>
-          </w:tcPr>
-          <w:p>
-            <w:pPr>
-              <w:pStyle w:val="NoSpacing"/>
-              <w:rPr>
-                <w:color w:val="C00000"/>
-              </w:rPr>
-            </w:pPr>
-          </w:p>
-        </w:tc>
-      </w:tr>
-      <w:tr>
-        <w:trPr>
-          <w:jc w:val="center"/>
-        </w:trPr>
-        <w:tc>
-          <w:tcPr>
-            <w:tcW w:w="2511" w:type="dxa"/>
-          </w:tcPr>
-          <w:p>
-            <w:pPr>
-              <w:pStyle w:val="NoSpacing"/>
-              <w:rPr>
-                <w:color w:val="C00000"/>
-              </w:rPr>
-            </w:pPr>
-            <w:r>
-              <w:rPr>
-                <w:color w:val="C00000"/>
-              </w:rPr>
-              <w:t>...</w:t>
-            </w:r>
-          </w:p>
-        </w:tc>
-        <w:tc>
-          <w:tcPr>
-            <w:tcW w:w="1221" w:type="dxa"/>
-          </w:tcPr>
-          <w:p>
-            <w:pPr>
-              <w:pStyle w:val="NoSpacing"/>
-            </w:pPr>
-          </w:p>
-        </w:tc>
-        <w:tc>
-          <w:tcPr>
-            <w:tcW w:w="1221" w:type="dxa"/>
-          </w:tcPr>
-          <w:p>
-            <w:pPr>
-              <w:pStyle w:val="NoSpacing"/>
-            </w:pPr>
-          </w:p>
-        </w:tc>
-        <w:tc>
-          <w:tcPr>
-            <w:tcW w:w="1221" w:type="dxa"/>
-          </w:tcPr>
-          <w:p>
-            <w:pPr>
-              <w:pStyle w:val="NoSpacing"/>
-            </w:pPr>
-          </w:p>
-        </w:tc>
-      </w:tr>
-      <w:tr>
-        <w:trPr>
-          <w:jc w:val="center"/>
-        </w:trPr>
-        <w:tc>
-          <w:tcPr>
-            <w:tcW w:w="2511" w:type="dxa"/>
-          </w:tcPr>
-          <w:p>
-            <w:pPr>
-              <w:pStyle w:val="NoSpacing"/>
-            </w:pPr>
-          </w:p>
-        </w:tc>
-        <w:tc>
-          <w:tcPr>
-            <w:tcW w:w="1221" w:type="dxa"/>
-          </w:tcPr>
-          <w:p>
-            <w:pPr>
-              <w:pStyle w:val="NoSpacing"/>
-            </w:pPr>
-          </w:p>
-        </w:tc>
-        <w:tc>
-          <w:tcPr>
-            <w:tcW w:w="1221" w:type="dxa"/>
-          </w:tcPr>
-          <w:p>
-            <w:pPr>
-              <w:pStyle w:val="NoSpacing"/>
-            </w:pPr>
-          </w:p>
-        </w:tc>
-        <w:tc>
-          <w:tcPr>
-            <w:tcW w:w="1221" w:type="dxa"/>
-          </w:tcPr>
-          <w:p>
-            <w:pPr>
-              <w:pStyle w:val="NoSpacing"/>
-            </w:pPr>
-          </w:p>
-        </w:tc>
-      </w:tr>
-      <w:tr>
-        <w:trPr>
-          <w:jc w:val="center"/>
-        </w:trPr>
-        <w:tc>
-          <w:tcPr>
-            <w:tcW w:w="2511" w:type="dxa"/>
-          </w:tcPr>
-          <w:p>
-            <w:pPr>
-              <w:pStyle w:val="NoSpacing"/>
-            </w:pPr>
-          </w:p>
-        </w:tc>
-        <w:tc>
-          <w:tcPr>
-            <w:tcW w:w="1221" w:type="dxa"/>
-          </w:tcPr>
-          <w:p>
-            <w:pPr>
-              <w:pStyle w:val="NoSpacing"/>
-            </w:pPr>
-          </w:p>
-        </w:tc>
-        <w:tc>
-          <w:tcPr>
-            <w:tcW w:w="1221" w:type="dxa"/>
-          </w:tcPr>
-          <w:p>
-            <w:pPr>
-              <w:pStyle w:val="NoSpacing"/>
-            </w:pPr>
-          </w:p>
-        </w:tc>
-        <w:tc>
-          <w:tcPr>
-            <w:tcW w:w="1221" w:type="dxa"/>
-          </w:tcPr>
-          <w:p>
-            <w:pPr>
-              <w:pStyle w:val="NoSpacing"/>
-            </w:pPr>
-          </w:p>
-        </w:tc>
-      </w:tr>
-      <w:tr>
-        <w:trPr>
-          <w:jc w:val="center"/>
-        </w:trPr>
-        <w:tc>
-          <w:tcPr>
-            <w:tcW w:w="2511" w:type="dxa"/>
-          </w:tcPr>
-          <w:p>
-            <w:pPr>
-              <w:pStyle w:val="NoSpacing"/>
-            </w:pPr>
-          </w:p>
-        </w:tc>
-        <w:tc>
-          <w:tcPr>
-            <w:tcW w:w="1221" w:type="dxa"/>
-          </w:tcPr>
-          <w:p>
-            <w:pPr>
-              <w:pStyle w:val="NoSpacing"/>
-            </w:pPr>
-          </w:p>
-        </w:tc>
-        <w:tc>
-          <w:tcPr>
-            <w:tcW w:w="1221" w:type="dxa"/>
-          </w:tcPr>
-          <w:p>
-            <w:pPr>
-              <w:pStyle w:val="NoSpacing"/>
-            </w:pPr>
-          </w:p>
-        </w:tc>
-        <w:tc>
-          <w:tcPr>
-            <w:tcW w:w="1221" w:type="dxa"/>
-          </w:tcPr>
-          <w:p>
-            <w:pPr>
-              <w:pStyle w:val="NoSpacing"/>
-            </w:pPr>
-          </w:p>
-        </w:tc>
-      </w:tr>
-      <w:tr>
-        <w:trPr>
-          <w:jc w:val="center"/>
-        </w:trPr>
-        <w:tc>
-          <w:tcPr>
-            <w:tcW w:w="2511" w:type="dxa"/>
-          </w:tcPr>
-          <w:p>
-            <w:pPr>
-              <w:pStyle w:val="NoSpacing"/>
-            </w:pPr>
-          </w:p>
-        </w:tc>
-        <w:tc>
-          <w:tcPr>
-            <w:tcW w:w="1221" w:type="dxa"/>
-          </w:tcPr>
-          <w:p>
-            <w:pPr>
-              <w:pStyle w:val="NoSpacing"/>
-            </w:pPr>
-          </w:p>
-        </w:tc>
-        <w:tc>
-          <w:tcPr>
-            <w:tcW w:w="1221" w:type="dxa"/>
-          </w:tcPr>
-          <w:p>
-            <w:pPr>
-              <w:pStyle w:val="NoSpacing"/>
-            </w:pPr>
-          </w:p>
-        </w:tc>
-        <w:tc>
-          <w:tcPr>
-            <w:tcW w:w="1221" w:type="dxa"/>
-          </w:tcPr>
-          <w:p>
-            <w:pPr>
-              <w:pStyle w:val="NoSpacing"/>
-            </w:pPr>
-          </w:p>
-        </w:tc>
-      </w:tr>
-    </w:tbl>
-    <w:p/>
-    <w:p/>
     <w:sectPr>
       <w:pgSz w:w="11906" w:h="16838" w:code="9"/>
       <w:pgMar w:top="1701" w:right="1418" w:bottom="1701" w:left="1418" w:header="851" w:footer="851" w:gutter="0"/>
@@ -15291,7 +14595,7 @@
 </file>
 
 <file path=word/endnotes.xml><?xml version="1.0" encoding="utf-8"?>
-<w:endnotes xmlns:ve="http://schemas.openxmlformats.org/markup-compatibility/2006" xmlns:o="urn:schemas-microsoft-com:office:office" xmlns:r="http://schemas.openxmlformats.org/officeDocument/2006/relationships" xmlns:m="http://schemas.openxmlformats.org/officeDocument/2006/math" xmlns:v="urn:schemas-microsoft-com:vml" xmlns:wp="http://schemas.openxmlformats.org/drawingml/2006/wordprocessingDrawing" xmlns:w10="urn:schemas-microsoft-com:office:word" xmlns:w="http://schemas.openxmlformats.org/wordprocessingml/2006/main" xmlns:wne="http://schemas.microsoft.com/office/word/2006/wordml">
+<w:endnotes xmlns:wpc="http://schemas.microsoft.com/office/word/2010/wordprocessingCanvas" xmlns:mo="http://schemas.microsoft.com/office/mac/office/2008/main" xmlns:mc="http://schemas.openxmlformats.org/markup-compatibility/2006" xmlns:mv="urn:schemas-microsoft-com:mac:vml" xmlns:o="urn:schemas-microsoft-com:office:office" xmlns:r="http://schemas.openxmlformats.org/officeDocument/2006/relationships" xmlns:m="http://schemas.openxmlformats.org/officeDocument/2006/math" xmlns:v="urn:schemas-microsoft-com:vml" xmlns:wp14="http://schemas.microsoft.com/office/word/2010/wordprocessingDrawing" xmlns:wp="http://schemas.openxmlformats.org/drawingml/2006/wordprocessingDrawing" xmlns:w10="urn:schemas-microsoft-com:office:word" xmlns:w="http://schemas.openxmlformats.org/wordprocessingml/2006/main" xmlns:w14="http://schemas.microsoft.com/office/word/2010/wordml" xmlns:wpg="http://schemas.microsoft.com/office/word/2010/wordprocessingGroup" xmlns:wpi="http://schemas.microsoft.com/office/word/2010/wordprocessingInk" xmlns:wne="http://schemas.microsoft.com/office/word/2006/wordml" xmlns:wps="http://schemas.microsoft.com/office/word/2010/wordprocessingShape" mc:Ignorable="w14 wp14">
   <w:endnote w:type="separator" w:id="-1">
     <w:p>
       <w:pPr>
@@ -15316,7 +14620,7 @@
 </file>
 
 <file path=word/footer1.xml><?xml version="1.0" encoding="utf-8"?>
-<w:ftr xmlns:ve="http://schemas.openxmlformats.org/markup-compatibility/2006" xmlns:o="urn:schemas-microsoft-com:office:office" xmlns:r="http://schemas.openxmlformats.org/officeDocument/2006/relationships" xmlns:m="http://schemas.openxmlformats.org/officeDocument/2006/math" xmlns:v="urn:schemas-microsoft-com:vml" xmlns:wp="http://schemas.openxmlformats.org/drawingml/2006/wordprocessingDrawing" xmlns:w10="urn:schemas-microsoft-com:office:word" xmlns:w="http://schemas.openxmlformats.org/wordprocessingml/2006/main" xmlns:wne="http://schemas.microsoft.com/office/word/2006/wordml">
+<w:ftr xmlns:wpc="http://schemas.microsoft.com/office/word/2010/wordprocessingCanvas" xmlns:mo="http://schemas.microsoft.com/office/mac/office/2008/main" xmlns:mc="http://schemas.openxmlformats.org/markup-compatibility/2006" xmlns:mv="urn:schemas-microsoft-com:mac:vml" xmlns:o="urn:schemas-microsoft-com:office:office" xmlns:r="http://schemas.openxmlformats.org/officeDocument/2006/relationships" xmlns:m="http://schemas.openxmlformats.org/officeDocument/2006/math" xmlns:v="urn:schemas-microsoft-com:vml" xmlns:wp14="http://schemas.microsoft.com/office/word/2010/wordprocessingDrawing" xmlns:wp="http://schemas.openxmlformats.org/drawingml/2006/wordprocessingDrawing" xmlns:w10="urn:schemas-microsoft-com:office:word" xmlns:w="http://schemas.openxmlformats.org/wordprocessingml/2006/main" xmlns:w14="http://schemas.microsoft.com/office/word/2010/wordml" xmlns:wpg="http://schemas.microsoft.com/office/word/2010/wordprocessingGroup" xmlns:wpi="http://schemas.microsoft.com/office/word/2010/wordprocessingInk" xmlns:wne="http://schemas.microsoft.com/office/word/2006/wordml" xmlns:wps="http://schemas.microsoft.com/office/word/2010/wordprocessingShape" mc:Ignorable="w14 wp14">
   <w:p>
     <w:pPr>
       <w:pStyle w:val="Header"/>
@@ -15365,7 +14669,7 @@
         <w:i w:val="0"/>
         <w:noProof/>
       </w:rPr>
-      <w:t>16</w:t>
+      <w:t>17</w:t>
     </w:r>
     <w:r>
       <w:rPr>
@@ -15387,7 +14691,7 @@
           <w:i w:val="0"/>
           <w:noProof/>
         </w:rPr>
-        <w:t>19</w:t>
+        <w:t>18</w:t>
       </w:r>
     </w:fldSimple>
   </w:p>
@@ -15395,7 +14699,7 @@
 </file>
 
 <file path=word/footnotes.xml><?xml version="1.0" encoding="utf-8"?>
-<w:footnotes xmlns:ve="http://schemas.openxmlformats.org/markup-compatibility/2006" xmlns:o="urn:schemas-microsoft-com:office:office" xmlns:r="http://schemas.openxmlformats.org/officeDocument/2006/relationships" xmlns:m="http://schemas.openxmlformats.org/officeDocument/2006/math" xmlns:v="urn:schemas-microsoft-com:vml" xmlns:wp="http://schemas.openxmlformats.org/drawingml/2006/wordprocessingDrawing" xmlns:w10="urn:schemas-microsoft-com:office:word" xmlns:w="http://schemas.openxmlformats.org/wordprocessingml/2006/main" xmlns:wne="http://schemas.microsoft.com/office/word/2006/wordml">
+<w:footnotes xmlns:wpc="http://schemas.microsoft.com/office/word/2010/wordprocessingCanvas" xmlns:mo="http://schemas.microsoft.com/office/mac/office/2008/main" xmlns:mc="http://schemas.openxmlformats.org/markup-compatibility/2006" xmlns:mv="urn:schemas-microsoft-com:mac:vml" xmlns:o="urn:schemas-microsoft-com:office:office" xmlns:r="http://schemas.openxmlformats.org/officeDocument/2006/relationships" xmlns:m="http://schemas.openxmlformats.org/officeDocument/2006/math" xmlns:v="urn:schemas-microsoft-com:vml" xmlns:wp14="http://schemas.microsoft.com/office/word/2010/wordprocessingDrawing" xmlns:wp="http://schemas.openxmlformats.org/drawingml/2006/wordprocessingDrawing" xmlns:w10="urn:schemas-microsoft-com:office:word" xmlns:w="http://schemas.openxmlformats.org/wordprocessingml/2006/main" xmlns:w14="http://schemas.microsoft.com/office/word/2010/wordml" xmlns:wpg="http://schemas.microsoft.com/office/word/2010/wordprocessingGroup" xmlns:wpi="http://schemas.microsoft.com/office/word/2010/wordprocessingInk" xmlns:wne="http://schemas.microsoft.com/office/word/2006/wordml" xmlns:wps="http://schemas.microsoft.com/office/word/2010/wordprocessingShape" mc:Ignorable="w14 wp14">
   <w:footnote w:type="separator" w:id="-1">
     <w:p>
       <w:pPr>
@@ -15420,7 +14724,7 @@
 </file>
 
 <file path=word/header1.xml><?xml version="1.0" encoding="utf-8"?>
-<w:hdr xmlns:ve="http://schemas.openxmlformats.org/markup-compatibility/2006" xmlns:o="urn:schemas-microsoft-com:office:office" xmlns:r="http://schemas.openxmlformats.org/officeDocument/2006/relationships" xmlns:m="http://schemas.openxmlformats.org/officeDocument/2006/math" xmlns:v="urn:schemas-microsoft-com:vml" xmlns:wp="http://schemas.openxmlformats.org/drawingml/2006/wordprocessingDrawing" xmlns:w10="urn:schemas-microsoft-com:office:word" xmlns:w="http://schemas.openxmlformats.org/wordprocessingml/2006/main" xmlns:wne="http://schemas.microsoft.com/office/word/2006/wordml">
+<w:hdr xmlns:wpc="http://schemas.microsoft.com/office/word/2010/wordprocessingCanvas" xmlns:mo="http://schemas.microsoft.com/office/mac/office/2008/main" xmlns:mc="http://schemas.openxmlformats.org/markup-compatibility/2006" xmlns:mv="urn:schemas-microsoft-com:mac:vml" xmlns:o="urn:schemas-microsoft-com:office:office" xmlns:r="http://schemas.openxmlformats.org/officeDocument/2006/relationships" xmlns:m="http://schemas.openxmlformats.org/officeDocument/2006/math" xmlns:v="urn:schemas-microsoft-com:vml" xmlns:wp14="http://schemas.microsoft.com/office/word/2010/wordprocessingDrawing" xmlns:wp="http://schemas.openxmlformats.org/drawingml/2006/wordprocessingDrawing" xmlns:w10="urn:schemas-microsoft-com:office:word" xmlns:w="http://schemas.openxmlformats.org/wordprocessingml/2006/main" xmlns:w14="http://schemas.microsoft.com/office/word/2010/wordml" xmlns:wpg="http://schemas.microsoft.com/office/word/2010/wordprocessingGroup" xmlns:wpi="http://schemas.microsoft.com/office/word/2010/wordprocessingInk" xmlns:wne="http://schemas.microsoft.com/office/word/2006/wordml" xmlns:wps="http://schemas.microsoft.com/office/word/2010/wordprocessingShape" mc:Ignorable="w14 wp14">
   <w:p>
     <w:pPr>
       <w:pStyle w:val="Header"/>
@@ -15479,7 +14783,7 @@
 </file>
 
 <file path=word/numbering.xml><?xml version="1.0" encoding="utf-8"?>
-<w:numbering xmlns:ve="http://schemas.openxmlformats.org/markup-compatibility/2006" xmlns:o="urn:schemas-microsoft-com:office:office" xmlns:r="http://schemas.openxmlformats.org/officeDocument/2006/relationships" xmlns:m="http://schemas.openxmlformats.org/officeDocument/2006/math" xmlns:v="urn:schemas-microsoft-com:vml" xmlns:wp="http://schemas.openxmlformats.org/drawingml/2006/wordprocessingDrawing" xmlns:w10="urn:schemas-microsoft-com:office:word" xmlns:w="http://schemas.openxmlformats.org/wordprocessingml/2006/main" xmlns:wne="http://schemas.microsoft.com/office/word/2006/wordml">
+<w:numbering xmlns:wpc="http://schemas.microsoft.com/office/word/2010/wordprocessingCanvas" xmlns:mo="http://schemas.microsoft.com/office/mac/office/2008/main" xmlns:mc="http://schemas.openxmlformats.org/markup-compatibility/2006" xmlns:mv="urn:schemas-microsoft-com:mac:vml" xmlns:o="urn:schemas-microsoft-com:office:office" xmlns:r="http://schemas.openxmlformats.org/officeDocument/2006/relationships" xmlns:m="http://schemas.openxmlformats.org/officeDocument/2006/math" xmlns:v="urn:schemas-microsoft-com:vml" xmlns:wp14="http://schemas.microsoft.com/office/word/2010/wordprocessingDrawing" xmlns:wp="http://schemas.openxmlformats.org/drawingml/2006/wordprocessingDrawing" xmlns:w10="urn:schemas-microsoft-com:office:word" xmlns:w="http://schemas.openxmlformats.org/wordprocessingml/2006/main" xmlns:w14="http://schemas.microsoft.com/office/word/2010/wordml" xmlns:wpg="http://schemas.microsoft.com/office/word/2010/wordprocessingGroup" xmlns:wpi="http://schemas.microsoft.com/office/word/2010/wordprocessingInk" xmlns:wne="http://schemas.microsoft.com/office/word/2006/wordml" xmlns:wps="http://schemas.microsoft.com/office/word/2010/wordprocessingShape" mc:Ignorable="w14 wp14">
   <w:abstractNum w:abstractNumId="0">
     <w:nsid w:val="0DBD3B36"/>
     <w:multiLevelType w:val="hybridMultilevel"/>
@@ -15924,7 +15228,7 @@
 </file>
 
 <file path=word/styles.xml><?xml version="1.0" encoding="utf-8"?>
-<w:styles xmlns:r="http://schemas.openxmlformats.org/officeDocument/2006/relationships" xmlns:w="http://schemas.openxmlformats.org/wordprocessingml/2006/main">
+<w:styles xmlns:mc="http://schemas.openxmlformats.org/markup-compatibility/2006" xmlns:r="http://schemas.openxmlformats.org/officeDocument/2006/relationships" xmlns:w="http://schemas.openxmlformats.org/wordprocessingml/2006/main" xmlns:w14="http://schemas.microsoft.com/office/word/2010/wordml" mc:Ignorable="w14">
   <w:docDefaults>
     <w:rPrDefault>
       <w:rPr>
@@ -15940,7 +15244,7 @@
       </w:pPr>
     </w:pPrDefault>
   </w:docDefaults>
-  <w:latentStyles w:defLockedState="0" w:defUIPriority="99" w:defSemiHidden="1" w:defUnhideWhenUsed="1" w:defQFormat="0" w:count="267">
+  <w:latentStyles w:defLockedState="0" w:defUIPriority="99" w:defSemiHidden="1" w:defUnhideWhenUsed="1" w:defQFormat="0" w:count="276">
     <w:lsdException w:name="Normal" w:semiHidden="0" w:uiPriority="0" w:unhideWhenUsed="0" w:qFormat="1"/>
     <w:lsdException w:name="heading 1" w:semiHidden="0" w:uiPriority="9" w:unhideWhenUsed="0" w:qFormat="1"/>
     <w:lsdException w:name="heading 2" w:uiPriority="9" w:qFormat="1"/>
@@ -16146,7 +15450,6 @@
     <w:uiPriority w:val="99"/>
     <w:semiHidden/>
     <w:unhideWhenUsed/>
-    <w:qFormat/>
     <w:tblPr>
       <w:tblInd w:w="0" w:type="dxa"/>
       <w:tblCellMar>
@@ -16474,7 +15777,7 @@
 </file>
 
 <file path=word/stylesWithEffects.xml><?xml version="1.0" encoding="utf-8"?>
-<w:styles xmlns:wpc="http://schemas.microsoft.com/office/word/2010/wordprocessingCanvas" xmlns:mc="http://schemas.openxmlformats.org/markup-compatibility/2006" xmlns:o="urn:schemas-microsoft-com:office:office" xmlns:r="http://schemas.openxmlformats.org/officeDocument/2006/relationships" xmlns:m="http://schemas.openxmlformats.org/officeDocument/2006/math" xmlns:v="urn:schemas-microsoft-com:vml" xmlns:wp14="http://schemas.microsoft.com/office/word/2010/wordprocessingDrawing" xmlns:wp="http://schemas.openxmlformats.org/drawingml/2006/wordprocessingDrawing" xmlns:w10="urn:schemas-microsoft-com:office:word" xmlns:w="http://schemas.openxmlformats.org/wordprocessingml/2006/main" xmlns:w14="http://schemas.microsoft.com/office/word/2010/wordml" xmlns:wpg="http://schemas.microsoft.com/office/word/2010/wordprocessingGroup" xmlns:wpi="http://schemas.microsoft.com/office/word/2010/wordprocessingInk" xmlns:wne="http://schemas.microsoft.com/office/word/2006/wordml" xmlns:wps="http://schemas.microsoft.com/office/word/2010/wordprocessingShape" mc:Ignorable="w14 wp14">
+<w:styles xmlns:wpc="http://schemas.microsoft.com/office/word/2010/wordprocessingCanvas" xmlns:mo="http://schemas.microsoft.com/office/mac/office/2008/main" xmlns:mc="http://schemas.openxmlformats.org/markup-compatibility/2006" xmlns:mv="urn:schemas-microsoft-com:mac:vml" xmlns:o="urn:schemas-microsoft-com:office:office" xmlns:r="http://schemas.openxmlformats.org/officeDocument/2006/relationships" xmlns:m="http://schemas.openxmlformats.org/officeDocument/2006/math" xmlns:v="urn:schemas-microsoft-com:vml" xmlns:wp14="http://schemas.microsoft.com/office/word/2010/wordprocessingDrawing" xmlns:wp="http://schemas.openxmlformats.org/drawingml/2006/wordprocessingDrawing" xmlns:w10="urn:schemas-microsoft-com:office:word" xmlns:w="http://schemas.openxmlformats.org/wordprocessingml/2006/main" xmlns:w14="http://schemas.microsoft.com/office/word/2010/wordml" xmlns:wpg="http://schemas.microsoft.com/office/word/2010/wordprocessingGroup" xmlns:wpi="http://schemas.microsoft.com/office/word/2010/wordprocessingInk" xmlns:wne="http://schemas.microsoft.com/office/word/2006/wordml" xmlns:wps="http://schemas.microsoft.com/office/word/2010/wordprocessingShape" mc:Ignorable="w14 wp14">
   <w:docDefaults>
     <w:rPrDefault>
       <w:rPr>
@@ -16486,7 +15789,7 @@
     </w:rPrDefault>
     <w:pPrDefault/>
   </w:docDefaults>
-  <w:latentStyles w:defLockedState="0" w:defUIPriority="99" w:defSemiHidden="1" w:defUnhideWhenUsed="1" w:defQFormat="0" w:count="267">
+  <w:latentStyles w:defLockedState="0" w:defUIPriority="99" w:defSemiHidden="1" w:defUnhideWhenUsed="1" w:defQFormat="0" w:count="276">
     <w:lsdException w:name="Normal" w:semiHidden="0" w:uiPriority="0" w:unhideWhenUsed="0" w:qFormat="1"/>
     <w:lsdException w:name="heading 1" w:semiHidden="0" w:uiPriority="9" w:unhideWhenUsed="0" w:qFormat="1"/>
     <w:lsdException w:name="heading 2" w:uiPriority="9" w:qFormat="1"/>

</xml_diff>

<commit_message>
No zdaj pa res konc :)
</commit_message>
<xml_diff>
--- a/Dokumentacija/Predlog projekta.docx
+++ b/Dokumentacija/Predlog projekta.docx
@@ -6,8 +6,6 @@
       <w:pPr>
         <w:pStyle w:val="Title"/>
       </w:pPr>
-      <w:bookmarkStart w:id="0" w:name="_GoBack"/>
-      <w:bookmarkEnd w:id="0"/>
       <w:r>
         <w:t>BTC City Zemljevid - Android aplikacija</w:t>
       </w:r>
@@ -75,11 +73,11 @@
           <w:szCs w:val="22"/>
         </w:rPr>
       </w:pPr>
-      <w:bookmarkStart w:id="1" w:name="_Toc338163368"/>
+      <w:bookmarkStart w:id="0" w:name="_Toc338163368"/>
       <w:r>
         <w:t>Povzetek projekta</w:t>
       </w:r>
-      <w:bookmarkEnd w:id="1"/>
+      <w:bookmarkEnd w:id="0"/>
     </w:p>
     <w:p>
       <w:pPr>
@@ -149,12 +147,12 @@
       <w:pPr>
         <w:pStyle w:val="Heading1"/>
       </w:pPr>
-      <w:bookmarkStart w:id="2" w:name="_Toc338163369"/>
+      <w:bookmarkStart w:id="1" w:name="_Toc338163369"/>
       <w:r>
         <w:lastRenderedPageBreak/>
         <w:t>Kazalo</w:t>
       </w:r>
-      <w:bookmarkEnd w:id="2"/>
+      <w:bookmarkEnd w:id="1"/>
     </w:p>
     <w:p>
       <w:pPr>
@@ -1583,70 +1581,6 @@
           <w:noProof/>
         </w:rPr>
       </w:pPr>
-      <w:hyperlink w:anchor="_Toc338163388" w:history="1">
-        <w:r>
-          <w:rPr>
-            <w:rStyle w:val="Hyperlink"/>
-            <w:noProof/>
-          </w:rPr>
-          <w:t>Opis konzorcija</w:t>
-        </w:r>
-        <w:r>
-          <w:rPr>
-            <w:noProof/>
-            <w:webHidden/>
-          </w:rPr>
-          <w:tab/>
-        </w:r>
-        <w:r>
-          <w:rPr>
-            <w:noProof/>
-            <w:webHidden/>
-          </w:rPr>
-          <w:fldChar w:fldCharType="begin"/>
-        </w:r>
-        <w:r>
-          <w:rPr>
-            <w:noProof/>
-            <w:webHidden/>
-          </w:rPr>
-          <w:instrText xml:space="preserve"> PAGEREF _Toc338163388 \h </w:instrText>
-        </w:r>
-        <w:r>
-          <w:rPr>
-            <w:noProof/>
-            <w:webHidden/>
-          </w:rPr>
-          <w:fldChar w:fldCharType="separate"/>
-        </w:r>
-        <w:r>
-          <w:rPr>
-            <w:b w:val="0"/>
-            <w:noProof/>
-            <w:webHidden/>
-          </w:rPr>
-          <w:t>Error! Bookmark not defined.</w:t>
-        </w:r>
-        <w:r>
-          <w:rPr>
-            <w:noProof/>
-            <w:webHidden/>
-          </w:rPr>
-          <w:fldChar w:fldCharType="end"/>
-        </w:r>
-      </w:hyperlink>
-    </w:p>
-    <w:p>
-      <w:pPr>
-        <w:pStyle w:val="TOC1"/>
-        <w:tabs>
-          <w:tab w:val="right" w:leader="dot" w:pos="9060"/>
-        </w:tabs>
-        <w:rPr>
-          <w:b w:val="0"/>
-          <w:noProof/>
-        </w:rPr>
-      </w:pPr>
       <w:hyperlink w:anchor="_Toc338163389" w:history="1">
         <w:r>
           <w:rPr>
@@ -1864,18 +1798,18 @@
       <w:pPr>
         <w:pStyle w:val="Heading1"/>
       </w:pPr>
-      <w:bookmarkStart w:id="3" w:name="_Toc338163370"/>
+      <w:bookmarkStart w:id="2" w:name="_Toc338163370"/>
       <w:r>
         <w:lastRenderedPageBreak/>
         <w:t>Ozadje in motivacija</w:t>
       </w:r>
-      <w:bookmarkEnd w:id="3"/>
+      <w:bookmarkEnd w:id="2"/>
     </w:p>
     <w:p>
       <w:pPr>
         <w:jc w:val="both"/>
       </w:pPr>
-      <w:bookmarkStart w:id="4" w:name="_Toc338163371"/>
+      <w:bookmarkStart w:id="3" w:name="_Toc338163371"/>
       <w:r>
         <w:t>Večkrat smo se znašli v situaciji, ko smo bili v nakupovalnem centru kot je BTC in nismo točno vedeli kje je kakšna trgovina, bankomat</w:t>
       </w:r>
@@ -1902,7 +1836,7 @@
       <w:r>
         <w:t>Opis problema in predlagane rešitve</w:t>
       </w:r>
-      <w:bookmarkEnd w:id="4"/>
+      <w:bookmarkEnd w:id="3"/>
     </w:p>
     <w:p>
       <w:pPr>
@@ -2086,19 +2020,64 @@
       <w:pPr>
         <w:pStyle w:val="Heading1"/>
       </w:pPr>
-      <w:bookmarkStart w:id="5" w:name="_Toc338163372"/>
+      <w:bookmarkStart w:id="4" w:name="_Toc338163372"/>
       <w:r>
         <w:t>Cilji projekta in predvideni rezultati</w:t>
       </w:r>
-      <w:bookmarkEnd w:id="5"/>
+      <w:bookmarkEnd w:id="4"/>
     </w:p>
     <w:p>
       <w:pPr>
         <w:pStyle w:val="Heading2"/>
       </w:pPr>
-      <w:bookmarkStart w:id="6" w:name="_Toc338163373"/>
+      <w:bookmarkStart w:id="5" w:name="_Toc338163373"/>
       <w:r>
         <w:t>Opis ciljev</w:t>
+      </w:r>
+      <w:bookmarkEnd w:id="5"/>
+    </w:p>
+    <w:p>
+      <w:pPr>
+        <w:jc w:val="both"/>
+      </w:pPr>
+      <w:r>
+        <w:t>Cilj projekta je izboljšanje uporabniške izkušnje za obiskovalce BTC City nakupovalnega</w:t>
+      </w:r>
+      <w:r>
+        <w:t xml:space="preserve"> središča.  Projekt bi dosegel, da se obiskovalci lažje znajdejo v nakupovalnem središču in prej najdejo točno za njih potrebne informacije.</w:t>
+      </w:r>
+    </w:p>
+    <w:p>
+      <w:pPr>
+        <w:jc w:val="both"/>
+      </w:pPr>
+      <w:r>
+        <w:t>Predlagana</w:t>
+      </w:r>
+      <w:r>
+        <w:t xml:space="preserve"> rešitev je</w:t>
+      </w:r>
+      <w:r>
+        <w:t xml:space="preserve"> izdelava mobilne aplikacije </w:t>
+      </w:r>
+      <w:r>
+        <w:rPr>
+          <w:b/>
+        </w:rPr>
+        <w:t>BTC City Zemljevid</w:t>
+      </w:r>
+      <w:r>
+        <w:t xml:space="preserve"> za platformo Android.</w:t>
+      </w:r>
+    </w:p>
+    <w:p>
+      <w:pPr>
+        <w:pStyle w:val="Heading2"/>
+      </w:pPr>
+      <w:bookmarkStart w:id="6" w:name="_Toc338163374"/>
+      <w:r>
+        <w:lastRenderedPageBreak/>
+        <w:t>Predvideni rezultati</w:t>
       </w:r>
       <w:bookmarkEnd w:id="6"/>
     </w:p>
@@ -2107,43 +2086,37 @@
         <w:jc w:val="both"/>
       </w:pPr>
       <w:r>
-        <w:t>Cilj projekta je izboljšanje uporabniške izkušnje za obiskovalce BTC City nakupovalnega</w:t>
-      </w:r>
-      <w:r>
-        <w:t xml:space="preserve"> središča.  Projekt bi dosegel, da se obiskovalci lažje znajdejo v nakupovalnem središču in prej najdejo točno za njih potrebne informacije.</w:t>
-      </w:r>
-    </w:p>
-    <w:p>
-      <w:pPr>
-        <w:jc w:val="both"/>
-      </w:pPr>
-      <w:r>
-        <w:t>Predlagana</w:t>
-      </w:r>
-      <w:r>
-        <w:t xml:space="preserve"> rešitev je</w:t>
-      </w:r>
-      <w:r>
-        <w:t xml:space="preserve"> izdelava mobilne aplikacije </w:t>
-      </w:r>
-      <w:r>
-        <w:rPr>
-          <w:b/>
-        </w:rPr>
-        <w:t>BTC City Zemljevid</w:t>
-      </w:r>
-      <w:r>
-        <w:t xml:space="preserve"> za platformo Android.</w:t>
+        <w:t>Predviden rezultat projekta je končana</w:t>
+      </w:r>
+      <w:r>
+        <w:t xml:space="preserve"> izdelava</w:t>
+      </w:r>
+      <w:r>
+        <w:t xml:space="preserve"> mobiln</w:t>
+      </w:r>
+      <w:r>
+        <w:t>e</w:t>
+      </w:r>
+      <w:r>
+        <w:t xml:space="preserve"> aplikacij</w:t>
+      </w:r>
+      <w:r>
+        <w:t>e</w:t>
+      </w:r>
+      <w:r>
+        <w:t xml:space="preserve"> ter objava aplikacije na mobilni trgovini Google Play</w:t>
+      </w:r>
+      <w:r>
+        <w:t>.</w:t>
       </w:r>
     </w:p>
     <w:p>
       <w:pPr>
         <w:pStyle w:val="Heading2"/>
       </w:pPr>
-      <w:bookmarkStart w:id="7" w:name="_Toc338163374"/>
-      <w:r>
-        <w:lastRenderedPageBreak/>
-        <w:t>Predvideni rezultati</w:t>
+      <w:bookmarkStart w:id="7" w:name="_Toc338163375"/>
+      <w:r>
+        <w:t>Predvideni učinki</w:t>
       </w:r>
       <w:bookmarkEnd w:id="7"/>
     </w:p>
@@ -2152,37 +2125,19 @@
         <w:jc w:val="both"/>
       </w:pPr>
       <w:r>
-        <w:t>Predviden rezultat projekta je končana</w:t>
-      </w:r>
-      <w:r>
-        <w:t xml:space="preserve"> izdelava</w:t>
-      </w:r>
-      <w:r>
-        <w:t xml:space="preserve"> mobiln</w:t>
-      </w:r>
-      <w:r>
-        <w:t>e</w:t>
-      </w:r>
-      <w:r>
-        <w:t xml:space="preserve"> aplikacij</w:t>
-      </w:r>
-      <w:r>
-        <w:t>e</w:t>
-      </w:r>
-      <w:r>
-        <w:t xml:space="preserve"> ter objava aplikacije na mobilni trgovini Google Play</w:t>
-      </w:r>
-      <w:r>
-        <w:t>.</w:t>
+        <w:t>Eden od predvidenih učinkov</w:t>
+      </w:r>
+      <w:r>
+        <w:t xml:space="preserve"> projekta je povečan obisk in prodaja trgovin (predvsem manjših in tristih, ki jih težje najdemo) zaradi hitrejšega dostopa in lažje navigacije po nakupovalnem središču.</w:t>
       </w:r>
     </w:p>
     <w:p>
       <w:pPr>
         <w:pStyle w:val="Heading2"/>
       </w:pPr>
-      <w:bookmarkStart w:id="8" w:name="_Toc338163375"/>
-      <w:r>
-        <w:t>Predvideni učinki</w:t>
+      <w:bookmarkStart w:id="8" w:name="_Toc338163376"/>
+      <w:r>
+        <w:t>Indikatorji doseganja ciljev in učinkov projekta</w:t>
       </w:r>
       <w:bookmarkEnd w:id="8"/>
     </w:p>
@@ -2191,39 +2146,18 @@
         <w:jc w:val="both"/>
       </w:pPr>
       <w:r>
-        <w:t>Eden od predvidenih učinkov</w:t>
-      </w:r>
-      <w:r>
-        <w:t xml:space="preserve"> projekta je povečan obisk in prodaja trgovin (predvsem manjših in tristih, ki jih težje najdemo) zaradi hitrejšega dostopa in lažje navigacije po nakupovalnem središču.</w:t>
+        <w:t>Indikator učinkovitosti projekta je graf števila prenosov ter skupno število prenosov aplikacije iz Google Play trgovine. Dodaten indikator je tudi odziv uporabnikov v obliki ocene aplikacije (1-5) ter uporabniški komentarji.</w:t>
       </w:r>
     </w:p>
     <w:p>
       <w:pPr>
         <w:pStyle w:val="Heading2"/>
       </w:pPr>
-      <w:bookmarkStart w:id="9" w:name="_Toc338163376"/>
-      <w:r>
-        <w:t>Indikatorji doseganja ciljev in učinkov projekta</w:t>
+      <w:bookmarkStart w:id="9" w:name="_Toc338163377"/>
+      <w:r>
+        <w:t>Uporabnost rezultatov projekta</w:t>
       </w:r>
       <w:bookmarkEnd w:id="9"/>
-    </w:p>
-    <w:p>
-      <w:pPr>
-        <w:jc w:val="both"/>
-      </w:pPr>
-      <w:r>
-        <w:t>Indikator učinkovitosti projekta je graf števila prenosov ter skupno število prenosov aplikacije iz Google Play trgovine. Dodaten indikator je tudi odziv uporabnikov v obliki ocene aplikacije (1-5) ter uporabniški komentarji.</w:t>
-      </w:r>
-    </w:p>
-    <w:p>
-      <w:pPr>
-        <w:pStyle w:val="Heading2"/>
-      </w:pPr>
-      <w:bookmarkStart w:id="10" w:name="_Toc338163377"/>
-      <w:r>
-        <w:t>Uporabnost rezultatov projekta</w:t>
-      </w:r>
-      <w:bookmarkEnd w:id="10"/>
     </w:p>
     <w:p>
       <w:pPr>
@@ -2248,21 +2182,21 @@
       <w:pPr>
         <w:pStyle w:val="Heading1"/>
       </w:pPr>
-      <w:bookmarkStart w:id="11" w:name="_Toc338163378"/>
+      <w:bookmarkStart w:id="10" w:name="_Toc338163378"/>
       <w:r>
         <w:t>Projektni načrt</w:t>
       </w:r>
-      <w:bookmarkEnd w:id="11"/>
+      <w:bookmarkEnd w:id="10"/>
     </w:p>
     <w:p>
       <w:pPr>
         <w:pStyle w:val="Heading2"/>
       </w:pPr>
-      <w:bookmarkStart w:id="12" w:name="_Toc338163379"/>
+      <w:bookmarkStart w:id="11" w:name="_Toc338163379"/>
       <w:r>
         <w:t>Uvod in splošni opis</w:t>
       </w:r>
-      <w:bookmarkEnd w:id="12"/>
+      <w:bookmarkEnd w:id="11"/>
     </w:p>
     <w:p>
       <w:pPr>
@@ -2335,11 +2269,11 @@
       <w:pPr>
         <w:pStyle w:val="Heading2"/>
       </w:pPr>
-      <w:bookmarkStart w:id="13" w:name="_Toc338163380"/>
+      <w:bookmarkStart w:id="12" w:name="_Toc338163380"/>
       <w:r>
         <w:t>Pregled faz in aktivnosti</w:t>
       </w:r>
-      <w:bookmarkEnd w:id="13"/>
+      <w:bookmarkEnd w:id="12"/>
     </w:p>
     <w:p>
       <w:pPr>
@@ -2508,11 +2442,11 @@
       <w:pPr>
         <w:pStyle w:val="Heading2"/>
       </w:pPr>
-      <w:bookmarkStart w:id="14" w:name="_Toc338163381"/>
+      <w:bookmarkStart w:id="13" w:name="_Toc338163381"/>
       <w:r>
         <w:t>Opis aktivnosti</w:t>
       </w:r>
-      <w:bookmarkEnd w:id="14"/>
+      <w:bookmarkEnd w:id="13"/>
     </w:p>
     <w:tbl>
       <w:tblPr>
@@ -10274,7 +10208,7 @@
                 <w:b/>
                 <w:bCs/>
               </w:rPr>
-              <w:t>2</w:t>
+              <w:t>1</w:t>
             </w:r>
             <w:r>
               <w:rPr>
@@ -10681,7 +10615,7 @@
                 <w:bCs/>
               </w:rPr>
             </w:pPr>
-            <w:bookmarkStart w:id="15" w:name="_Toc338163382"/>
+            <w:bookmarkStart w:id="14" w:name="_Toc338163382"/>
             <w:r>
               <w:rPr>
                 <w:rFonts w:eastAsia="Calibri" w:cstheme="minorHAnsi"/>
@@ -11067,7 +11001,15 @@
                 <w:b/>
                 <w:bCs/>
               </w:rPr>
-              <w:t>1 ČM</w:t>
+              <w:t>0,5</w:t>
+            </w:r>
+            <w:r>
+              <w:rPr>
+                <w:rFonts w:eastAsia="Calibri" w:cstheme="minorHAnsi"/>
+                <w:b/>
+                <w:bCs/>
+              </w:rPr>
+              <w:t xml:space="preserve"> ČM</w:t>
             </w:r>
           </w:p>
         </w:tc>
@@ -11844,7 +11786,15 @@
                 <w:b/>
                 <w:bCs/>
               </w:rPr>
-              <w:t>1 ČM</w:t>
+              <w:t>0,5</w:t>
+            </w:r>
+            <w:r>
+              <w:rPr>
+                <w:rFonts w:eastAsia="Calibri" w:cstheme="minorHAnsi"/>
+                <w:b/>
+                <w:bCs/>
+              </w:rPr>
+              <w:t xml:space="preserve"> ČM</w:t>
             </w:r>
           </w:p>
         </w:tc>
@@ -12288,7 +12238,7 @@
         <w:lastRenderedPageBreak/>
         <w:t>Seznam izdelkov</w:t>
       </w:r>
-      <w:bookmarkEnd w:id="15"/>
+      <w:bookmarkEnd w:id="14"/>
     </w:p>
     <w:tbl>
       <w:tblPr>
@@ -12596,11 +12546,11 @@
       <w:pPr>
         <w:pStyle w:val="Heading2"/>
       </w:pPr>
-      <w:bookmarkStart w:id="16" w:name="_Toc338163383"/>
+      <w:bookmarkStart w:id="15" w:name="_Toc338163383"/>
       <w:r>
         <w:t>Časovni načrt</w:t>
       </w:r>
-      <w:bookmarkEnd w:id="16"/>
+      <w:bookmarkEnd w:id="15"/>
     </w:p>
     <w:p>
       <w:pPr>
@@ -12685,7 +12635,15 @@
         <w:t xml:space="preserve"> trženje aplikacije. Projek</w:t>
       </w:r>
       <w:r>
-        <w:t xml:space="preserve"> traja 62 dni, vloženega pa 3 ČM.</w:t>
+        <w:t xml:space="preserve"> traja 62 dni, vloženega pa 3</w:t>
+      </w:r>
+      <w:r>
+        <w:t>,9</w:t>
+      </w:r>
+      <w:bookmarkStart w:id="16" w:name="_GoBack"/>
+      <w:bookmarkEnd w:id="16"/>
+      <w:r>
+        <w:t xml:space="preserve"> ČM.</w:t>
       </w:r>
     </w:p>
     <w:p>
@@ -14681,7 +14639,7 @@
         <w:i w:val="0"/>
         <w:noProof/>
       </w:rPr>
-      <w:t>1</w:t>
+      <w:t>17</w:t>
     </w:r>
     <w:r>
       <w:rPr>
@@ -14696,31 +14654,16 @@
       </w:rPr>
       <w:t>/</w:t>
     </w:r>
-    <w:r>
-      <w:fldChar w:fldCharType="begin"/>
-    </w:r>
-    <w:r>
-      <w:instrText xml:space="preserve"> NUMPAGES  \* Arabic  \* MERGEFORMAT </w:instrText>
-    </w:r>
-    <w:r>
-      <w:fldChar w:fldCharType="separate"/>
-    </w:r>
-    <w:r>
-      <w:rPr>
-        <w:rStyle w:val="Emphasis"/>
-        <w:i w:val="0"/>
-        <w:noProof/>
-      </w:rPr>
-      <w:t>18</w:t>
-    </w:r>
-    <w:r>
-      <w:rPr>
-        <w:rStyle w:val="Emphasis"/>
-        <w:i w:val="0"/>
-        <w:noProof/>
-      </w:rPr>
-      <w:fldChar w:fldCharType="end"/>
-    </w:r>
+    <w:fldSimple w:instr=" NUMPAGES  \* Arabic  \* MERGEFORMAT ">
+      <w:r>
+        <w:rPr>
+          <w:rStyle w:val="Emphasis"/>
+          <w:i w:val="0"/>
+          <w:noProof/>
+        </w:rPr>
+        <w:t>18</w:t>
+      </w:r>
+    </w:fldSimple>
   </w:p>
 </w:ftr>
 </file>

</xml_diff>